<commit_message>
doc(rapport): chapitres validators + analyse restFUL
</commit_message>
<xml_diff>
--- a/z-prj-files/P_AdonisJs_Rapport.docx
+++ b/z-prj-files/P_AdonisJs_Rapport.docx
@@ -121,6 +121,3020 @@
       </w:r>
     </w:p>
     <w:p/>
+    <w:p>
+      <w:pPr>
+        <w:pStyle w:val="Corpsdetexte"/>
+        <w:numPr>
+          <w:ilvl w:val="0"/>
+          <w:numId w:val="5"/>
+        </w:numPr>
+        <w:jc w:val="both"/>
+        <w:rPr>
+          <w:rFonts w:ascii="Century Gothic" w:hAnsi="Century Gothic"/>
+        </w:rPr>
+      </w:pPr>
+      <w:r>
+        <w:rPr>
+          <w:rFonts w:ascii="Century Gothic" w:hAnsi="Century Gothic"/>
+        </w:rPr>
+        <w:t xml:space="preserve">Introduction </w:t>
+      </w:r>
+    </w:p>
+    <w:p>
+      <w:pPr>
+        <w:pStyle w:val="Corpsdetexte"/>
+        <w:ind w:left="2433"/>
+        <w:jc w:val="both"/>
+        <w:rPr>
+          <w:rFonts w:ascii="Century Gothic" w:hAnsi="Century Gothic"/>
+        </w:rPr>
+      </w:pPr>
+      <w:r>
+        <w:rPr>
+          <w:rFonts w:ascii="Century Gothic" w:hAnsi="Century Gothic"/>
+        </w:rPr>
+        <w:t>Comprend une brève explication du projet (½ page)</w:t>
+      </w:r>
+      <w:r>
+        <w:rPr>
+          <w:rStyle w:val="Appelnotedebasdep"/>
+          <w:rFonts w:ascii="Century Gothic" w:hAnsi="Century Gothic"/>
+        </w:rPr>
+        <w:footnoteReference w:id="1"/>
+      </w:r>
+    </w:p>
+    <w:p>
+      <w:pPr>
+        <w:pStyle w:val="Corpsdetexte"/>
+        <w:numPr>
+          <w:ilvl w:val="0"/>
+          <w:numId w:val="5"/>
+        </w:numPr>
+        <w:jc w:val="both"/>
+        <w:rPr>
+          <w:rFonts w:ascii="Century Gothic" w:hAnsi="Century Gothic"/>
+        </w:rPr>
+      </w:pPr>
+      <w:r>
+        <w:rPr>
+          <w:rFonts w:ascii="Century Gothic" w:hAnsi="Century Gothic"/>
+        </w:rPr>
+        <w:t xml:space="preserve">Analyse </w:t>
+      </w:r>
+    </w:p>
+    <w:p>
+      <w:pPr>
+        <w:pStyle w:val="Corpsdetexte"/>
+        <w:ind w:left="2433"/>
+        <w:jc w:val="both"/>
+        <w:rPr>
+          <w:rFonts w:ascii="Century Gothic" w:hAnsi="Century Gothic"/>
+        </w:rPr>
+      </w:pPr>
+      <w:r>
+        <w:rPr>
+          <w:rFonts w:ascii="Century Gothic" w:hAnsi="Century Gothic"/>
+        </w:rPr>
+        <w:t>Planification de toutes les tâches à réaliser : Vous devez utiliser un outil permettant au chef de projet de voir l’évolution des tâches (</w:t>
+      </w:r>
+      <w:proofErr w:type="spellStart"/>
+      <w:r>
+        <w:rPr>
+          <w:rFonts w:ascii="Century Gothic" w:hAnsi="Century Gothic"/>
+        </w:rPr>
+        <w:t>github</w:t>
+      </w:r>
+      <w:proofErr w:type="spellEnd"/>
+      <w:r>
+        <w:rPr>
+          <w:rFonts w:ascii="Century Gothic" w:hAnsi="Century Gothic"/>
+        </w:rPr>
+        <w:t xml:space="preserve"> projet ou </w:t>
+      </w:r>
+      <w:proofErr w:type="spellStart"/>
+      <w:r>
+        <w:rPr>
+          <w:rFonts w:ascii="Century Gothic" w:hAnsi="Century Gothic"/>
+        </w:rPr>
+        <w:t>trelllo</w:t>
+      </w:r>
+      <w:proofErr w:type="spellEnd"/>
+      <w:r>
+        <w:rPr>
+          <w:rFonts w:ascii="Century Gothic" w:hAnsi="Century Gothic"/>
+        </w:rPr>
+        <w:t>).</w:t>
+      </w:r>
+    </w:p>
+    <w:p>
+      <w:pPr>
+        <w:pStyle w:val="Corpsdetexte"/>
+        <w:ind w:left="2433"/>
+        <w:jc w:val="both"/>
+        <w:rPr>
+          <w:rFonts w:ascii="Century Gothic" w:hAnsi="Century Gothic"/>
+        </w:rPr>
+      </w:pPr>
+      <w:r>
+        <w:rPr>
+          <w:rFonts w:ascii="Century Gothic" w:hAnsi="Century Gothic"/>
+        </w:rPr>
+        <w:t>Contiendra une analyse de l’API REST présentant pour chaque route :</w:t>
+      </w:r>
+    </w:p>
+    <w:p>
+      <w:pPr>
+        <w:pStyle w:val="Corpsdetexte"/>
+        <w:ind w:left="2433"/>
+        <w:jc w:val="both"/>
+        <w:rPr>
+          <w:rFonts w:ascii="Century Gothic" w:hAnsi="Century Gothic"/>
+        </w:rPr>
+      </w:pPr>
+      <w:r>
+        <w:rPr>
+          <w:rFonts w:ascii="Century Gothic" w:hAnsi="Century Gothic"/>
+        </w:rPr>
+        <w:t xml:space="preserve">Le verbe http, l’URI et si nécessaire le </w:t>
+      </w:r>
+      <w:proofErr w:type="spellStart"/>
+      <w:r>
+        <w:rPr>
+          <w:rFonts w:ascii="Century Gothic" w:hAnsi="Century Gothic"/>
+        </w:rPr>
+        <w:t>json</w:t>
+      </w:r>
+      <w:proofErr w:type="spellEnd"/>
+      <w:r>
+        <w:rPr>
+          <w:rFonts w:ascii="Century Gothic" w:hAnsi="Century Gothic"/>
+        </w:rPr>
+        <w:t xml:space="preserve"> ou autre information à transmettre (1 page)</w:t>
+      </w:r>
+    </w:p>
+    <w:p>
+      <w:pPr>
+        <w:pStyle w:val="Corpsdetexte"/>
+        <w:ind w:left="2433"/>
+        <w:jc w:val="both"/>
+        <w:rPr>
+          <w:rFonts w:ascii="Century Gothic" w:hAnsi="Century Gothic"/>
+        </w:rPr>
+      </w:pPr>
+      <w:r>
+        <w:rPr>
+          <w:rFonts w:ascii="Century Gothic" w:hAnsi="Century Gothic"/>
+        </w:rPr>
+        <w:t>Contiendra une analyse de de la base de données à réaliser (MCD, MLD, MPD) (1 page)</w:t>
+      </w:r>
+    </w:p>
+    <w:p>
+      <w:pPr>
+        <w:pStyle w:val="Corpsdetexte"/>
+        <w:ind w:left="2433"/>
+        <w:jc w:val="both"/>
+        <w:rPr>
+          <w:rFonts w:ascii="Century Gothic" w:hAnsi="Century Gothic"/>
+        </w:rPr>
+      </w:pPr>
+      <w:r>
+        <w:rPr>
+          <w:rFonts w:ascii="Century Gothic" w:hAnsi="Century Gothic"/>
+        </w:rPr>
+        <w:t>Contiendra une analyse de la structure du code qui sera effectuée (Organisation du code, …) (1 page)</w:t>
+      </w:r>
+    </w:p>
+    <w:p>
+      <w:pPr>
+        <w:pStyle w:val="Corpsdetexte"/>
+        <w:ind w:left="2433"/>
+        <w:jc w:val="both"/>
+        <w:rPr>
+          <w:rFonts w:ascii="Century Gothic" w:hAnsi="Century Gothic"/>
+        </w:rPr>
+      </w:pPr>
+      <w:r>
+        <w:rPr>
+          <w:rFonts w:ascii="Century Gothic" w:hAnsi="Century Gothic"/>
+        </w:rPr>
+        <w:t xml:space="preserve">Schéma de l’architecture représentant les interactions entre le frontend et le backend tout en situant les différents composants (API REST, la base de données, l’ORM, </w:t>
+      </w:r>
+      <w:proofErr w:type="spellStart"/>
+      <w:r>
+        <w:rPr>
+          <w:rFonts w:ascii="Century Gothic" w:hAnsi="Century Gothic"/>
+        </w:rPr>
+        <w:t>etc</w:t>
+      </w:r>
+      <w:proofErr w:type="spellEnd"/>
+      <w:r>
+        <w:rPr>
+          <w:rFonts w:ascii="Century Gothic" w:hAnsi="Century Gothic"/>
+        </w:rPr>
+        <w:t>)</w:t>
+      </w:r>
+      <w:r>
+        <w:rPr>
+          <w:rFonts w:ascii="Century Gothic" w:hAnsi="Century Gothic"/>
+        </w:rPr>
+        <w:t>.</w:t>
+      </w:r>
+    </w:p>
+    <w:p>
+      <w:pPr>
+        <w:pStyle w:val="Titre3"/>
+      </w:pPr>
+      <w:proofErr w:type="spellStart"/>
+      <w:r>
+        <w:t>Category</w:t>
+      </w:r>
+      <w:proofErr w:type="spellEnd"/>
+      <w:r>
+        <w:t xml:space="preserve"> </w:t>
+      </w:r>
+      <w:proofErr w:type="spellStart"/>
+      <w:r>
+        <w:t>validator</w:t>
+      </w:r>
+      <w:proofErr w:type="spellEnd"/>
+    </w:p>
+    <w:p>
+      <w:pPr>
+        <w:pStyle w:val="Corpsdetexte"/>
+        <w:ind w:left="567"/>
+        <w:jc w:val="both"/>
+        <w:rPr>
+          <w:rFonts w:asciiTheme="minorHAnsi" w:eastAsiaTheme="minorHAnsi" w:hAnsiTheme="minorHAnsi" w:cstheme="minorBidi"/>
+          <w:lang w:val="fr-CH" w:eastAsia="en-US"/>
+        </w:rPr>
+      </w:pPr>
+      <w:r>
+        <w:rPr>
+          <w:rFonts w:asciiTheme="minorHAnsi" w:eastAsiaTheme="minorHAnsi" w:hAnsiTheme="minorHAnsi" w:cstheme="minorBidi"/>
+          <w:lang w:val="fr-CH" w:eastAsia="en-US"/>
+        </w:rPr>
+        <w:t>Sur le MCD, le champ label est de type string et peut contenir jusqu’à 255 caractères, sans contrainte minimale. Afin d’assurer la cohérence des données, il est pertinent de définir une longueur minimale — 2 caractères semble être un choix judicieux pour un label, afin d’éviter la validation d’entrées trop courtes ou non significatives.</w:t>
+      </w:r>
+    </w:p>
+    <w:p>
+      <w:pPr>
+        <w:pStyle w:val="Titre3"/>
+      </w:pPr>
+      <w:r>
+        <w:t xml:space="preserve">Writer </w:t>
+      </w:r>
+      <w:proofErr w:type="spellStart"/>
+      <w:r>
+        <w:t>validator</w:t>
+      </w:r>
+      <w:proofErr w:type="spellEnd"/>
+    </w:p>
+    <w:p>
+      <w:r>
+        <w:t>Sur le MCD, les champs nom et prénom sont de type string et peuvent contenir jusqu’à 255 caractères, sans contrainte minimale. Afin d’assurer la cohérence et la validité des données, il est recommandé de définir une longueur minimale. Une valeur de 2 caractères semble appropriée, puisqu’il n’existe généralement ni nom ni prénom plus court. Cela permet d’éviter la validation d’entrées trop brèves ou non significatives.</w:t>
+      </w:r>
+    </w:p>
+    <w:p/>
+    <w:p/>
+    <w:p/>
+    <w:p/>
+    <w:p>
+      <w:r>
+        <w:lastRenderedPageBreak/>
+        <w:t xml:space="preserve">L’API REST a été conçue selon une architecture claire et standardisée, en respectant les principes RESTful. Elle expose plusieurs ressources principales : </w:t>
+      </w:r>
+      <w:r>
+        <w:rPr>
+          <w:b/>
+          <w:bCs/>
+        </w:rPr>
+        <w:t>books</w:t>
+      </w:r>
+      <w:r>
+        <w:t xml:space="preserve">, </w:t>
+      </w:r>
+      <w:proofErr w:type="spellStart"/>
+      <w:r>
+        <w:rPr>
+          <w:b/>
+          <w:bCs/>
+        </w:rPr>
+        <w:t>comments</w:t>
+      </w:r>
+      <w:proofErr w:type="spellEnd"/>
+      <w:r>
+        <w:t xml:space="preserve">, </w:t>
+      </w:r>
+      <w:proofErr w:type="spellStart"/>
+      <w:r>
+        <w:rPr>
+          <w:b/>
+          <w:bCs/>
+        </w:rPr>
+        <w:t>writers</w:t>
+      </w:r>
+      <w:proofErr w:type="spellEnd"/>
+      <w:r>
+        <w:t xml:space="preserve"> et </w:t>
+      </w:r>
+      <w:proofErr w:type="spellStart"/>
+      <w:r>
+        <w:rPr>
+          <w:b/>
+          <w:bCs/>
+        </w:rPr>
+        <w:t>categories</w:t>
+      </w:r>
+      <w:proofErr w:type="spellEnd"/>
+      <w:r>
+        <w:t>. Chaque ressource est gérée par un contrôleur dédié et suit la convention CRUD (</w:t>
+      </w:r>
+      <w:proofErr w:type="spellStart"/>
+      <w:r>
+        <w:t>Create</w:t>
+      </w:r>
+      <w:proofErr w:type="spellEnd"/>
+      <w:r>
+        <w:t xml:space="preserve">, Read, Update, </w:t>
+      </w:r>
+      <w:proofErr w:type="spellStart"/>
+      <w:r>
+        <w:t>Delete</w:t>
+      </w:r>
+      <w:proofErr w:type="spellEnd"/>
+      <w:r>
+        <w:t xml:space="preserve">) à l’aide de la méthode </w:t>
+      </w:r>
+      <w:proofErr w:type="spellStart"/>
+      <w:r>
+        <w:t>router.</w:t>
+      </w:r>
+      <w:proofErr w:type="gramStart"/>
+      <w:r>
+        <w:t>resource</w:t>
+      </w:r>
+      <w:proofErr w:type="spellEnd"/>
+      <w:r>
+        <w:t>(</w:t>
+      </w:r>
+      <w:proofErr w:type="gramEnd"/>
+      <w:r>
+        <w:t>) d’</w:t>
+      </w:r>
+      <w:proofErr w:type="spellStart"/>
+      <w:r>
+        <w:t>AdonisJS</w:t>
+      </w:r>
+      <w:proofErr w:type="spellEnd"/>
+      <w:r>
+        <w:t>.</w:t>
+      </w:r>
+    </w:p>
+    <w:p>
+      <w:r>
+        <w:pict w14:anchorId="26CBB6A5">
+          <v:rect id="_x0000_i1055" style="width:0;height:1.5pt" o:hralign="center" o:hrstd="t" o:hr="t" fillcolor="#a0a0a0" stroked="f"/>
+        </w:pict>
+      </w:r>
+    </w:p>
+    <w:p>
+      <w:pPr>
+        <w:rPr>
+          <w:b/>
+          <w:bCs/>
+        </w:rPr>
+      </w:pPr>
+      <w:r>
+        <w:rPr>
+          <w:b/>
+          <w:bCs/>
+        </w:rPr>
+        <w:t>1. Ressource : Books</w:t>
+      </w:r>
+    </w:p>
+    <w:p>
+      <w:r>
+        <w:rPr>
+          <w:b/>
+          <w:bCs/>
+        </w:rPr>
+        <w:t>Contrôleur :</w:t>
+      </w:r>
+      <w:r>
+        <w:t xml:space="preserve"> </w:t>
+      </w:r>
+      <w:proofErr w:type="spellStart"/>
+      <w:r>
+        <w:t>BooksController</w:t>
+      </w:r>
+      <w:proofErr w:type="spellEnd"/>
+      <w:r>
+        <w:br/>
+      </w:r>
+      <w:r>
+        <w:rPr>
+          <w:b/>
+          <w:bCs/>
+        </w:rPr>
+        <w:t>URI racine :</w:t>
+      </w:r>
+      <w:r>
+        <w:t xml:space="preserve"> /books</w:t>
+      </w:r>
+      <w:r>
+        <w:br/>
+      </w:r>
+      <w:r>
+        <w:rPr>
+          <w:b/>
+          <w:bCs/>
+        </w:rPr>
+        <w:t>Méthodes disponibles :</w:t>
+      </w:r>
+    </w:p>
+    <w:tbl>
+      <w:tblPr>
+        <w:tblW w:w="0" w:type="auto"/>
+        <w:tblCellSpacing w:w="15" w:type="dxa"/>
+        <w:tblCellMar>
+          <w:top w:w="15" w:type="dxa"/>
+          <w:left w:w="15" w:type="dxa"/>
+          <w:bottom w:w="15" w:type="dxa"/>
+          <w:right w:w="15" w:type="dxa"/>
+        </w:tblCellMar>
+        <w:tblLook w:val="04A0" w:firstRow="1" w:lastRow="0" w:firstColumn="1" w:lastColumn="0" w:noHBand="0" w:noVBand="1"/>
+      </w:tblPr>
+      <w:tblGrid>
+        <w:gridCol w:w="1154"/>
+        <w:gridCol w:w="989"/>
+        <w:gridCol w:w="2272"/>
+        <w:gridCol w:w="4657"/>
+      </w:tblGrid>
+      <w:tr>
+        <w:trPr>
+          <w:tblHeader/>
+          <w:tblCellSpacing w:w="15" w:type="dxa"/>
+        </w:trPr>
+        <w:tc>
+          <w:tcPr>
+            <w:tcW w:w="0" w:type="auto"/>
+            <w:vAlign w:val="center"/>
+            <w:hideMark/>
+          </w:tcPr>
+          <w:p>
+            <w:pPr>
+              <w:rPr>
+                <w:b/>
+                <w:bCs/>
+              </w:rPr>
+            </w:pPr>
+            <w:r>
+              <w:rPr>
+                <w:b/>
+                <w:bCs/>
+              </w:rPr>
+              <w:t>Verbe HTTP</w:t>
+            </w:r>
+          </w:p>
+        </w:tc>
+        <w:tc>
+          <w:tcPr>
+            <w:tcW w:w="0" w:type="auto"/>
+            <w:vAlign w:val="center"/>
+            <w:hideMark/>
+          </w:tcPr>
+          <w:p>
+            <w:pPr>
+              <w:rPr>
+                <w:b/>
+                <w:bCs/>
+              </w:rPr>
+            </w:pPr>
+            <w:r>
+              <w:rPr>
+                <w:b/>
+                <w:bCs/>
+              </w:rPr>
+              <w:t>URI</w:t>
+            </w:r>
+          </w:p>
+        </w:tc>
+        <w:tc>
+          <w:tcPr>
+            <w:tcW w:w="0" w:type="auto"/>
+            <w:vAlign w:val="center"/>
+            <w:hideMark/>
+          </w:tcPr>
+          <w:p>
+            <w:pPr>
+              <w:rPr>
+                <w:b/>
+                <w:bCs/>
+              </w:rPr>
+            </w:pPr>
+            <w:r>
+              <w:rPr>
+                <w:b/>
+                <w:bCs/>
+              </w:rPr>
+              <w:t>Description</w:t>
+            </w:r>
+          </w:p>
+        </w:tc>
+        <w:tc>
+          <w:tcPr>
+            <w:tcW w:w="0" w:type="auto"/>
+            <w:vAlign w:val="center"/>
+            <w:hideMark/>
+          </w:tcPr>
+          <w:p>
+            <w:pPr>
+              <w:rPr>
+                <w:b/>
+                <w:bCs/>
+              </w:rPr>
+            </w:pPr>
+            <w:r>
+              <w:rPr>
+                <w:b/>
+                <w:bCs/>
+              </w:rPr>
+              <w:t>Corps attendu / Réponse</w:t>
+            </w:r>
+          </w:p>
+        </w:tc>
+      </w:tr>
+      <w:tr>
+        <w:trPr>
+          <w:tblCellSpacing w:w="15" w:type="dxa"/>
+        </w:trPr>
+        <w:tc>
+          <w:tcPr>
+            <w:tcW w:w="0" w:type="auto"/>
+            <w:vAlign w:val="center"/>
+            <w:hideMark/>
+          </w:tcPr>
+          <w:p>
+            <w:r>
+              <w:rPr>
+                <w:b/>
+                <w:bCs/>
+              </w:rPr>
+              <w:t>GET</w:t>
+            </w:r>
+          </w:p>
+        </w:tc>
+        <w:tc>
+          <w:tcPr>
+            <w:tcW w:w="0" w:type="auto"/>
+            <w:vAlign w:val="center"/>
+            <w:hideMark/>
+          </w:tcPr>
+          <w:p>
+            <w:r>
+              <w:t>/books</w:t>
+            </w:r>
+          </w:p>
+        </w:tc>
+        <w:tc>
+          <w:tcPr>
+            <w:tcW w:w="0" w:type="auto"/>
+            <w:vAlign w:val="center"/>
+            <w:hideMark/>
+          </w:tcPr>
+          <w:p>
+            <w:r>
+              <w:t>Récupère la liste de tous les livres</w:t>
+            </w:r>
+          </w:p>
+        </w:tc>
+        <w:tc>
+          <w:tcPr>
+            <w:tcW w:w="0" w:type="auto"/>
+            <w:vAlign w:val="center"/>
+            <w:hideMark/>
+          </w:tcPr>
+          <w:p>
+            <w:r>
+              <w:t>–</w:t>
+            </w:r>
+          </w:p>
+        </w:tc>
+      </w:tr>
+      <w:tr>
+        <w:trPr>
+          <w:tblCellSpacing w:w="15" w:type="dxa"/>
+        </w:trPr>
+        <w:tc>
+          <w:tcPr>
+            <w:tcW w:w="0" w:type="auto"/>
+            <w:vAlign w:val="center"/>
+            <w:hideMark/>
+          </w:tcPr>
+          <w:p>
+            <w:r>
+              <w:rPr>
+                <w:b/>
+                <w:bCs/>
+              </w:rPr>
+              <w:t>GET</w:t>
+            </w:r>
+          </w:p>
+        </w:tc>
+        <w:tc>
+          <w:tcPr>
+            <w:tcW w:w="0" w:type="auto"/>
+            <w:vAlign w:val="center"/>
+            <w:hideMark/>
+          </w:tcPr>
+          <w:p>
+            <w:r>
+              <w:t>/books</w:t>
+            </w:r>
+            <w:proofErr w:type="gramStart"/>
+            <w:r>
+              <w:t>/:</w:t>
+            </w:r>
+            <w:proofErr w:type="gramEnd"/>
+            <w:r>
+              <w:t>id</w:t>
+            </w:r>
+          </w:p>
+        </w:tc>
+        <w:tc>
+          <w:tcPr>
+            <w:tcW w:w="0" w:type="auto"/>
+            <w:vAlign w:val="center"/>
+            <w:hideMark/>
+          </w:tcPr>
+          <w:p>
+            <w:r>
+              <w:t>Récupère un livre spécifique via son ID</w:t>
+            </w:r>
+          </w:p>
+        </w:tc>
+        <w:tc>
+          <w:tcPr>
+            <w:tcW w:w="0" w:type="auto"/>
+            <w:vAlign w:val="center"/>
+            <w:hideMark/>
+          </w:tcPr>
+          <w:p>
+            <w:r>
+              <w:t>–</w:t>
+            </w:r>
+          </w:p>
+        </w:tc>
+      </w:tr>
+      <w:tr>
+        <w:trPr>
+          <w:tblCellSpacing w:w="15" w:type="dxa"/>
+        </w:trPr>
+        <w:tc>
+          <w:tcPr>
+            <w:tcW w:w="0" w:type="auto"/>
+            <w:vAlign w:val="center"/>
+            <w:hideMark/>
+          </w:tcPr>
+          <w:p>
+            <w:r>
+              <w:rPr>
+                <w:b/>
+                <w:bCs/>
+              </w:rPr>
+              <w:t>POST</w:t>
+            </w:r>
+          </w:p>
+        </w:tc>
+        <w:tc>
+          <w:tcPr>
+            <w:tcW w:w="0" w:type="auto"/>
+            <w:vAlign w:val="center"/>
+            <w:hideMark/>
+          </w:tcPr>
+          <w:p>
+            <w:r>
+              <w:t>/books</w:t>
+            </w:r>
+          </w:p>
+        </w:tc>
+        <w:tc>
+          <w:tcPr>
+            <w:tcW w:w="0" w:type="auto"/>
+            <w:vAlign w:val="center"/>
+            <w:hideMark/>
+          </w:tcPr>
+          <w:p>
+            <w:r>
+              <w:t>Crée un nouveau livre</w:t>
+            </w:r>
+          </w:p>
+        </w:tc>
+        <w:tc>
+          <w:tcPr>
+            <w:tcW w:w="0" w:type="auto"/>
+            <w:vAlign w:val="center"/>
+            <w:hideMark/>
+          </w:tcPr>
+          <w:p>
+            <w:pPr>
+              <w:rPr>
+                <w:lang w:val="en-US"/>
+              </w:rPr>
+            </w:pPr>
+            <w:proofErr w:type="gramStart"/>
+            <w:r>
+              <w:rPr>
+                <w:lang w:val="en-US"/>
+              </w:rPr>
+              <w:t>{ "</w:t>
+            </w:r>
+            <w:proofErr w:type="gramEnd"/>
+            <w:r>
+              <w:rPr>
+                <w:lang w:val="en-US"/>
+              </w:rPr>
+              <w:t>title": "string", "writer_id": "number", "category_id": "number", "description": "string" }</w:t>
+            </w:r>
+          </w:p>
+        </w:tc>
+      </w:tr>
+      <w:tr>
+        <w:trPr>
+          <w:tblCellSpacing w:w="15" w:type="dxa"/>
+        </w:trPr>
+        <w:tc>
+          <w:tcPr>
+            <w:tcW w:w="0" w:type="auto"/>
+            <w:vAlign w:val="center"/>
+            <w:hideMark/>
+          </w:tcPr>
+          <w:p>
+            <w:r>
+              <w:rPr>
+                <w:b/>
+                <w:bCs/>
+              </w:rPr>
+              <w:t>PUT/PATCH</w:t>
+            </w:r>
+          </w:p>
+        </w:tc>
+        <w:tc>
+          <w:tcPr>
+            <w:tcW w:w="0" w:type="auto"/>
+            <w:vAlign w:val="center"/>
+            <w:hideMark/>
+          </w:tcPr>
+          <w:p>
+            <w:r>
+              <w:t>/books</w:t>
+            </w:r>
+            <w:proofErr w:type="gramStart"/>
+            <w:r>
+              <w:t>/:</w:t>
+            </w:r>
+            <w:proofErr w:type="gramEnd"/>
+            <w:r>
+              <w:t>id</w:t>
+            </w:r>
+          </w:p>
+        </w:tc>
+        <w:tc>
+          <w:tcPr>
+            <w:tcW w:w="0" w:type="auto"/>
+            <w:vAlign w:val="center"/>
+            <w:hideMark/>
+          </w:tcPr>
+          <w:p>
+            <w:r>
+              <w:t>Met à jour un livre existant</w:t>
+            </w:r>
+          </w:p>
+        </w:tc>
+        <w:tc>
+          <w:tcPr>
+            <w:tcW w:w="0" w:type="auto"/>
+            <w:vAlign w:val="center"/>
+            <w:hideMark/>
+          </w:tcPr>
+          <w:p>
+            <w:r>
+              <w:t>Même structure que POST</w:t>
+            </w:r>
+          </w:p>
+        </w:tc>
+      </w:tr>
+      <w:tr>
+        <w:trPr>
+          <w:tblCellSpacing w:w="15" w:type="dxa"/>
+        </w:trPr>
+        <w:tc>
+          <w:tcPr>
+            <w:tcW w:w="0" w:type="auto"/>
+            <w:vAlign w:val="center"/>
+            <w:hideMark/>
+          </w:tcPr>
+          <w:p>
+            <w:r>
+              <w:rPr>
+                <w:b/>
+                <w:bCs/>
+              </w:rPr>
+              <w:t>DELETE</w:t>
+            </w:r>
+          </w:p>
+        </w:tc>
+        <w:tc>
+          <w:tcPr>
+            <w:tcW w:w="0" w:type="auto"/>
+            <w:vAlign w:val="center"/>
+            <w:hideMark/>
+          </w:tcPr>
+          <w:p>
+            <w:r>
+              <w:t>/books</w:t>
+            </w:r>
+            <w:proofErr w:type="gramStart"/>
+            <w:r>
+              <w:t>/:</w:t>
+            </w:r>
+            <w:proofErr w:type="gramEnd"/>
+            <w:r>
+              <w:t>id</w:t>
+            </w:r>
+          </w:p>
+        </w:tc>
+        <w:tc>
+          <w:tcPr>
+            <w:tcW w:w="0" w:type="auto"/>
+            <w:vAlign w:val="center"/>
+            <w:hideMark/>
+          </w:tcPr>
+          <w:p>
+            <w:r>
+              <w:t>Supprime un livre existant</w:t>
+            </w:r>
+          </w:p>
+        </w:tc>
+        <w:tc>
+          <w:tcPr>
+            <w:tcW w:w="0" w:type="auto"/>
+            <w:vAlign w:val="center"/>
+            <w:hideMark/>
+          </w:tcPr>
+          <w:p>
+            <w:r>
+              <w:t>–</w:t>
+            </w:r>
+          </w:p>
+        </w:tc>
+      </w:tr>
+    </w:tbl>
+    <w:p>
+      <w:r>
+        <w:pict w14:anchorId="702A977A">
+          <v:rect id="_x0000_i1056" style="width:0;height:1.5pt" o:hralign="center" o:hrstd="t" o:hr="t" fillcolor="#a0a0a0" stroked="f"/>
+        </w:pict>
+      </w:r>
+    </w:p>
+    <w:p>
+      <w:pPr>
+        <w:rPr>
+          <w:b/>
+          <w:bCs/>
+        </w:rPr>
+      </w:pPr>
+      <w:r>
+        <w:rPr>
+          <w:b/>
+          <w:bCs/>
+        </w:rPr>
+        <w:t xml:space="preserve">2. Ressource : </w:t>
+      </w:r>
+      <w:proofErr w:type="spellStart"/>
+      <w:r>
+        <w:rPr>
+          <w:b/>
+          <w:bCs/>
+        </w:rPr>
+        <w:t>Comments</w:t>
+      </w:r>
+      <w:proofErr w:type="spellEnd"/>
+      <w:r>
+        <w:rPr>
+          <w:b/>
+          <w:bCs/>
+        </w:rPr>
+        <w:t xml:space="preserve"> (imbriquée sous Books)</w:t>
+      </w:r>
+    </w:p>
+    <w:p>
+      <w:r>
+        <w:rPr>
+          <w:b/>
+          <w:bCs/>
+        </w:rPr>
+        <w:t>Contrôleur :</w:t>
+      </w:r>
+      <w:r>
+        <w:t xml:space="preserve"> </w:t>
+      </w:r>
+      <w:proofErr w:type="spellStart"/>
+      <w:r>
+        <w:t>CommentsController</w:t>
+      </w:r>
+      <w:proofErr w:type="spellEnd"/>
+      <w:r>
+        <w:br/>
+      </w:r>
+      <w:r>
+        <w:rPr>
+          <w:b/>
+          <w:bCs/>
+        </w:rPr>
+        <w:t>URI racine :</w:t>
+      </w:r>
+      <w:r>
+        <w:t xml:space="preserve"> /books</w:t>
+      </w:r>
+      <w:proofErr w:type="gramStart"/>
+      <w:r>
+        <w:t>/:</w:t>
+      </w:r>
+      <w:proofErr w:type="spellStart"/>
+      <w:r>
+        <w:t>book</w:t>
+      </w:r>
+      <w:proofErr w:type="gramEnd"/>
+      <w:r>
+        <w:t>_id</w:t>
+      </w:r>
+      <w:proofErr w:type="spellEnd"/>
+      <w:r>
+        <w:t>/</w:t>
+      </w:r>
+      <w:proofErr w:type="spellStart"/>
+      <w:r>
+        <w:t>comments</w:t>
+      </w:r>
+      <w:proofErr w:type="spellEnd"/>
+      <w:r>
+        <w:br/>
+      </w:r>
+      <w:r>
+        <w:rPr>
+          <w:b/>
+          <w:bCs/>
+        </w:rPr>
+        <w:t>Méthodes disponibles :</w:t>
+      </w:r>
+    </w:p>
+    <w:tbl>
+      <w:tblPr>
+        <w:tblW w:w="0" w:type="auto"/>
+        <w:tblCellSpacing w:w="15" w:type="dxa"/>
+        <w:tblCellMar>
+          <w:top w:w="15" w:type="dxa"/>
+          <w:left w:w="15" w:type="dxa"/>
+          <w:bottom w:w="15" w:type="dxa"/>
+          <w:right w:w="15" w:type="dxa"/>
+        </w:tblCellMar>
+        <w:tblLook w:val="04A0" w:firstRow="1" w:lastRow="0" w:firstColumn="1" w:lastColumn="0" w:noHBand="0" w:noVBand="1"/>
+      </w:tblPr>
+      <w:tblGrid>
+        <w:gridCol w:w="1154"/>
+        <w:gridCol w:w="2886"/>
+        <w:gridCol w:w="2563"/>
+        <w:gridCol w:w="2469"/>
+      </w:tblGrid>
+      <w:tr>
+        <w:trPr>
+          <w:tblHeader/>
+          <w:tblCellSpacing w:w="15" w:type="dxa"/>
+        </w:trPr>
+        <w:tc>
+          <w:tcPr>
+            <w:tcW w:w="0" w:type="auto"/>
+            <w:vAlign w:val="center"/>
+            <w:hideMark/>
+          </w:tcPr>
+          <w:p>
+            <w:pPr>
+              <w:rPr>
+                <w:b/>
+                <w:bCs/>
+              </w:rPr>
+            </w:pPr>
+            <w:r>
+              <w:rPr>
+                <w:b/>
+                <w:bCs/>
+              </w:rPr>
+              <w:t>Verbe HTTP</w:t>
+            </w:r>
+          </w:p>
+        </w:tc>
+        <w:tc>
+          <w:tcPr>
+            <w:tcW w:w="0" w:type="auto"/>
+            <w:vAlign w:val="center"/>
+            <w:hideMark/>
+          </w:tcPr>
+          <w:p>
+            <w:pPr>
+              <w:rPr>
+                <w:b/>
+                <w:bCs/>
+              </w:rPr>
+            </w:pPr>
+            <w:r>
+              <w:rPr>
+                <w:b/>
+                <w:bCs/>
+              </w:rPr>
+              <w:t>URI</w:t>
+            </w:r>
+          </w:p>
+        </w:tc>
+        <w:tc>
+          <w:tcPr>
+            <w:tcW w:w="0" w:type="auto"/>
+            <w:vAlign w:val="center"/>
+            <w:hideMark/>
+          </w:tcPr>
+          <w:p>
+            <w:pPr>
+              <w:rPr>
+                <w:b/>
+                <w:bCs/>
+              </w:rPr>
+            </w:pPr>
+            <w:r>
+              <w:rPr>
+                <w:b/>
+                <w:bCs/>
+              </w:rPr>
+              <w:t>Description</w:t>
+            </w:r>
+          </w:p>
+        </w:tc>
+        <w:tc>
+          <w:tcPr>
+            <w:tcW w:w="0" w:type="auto"/>
+            <w:vAlign w:val="center"/>
+            <w:hideMark/>
+          </w:tcPr>
+          <w:p>
+            <w:pPr>
+              <w:rPr>
+                <w:b/>
+                <w:bCs/>
+              </w:rPr>
+            </w:pPr>
+            <w:r>
+              <w:rPr>
+                <w:b/>
+                <w:bCs/>
+              </w:rPr>
+              <w:t>Corps attendu / Réponse</w:t>
+            </w:r>
+          </w:p>
+        </w:tc>
+      </w:tr>
+      <w:tr>
+        <w:trPr>
+          <w:tblCellSpacing w:w="15" w:type="dxa"/>
+        </w:trPr>
+        <w:tc>
+          <w:tcPr>
+            <w:tcW w:w="0" w:type="auto"/>
+            <w:vAlign w:val="center"/>
+            <w:hideMark/>
+          </w:tcPr>
+          <w:p>
+            <w:r>
+              <w:rPr>
+                <w:b/>
+                <w:bCs/>
+              </w:rPr>
+              <w:t>GET</w:t>
+            </w:r>
+          </w:p>
+        </w:tc>
+        <w:tc>
+          <w:tcPr>
+            <w:tcW w:w="0" w:type="auto"/>
+            <w:vAlign w:val="center"/>
+            <w:hideMark/>
+          </w:tcPr>
+          <w:p>
+            <w:r>
+              <w:t>/books</w:t>
+            </w:r>
+            <w:proofErr w:type="gramStart"/>
+            <w:r>
+              <w:t>/:</w:t>
+            </w:r>
+            <w:proofErr w:type="spellStart"/>
+            <w:r>
+              <w:t>book</w:t>
+            </w:r>
+            <w:proofErr w:type="gramEnd"/>
+            <w:r>
+              <w:t>_id</w:t>
+            </w:r>
+            <w:proofErr w:type="spellEnd"/>
+            <w:r>
+              <w:t>/</w:t>
+            </w:r>
+            <w:proofErr w:type="spellStart"/>
+            <w:r>
+              <w:t>comments</w:t>
+            </w:r>
+            <w:proofErr w:type="spellEnd"/>
+          </w:p>
+        </w:tc>
+        <w:tc>
+          <w:tcPr>
+            <w:tcW w:w="0" w:type="auto"/>
+            <w:vAlign w:val="center"/>
+            <w:hideMark/>
+          </w:tcPr>
+          <w:p>
+            <w:r>
+              <w:t>Liste tous les commentaires liés à un livre</w:t>
+            </w:r>
+          </w:p>
+        </w:tc>
+        <w:tc>
+          <w:tcPr>
+            <w:tcW w:w="0" w:type="auto"/>
+            <w:vAlign w:val="center"/>
+            <w:hideMark/>
+          </w:tcPr>
+          <w:p>
+            <w:r>
+              <w:t>–</w:t>
+            </w:r>
+          </w:p>
+        </w:tc>
+      </w:tr>
+      <w:tr>
+        <w:trPr>
+          <w:tblCellSpacing w:w="15" w:type="dxa"/>
+        </w:trPr>
+        <w:tc>
+          <w:tcPr>
+            <w:tcW w:w="0" w:type="auto"/>
+            <w:vAlign w:val="center"/>
+            <w:hideMark/>
+          </w:tcPr>
+          <w:p>
+            <w:r>
+              <w:rPr>
+                <w:b/>
+                <w:bCs/>
+              </w:rPr>
+              <w:t>GET</w:t>
+            </w:r>
+          </w:p>
+        </w:tc>
+        <w:tc>
+          <w:tcPr>
+            <w:tcW w:w="0" w:type="auto"/>
+            <w:vAlign w:val="center"/>
+            <w:hideMark/>
+          </w:tcPr>
+          <w:p>
+            <w:pPr>
+              <w:rPr>
+                <w:lang w:val="en-US"/>
+              </w:rPr>
+            </w:pPr>
+            <w:r>
+              <w:rPr>
+                <w:lang w:val="en-US"/>
+              </w:rPr>
+              <w:t>/books</w:t>
+            </w:r>
+            <w:proofErr w:type="gramStart"/>
+            <w:r>
+              <w:rPr>
+                <w:lang w:val="en-US"/>
+              </w:rPr>
+              <w:t>/:book</w:t>
+            </w:r>
+            <w:proofErr w:type="gramEnd"/>
+            <w:r>
+              <w:rPr>
+                <w:lang w:val="en-US"/>
+              </w:rPr>
+              <w:t>_id/comments/:id</w:t>
+            </w:r>
+          </w:p>
+        </w:tc>
+        <w:tc>
+          <w:tcPr>
+            <w:tcW w:w="0" w:type="auto"/>
+            <w:vAlign w:val="center"/>
+            <w:hideMark/>
+          </w:tcPr>
+          <w:p>
+            <w:r>
+              <w:t>Récupère un commentaire spécifique</w:t>
+            </w:r>
+          </w:p>
+        </w:tc>
+        <w:tc>
+          <w:tcPr>
+            <w:tcW w:w="0" w:type="auto"/>
+            <w:vAlign w:val="center"/>
+            <w:hideMark/>
+          </w:tcPr>
+          <w:p>
+            <w:r>
+              <w:t>–</w:t>
+            </w:r>
+          </w:p>
+        </w:tc>
+      </w:tr>
+      <w:tr>
+        <w:trPr>
+          <w:tblCellSpacing w:w="15" w:type="dxa"/>
+        </w:trPr>
+        <w:tc>
+          <w:tcPr>
+            <w:tcW w:w="0" w:type="auto"/>
+            <w:vAlign w:val="center"/>
+            <w:hideMark/>
+          </w:tcPr>
+          <w:p>
+            <w:r>
+              <w:rPr>
+                <w:b/>
+                <w:bCs/>
+              </w:rPr>
+              <w:t>POST</w:t>
+            </w:r>
+          </w:p>
+        </w:tc>
+        <w:tc>
+          <w:tcPr>
+            <w:tcW w:w="0" w:type="auto"/>
+            <w:vAlign w:val="center"/>
+            <w:hideMark/>
+          </w:tcPr>
+          <w:p>
+            <w:r>
+              <w:t>/books</w:t>
+            </w:r>
+            <w:proofErr w:type="gramStart"/>
+            <w:r>
+              <w:t>/:</w:t>
+            </w:r>
+            <w:proofErr w:type="spellStart"/>
+            <w:r>
+              <w:t>book</w:t>
+            </w:r>
+            <w:proofErr w:type="gramEnd"/>
+            <w:r>
+              <w:t>_id</w:t>
+            </w:r>
+            <w:proofErr w:type="spellEnd"/>
+            <w:r>
+              <w:t>/</w:t>
+            </w:r>
+            <w:proofErr w:type="spellStart"/>
+            <w:r>
+              <w:t>comments</w:t>
+            </w:r>
+            <w:proofErr w:type="spellEnd"/>
+          </w:p>
+        </w:tc>
+        <w:tc>
+          <w:tcPr>
+            <w:tcW w:w="0" w:type="auto"/>
+            <w:vAlign w:val="center"/>
+            <w:hideMark/>
+          </w:tcPr>
+          <w:p>
+            <w:r>
+              <w:t>Ajoute un commentaire à un livre</w:t>
+            </w:r>
+          </w:p>
+        </w:tc>
+        <w:tc>
+          <w:tcPr>
+            <w:tcW w:w="0" w:type="auto"/>
+            <w:vAlign w:val="center"/>
+            <w:hideMark/>
+          </w:tcPr>
+          <w:p>
+            <w:pPr>
+              <w:rPr>
+                <w:lang w:val="en-US"/>
+              </w:rPr>
+            </w:pPr>
+            <w:proofErr w:type="gramStart"/>
+            <w:r>
+              <w:rPr>
+                <w:lang w:val="en-US"/>
+              </w:rPr>
+              <w:t>{ "</w:t>
+            </w:r>
+            <w:proofErr w:type="gramEnd"/>
+            <w:r>
+              <w:rPr>
+                <w:lang w:val="en-US"/>
+              </w:rPr>
+              <w:t>content": "string", "user_id": "number" }</w:t>
+            </w:r>
+          </w:p>
+        </w:tc>
+      </w:tr>
+      <w:tr>
+        <w:trPr>
+          <w:tblCellSpacing w:w="15" w:type="dxa"/>
+        </w:trPr>
+        <w:tc>
+          <w:tcPr>
+            <w:tcW w:w="0" w:type="auto"/>
+            <w:vAlign w:val="center"/>
+            <w:hideMark/>
+          </w:tcPr>
+          <w:p>
+            <w:r>
+              <w:rPr>
+                <w:b/>
+                <w:bCs/>
+              </w:rPr>
+              <w:lastRenderedPageBreak/>
+              <w:t>PUT/PATCH</w:t>
+            </w:r>
+          </w:p>
+        </w:tc>
+        <w:tc>
+          <w:tcPr>
+            <w:tcW w:w="0" w:type="auto"/>
+            <w:vAlign w:val="center"/>
+            <w:hideMark/>
+          </w:tcPr>
+          <w:p>
+            <w:pPr>
+              <w:rPr>
+                <w:lang w:val="en-US"/>
+              </w:rPr>
+            </w:pPr>
+            <w:r>
+              <w:rPr>
+                <w:lang w:val="en-US"/>
+              </w:rPr>
+              <w:t>/books</w:t>
+            </w:r>
+            <w:proofErr w:type="gramStart"/>
+            <w:r>
+              <w:rPr>
+                <w:lang w:val="en-US"/>
+              </w:rPr>
+              <w:t>/:book</w:t>
+            </w:r>
+            <w:proofErr w:type="gramEnd"/>
+            <w:r>
+              <w:rPr>
+                <w:lang w:val="en-US"/>
+              </w:rPr>
+              <w:t>_id/comments/:id</w:t>
+            </w:r>
+          </w:p>
+        </w:tc>
+        <w:tc>
+          <w:tcPr>
+            <w:tcW w:w="0" w:type="auto"/>
+            <w:vAlign w:val="center"/>
+            <w:hideMark/>
+          </w:tcPr>
+          <w:p>
+            <w:r>
+              <w:t>Met à jour un commentaire existant</w:t>
+            </w:r>
+          </w:p>
+        </w:tc>
+        <w:tc>
+          <w:tcPr>
+            <w:tcW w:w="0" w:type="auto"/>
+            <w:vAlign w:val="center"/>
+            <w:hideMark/>
+          </w:tcPr>
+          <w:p>
+            <w:proofErr w:type="gramStart"/>
+            <w:r>
+              <w:t>{ "</w:t>
+            </w:r>
+            <w:proofErr w:type="gramEnd"/>
+            <w:r>
+              <w:t>content": "string" }</w:t>
+            </w:r>
+          </w:p>
+        </w:tc>
+      </w:tr>
+      <w:tr>
+        <w:trPr>
+          <w:tblCellSpacing w:w="15" w:type="dxa"/>
+        </w:trPr>
+        <w:tc>
+          <w:tcPr>
+            <w:tcW w:w="0" w:type="auto"/>
+            <w:vAlign w:val="center"/>
+            <w:hideMark/>
+          </w:tcPr>
+          <w:p>
+            <w:r>
+              <w:rPr>
+                <w:b/>
+                <w:bCs/>
+              </w:rPr>
+              <w:t>DELETE</w:t>
+            </w:r>
+          </w:p>
+        </w:tc>
+        <w:tc>
+          <w:tcPr>
+            <w:tcW w:w="0" w:type="auto"/>
+            <w:vAlign w:val="center"/>
+            <w:hideMark/>
+          </w:tcPr>
+          <w:p>
+            <w:pPr>
+              <w:rPr>
+                <w:lang w:val="en-US"/>
+              </w:rPr>
+            </w:pPr>
+            <w:r>
+              <w:rPr>
+                <w:lang w:val="en-US"/>
+              </w:rPr>
+              <w:t>/books</w:t>
+            </w:r>
+            <w:proofErr w:type="gramStart"/>
+            <w:r>
+              <w:rPr>
+                <w:lang w:val="en-US"/>
+              </w:rPr>
+              <w:t>/:book</w:t>
+            </w:r>
+            <w:proofErr w:type="gramEnd"/>
+            <w:r>
+              <w:rPr>
+                <w:lang w:val="en-US"/>
+              </w:rPr>
+              <w:t>_id/comments/:id</w:t>
+            </w:r>
+          </w:p>
+        </w:tc>
+        <w:tc>
+          <w:tcPr>
+            <w:tcW w:w="0" w:type="auto"/>
+            <w:vAlign w:val="center"/>
+            <w:hideMark/>
+          </w:tcPr>
+          <w:p>
+            <w:r>
+              <w:t>Supprime un commentaire</w:t>
+            </w:r>
+          </w:p>
+        </w:tc>
+        <w:tc>
+          <w:tcPr>
+            <w:tcW w:w="0" w:type="auto"/>
+            <w:vAlign w:val="center"/>
+            <w:hideMark/>
+          </w:tcPr>
+          <w:p>
+            <w:r>
+              <w:t>–</w:t>
+            </w:r>
+          </w:p>
+        </w:tc>
+      </w:tr>
+    </w:tbl>
+    <w:p>
+      <w:r>
+        <w:rPr>
+          <w:rFonts w:ascii="Segoe UI Emoji" w:hAnsi="Segoe UI Emoji" w:cs="Segoe UI Emoji"/>
+        </w:rPr>
+        <w:t>💡</w:t>
+      </w:r>
+      <w:r>
+        <w:t xml:space="preserve"> </w:t>
+      </w:r>
+      <w:r>
+        <w:rPr>
+          <w:b/>
+          <w:bCs/>
+        </w:rPr>
+        <w:t>Remarque :</w:t>
+      </w:r>
+      <w:r>
+        <w:t xml:space="preserve"> Les routes des commentaires sont imbriquées afin de refléter la relation hiérarchique </w:t>
+      </w:r>
+      <w:r>
+        <w:rPr>
+          <w:i/>
+          <w:iCs/>
+        </w:rPr>
+        <w:t xml:space="preserve">Book → </w:t>
+      </w:r>
+      <w:proofErr w:type="spellStart"/>
+      <w:r>
+        <w:rPr>
+          <w:i/>
+          <w:iCs/>
+        </w:rPr>
+        <w:t>Comments</w:t>
+      </w:r>
+      <w:proofErr w:type="spellEnd"/>
+      <w:r>
+        <w:t>.</w:t>
+      </w:r>
+    </w:p>
+    <w:p>
+      <w:r>
+        <w:pict w14:anchorId="2D0224B9">
+          <v:rect id="_x0000_i1057" style="width:0;height:1.5pt" o:hralign="center" o:hrstd="t" o:hr="t" fillcolor="#a0a0a0" stroked="f"/>
+        </w:pict>
+      </w:r>
+    </w:p>
+    <w:p>
+      <w:pPr>
+        <w:rPr>
+          <w:b/>
+          <w:bCs/>
+        </w:rPr>
+      </w:pPr>
+      <w:r>
+        <w:rPr>
+          <w:b/>
+          <w:bCs/>
+        </w:rPr>
+        <w:t xml:space="preserve">3. Ressource : </w:t>
+      </w:r>
+      <w:proofErr w:type="spellStart"/>
+      <w:r>
+        <w:rPr>
+          <w:b/>
+          <w:bCs/>
+        </w:rPr>
+        <w:t>Writers</w:t>
+      </w:r>
+      <w:proofErr w:type="spellEnd"/>
+    </w:p>
+    <w:p>
+      <w:r>
+        <w:rPr>
+          <w:b/>
+          <w:bCs/>
+        </w:rPr>
+        <w:t>Contrôleur :</w:t>
+      </w:r>
+      <w:r>
+        <w:t xml:space="preserve"> </w:t>
+      </w:r>
+      <w:proofErr w:type="spellStart"/>
+      <w:r>
+        <w:t>WritersController</w:t>
+      </w:r>
+      <w:proofErr w:type="spellEnd"/>
+      <w:r>
+        <w:br/>
+      </w:r>
+      <w:r>
+        <w:rPr>
+          <w:b/>
+          <w:bCs/>
+        </w:rPr>
+        <w:t>URI racine :</w:t>
+      </w:r>
+      <w:r>
+        <w:t xml:space="preserve"> /</w:t>
+      </w:r>
+      <w:proofErr w:type="spellStart"/>
+      <w:r>
+        <w:t>writers</w:t>
+      </w:r>
+      <w:proofErr w:type="spellEnd"/>
+      <w:r>
+        <w:br/>
+      </w:r>
+      <w:r>
+        <w:rPr>
+          <w:b/>
+          <w:bCs/>
+        </w:rPr>
+        <w:t>Méthodes disponibles :</w:t>
+      </w:r>
+    </w:p>
+    <w:tbl>
+      <w:tblPr>
+        <w:tblW w:w="0" w:type="auto"/>
+        <w:tblCellSpacing w:w="15" w:type="dxa"/>
+        <w:tblCellMar>
+          <w:top w:w="15" w:type="dxa"/>
+          <w:left w:w="15" w:type="dxa"/>
+          <w:bottom w:w="15" w:type="dxa"/>
+          <w:right w:w="15" w:type="dxa"/>
+        </w:tblCellMar>
+        <w:tblLook w:val="04A0" w:firstRow="1" w:lastRow="0" w:firstColumn="1" w:lastColumn="0" w:noHBand="0" w:noVBand="1"/>
+      </w:tblPr>
+      <w:tblGrid>
+        <w:gridCol w:w="1154"/>
+        <w:gridCol w:w="1086"/>
+        <w:gridCol w:w="2749"/>
+        <w:gridCol w:w="3141"/>
+      </w:tblGrid>
+      <w:tr>
+        <w:trPr>
+          <w:tblHeader/>
+          <w:tblCellSpacing w:w="15" w:type="dxa"/>
+        </w:trPr>
+        <w:tc>
+          <w:tcPr>
+            <w:tcW w:w="0" w:type="auto"/>
+            <w:vAlign w:val="center"/>
+            <w:hideMark/>
+          </w:tcPr>
+          <w:p>
+            <w:pPr>
+              <w:rPr>
+                <w:b/>
+                <w:bCs/>
+              </w:rPr>
+            </w:pPr>
+            <w:r>
+              <w:rPr>
+                <w:b/>
+                <w:bCs/>
+              </w:rPr>
+              <w:t>Verbe HTTP</w:t>
+            </w:r>
+          </w:p>
+        </w:tc>
+        <w:tc>
+          <w:tcPr>
+            <w:tcW w:w="0" w:type="auto"/>
+            <w:vAlign w:val="center"/>
+            <w:hideMark/>
+          </w:tcPr>
+          <w:p>
+            <w:pPr>
+              <w:rPr>
+                <w:b/>
+                <w:bCs/>
+              </w:rPr>
+            </w:pPr>
+            <w:r>
+              <w:rPr>
+                <w:b/>
+                <w:bCs/>
+              </w:rPr>
+              <w:t>URI</w:t>
+            </w:r>
+          </w:p>
+        </w:tc>
+        <w:tc>
+          <w:tcPr>
+            <w:tcW w:w="0" w:type="auto"/>
+            <w:vAlign w:val="center"/>
+            <w:hideMark/>
+          </w:tcPr>
+          <w:p>
+            <w:pPr>
+              <w:rPr>
+                <w:b/>
+                <w:bCs/>
+              </w:rPr>
+            </w:pPr>
+            <w:r>
+              <w:rPr>
+                <w:b/>
+                <w:bCs/>
+              </w:rPr>
+              <w:t>Description</w:t>
+            </w:r>
+          </w:p>
+        </w:tc>
+        <w:tc>
+          <w:tcPr>
+            <w:tcW w:w="0" w:type="auto"/>
+            <w:vAlign w:val="center"/>
+            <w:hideMark/>
+          </w:tcPr>
+          <w:p>
+            <w:pPr>
+              <w:rPr>
+                <w:b/>
+                <w:bCs/>
+              </w:rPr>
+            </w:pPr>
+            <w:r>
+              <w:rPr>
+                <w:b/>
+                <w:bCs/>
+              </w:rPr>
+              <w:t>Corps attendu / Réponse</w:t>
+            </w:r>
+          </w:p>
+        </w:tc>
+      </w:tr>
+      <w:tr>
+        <w:trPr>
+          <w:tblCellSpacing w:w="15" w:type="dxa"/>
+        </w:trPr>
+        <w:tc>
+          <w:tcPr>
+            <w:tcW w:w="0" w:type="auto"/>
+            <w:vAlign w:val="center"/>
+            <w:hideMark/>
+          </w:tcPr>
+          <w:p>
+            <w:r>
+              <w:rPr>
+                <w:b/>
+                <w:bCs/>
+              </w:rPr>
+              <w:t>GET</w:t>
+            </w:r>
+          </w:p>
+        </w:tc>
+        <w:tc>
+          <w:tcPr>
+            <w:tcW w:w="0" w:type="auto"/>
+            <w:vAlign w:val="center"/>
+            <w:hideMark/>
+          </w:tcPr>
+          <w:p>
+            <w:r>
+              <w:t>/</w:t>
+            </w:r>
+            <w:proofErr w:type="spellStart"/>
+            <w:r>
+              <w:t>writers</w:t>
+            </w:r>
+            <w:proofErr w:type="spellEnd"/>
+          </w:p>
+        </w:tc>
+        <w:tc>
+          <w:tcPr>
+            <w:tcW w:w="0" w:type="auto"/>
+            <w:vAlign w:val="center"/>
+            <w:hideMark/>
+          </w:tcPr>
+          <w:p>
+            <w:r>
+              <w:t>Liste tous les auteurs</w:t>
+            </w:r>
+          </w:p>
+        </w:tc>
+        <w:tc>
+          <w:tcPr>
+            <w:tcW w:w="0" w:type="auto"/>
+            <w:vAlign w:val="center"/>
+            <w:hideMark/>
+          </w:tcPr>
+          <w:p>
+            <w:r>
+              <w:t>–</w:t>
+            </w:r>
+          </w:p>
+        </w:tc>
+      </w:tr>
+      <w:tr>
+        <w:trPr>
+          <w:tblCellSpacing w:w="15" w:type="dxa"/>
+        </w:trPr>
+        <w:tc>
+          <w:tcPr>
+            <w:tcW w:w="0" w:type="auto"/>
+            <w:vAlign w:val="center"/>
+            <w:hideMark/>
+          </w:tcPr>
+          <w:p>
+            <w:r>
+              <w:rPr>
+                <w:b/>
+                <w:bCs/>
+              </w:rPr>
+              <w:t>GET</w:t>
+            </w:r>
+          </w:p>
+        </w:tc>
+        <w:tc>
+          <w:tcPr>
+            <w:tcW w:w="0" w:type="auto"/>
+            <w:vAlign w:val="center"/>
+            <w:hideMark/>
+          </w:tcPr>
+          <w:p>
+            <w:r>
+              <w:t>/</w:t>
+            </w:r>
+            <w:proofErr w:type="spellStart"/>
+            <w:r>
+              <w:t>writers</w:t>
+            </w:r>
+            <w:proofErr w:type="spellEnd"/>
+            <w:proofErr w:type="gramStart"/>
+            <w:r>
+              <w:t>/:</w:t>
+            </w:r>
+            <w:proofErr w:type="gramEnd"/>
+            <w:r>
+              <w:t>id</w:t>
+            </w:r>
+          </w:p>
+        </w:tc>
+        <w:tc>
+          <w:tcPr>
+            <w:tcW w:w="0" w:type="auto"/>
+            <w:vAlign w:val="center"/>
+            <w:hideMark/>
+          </w:tcPr>
+          <w:p>
+            <w:r>
+              <w:t>Récupère un auteur via son ID</w:t>
+            </w:r>
+          </w:p>
+        </w:tc>
+        <w:tc>
+          <w:tcPr>
+            <w:tcW w:w="0" w:type="auto"/>
+            <w:vAlign w:val="center"/>
+            <w:hideMark/>
+          </w:tcPr>
+          <w:p>
+            <w:r>
+              <w:t>–</w:t>
+            </w:r>
+          </w:p>
+        </w:tc>
+      </w:tr>
+      <w:tr>
+        <w:trPr>
+          <w:tblCellSpacing w:w="15" w:type="dxa"/>
+        </w:trPr>
+        <w:tc>
+          <w:tcPr>
+            <w:tcW w:w="0" w:type="auto"/>
+            <w:vAlign w:val="center"/>
+            <w:hideMark/>
+          </w:tcPr>
+          <w:p>
+            <w:r>
+              <w:rPr>
+                <w:b/>
+                <w:bCs/>
+              </w:rPr>
+              <w:t>POST</w:t>
+            </w:r>
+          </w:p>
+        </w:tc>
+        <w:tc>
+          <w:tcPr>
+            <w:tcW w:w="0" w:type="auto"/>
+            <w:vAlign w:val="center"/>
+            <w:hideMark/>
+          </w:tcPr>
+          <w:p>
+            <w:r>
+              <w:t>/</w:t>
+            </w:r>
+            <w:proofErr w:type="spellStart"/>
+            <w:r>
+              <w:t>writers</w:t>
+            </w:r>
+            <w:proofErr w:type="spellEnd"/>
+          </w:p>
+        </w:tc>
+        <w:tc>
+          <w:tcPr>
+            <w:tcW w:w="0" w:type="auto"/>
+            <w:vAlign w:val="center"/>
+            <w:hideMark/>
+          </w:tcPr>
+          <w:p>
+            <w:r>
+              <w:t>Crée un nouvel auteur</w:t>
+            </w:r>
+          </w:p>
+        </w:tc>
+        <w:tc>
+          <w:tcPr>
+            <w:tcW w:w="0" w:type="auto"/>
+            <w:vAlign w:val="center"/>
+            <w:hideMark/>
+          </w:tcPr>
+          <w:p>
+            <w:proofErr w:type="gramStart"/>
+            <w:r>
+              <w:t>{ "</w:t>
+            </w:r>
+            <w:proofErr w:type="spellStart"/>
+            <w:proofErr w:type="gramEnd"/>
+            <w:r>
+              <w:t>name</w:t>
+            </w:r>
+            <w:proofErr w:type="spellEnd"/>
+            <w:r>
+              <w:t>": "string", "bio": "string" }</w:t>
+            </w:r>
+          </w:p>
+        </w:tc>
+      </w:tr>
+      <w:tr>
+        <w:trPr>
+          <w:tblCellSpacing w:w="15" w:type="dxa"/>
+        </w:trPr>
+        <w:tc>
+          <w:tcPr>
+            <w:tcW w:w="0" w:type="auto"/>
+            <w:vAlign w:val="center"/>
+            <w:hideMark/>
+          </w:tcPr>
+          <w:p>
+            <w:r>
+              <w:rPr>
+                <w:b/>
+                <w:bCs/>
+              </w:rPr>
+              <w:t>PUT/PATCH</w:t>
+            </w:r>
+          </w:p>
+        </w:tc>
+        <w:tc>
+          <w:tcPr>
+            <w:tcW w:w="0" w:type="auto"/>
+            <w:vAlign w:val="center"/>
+            <w:hideMark/>
+          </w:tcPr>
+          <w:p>
+            <w:r>
+              <w:t>/</w:t>
+            </w:r>
+            <w:proofErr w:type="spellStart"/>
+            <w:r>
+              <w:t>writers</w:t>
+            </w:r>
+            <w:proofErr w:type="spellEnd"/>
+            <w:proofErr w:type="gramStart"/>
+            <w:r>
+              <w:t>/:</w:t>
+            </w:r>
+            <w:proofErr w:type="gramEnd"/>
+            <w:r>
+              <w:t>id</w:t>
+            </w:r>
+          </w:p>
+        </w:tc>
+        <w:tc>
+          <w:tcPr>
+            <w:tcW w:w="0" w:type="auto"/>
+            <w:vAlign w:val="center"/>
+            <w:hideMark/>
+          </w:tcPr>
+          <w:p>
+            <w:r>
+              <w:t>Met à jour un auteur existant</w:t>
+            </w:r>
+          </w:p>
+        </w:tc>
+        <w:tc>
+          <w:tcPr>
+            <w:tcW w:w="0" w:type="auto"/>
+            <w:vAlign w:val="center"/>
+            <w:hideMark/>
+          </w:tcPr>
+          <w:p>
+            <w:r>
+              <w:t>Même structure que POST</w:t>
+            </w:r>
+          </w:p>
+        </w:tc>
+      </w:tr>
+      <w:tr>
+        <w:trPr>
+          <w:tblCellSpacing w:w="15" w:type="dxa"/>
+        </w:trPr>
+        <w:tc>
+          <w:tcPr>
+            <w:tcW w:w="0" w:type="auto"/>
+            <w:vAlign w:val="center"/>
+            <w:hideMark/>
+          </w:tcPr>
+          <w:p>
+            <w:r>
+              <w:rPr>
+                <w:b/>
+                <w:bCs/>
+              </w:rPr>
+              <w:t>DELETE</w:t>
+            </w:r>
+          </w:p>
+        </w:tc>
+        <w:tc>
+          <w:tcPr>
+            <w:tcW w:w="0" w:type="auto"/>
+            <w:vAlign w:val="center"/>
+            <w:hideMark/>
+          </w:tcPr>
+          <w:p>
+            <w:r>
+              <w:t>/</w:t>
+            </w:r>
+            <w:proofErr w:type="spellStart"/>
+            <w:r>
+              <w:t>writers</w:t>
+            </w:r>
+            <w:proofErr w:type="spellEnd"/>
+            <w:proofErr w:type="gramStart"/>
+            <w:r>
+              <w:t>/:</w:t>
+            </w:r>
+            <w:proofErr w:type="gramEnd"/>
+            <w:r>
+              <w:t>id</w:t>
+            </w:r>
+          </w:p>
+        </w:tc>
+        <w:tc>
+          <w:tcPr>
+            <w:tcW w:w="0" w:type="auto"/>
+            <w:vAlign w:val="center"/>
+            <w:hideMark/>
+          </w:tcPr>
+          <w:p>
+            <w:r>
+              <w:t>Supprime un auteur</w:t>
+            </w:r>
+          </w:p>
+        </w:tc>
+        <w:tc>
+          <w:tcPr>
+            <w:tcW w:w="0" w:type="auto"/>
+            <w:vAlign w:val="center"/>
+            <w:hideMark/>
+          </w:tcPr>
+          <w:p>
+            <w:r>
+              <w:t>–</w:t>
+            </w:r>
+          </w:p>
+        </w:tc>
+      </w:tr>
+    </w:tbl>
+    <w:p>
+      <w:r>
+        <w:pict w14:anchorId="46479B5B">
+          <v:rect id="_x0000_i1058" style="width:0;height:1.5pt" o:hralign="center" o:hrstd="t" o:hr="t" fillcolor="#a0a0a0" stroked="f"/>
+        </w:pict>
+      </w:r>
+    </w:p>
+    <w:p>
+      <w:pPr>
+        <w:rPr>
+          <w:b/>
+          <w:bCs/>
+        </w:rPr>
+      </w:pPr>
+      <w:r>
+        <w:rPr>
+          <w:b/>
+          <w:bCs/>
+        </w:rPr>
+        <w:t xml:space="preserve">4. Ressource : </w:t>
+      </w:r>
+      <w:proofErr w:type="spellStart"/>
+      <w:r>
+        <w:rPr>
+          <w:b/>
+          <w:bCs/>
+        </w:rPr>
+        <w:t>Categories</w:t>
+      </w:r>
+      <w:proofErr w:type="spellEnd"/>
+    </w:p>
+    <w:p>
+      <w:r>
+        <w:rPr>
+          <w:b/>
+          <w:bCs/>
+        </w:rPr>
+        <w:t>Contrôleur :</w:t>
+      </w:r>
+      <w:r>
+        <w:t xml:space="preserve"> </w:t>
+      </w:r>
+      <w:proofErr w:type="spellStart"/>
+      <w:r>
+        <w:t>CategoriesController</w:t>
+      </w:r>
+      <w:proofErr w:type="spellEnd"/>
+      <w:r>
+        <w:br/>
+      </w:r>
+      <w:r>
+        <w:rPr>
+          <w:b/>
+          <w:bCs/>
+        </w:rPr>
+        <w:t>URI racine :</w:t>
+      </w:r>
+      <w:r>
+        <w:t xml:space="preserve"> /</w:t>
+      </w:r>
+      <w:proofErr w:type="spellStart"/>
+      <w:r>
+        <w:t>categories</w:t>
+      </w:r>
+      <w:proofErr w:type="spellEnd"/>
+      <w:r>
+        <w:br/>
+      </w:r>
+      <w:r>
+        <w:rPr>
+          <w:b/>
+          <w:bCs/>
+        </w:rPr>
+        <w:t>Méthodes disponibles :</w:t>
+      </w:r>
+    </w:p>
+    <w:tbl>
+      <w:tblPr>
+        <w:tblW w:w="0" w:type="auto"/>
+        <w:tblCellSpacing w:w="15" w:type="dxa"/>
+        <w:tblCellMar>
+          <w:top w:w="15" w:type="dxa"/>
+          <w:left w:w="15" w:type="dxa"/>
+          <w:bottom w:w="15" w:type="dxa"/>
+          <w:right w:w="15" w:type="dxa"/>
+        </w:tblCellMar>
+        <w:tblLook w:val="04A0" w:firstRow="1" w:lastRow="0" w:firstColumn="1" w:lastColumn="0" w:noHBand="0" w:noVBand="1"/>
+      </w:tblPr>
+      <w:tblGrid>
+        <w:gridCol w:w="1154"/>
+        <w:gridCol w:w="1379"/>
+        <w:gridCol w:w="3150"/>
+        <w:gridCol w:w="2352"/>
+      </w:tblGrid>
+      <w:tr>
+        <w:trPr>
+          <w:tblHeader/>
+          <w:tblCellSpacing w:w="15" w:type="dxa"/>
+        </w:trPr>
+        <w:tc>
+          <w:tcPr>
+            <w:tcW w:w="0" w:type="auto"/>
+            <w:vAlign w:val="center"/>
+            <w:hideMark/>
+          </w:tcPr>
+          <w:p>
+            <w:pPr>
+              <w:rPr>
+                <w:b/>
+                <w:bCs/>
+              </w:rPr>
+            </w:pPr>
+            <w:r>
+              <w:rPr>
+                <w:b/>
+                <w:bCs/>
+              </w:rPr>
+              <w:t>Verbe HTTP</w:t>
+            </w:r>
+          </w:p>
+        </w:tc>
+        <w:tc>
+          <w:tcPr>
+            <w:tcW w:w="0" w:type="auto"/>
+            <w:vAlign w:val="center"/>
+            <w:hideMark/>
+          </w:tcPr>
+          <w:p>
+            <w:pPr>
+              <w:rPr>
+                <w:b/>
+                <w:bCs/>
+              </w:rPr>
+            </w:pPr>
+            <w:r>
+              <w:rPr>
+                <w:b/>
+                <w:bCs/>
+              </w:rPr>
+              <w:t>URI</w:t>
+            </w:r>
+          </w:p>
+        </w:tc>
+        <w:tc>
+          <w:tcPr>
+            <w:tcW w:w="0" w:type="auto"/>
+            <w:vAlign w:val="center"/>
+            <w:hideMark/>
+          </w:tcPr>
+          <w:p>
+            <w:pPr>
+              <w:rPr>
+                <w:b/>
+                <w:bCs/>
+              </w:rPr>
+            </w:pPr>
+            <w:r>
+              <w:rPr>
+                <w:b/>
+                <w:bCs/>
+              </w:rPr>
+              <w:t>Description</w:t>
+            </w:r>
+          </w:p>
+        </w:tc>
+        <w:tc>
+          <w:tcPr>
+            <w:tcW w:w="0" w:type="auto"/>
+            <w:vAlign w:val="center"/>
+            <w:hideMark/>
+          </w:tcPr>
+          <w:p>
+            <w:pPr>
+              <w:rPr>
+                <w:b/>
+                <w:bCs/>
+              </w:rPr>
+            </w:pPr>
+            <w:r>
+              <w:rPr>
+                <w:b/>
+                <w:bCs/>
+              </w:rPr>
+              <w:t>Corps attendu / Réponse</w:t>
+            </w:r>
+          </w:p>
+        </w:tc>
+      </w:tr>
+      <w:tr>
+        <w:trPr>
+          <w:tblCellSpacing w:w="15" w:type="dxa"/>
+        </w:trPr>
+        <w:tc>
+          <w:tcPr>
+            <w:tcW w:w="0" w:type="auto"/>
+            <w:vAlign w:val="center"/>
+            <w:hideMark/>
+          </w:tcPr>
+          <w:p>
+            <w:r>
+              <w:rPr>
+                <w:b/>
+                <w:bCs/>
+              </w:rPr>
+              <w:t>GET</w:t>
+            </w:r>
+          </w:p>
+        </w:tc>
+        <w:tc>
+          <w:tcPr>
+            <w:tcW w:w="0" w:type="auto"/>
+            <w:vAlign w:val="center"/>
+            <w:hideMark/>
+          </w:tcPr>
+          <w:p>
+            <w:r>
+              <w:t>/</w:t>
+            </w:r>
+            <w:proofErr w:type="spellStart"/>
+            <w:r>
+              <w:t>categories</w:t>
+            </w:r>
+            <w:proofErr w:type="spellEnd"/>
+          </w:p>
+        </w:tc>
+        <w:tc>
+          <w:tcPr>
+            <w:tcW w:w="0" w:type="auto"/>
+            <w:vAlign w:val="center"/>
+            <w:hideMark/>
+          </w:tcPr>
+          <w:p>
+            <w:r>
+              <w:t>Liste toutes les catégories</w:t>
+            </w:r>
+          </w:p>
+        </w:tc>
+        <w:tc>
+          <w:tcPr>
+            <w:tcW w:w="0" w:type="auto"/>
+            <w:vAlign w:val="center"/>
+            <w:hideMark/>
+          </w:tcPr>
+          <w:p>
+            <w:r>
+              <w:t>–</w:t>
+            </w:r>
+          </w:p>
+        </w:tc>
+      </w:tr>
+      <w:tr>
+        <w:trPr>
+          <w:tblCellSpacing w:w="15" w:type="dxa"/>
+        </w:trPr>
+        <w:tc>
+          <w:tcPr>
+            <w:tcW w:w="0" w:type="auto"/>
+            <w:vAlign w:val="center"/>
+            <w:hideMark/>
+          </w:tcPr>
+          <w:p>
+            <w:r>
+              <w:rPr>
+                <w:b/>
+                <w:bCs/>
+              </w:rPr>
+              <w:t>GET</w:t>
+            </w:r>
+          </w:p>
+        </w:tc>
+        <w:tc>
+          <w:tcPr>
+            <w:tcW w:w="0" w:type="auto"/>
+            <w:vAlign w:val="center"/>
+            <w:hideMark/>
+          </w:tcPr>
+          <w:p>
+            <w:r>
+              <w:t>/</w:t>
+            </w:r>
+            <w:proofErr w:type="spellStart"/>
+            <w:r>
+              <w:t>categories</w:t>
+            </w:r>
+            <w:proofErr w:type="spellEnd"/>
+            <w:proofErr w:type="gramStart"/>
+            <w:r>
+              <w:t>/:</w:t>
+            </w:r>
+            <w:proofErr w:type="gramEnd"/>
+            <w:r>
+              <w:t>id</w:t>
+            </w:r>
+          </w:p>
+        </w:tc>
+        <w:tc>
+          <w:tcPr>
+            <w:tcW w:w="0" w:type="auto"/>
+            <w:vAlign w:val="center"/>
+            <w:hideMark/>
+          </w:tcPr>
+          <w:p>
+            <w:r>
+              <w:t>Récupère une catégorie spécifique</w:t>
+            </w:r>
+          </w:p>
+        </w:tc>
+        <w:tc>
+          <w:tcPr>
+            <w:tcW w:w="0" w:type="auto"/>
+            <w:vAlign w:val="center"/>
+            <w:hideMark/>
+          </w:tcPr>
+          <w:p>
+            <w:r>
+              <w:t>–</w:t>
+            </w:r>
+          </w:p>
+        </w:tc>
+      </w:tr>
+      <w:tr>
+        <w:trPr>
+          <w:tblCellSpacing w:w="15" w:type="dxa"/>
+        </w:trPr>
+        <w:tc>
+          <w:tcPr>
+            <w:tcW w:w="0" w:type="auto"/>
+            <w:vAlign w:val="center"/>
+            <w:hideMark/>
+          </w:tcPr>
+          <w:p>
+            <w:r>
+              <w:rPr>
+                <w:b/>
+                <w:bCs/>
+              </w:rPr>
+              <w:t>POST</w:t>
+            </w:r>
+          </w:p>
+        </w:tc>
+        <w:tc>
+          <w:tcPr>
+            <w:tcW w:w="0" w:type="auto"/>
+            <w:vAlign w:val="center"/>
+            <w:hideMark/>
+          </w:tcPr>
+          <w:p>
+            <w:r>
+              <w:t>/</w:t>
+            </w:r>
+            <w:proofErr w:type="spellStart"/>
+            <w:r>
+              <w:t>categories</w:t>
+            </w:r>
+            <w:proofErr w:type="spellEnd"/>
+          </w:p>
+        </w:tc>
+        <w:tc>
+          <w:tcPr>
+            <w:tcW w:w="0" w:type="auto"/>
+            <w:vAlign w:val="center"/>
+            <w:hideMark/>
+          </w:tcPr>
+          <w:p>
+            <w:r>
+              <w:t>Crée une nouvelle catégorie</w:t>
+            </w:r>
+          </w:p>
+        </w:tc>
+        <w:tc>
+          <w:tcPr>
+            <w:tcW w:w="0" w:type="auto"/>
+            <w:vAlign w:val="center"/>
+            <w:hideMark/>
+          </w:tcPr>
+          <w:p>
+            <w:proofErr w:type="gramStart"/>
+            <w:r>
+              <w:t>{ "</w:t>
+            </w:r>
+            <w:proofErr w:type="gramEnd"/>
+            <w:r>
+              <w:t>label": "string" }</w:t>
+            </w:r>
+          </w:p>
+        </w:tc>
+      </w:tr>
+      <w:tr>
+        <w:trPr>
+          <w:tblCellSpacing w:w="15" w:type="dxa"/>
+        </w:trPr>
+        <w:tc>
+          <w:tcPr>
+            <w:tcW w:w="0" w:type="auto"/>
+            <w:vAlign w:val="center"/>
+            <w:hideMark/>
+          </w:tcPr>
+          <w:p>
+            <w:r>
+              <w:rPr>
+                <w:b/>
+                <w:bCs/>
+              </w:rPr>
+              <w:t>PUT/PATCH</w:t>
+            </w:r>
+          </w:p>
+        </w:tc>
+        <w:tc>
+          <w:tcPr>
+            <w:tcW w:w="0" w:type="auto"/>
+            <w:vAlign w:val="center"/>
+            <w:hideMark/>
+          </w:tcPr>
+          <w:p>
+            <w:r>
+              <w:t>/</w:t>
+            </w:r>
+            <w:proofErr w:type="spellStart"/>
+            <w:r>
+              <w:t>categories</w:t>
+            </w:r>
+            <w:proofErr w:type="spellEnd"/>
+            <w:proofErr w:type="gramStart"/>
+            <w:r>
+              <w:t>/:</w:t>
+            </w:r>
+            <w:proofErr w:type="gramEnd"/>
+            <w:r>
+              <w:t>id</w:t>
+            </w:r>
+          </w:p>
+        </w:tc>
+        <w:tc>
+          <w:tcPr>
+            <w:tcW w:w="0" w:type="auto"/>
+            <w:vAlign w:val="center"/>
+            <w:hideMark/>
+          </w:tcPr>
+          <w:p>
+            <w:r>
+              <w:t>Met à jour une catégorie existante</w:t>
+            </w:r>
+          </w:p>
+        </w:tc>
+        <w:tc>
+          <w:tcPr>
+            <w:tcW w:w="0" w:type="auto"/>
+            <w:vAlign w:val="center"/>
+            <w:hideMark/>
+          </w:tcPr>
+          <w:p>
+            <w:proofErr w:type="gramStart"/>
+            <w:r>
+              <w:t>{ "</w:t>
+            </w:r>
+            <w:proofErr w:type="gramEnd"/>
+            <w:r>
+              <w:t>label": "string" }</w:t>
+            </w:r>
+          </w:p>
+        </w:tc>
+      </w:tr>
+      <w:tr>
+        <w:trPr>
+          <w:tblCellSpacing w:w="15" w:type="dxa"/>
+        </w:trPr>
+        <w:tc>
+          <w:tcPr>
+            <w:tcW w:w="0" w:type="auto"/>
+            <w:vAlign w:val="center"/>
+            <w:hideMark/>
+          </w:tcPr>
+          <w:p>
+            <w:r>
+              <w:rPr>
+                <w:b/>
+                <w:bCs/>
+              </w:rPr>
+              <w:t>DELETE</w:t>
+            </w:r>
+          </w:p>
+        </w:tc>
+        <w:tc>
+          <w:tcPr>
+            <w:tcW w:w="0" w:type="auto"/>
+            <w:vAlign w:val="center"/>
+            <w:hideMark/>
+          </w:tcPr>
+          <w:p>
+            <w:r>
+              <w:t>/</w:t>
+            </w:r>
+            <w:proofErr w:type="spellStart"/>
+            <w:r>
+              <w:t>categories</w:t>
+            </w:r>
+            <w:proofErr w:type="spellEnd"/>
+            <w:proofErr w:type="gramStart"/>
+            <w:r>
+              <w:t>/:</w:t>
+            </w:r>
+            <w:proofErr w:type="gramEnd"/>
+            <w:r>
+              <w:t>id</w:t>
+            </w:r>
+          </w:p>
+        </w:tc>
+        <w:tc>
+          <w:tcPr>
+            <w:tcW w:w="0" w:type="auto"/>
+            <w:vAlign w:val="center"/>
+            <w:hideMark/>
+          </w:tcPr>
+          <w:p>
+            <w:r>
+              <w:t>Supprime une catégorie</w:t>
+            </w:r>
+          </w:p>
+        </w:tc>
+        <w:tc>
+          <w:tcPr>
+            <w:tcW w:w="0" w:type="auto"/>
+            <w:vAlign w:val="center"/>
+            <w:hideMark/>
+          </w:tcPr>
+          <w:p>
+            <w:r>
+              <w:t>–</w:t>
+            </w:r>
+          </w:p>
+        </w:tc>
+      </w:tr>
+    </w:tbl>
+    <w:p>
+      <w:r>
+        <w:pict w14:anchorId="441FDD35">
+          <v:rect id="_x0000_i1059" style="width:0;height:1.5pt" o:hralign="center" o:hrstd="t" o:hr="t" fillcolor="#a0a0a0" stroked="f"/>
+        </w:pict>
+      </w:r>
+    </w:p>
+    <w:p>
+      <w:pPr>
+        <w:rPr>
+          <w:b/>
+          <w:bCs/>
+        </w:rPr>
+      </w:pPr>
+      <w:r>
+        <w:rPr>
+          <w:b/>
+          <w:bCs/>
+        </w:rPr>
+        <w:lastRenderedPageBreak/>
+        <w:t>5. Architecture et conventions</w:t>
+      </w:r>
+    </w:p>
+    <w:p>
+      <w:pPr>
+        <w:numPr>
+          <w:ilvl w:val="0"/>
+          <w:numId w:val="6"/>
+        </w:numPr>
+      </w:pPr>
+      <w:r>
+        <w:t xml:space="preserve">L’API respecte le modèle </w:t>
+      </w:r>
+      <w:r>
+        <w:rPr>
+          <w:b/>
+          <w:bCs/>
+        </w:rPr>
+        <w:t>RESTful</w:t>
+      </w:r>
+      <w:r>
+        <w:t xml:space="preserve"> avec des routes explicites et cohérentes.</w:t>
+      </w:r>
+    </w:p>
+    <w:p>
+      <w:pPr>
+        <w:numPr>
+          <w:ilvl w:val="0"/>
+          <w:numId w:val="6"/>
+        </w:numPr>
+      </w:pPr>
+      <w:r>
+        <w:t xml:space="preserve">Chaque ressource dispose d’un </w:t>
+      </w:r>
+      <w:r>
+        <w:rPr>
+          <w:b/>
+          <w:bCs/>
+        </w:rPr>
+        <w:t>contrôleur dédié</w:t>
+      </w:r>
+      <w:r>
+        <w:t xml:space="preserve"> pour séparer la logique métier.</w:t>
+      </w:r>
+    </w:p>
+    <w:p>
+      <w:pPr>
+        <w:numPr>
+          <w:ilvl w:val="0"/>
+          <w:numId w:val="6"/>
+        </w:numPr>
+      </w:pPr>
+      <w:r>
+        <w:t xml:space="preserve">Les routes imbriquées (comme les </w:t>
+      </w:r>
+      <w:proofErr w:type="spellStart"/>
+      <w:r>
+        <w:rPr>
+          <w:i/>
+          <w:iCs/>
+        </w:rPr>
+        <w:t>comments</w:t>
+      </w:r>
+      <w:proofErr w:type="spellEnd"/>
+      <w:r>
+        <w:t xml:space="preserve"> dans </w:t>
+      </w:r>
+      <w:r>
+        <w:rPr>
+          <w:i/>
+          <w:iCs/>
+        </w:rPr>
+        <w:t>books</w:t>
+      </w:r>
+      <w:r>
+        <w:t>) facilitent la gestion des relations entre entités.</w:t>
+      </w:r>
+    </w:p>
+    <w:p>
+      <w:pPr>
+        <w:numPr>
+          <w:ilvl w:val="0"/>
+          <w:numId w:val="6"/>
+        </w:numPr>
+      </w:pPr>
+      <w:r>
+        <w:t xml:space="preserve">Les échanges s’effectuent en </w:t>
+      </w:r>
+      <w:r>
+        <w:rPr>
+          <w:b/>
+          <w:bCs/>
+        </w:rPr>
+        <w:t>JSON</w:t>
+      </w:r>
+      <w:r>
+        <w:t>, tant pour les requêtes que pour les réponses.</w:t>
+      </w:r>
+    </w:p>
+    <w:p>
+      <w:pPr>
+        <w:numPr>
+          <w:ilvl w:val="0"/>
+          <w:numId w:val="6"/>
+        </w:numPr>
+      </w:pPr>
+      <w:r>
+        <w:t xml:space="preserve">L’API est prévue pour être consommée par un </w:t>
+      </w:r>
+      <w:r>
+        <w:rPr>
+          <w:b/>
+          <w:bCs/>
+        </w:rPr>
+        <w:t>frontend</w:t>
+      </w:r>
+      <w:r>
+        <w:t xml:space="preserve"> via des appels HTTP (ex. Axios ou </w:t>
+      </w:r>
+      <w:proofErr w:type="spellStart"/>
+      <w:r>
+        <w:t>Fetch</w:t>
+      </w:r>
+      <w:proofErr w:type="spellEnd"/>
+      <w:r>
+        <w:t xml:space="preserve"> API).</w:t>
+      </w:r>
+    </w:p>
+    <w:p/>
+    <w:p>
+      <w:pPr>
+        <w:pStyle w:val="Corpsdetexte"/>
+        <w:ind w:left="567"/>
+        <w:jc w:val="both"/>
+        <w:rPr>
+          <w:rFonts w:ascii="Century Gothic" w:hAnsi="Century Gothic"/>
+        </w:rPr>
+      </w:pPr>
+    </w:p>
+    <w:p>
+      <w:pPr>
+        <w:pStyle w:val="Corpsdetexte"/>
+        <w:numPr>
+          <w:ilvl w:val="0"/>
+          <w:numId w:val="5"/>
+        </w:numPr>
+        <w:jc w:val="both"/>
+        <w:rPr>
+          <w:rFonts w:ascii="Century Gothic" w:hAnsi="Century Gothic"/>
+        </w:rPr>
+      </w:pPr>
+      <w:r>
+        <w:rPr>
+          <w:rFonts w:ascii="Century Gothic" w:hAnsi="Century Gothic"/>
+        </w:rPr>
+        <w:t>Réalisation</w:t>
+      </w:r>
+    </w:p>
+    <w:p>
+      <w:pPr>
+        <w:pStyle w:val="Corpsdetexte"/>
+        <w:ind w:left="2433"/>
+        <w:jc w:val="both"/>
+        <w:rPr>
+          <w:rFonts w:ascii="Century Gothic" w:hAnsi="Century Gothic"/>
+        </w:rPr>
+      </w:pPr>
+      <w:r>
+        <w:rPr>
+          <w:rFonts w:ascii="Century Gothic" w:hAnsi="Century Gothic"/>
+        </w:rPr>
+        <w:t>Comprend une explication de l'algorithme utilisé pour gérer l’authentification et la gestion des rôles (1 page)</w:t>
+      </w:r>
+    </w:p>
+    <w:p>
+      <w:pPr>
+        <w:pStyle w:val="Corpsdetexte"/>
+        <w:ind w:left="2433"/>
+        <w:jc w:val="both"/>
+        <w:rPr>
+          <w:rFonts w:ascii="Century Gothic" w:hAnsi="Century Gothic"/>
+        </w:rPr>
+      </w:pPr>
+      <w:r>
+        <w:rPr>
+          <w:rFonts w:ascii="Century Gothic" w:hAnsi="Century Gothic"/>
+        </w:rPr>
+        <w:t>Comprend une explication des mesures prises pour les aspects de sécurité. (1 page)</w:t>
+      </w:r>
+    </w:p>
+    <w:p>
+      <w:pPr>
+        <w:pStyle w:val="Corpsdetexte"/>
+        <w:ind w:left="2433"/>
+        <w:jc w:val="both"/>
+        <w:rPr>
+          <w:rFonts w:ascii="Century Gothic" w:hAnsi="Century Gothic"/>
+        </w:rPr>
+      </w:pPr>
+      <w:r>
+        <w:rPr>
+          <w:rFonts w:ascii="Century Gothic" w:hAnsi="Century Gothic"/>
+        </w:rPr>
+        <w:t>Comprend une explication sur chaque fonctionnalité technique demandée.</w:t>
+      </w:r>
+    </w:p>
+    <w:p>
+      <w:pPr>
+        <w:pStyle w:val="Corpsdetexte"/>
+        <w:ind w:left="2433"/>
+        <w:jc w:val="both"/>
+        <w:rPr>
+          <w:rFonts w:ascii="Century Gothic" w:hAnsi="Century Gothic"/>
+        </w:rPr>
+      </w:pPr>
+    </w:p>
+    <w:p>
+      <w:pPr>
+        <w:pStyle w:val="Corpsdetexte"/>
+        <w:numPr>
+          <w:ilvl w:val="0"/>
+          <w:numId w:val="5"/>
+        </w:numPr>
+        <w:jc w:val="both"/>
+        <w:rPr>
+          <w:rFonts w:ascii="Century Gothic" w:hAnsi="Century Gothic"/>
+        </w:rPr>
+      </w:pPr>
+      <w:r>
+        <w:rPr>
+          <w:rFonts w:ascii="Century Gothic" w:hAnsi="Century Gothic"/>
+        </w:rPr>
+        <w:t>Test</w:t>
+      </w:r>
+    </w:p>
+    <w:p>
+      <w:pPr>
+        <w:pStyle w:val="Corpsdetexte"/>
+        <w:ind w:left="2433"/>
+        <w:jc w:val="both"/>
+        <w:rPr>
+          <w:rFonts w:ascii="Century Gothic" w:hAnsi="Century Gothic"/>
+        </w:rPr>
+      </w:pPr>
+      <w:r>
+        <w:rPr>
+          <w:rFonts w:ascii="Century Gothic" w:hAnsi="Century Gothic"/>
+        </w:rPr>
+        <w:t>Comprend une explication des tests réalisés (test automatique) (1 page)</w:t>
+      </w:r>
+    </w:p>
+    <w:p>
+      <w:pPr>
+        <w:pStyle w:val="Corpsdetexte"/>
+        <w:ind w:left="2433"/>
+        <w:jc w:val="both"/>
+        <w:rPr>
+          <w:rFonts w:ascii="Century Gothic" w:hAnsi="Century Gothic"/>
+        </w:rPr>
+      </w:pPr>
+    </w:p>
+    <w:p>
+      <w:pPr>
+        <w:pStyle w:val="Corpsdetexte"/>
+        <w:ind w:left="2433"/>
+        <w:jc w:val="both"/>
+        <w:rPr>
+          <w:rFonts w:ascii="Century Gothic" w:hAnsi="Century Gothic"/>
+        </w:rPr>
+      </w:pPr>
+    </w:p>
+    <w:p>
+      <w:pPr>
+        <w:pStyle w:val="Corpsdetexte"/>
+        <w:numPr>
+          <w:ilvl w:val="0"/>
+          <w:numId w:val="5"/>
+        </w:numPr>
+        <w:jc w:val="both"/>
+        <w:rPr>
+          <w:rFonts w:ascii="Century Gothic" w:hAnsi="Century Gothic"/>
+        </w:rPr>
+      </w:pPr>
+      <w:r>
+        <w:rPr>
+          <w:rFonts w:ascii="Century Gothic" w:hAnsi="Century Gothic"/>
+        </w:rPr>
+        <w:t>Conclusion</w:t>
+      </w:r>
+    </w:p>
+    <w:p>
+      <w:pPr>
+        <w:pStyle w:val="Corpsdetexte"/>
+        <w:ind w:left="2433"/>
+        <w:jc w:val="both"/>
+        <w:rPr>
+          <w:rFonts w:ascii="Century Gothic" w:hAnsi="Century Gothic"/>
+        </w:rPr>
+      </w:pPr>
+      <w:r>
+        <w:rPr>
+          <w:rFonts w:ascii="Century Gothic" w:hAnsi="Century Gothic"/>
+        </w:rPr>
+        <w:t>Comprend une explication de l’organisation du groupe quant à la gestion du code avec git/</w:t>
+      </w:r>
+      <w:proofErr w:type="spellStart"/>
+      <w:r>
+        <w:rPr>
+          <w:rFonts w:ascii="Century Gothic" w:hAnsi="Century Gothic"/>
+        </w:rPr>
+        <w:t>github</w:t>
+      </w:r>
+      <w:proofErr w:type="spellEnd"/>
+      <w:r>
+        <w:rPr>
+          <w:rFonts w:ascii="Century Gothic" w:hAnsi="Century Gothic"/>
+        </w:rPr>
+        <w:t>.</w:t>
+      </w:r>
+    </w:p>
+    <w:p>
+      <w:pPr>
+        <w:pStyle w:val="Corpsdetexte"/>
+        <w:ind w:left="1725" w:firstLine="708"/>
+        <w:jc w:val="both"/>
+        <w:rPr>
+          <w:rFonts w:ascii="Century Gothic" w:hAnsi="Century Gothic"/>
+        </w:rPr>
+      </w:pPr>
+      <w:r>
+        <w:rPr>
+          <w:rFonts w:ascii="Century Gothic" w:hAnsi="Century Gothic"/>
+        </w:rPr>
+        <w:t>Comprend une conclusion générale sur le projet (½ page)</w:t>
+      </w:r>
+    </w:p>
+    <w:p>
+      <w:pPr>
+        <w:pStyle w:val="Corpsdetexte"/>
+        <w:ind w:left="2433"/>
+        <w:jc w:val="both"/>
+        <w:rPr>
+          <w:rFonts w:ascii="Century Gothic" w:hAnsi="Century Gothic"/>
+        </w:rPr>
+      </w:pPr>
+      <w:r>
+        <w:rPr>
+          <w:rFonts w:ascii="Century Gothic" w:hAnsi="Century Gothic"/>
+        </w:rPr>
+        <w:t>Comprend une conclusion personnelle sur le projet (½ page)</w:t>
+      </w:r>
+    </w:p>
+    <w:p>
+      <w:pPr>
+        <w:pStyle w:val="Corpsdetexte"/>
+        <w:ind w:left="2433"/>
+        <w:jc w:val="both"/>
+        <w:rPr>
+          <w:rFonts w:ascii="Century Gothic" w:hAnsi="Century Gothic"/>
+        </w:rPr>
+      </w:pPr>
+      <w:r>
+        <w:rPr>
+          <w:rFonts w:ascii="Century Gothic" w:hAnsi="Century Gothic"/>
+        </w:rPr>
+        <w:t>Comprend une critique constructive sur la planification du projet (½ page)</w:t>
+      </w:r>
+    </w:p>
+    <w:p>
+      <w:pPr>
+        <w:pStyle w:val="Corpsdetexte"/>
+        <w:numPr>
+          <w:ilvl w:val="0"/>
+          <w:numId w:val="5"/>
+        </w:numPr>
+        <w:jc w:val="both"/>
+        <w:rPr>
+          <w:rFonts w:ascii="Century Gothic" w:hAnsi="Century Gothic"/>
+        </w:rPr>
+      </w:pPr>
+      <w:r>
+        <w:rPr>
+          <w:rFonts w:ascii="Century Gothic" w:hAnsi="Century Gothic"/>
+        </w:rPr>
+        <w:t>Webographie / Bibliographique / Glossaire</w:t>
+      </w:r>
+    </w:p>
+    <w:p>
+      <w:pPr>
+        <w:pStyle w:val="Titre2"/>
+      </w:pPr>
+    </w:p>
     <w:p>
       <w:pPr>
         <w:ind w:left="360"/>
@@ -408,7 +3422,7 @@
               <w:rPr>
                 <w:noProof/>
               </w:rPr>
-              <w:t>10.10.2025 08:47:00</w:t>
+              <w:t>10.10.2025 14:14:00</w:t>
             </w:r>
           </w:fldSimple>
         </w:p>
@@ -506,6 +3520,31 @@
       </w:pPr>
       <w:r>
         <w:continuationSeparator/>
+      </w:r>
+    </w:p>
+  </w:footnote>
+  <w:footnote w:id="1">
+    <w:p>
+      <w:pPr>
+        <w:pStyle w:val="Notedebasdepage"/>
+        <w:rPr>
+          <w:lang w:val="fr-CH"/>
+        </w:rPr>
+      </w:pPr>
+      <w:r>
+        <w:rPr>
+          <w:rStyle w:val="Appelnotedebasdep"/>
+        </w:rPr>
+        <w:footnoteRef/>
+      </w:r>
+      <w:r>
+        <w:t xml:space="preserve"> </w:t>
+      </w:r>
+      <w:r>
+        <w:rPr>
+          <w:lang w:val="fr-CH"/>
+        </w:rPr>
+        <w:t>Le nombre de page en () est le minimum à effectuer.</w:t>
       </w:r>
     </w:p>
   </w:footnote>
@@ -627,6 +3666,119 @@
 <file path=word/numbering.xml><?xml version="1.0" encoding="utf-8"?>
 <w:numbering xmlns:wpc="http://schemas.microsoft.com/office/word/2010/wordprocessingCanvas" xmlns:cx="http://schemas.microsoft.com/office/drawing/2014/chartex" xmlns:cx1="http://schemas.microsoft.com/office/drawing/2015/9/8/chartex" xmlns:cx2="http://schemas.microsoft.com/office/drawing/2015/10/21/chartex" xmlns:cx3="http://schemas.microsoft.com/office/drawing/2016/5/9/chartex" xmlns:cx4="http://schemas.microsoft.com/office/drawing/2016/5/10/chartex" xmlns:cx5="http://schemas.microsoft.com/office/drawing/2016/5/11/chartex" xmlns:cx6="http://schemas.microsoft.com/office/drawing/2016/5/12/chartex" xmlns:cx7="http://schemas.microsoft.com/office/drawing/2016/5/13/chartex" xmlns:cx8="http://schemas.microsoft.com/office/drawing/2016/5/14/chartex" xmlns:mc="http://schemas.openxmlformats.org/markup-compatibility/2006" xmlns:aink="http://schemas.microsoft.com/office/drawing/2016/ink" xmlns:am3d="http://schemas.microsoft.com/office/drawing/2017/model3d" xmlns:o="urn:schemas-microsoft-com:office:office" xmlns:oel="http://schemas.microsoft.com/office/2019/extlst" xmlns:r="http://schemas.openxmlformats.org/officeDocument/2006/relationships" xmlns:m="http://schemas.openxmlformats.org/officeDocument/2006/math" xmlns:v="urn:schemas-microsoft-com:vml" xmlns:wp14="http://schemas.microsoft.com/office/word/2010/wordprocessingDrawing" xmlns:wp="http://schemas.openxmlformats.org/drawingml/2006/wordprocessingDrawing" xmlns:w10="urn:schemas-microsoft-com:office:word" xmlns:w="http://schemas.openxmlformats.org/wordprocessingml/2006/main" xmlns:w14="http://schemas.microsoft.com/office/word/2010/wordml" xmlns:w15="http://schemas.microsoft.com/office/word/2012/wordml" xmlns:w16cex="http://schemas.microsoft.com/office/word/2018/wordml/cex" xmlns:w16cid="http://schemas.microsoft.com/office/word/2016/wordml/cid" xmlns:w16="http://schemas.microsoft.com/office/word/2018/wordml" xmlns:w16sdtdh="http://schemas.microsoft.com/office/word/2020/wordml/sdtdatahash" xmlns:w16se="http://schemas.microsoft.com/office/word/2015/wordml/symex" xmlns:wpg="http://schemas.microsoft.com/office/word/2010/wordprocessingGroup" xmlns:wpi="http://schemas.microsoft.com/office/word/2010/wordprocessingInk" xmlns:wne="http://schemas.microsoft.com/office/word/2006/wordml" xmlns:wps="http://schemas.microsoft.com/office/word/2010/wordprocessingShape" mc:Ignorable="w14 w15 w16se w16cid w16 w16cex w16sdtdh wp14">
   <w:abstractNum w:abstractNumId="0" w15:restartNumberingAfterBreak="0">
+    <w:nsid w:val="00D0490F"/>
+    <w:multiLevelType w:val="hybridMultilevel"/>
+    <w:tmpl w:val="FC7E2A9E"/>
+    <w:lvl w:ilvl="0" w:tplc="100C0001">
+      <w:start w:val="1"/>
+      <w:numFmt w:val="bullet"/>
+      <w:lvlText w:val=""/>
+      <w:lvlJc w:val="left"/>
+      <w:pPr>
+        <w:ind w:left="1713" w:hanging="360"/>
+      </w:pPr>
+      <w:rPr>
+        <w:rFonts w:ascii="Symbol" w:hAnsi="Symbol" w:hint="default"/>
+      </w:rPr>
+    </w:lvl>
+    <w:lvl w:ilvl="1" w:tplc="100C0003">
+      <w:start w:val="1"/>
+      <w:numFmt w:val="bullet"/>
+      <w:lvlText w:val="o"/>
+      <w:lvlJc w:val="left"/>
+      <w:pPr>
+        <w:ind w:left="2433" w:hanging="360"/>
+      </w:pPr>
+      <w:rPr>
+        <w:rFonts w:ascii="Courier New" w:hAnsi="Courier New" w:cs="Courier New" w:hint="default"/>
+      </w:rPr>
+    </w:lvl>
+    <w:lvl w:ilvl="2" w:tplc="100C0005" w:tentative="1">
+      <w:start w:val="1"/>
+      <w:numFmt w:val="bullet"/>
+      <w:lvlText w:val=""/>
+      <w:lvlJc w:val="left"/>
+      <w:pPr>
+        <w:ind w:left="3153" w:hanging="360"/>
+      </w:pPr>
+      <w:rPr>
+        <w:rFonts w:ascii="Wingdings" w:hAnsi="Wingdings" w:hint="default"/>
+      </w:rPr>
+    </w:lvl>
+    <w:lvl w:ilvl="3" w:tplc="100C0001" w:tentative="1">
+      <w:start w:val="1"/>
+      <w:numFmt w:val="bullet"/>
+      <w:lvlText w:val=""/>
+      <w:lvlJc w:val="left"/>
+      <w:pPr>
+        <w:ind w:left="3873" w:hanging="360"/>
+      </w:pPr>
+      <w:rPr>
+        <w:rFonts w:ascii="Symbol" w:hAnsi="Symbol" w:hint="default"/>
+      </w:rPr>
+    </w:lvl>
+    <w:lvl w:ilvl="4" w:tplc="100C0003" w:tentative="1">
+      <w:start w:val="1"/>
+      <w:numFmt w:val="bullet"/>
+      <w:lvlText w:val="o"/>
+      <w:lvlJc w:val="left"/>
+      <w:pPr>
+        <w:ind w:left="4593" w:hanging="360"/>
+      </w:pPr>
+      <w:rPr>
+        <w:rFonts w:ascii="Courier New" w:hAnsi="Courier New" w:cs="Courier New" w:hint="default"/>
+      </w:rPr>
+    </w:lvl>
+    <w:lvl w:ilvl="5" w:tplc="100C0005" w:tentative="1">
+      <w:start w:val="1"/>
+      <w:numFmt w:val="bullet"/>
+      <w:lvlText w:val=""/>
+      <w:lvlJc w:val="left"/>
+      <w:pPr>
+        <w:ind w:left="5313" w:hanging="360"/>
+      </w:pPr>
+      <w:rPr>
+        <w:rFonts w:ascii="Wingdings" w:hAnsi="Wingdings" w:hint="default"/>
+      </w:rPr>
+    </w:lvl>
+    <w:lvl w:ilvl="6" w:tplc="100C0001" w:tentative="1">
+      <w:start w:val="1"/>
+      <w:numFmt w:val="bullet"/>
+      <w:lvlText w:val=""/>
+      <w:lvlJc w:val="left"/>
+      <w:pPr>
+        <w:ind w:left="6033" w:hanging="360"/>
+      </w:pPr>
+      <w:rPr>
+        <w:rFonts w:ascii="Symbol" w:hAnsi="Symbol" w:hint="default"/>
+      </w:rPr>
+    </w:lvl>
+    <w:lvl w:ilvl="7" w:tplc="100C0003" w:tentative="1">
+      <w:start w:val="1"/>
+      <w:numFmt w:val="bullet"/>
+      <w:lvlText w:val="o"/>
+      <w:lvlJc w:val="left"/>
+      <w:pPr>
+        <w:ind w:left="6753" w:hanging="360"/>
+      </w:pPr>
+      <w:rPr>
+        <w:rFonts w:ascii="Courier New" w:hAnsi="Courier New" w:cs="Courier New" w:hint="default"/>
+      </w:rPr>
+    </w:lvl>
+    <w:lvl w:ilvl="8" w:tplc="100C0005" w:tentative="1">
+      <w:start w:val="1"/>
+      <w:numFmt w:val="bullet"/>
+      <w:lvlText w:val=""/>
+      <w:lvlJc w:val="left"/>
+      <w:pPr>
+        <w:ind w:left="7473" w:hanging="360"/>
+      </w:pPr>
+      <w:rPr>
+        <w:rFonts w:ascii="Wingdings" w:hAnsi="Wingdings" w:hint="default"/>
+      </w:rPr>
+    </w:lvl>
+  </w:abstractNum>
+  <w:abstractNum w:abstractNumId="1" w15:restartNumberingAfterBreak="0">
     <w:nsid w:val="16EE6D51"/>
     <w:multiLevelType w:val="hybridMultilevel"/>
     <w:tmpl w:val="37D68CE6"/>
@@ -739,7 +3891,7 @@
       </w:rPr>
     </w:lvl>
   </w:abstractNum>
-  <w:abstractNum w:abstractNumId="1" w15:restartNumberingAfterBreak="0">
+  <w:abstractNum w:abstractNumId="2" w15:restartNumberingAfterBreak="0">
     <w:nsid w:val="2AB36111"/>
     <w:multiLevelType w:val="hybridMultilevel"/>
     <w:tmpl w:val="17380D76"/>
@@ -828,7 +3980,7 @@
       </w:pPr>
     </w:lvl>
   </w:abstractNum>
-  <w:abstractNum w:abstractNumId="2" w15:restartNumberingAfterBreak="0">
+  <w:abstractNum w:abstractNumId="3" w15:restartNumberingAfterBreak="0">
     <w:nsid w:val="3ED35315"/>
     <w:multiLevelType w:val="hybridMultilevel"/>
     <w:tmpl w:val="11FC4718"/>
@@ -941,7 +4093,7 @@
       </w:rPr>
     </w:lvl>
   </w:abstractNum>
-  <w:abstractNum w:abstractNumId="3" w15:restartNumberingAfterBreak="0">
+  <w:abstractNum w:abstractNumId="4" w15:restartNumberingAfterBreak="0">
     <w:nsid w:val="46F153D3"/>
     <w:multiLevelType w:val="hybridMultilevel"/>
     <w:tmpl w:val="7806F494"/>
@@ -1053,17 +4205,172 @@
       </w:rPr>
     </w:lvl>
   </w:abstractNum>
+  <w:abstractNum w:abstractNumId="5" w15:restartNumberingAfterBreak="0">
+    <w:nsid w:val="53FF3458"/>
+    <w:multiLevelType w:val="multilevel"/>
+    <w:tmpl w:val="AE5CAAEE"/>
+    <w:lvl w:ilvl="0">
+      <w:start w:val="1"/>
+      <w:numFmt w:val="bullet"/>
+      <w:lvlText w:val=""/>
+      <w:lvlJc w:val="left"/>
+      <w:pPr>
+        <w:tabs>
+          <w:tab w:val="num" w:pos="720"/>
+        </w:tabs>
+        <w:ind w:left="720" w:hanging="360"/>
+      </w:pPr>
+      <w:rPr>
+        <w:rFonts w:ascii="Symbol" w:hAnsi="Symbol" w:hint="default"/>
+        <w:sz w:val="20"/>
+      </w:rPr>
+    </w:lvl>
+    <w:lvl w:ilvl="1" w:tentative="1">
+      <w:start w:val="1"/>
+      <w:numFmt w:val="bullet"/>
+      <w:lvlText w:val="o"/>
+      <w:lvlJc w:val="left"/>
+      <w:pPr>
+        <w:tabs>
+          <w:tab w:val="num" w:pos="1440"/>
+        </w:tabs>
+        <w:ind w:left="1440" w:hanging="360"/>
+      </w:pPr>
+      <w:rPr>
+        <w:rFonts w:ascii="Courier New" w:hAnsi="Courier New" w:hint="default"/>
+        <w:sz w:val="20"/>
+      </w:rPr>
+    </w:lvl>
+    <w:lvl w:ilvl="2" w:tentative="1">
+      <w:start w:val="1"/>
+      <w:numFmt w:val="bullet"/>
+      <w:lvlText w:val=""/>
+      <w:lvlJc w:val="left"/>
+      <w:pPr>
+        <w:tabs>
+          <w:tab w:val="num" w:pos="2160"/>
+        </w:tabs>
+        <w:ind w:left="2160" w:hanging="360"/>
+      </w:pPr>
+      <w:rPr>
+        <w:rFonts w:ascii="Wingdings" w:hAnsi="Wingdings" w:hint="default"/>
+        <w:sz w:val="20"/>
+      </w:rPr>
+    </w:lvl>
+    <w:lvl w:ilvl="3" w:tentative="1">
+      <w:start w:val="1"/>
+      <w:numFmt w:val="bullet"/>
+      <w:lvlText w:val=""/>
+      <w:lvlJc w:val="left"/>
+      <w:pPr>
+        <w:tabs>
+          <w:tab w:val="num" w:pos="2880"/>
+        </w:tabs>
+        <w:ind w:left="2880" w:hanging="360"/>
+      </w:pPr>
+      <w:rPr>
+        <w:rFonts w:ascii="Wingdings" w:hAnsi="Wingdings" w:hint="default"/>
+        <w:sz w:val="20"/>
+      </w:rPr>
+    </w:lvl>
+    <w:lvl w:ilvl="4" w:tentative="1">
+      <w:start w:val="1"/>
+      <w:numFmt w:val="bullet"/>
+      <w:lvlText w:val=""/>
+      <w:lvlJc w:val="left"/>
+      <w:pPr>
+        <w:tabs>
+          <w:tab w:val="num" w:pos="3600"/>
+        </w:tabs>
+        <w:ind w:left="3600" w:hanging="360"/>
+      </w:pPr>
+      <w:rPr>
+        <w:rFonts w:ascii="Wingdings" w:hAnsi="Wingdings" w:hint="default"/>
+        <w:sz w:val="20"/>
+      </w:rPr>
+    </w:lvl>
+    <w:lvl w:ilvl="5" w:tentative="1">
+      <w:start w:val="1"/>
+      <w:numFmt w:val="bullet"/>
+      <w:lvlText w:val=""/>
+      <w:lvlJc w:val="left"/>
+      <w:pPr>
+        <w:tabs>
+          <w:tab w:val="num" w:pos="4320"/>
+        </w:tabs>
+        <w:ind w:left="4320" w:hanging="360"/>
+      </w:pPr>
+      <w:rPr>
+        <w:rFonts w:ascii="Wingdings" w:hAnsi="Wingdings" w:hint="default"/>
+        <w:sz w:val="20"/>
+      </w:rPr>
+    </w:lvl>
+    <w:lvl w:ilvl="6" w:tentative="1">
+      <w:start w:val="1"/>
+      <w:numFmt w:val="bullet"/>
+      <w:lvlText w:val=""/>
+      <w:lvlJc w:val="left"/>
+      <w:pPr>
+        <w:tabs>
+          <w:tab w:val="num" w:pos="5040"/>
+        </w:tabs>
+        <w:ind w:left="5040" w:hanging="360"/>
+      </w:pPr>
+      <w:rPr>
+        <w:rFonts w:ascii="Wingdings" w:hAnsi="Wingdings" w:hint="default"/>
+        <w:sz w:val="20"/>
+      </w:rPr>
+    </w:lvl>
+    <w:lvl w:ilvl="7" w:tentative="1">
+      <w:start w:val="1"/>
+      <w:numFmt w:val="bullet"/>
+      <w:lvlText w:val=""/>
+      <w:lvlJc w:val="left"/>
+      <w:pPr>
+        <w:tabs>
+          <w:tab w:val="num" w:pos="5760"/>
+        </w:tabs>
+        <w:ind w:left="5760" w:hanging="360"/>
+      </w:pPr>
+      <w:rPr>
+        <w:rFonts w:ascii="Wingdings" w:hAnsi="Wingdings" w:hint="default"/>
+        <w:sz w:val="20"/>
+      </w:rPr>
+    </w:lvl>
+    <w:lvl w:ilvl="8" w:tentative="1">
+      <w:start w:val="1"/>
+      <w:numFmt w:val="bullet"/>
+      <w:lvlText w:val=""/>
+      <w:lvlJc w:val="left"/>
+      <w:pPr>
+        <w:tabs>
+          <w:tab w:val="num" w:pos="6480"/>
+        </w:tabs>
+        <w:ind w:left="6480" w:hanging="360"/>
+      </w:pPr>
+      <w:rPr>
+        <w:rFonts w:ascii="Wingdings" w:hAnsi="Wingdings" w:hint="default"/>
+        <w:sz w:val="20"/>
+      </w:rPr>
+    </w:lvl>
+  </w:abstractNum>
   <w:num w:numId="1" w16cid:durableId="435754316">
+    <w:abstractNumId w:val="3"/>
+  </w:num>
+  <w:num w:numId="2" w16cid:durableId="1052775225">
+    <w:abstractNumId w:val="1"/>
+  </w:num>
+  <w:num w:numId="3" w16cid:durableId="1572764605">
+    <w:abstractNumId w:val="4"/>
+  </w:num>
+  <w:num w:numId="4" w16cid:durableId="1783764705">
     <w:abstractNumId w:val="2"/>
   </w:num>
-  <w:num w:numId="2" w16cid:durableId="1052775225">
+  <w:num w:numId="5" w16cid:durableId="1999965816">
     <w:abstractNumId w:val="0"/>
   </w:num>
-  <w:num w:numId="3" w16cid:durableId="1572764605">
-    <w:abstractNumId w:val="3"/>
-  </w:num>
-  <w:num w:numId="4" w16cid:durableId="1783764705">
-    <w:abstractNumId w:val="1"/>
+  <w:num w:numId="6" w16cid:durableId="29569733">
+    <w:abstractNumId w:val="5"/>
   </w:num>
 </w:numbering>
 </file>
@@ -1115,7 +4422,7 @@
     <w:lsdException w:name="toc 8" w:semiHidden="1" w:uiPriority="39" w:unhideWhenUsed="1"/>
     <w:lsdException w:name="toc 9" w:semiHidden="1" w:uiPriority="39" w:unhideWhenUsed="1"/>
     <w:lsdException w:name="Normal Indent" w:semiHidden="1" w:unhideWhenUsed="1"/>
-    <w:lsdException w:name="footnote text" w:semiHidden="1" w:unhideWhenUsed="1"/>
+    <w:lsdException w:name="footnote text" w:semiHidden="1" w:uiPriority="0" w:unhideWhenUsed="1"/>
     <w:lsdException w:name="annotation text" w:semiHidden="1" w:unhideWhenUsed="1"/>
     <w:lsdException w:name="header" w:semiHidden="1" w:unhideWhenUsed="1"/>
     <w:lsdException w:name="footer" w:semiHidden="1" w:unhideWhenUsed="1"/>
@@ -1124,7 +4431,7 @@
     <w:lsdException w:name="table of figures" w:semiHidden="1" w:unhideWhenUsed="1"/>
     <w:lsdException w:name="envelope address" w:semiHidden="1" w:unhideWhenUsed="1"/>
     <w:lsdException w:name="envelope return" w:semiHidden="1" w:unhideWhenUsed="1"/>
-    <w:lsdException w:name="footnote reference" w:semiHidden="1" w:unhideWhenUsed="1"/>
+    <w:lsdException w:name="footnote reference" w:semiHidden="1" w:uiPriority="0" w:unhideWhenUsed="1"/>
     <w:lsdException w:name="annotation reference" w:semiHidden="1" w:unhideWhenUsed="1"/>
     <w:lsdException w:name="line number" w:semiHidden="1" w:unhideWhenUsed="1"/>
     <w:lsdException w:name="page number" w:semiHidden="1" w:unhideWhenUsed="1"/>
@@ -1152,7 +4459,7 @@
     <w:lsdException w:name="Closing" w:semiHidden="1" w:unhideWhenUsed="1"/>
     <w:lsdException w:name="Signature" w:semiHidden="1" w:unhideWhenUsed="1"/>
     <w:lsdException w:name="Default Paragraph Font" w:semiHidden="1" w:uiPriority="1" w:unhideWhenUsed="1"/>
-    <w:lsdException w:name="Body Text" w:semiHidden="1" w:unhideWhenUsed="1"/>
+    <w:lsdException w:name="Body Text" w:semiHidden="1" w:uiPriority="0" w:unhideWhenUsed="1"/>
     <w:lsdException w:name="Body Text Indent" w:semiHidden="1" w:unhideWhenUsed="1"/>
     <w:lsdException w:name="List Continue" w:semiHidden="1" w:unhideWhenUsed="1"/>
     <w:lsdException w:name="List Continue 2" w:semiHidden="1" w:unhideWhenUsed="1"/>
@@ -1531,10 +4838,31 @@
       <w:szCs w:val="24"/>
     </w:rPr>
   </w:style>
+  <w:style w:type="paragraph" w:styleId="Titre4">
+    <w:name w:val="heading 4"/>
+    <w:basedOn w:val="Normal"/>
+    <w:next w:val="Normal"/>
+    <w:link w:val="Titre4Car"/>
+    <w:uiPriority w:val="9"/>
+    <w:unhideWhenUsed/>
+    <w:qFormat/>
+    <w:rsid w:val="00DF4A44"/>
+    <w:pPr>
+      <w:keepNext/>
+      <w:keepLines/>
+      <w:spacing w:before="40" w:after="0"/>
+      <w:outlineLvl w:val="3"/>
+    </w:pPr>
+    <w:rPr>
+      <w:rFonts w:asciiTheme="majorHAnsi" w:eastAsiaTheme="majorEastAsia" w:hAnsiTheme="majorHAnsi" w:cstheme="majorBidi"/>
+      <w:i/>
+      <w:iCs/>
+      <w:color w:val="2E74B5" w:themeColor="accent1" w:themeShade="BF"/>
+    </w:rPr>
+  </w:style>
   <w:style w:type="character" w:default="1" w:styleId="Policepardfaut">
     <w:name w:val="Default Paragraph Font"/>
     <w:uiPriority w:val="1"/>
-    <w:semiHidden/>
     <w:unhideWhenUsed/>
   </w:style>
   <w:style w:type="table" w:default="1" w:styleId="TableauNormal">
@@ -1800,6 +5128,82 @@
       <w:spacing w:after="100"/>
       <w:ind w:left="440"/>
     </w:pPr>
+  </w:style>
+  <w:style w:type="paragraph" w:styleId="Corpsdetexte">
+    <w:name w:val="Body Text"/>
+    <w:basedOn w:val="Normal"/>
+    <w:link w:val="CorpsdetexteCar"/>
+    <w:rsid w:val="00090ABD"/>
+    <w:pPr>
+      <w:spacing w:after="120" w:line="240" w:lineRule="auto"/>
+    </w:pPr>
+    <w:rPr>
+      <w:rFonts w:ascii="Arial" w:eastAsia="Times New Roman" w:hAnsi="Arial" w:cs="Times New Roman"/>
+      <w:lang w:val="fr-FR" w:eastAsia="fr-FR"/>
+    </w:rPr>
+  </w:style>
+  <w:style w:type="character" w:customStyle="1" w:styleId="CorpsdetexteCar">
+    <w:name w:val="Corps de texte Car"/>
+    <w:basedOn w:val="Policepardfaut"/>
+    <w:link w:val="Corpsdetexte"/>
+    <w:rsid w:val="00090ABD"/>
+    <w:rPr>
+      <w:rFonts w:ascii="Arial" w:eastAsia="Times New Roman" w:hAnsi="Arial" w:cs="Times New Roman"/>
+      <w:lang w:val="fr-FR" w:eastAsia="fr-FR"/>
+    </w:rPr>
+  </w:style>
+  <w:style w:type="paragraph" w:styleId="Notedebasdepage">
+    <w:name w:val="footnote text"/>
+    <w:basedOn w:val="Normal"/>
+    <w:link w:val="NotedebasdepageCar"/>
+    <w:semiHidden/>
+    <w:unhideWhenUsed/>
+    <w:rsid w:val="00090ABD"/>
+    <w:pPr>
+      <w:spacing w:after="0" w:line="240" w:lineRule="auto"/>
+    </w:pPr>
+    <w:rPr>
+      <w:rFonts w:ascii="Arial" w:eastAsia="Times New Roman" w:hAnsi="Arial" w:cs="Times New Roman"/>
+      <w:sz w:val="20"/>
+      <w:szCs w:val="20"/>
+      <w:lang w:val="fr-FR" w:eastAsia="fr-FR"/>
+    </w:rPr>
+  </w:style>
+  <w:style w:type="character" w:customStyle="1" w:styleId="NotedebasdepageCar">
+    <w:name w:val="Note de bas de page Car"/>
+    <w:basedOn w:val="Policepardfaut"/>
+    <w:link w:val="Notedebasdepage"/>
+    <w:semiHidden/>
+    <w:rsid w:val="00090ABD"/>
+    <w:rPr>
+      <w:rFonts w:ascii="Arial" w:eastAsia="Times New Roman" w:hAnsi="Arial" w:cs="Times New Roman"/>
+      <w:sz w:val="20"/>
+      <w:szCs w:val="20"/>
+      <w:lang w:val="fr-FR" w:eastAsia="fr-FR"/>
+    </w:rPr>
+  </w:style>
+  <w:style w:type="character" w:styleId="Appelnotedebasdep">
+    <w:name w:val="footnote reference"/>
+    <w:basedOn w:val="Policepardfaut"/>
+    <w:semiHidden/>
+    <w:unhideWhenUsed/>
+    <w:rsid w:val="00090ABD"/>
+    <w:rPr>
+      <w:vertAlign w:val="superscript"/>
+    </w:rPr>
+  </w:style>
+  <w:style w:type="character" w:customStyle="1" w:styleId="Titre4Car">
+    <w:name w:val="Titre 4 Car"/>
+    <w:basedOn w:val="Policepardfaut"/>
+    <w:link w:val="Titre4"/>
+    <w:uiPriority w:val="9"/>
+    <w:rsid w:val="00DF4A44"/>
+    <w:rPr>
+      <w:rFonts w:asciiTheme="majorHAnsi" w:eastAsiaTheme="majorEastAsia" w:hAnsiTheme="majorHAnsi" w:cstheme="majorBidi"/>
+      <w:i/>
+      <w:iCs/>
+      <w:color w:val="2E74B5" w:themeColor="accent1" w:themeShade="BF"/>
+    </w:rPr>
   </w:style>
 </w:styles>
 </file>

</xml_diff>

<commit_message>
doc(rapport): mise a jour des chapitres
</commit_message>
<xml_diff>
--- a/z-prj-files/P_AdonisJs_Rapport.docx
+++ b/z-prj-files/P_AdonisJs_Rapport.docx
@@ -155,13 +155,6 @@
         </w:rPr>
         <w:t>Comprend une brève explication du projet (½ page)</w:t>
       </w:r>
-      <w:r>
-        <w:rPr>
-          <w:rStyle w:val="Appelnotedebasdep"/>
-          <w:rFonts w:ascii="Century Gothic" w:hAnsi="Century Gothic"/>
-        </w:rPr>
-        <w:footnoteReference w:id="1"/>
-      </w:r>
     </w:p>
     <w:p>
       <w:pPr>
@@ -189,11 +182,13 @@
         <w:jc w:val="both"/>
         <w:rPr>
           <w:rFonts w:ascii="Century Gothic" w:hAnsi="Century Gothic"/>
+          <w:highlight w:val="yellow"/>
         </w:rPr>
       </w:pPr>
       <w:r>
         <w:rPr>
           <w:rFonts w:ascii="Century Gothic" w:hAnsi="Century Gothic"/>
+          <w:highlight w:val="yellow"/>
         </w:rPr>
         <w:t>Planification de toutes les tâches à réaliser : Vous devez utiliser un outil permettant au chef de projet de voir l’évolution des tâches (</w:t>
       </w:r>
@@ -201,6 +196,7 @@
       <w:r>
         <w:rPr>
           <w:rFonts w:ascii="Century Gothic" w:hAnsi="Century Gothic"/>
+          <w:highlight w:val="yellow"/>
         </w:rPr>
         <w:t>github</w:t>
       </w:r>
@@ -208,6 +204,7 @@
       <w:r>
         <w:rPr>
           <w:rFonts w:ascii="Century Gothic" w:hAnsi="Century Gothic"/>
+          <w:highlight w:val="yellow"/>
         </w:rPr>
         <w:t xml:space="preserve"> projet ou </w:t>
       </w:r>
@@ -215,6 +212,7 @@
       <w:r>
         <w:rPr>
           <w:rFonts w:ascii="Century Gothic" w:hAnsi="Century Gothic"/>
+          <w:highlight w:val="yellow"/>
         </w:rPr>
         <w:t>trelllo</w:t>
       </w:r>
@@ -222,6 +220,7 @@
       <w:r>
         <w:rPr>
           <w:rFonts w:ascii="Century Gothic" w:hAnsi="Century Gothic"/>
+          <w:highlight w:val="yellow"/>
         </w:rPr>
         <w:t>).</w:t>
       </w:r>
@@ -238,6 +237,7 @@
       <w:r>
         <w:rPr>
           <w:rFonts w:ascii="Century Gothic" w:hAnsi="Century Gothic"/>
+          <w:highlight w:val="yellow"/>
         </w:rPr>
         <w:t>Contiendra une analyse de l’API REST présentant pour chaque route :</w:t>
       </w:r>
@@ -284,8 +284,15 @@
       <w:r>
         <w:rPr>
           <w:rFonts w:ascii="Century Gothic" w:hAnsi="Century Gothic"/>
-        </w:rPr>
-        <w:t>Contiendra une analyse de de la base de données à réaliser (MCD, MLD, MPD) (1 page)</w:t>
+          <w:highlight w:val="lightGray"/>
+        </w:rPr>
+        <w:t>Contiendra une analyse de de la base de données à réaliser (MCD, MLD, MPD)</w:t>
+      </w:r>
+      <w:r>
+        <w:rPr>
+          <w:rFonts w:ascii="Century Gothic" w:hAnsi="Century Gothic"/>
+        </w:rPr>
+        <w:t xml:space="preserve"> (1 page)</w:t>
       </w:r>
     </w:p>
     <w:p>
@@ -300,8 +307,15 @@
       <w:r>
         <w:rPr>
           <w:rFonts w:ascii="Century Gothic" w:hAnsi="Century Gothic"/>
-        </w:rPr>
-        <w:t>Contiendra une analyse de la structure du code qui sera effectuée (Organisation du code, …) (1 page)</w:t>
+          <w:highlight w:val="cyan"/>
+        </w:rPr>
+        <w:t>Contiendra une analyse de la structure du code qui sera effectuée (Organisation du code, …)</w:t>
+      </w:r>
+      <w:r>
+        <w:rPr>
+          <w:rFonts w:ascii="Century Gothic" w:hAnsi="Century Gothic"/>
+        </w:rPr>
+        <w:t xml:space="preserve"> (1 page)</w:t>
       </w:r>
     </w:p>
     <w:p>
@@ -310,12 +324,91 @@
         <w:ind w:left="2433"/>
         <w:jc w:val="both"/>
         <w:rPr>
+          <w:noProof/>
+        </w:rPr>
+      </w:pPr>
+    </w:p>
+    <w:p>
+      <w:pPr>
+        <w:pStyle w:val="Corpsdetexte"/>
+        <w:ind w:left="2433"/>
+        <w:jc w:val="both"/>
+        <w:rPr>
           <w:rFonts w:ascii="Century Gothic" w:hAnsi="Century Gothic"/>
         </w:rPr>
       </w:pPr>
       <w:r>
         <w:rPr>
+          <w:noProof/>
+          <w:highlight w:val="cyan"/>
+        </w:rPr>
+        <w:drawing>
+          <wp:anchor distT="0" distB="0" distL="114300" distR="114300" simplePos="0" relativeHeight="251659264" behindDoc="0" locked="0" layoutInCell="1" allowOverlap="1" wp14:anchorId="5A91024D" wp14:editId="694E4F95">
+            <wp:simplePos x="0" y="0"/>
+            <wp:positionH relativeFrom="column">
+              <wp:posOffset>1548130</wp:posOffset>
+            </wp:positionH>
+            <wp:positionV relativeFrom="paragraph">
+              <wp:posOffset>586105</wp:posOffset>
+            </wp:positionV>
+            <wp:extent cx="3263900" cy="2028825"/>
+            <wp:effectExtent l="0" t="0" r="0" b="9525"/>
+            <wp:wrapTopAndBottom/>
+            <wp:docPr id="1856355775" name="Image 1" descr="REST API Basics - 4 Things you Need to Know"/>
+            <wp:cNvGraphicFramePr>
+              <a:graphicFrameLocks xmlns:a="http://schemas.openxmlformats.org/drawingml/2006/main" noChangeAspect="1"/>
+            </wp:cNvGraphicFramePr>
+            <a:graphic xmlns:a="http://schemas.openxmlformats.org/drawingml/2006/main">
+              <a:graphicData uri="http://schemas.openxmlformats.org/drawingml/2006/picture">
+                <pic:pic xmlns:pic="http://schemas.openxmlformats.org/drawingml/2006/picture">
+                  <pic:nvPicPr>
+                    <pic:cNvPr id="0" name="Picture 45" descr="REST API Basics - 4 Things you Need to Know"/>
+                    <pic:cNvPicPr>
+                      <a:picLocks noChangeAspect="1" noChangeArrowheads="1"/>
+                    </pic:cNvPicPr>
+                  </pic:nvPicPr>
+                  <pic:blipFill rotWithShape="1">
+                    <a:blip r:embed="rId9" cstate="print">
+                      <a:extLst>
+                        <a:ext uri="{28A0092B-C50C-407E-A947-70E740481C1C}">
+                          <a14:useLocalDpi xmlns:a14="http://schemas.microsoft.com/office/drawing/2010/main" val="0"/>
+                        </a:ext>
+                      </a:extLst>
+                    </a:blip>
+                    <a:srcRect l="291" b="11582"/>
+                    <a:stretch/>
+                  </pic:blipFill>
+                  <pic:spPr bwMode="auto">
+                    <a:xfrm>
+                      <a:off x="0" y="0"/>
+                      <a:ext cx="3263900" cy="2028825"/>
+                    </a:xfrm>
+                    <a:prstGeom prst="rect">
+                      <a:avLst/>
+                    </a:prstGeom>
+                    <a:noFill/>
+                    <a:ln>
+                      <a:noFill/>
+                    </a:ln>
+                    <a:extLst>
+                      <a:ext uri="{53640926-AAD7-44D8-BBD7-CCE9431645EC}">
+                        <a14:shadowObscured xmlns:a14="http://schemas.microsoft.com/office/drawing/2010/main"/>
+                      </a:ext>
+                    </a:extLst>
+                  </pic:spPr>
+                </pic:pic>
+              </a:graphicData>
+            </a:graphic>
+            <wp14:sizeRelV relativeFrom="margin">
+              <wp14:pctHeight>0</wp14:pctHeight>
+            </wp14:sizeRelV>
+          </wp:anchor>
+        </w:drawing>
+      </w:r>
+      <w:r>
+        <w:rPr>
           <w:rFonts w:ascii="Century Gothic" w:hAnsi="Century Gothic"/>
+          <w:highlight w:val="cyan"/>
         </w:rPr>
         <w:t xml:space="preserve">Schéma de l’architecture représentant les interactions entre le frontend et le backend tout en situant les différents composants (API REST, la base de données, l’ORM, </w:t>
       </w:r>
@@ -323,6 +416,7 @@
       <w:r>
         <w:rPr>
           <w:rFonts w:ascii="Century Gothic" w:hAnsi="Century Gothic"/>
+          <w:highlight w:val="cyan"/>
         </w:rPr>
         <w:t>etc</w:t>
       </w:r>
@@ -339,6 +433,16 @@
         </w:rPr>
         <w:t>.</w:t>
       </w:r>
+    </w:p>
+    <w:p>
+      <w:pPr>
+        <w:pStyle w:val="Corpsdetexte"/>
+        <w:ind w:left="2433"/>
+        <w:jc w:val="both"/>
+        <w:rPr>
+          <w:rFonts w:ascii="Century Gothic" w:hAnsi="Century Gothic"/>
+        </w:rPr>
+      </w:pPr>
     </w:p>
     <w:p>
       <w:pPr>
@@ -381,6 +485,7 @@
         <w:pStyle w:val="Titre3"/>
       </w:pPr>
       <w:r>
+        <w:lastRenderedPageBreak/>
         <w:t xml:space="preserve">Writer </w:t>
       </w:r>
       <w:proofErr w:type="spellStart"/>
@@ -398,191 +503,26 @@
     <w:p/>
     <w:p/>
     <w:p/>
-    <w:p>
-      <w:r>
-        <w:lastRenderedPageBreak/>
-        <w:t xml:space="preserve">L’API REST a été conçue selon une architecture claire et standardisée, en respectant les principes RESTful. Elle expose plusieurs ressources principales : </w:t>
-      </w:r>
-      <w:r>
-        <w:rPr>
-          <w:b/>
-          <w:bCs/>
-        </w:rPr>
-        <w:t>books</w:t>
-      </w:r>
-      <w:r>
-        <w:t xml:space="preserve">, </w:t>
-      </w:r>
-      <w:proofErr w:type="spellStart"/>
-      <w:r>
-        <w:rPr>
-          <w:b/>
-          <w:bCs/>
-        </w:rPr>
-        <w:t>comments</w:t>
-      </w:r>
-      <w:proofErr w:type="spellEnd"/>
-      <w:r>
-        <w:t xml:space="preserve">, </w:t>
-      </w:r>
-      <w:proofErr w:type="spellStart"/>
-      <w:r>
-        <w:rPr>
-          <w:b/>
-          <w:bCs/>
-        </w:rPr>
-        <w:t>writers</w:t>
-      </w:r>
-      <w:proofErr w:type="spellEnd"/>
-      <w:r>
-        <w:t xml:space="preserve"> et </w:t>
-      </w:r>
-      <w:proofErr w:type="spellStart"/>
-      <w:r>
-        <w:rPr>
-          <w:b/>
-          <w:bCs/>
-        </w:rPr>
-        <w:t>categories</w:t>
-      </w:r>
-      <w:proofErr w:type="spellEnd"/>
-      <w:r>
-        <w:t>. Chaque ressource est gérée par un contrôleur dédié et suit la convention CRUD (</w:t>
-      </w:r>
-      <w:proofErr w:type="spellStart"/>
-      <w:r>
-        <w:t>Create</w:t>
-      </w:r>
-      <w:proofErr w:type="spellEnd"/>
-      <w:r>
-        <w:t xml:space="preserve">, Read, Update, </w:t>
-      </w:r>
-      <w:proofErr w:type="spellStart"/>
-      <w:r>
-        <w:t>Delete</w:t>
-      </w:r>
-      <w:proofErr w:type="spellEnd"/>
-      <w:r>
-        <w:t xml:space="preserve">) à l’aide de la méthode </w:t>
-      </w:r>
-      <w:proofErr w:type="spellStart"/>
-      <w:r>
-        <w:t>router.</w:t>
-      </w:r>
-      <w:proofErr w:type="gramStart"/>
-      <w:r>
-        <w:t>resource</w:t>
-      </w:r>
-      <w:proofErr w:type="spellEnd"/>
-      <w:r>
-        <w:t>(</w:t>
-      </w:r>
-      <w:proofErr w:type="gramEnd"/>
-      <w:r>
-        <w:t>) d’</w:t>
-      </w:r>
-      <w:proofErr w:type="spellStart"/>
-      <w:r>
-        <w:t>AdonisJS</w:t>
-      </w:r>
-      <w:proofErr w:type="spellEnd"/>
-      <w:r>
-        <w:t>.</w:t>
-      </w:r>
-    </w:p>
-    <w:p>
-      <w:r>
-        <w:pict w14:anchorId="26CBB6A5">
-          <v:rect id="_x0000_i1055" style="width:0;height:1.5pt" o:hralign="center" o:hrstd="t" o:hr="t" fillcolor="#a0a0a0" stroked="f"/>
-        </w:pict>
-      </w:r>
-    </w:p>
-    <w:p>
-      <w:pPr>
-        <w:rPr>
-          <w:b/>
-          <w:bCs/>
-        </w:rPr>
-      </w:pPr>
-      <w:r>
-        <w:rPr>
-          <w:b/>
-          <w:bCs/>
-        </w:rPr>
-        <w:t>1. Ressource : Books</w:t>
-      </w:r>
-    </w:p>
-    <w:p>
-      <w:r>
-        <w:rPr>
-          <w:b/>
-          <w:bCs/>
-        </w:rPr>
-        <w:t>Contrôleur :</w:t>
-      </w:r>
-      <w:r>
-        <w:t xml:space="preserve"> </w:t>
-      </w:r>
-      <w:proofErr w:type="spellStart"/>
-      <w:r>
-        <w:t>BooksController</w:t>
-      </w:r>
-      <w:proofErr w:type="spellEnd"/>
-      <w:r>
-        <w:br/>
-      </w:r>
-      <w:r>
-        <w:rPr>
-          <w:b/>
-          <w:bCs/>
-        </w:rPr>
-        <w:t>URI racine :</w:t>
-      </w:r>
-      <w:r>
-        <w:t xml:space="preserve"> /books</w:t>
-      </w:r>
-      <w:r>
-        <w:br/>
-      </w:r>
-      <w:r>
-        <w:rPr>
-          <w:b/>
-          <w:bCs/>
-        </w:rPr>
-        <w:t>Méthodes disponibles :</w:t>
-      </w:r>
-    </w:p>
+    <w:p/>
     <w:tbl>
       <w:tblPr>
+        <w:tblStyle w:val="Grilledutableau"/>
         <w:tblW w:w="0" w:type="auto"/>
-        <w:tblCellSpacing w:w="15" w:type="dxa"/>
-        <w:tblCellMar>
-          <w:top w:w="15" w:type="dxa"/>
-          <w:left w:w="15" w:type="dxa"/>
-          <w:bottom w:w="15" w:type="dxa"/>
-          <w:right w:w="15" w:type="dxa"/>
-        </w:tblCellMar>
         <w:tblLook w:val="04A0" w:firstRow="1" w:lastRow="0" w:firstColumn="1" w:lastColumn="0" w:noHBand="0" w:noVBand="1"/>
       </w:tblPr>
       <w:tblGrid>
-        <w:gridCol w:w="1154"/>
-        <w:gridCol w:w="989"/>
-        <w:gridCol w:w="2272"/>
-        <w:gridCol w:w="4657"/>
+        <w:gridCol w:w="2157"/>
+        <w:gridCol w:w="6905"/>
       </w:tblGrid>
       <w:tr>
-        <w:trPr>
-          <w:tblHeader/>
-          <w:tblCellSpacing w:w="15" w:type="dxa"/>
-        </w:trPr>
-        <w:tc>
-          <w:tcPr>
-            <w:tcW w:w="0" w:type="auto"/>
-            <w:vAlign w:val="center"/>
-            <w:hideMark/>
-          </w:tcPr>
-          <w:p>
-            <w:pPr>
+        <w:tc>
+          <w:tcPr>
+            <w:tcW w:w="0" w:type="auto"/>
+            <w:hideMark/>
+          </w:tcPr>
+          <w:p>
+            <w:pPr>
+              <w:spacing w:after="160" w:line="259" w:lineRule="auto"/>
               <w:rPr>
                 <w:b/>
                 <w:bCs/>
@@ -593,18 +533,18 @@
                 <w:b/>
                 <w:bCs/>
               </w:rPr>
-              <w:t>Verbe HTTP</w:t>
-            </w:r>
-          </w:p>
-        </w:tc>
-        <w:tc>
-          <w:tcPr>
-            <w:tcW w:w="0" w:type="auto"/>
-            <w:vAlign w:val="center"/>
-            <w:hideMark/>
-          </w:tcPr>
-          <w:p>
-            <w:pPr>
+              <w:t>Dossier / Fichier</w:t>
+            </w:r>
+          </w:p>
+        </w:tc>
+        <w:tc>
+          <w:tcPr>
+            <w:tcW w:w="0" w:type="auto"/>
+            <w:hideMark/>
+          </w:tcPr>
+          <w:p>
+            <w:pPr>
+              <w:spacing w:after="160" w:line="259" w:lineRule="auto"/>
               <w:rPr>
                 <w:b/>
                 <w:bCs/>
@@ -615,193 +555,717 @@
                 <w:b/>
                 <w:bCs/>
               </w:rPr>
-              <w:t>URI</w:t>
-            </w:r>
-          </w:p>
-        </w:tc>
-        <w:tc>
-          <w:tcPr>
-            <w:tcW w:w="0" w:type="auto"/>
-            <w:vAlign w:val="center"/>
-            <w:hideMark/>
-          </w:tcPr>
-          <w:p>
-            <w:pPr>
-              <w:rPr>
-                <w:b/>
-                <w:bCs/>
-              </w:rPr>
-            </w:pPr>
-            <w:r>
-              <w:rPr>
-                <w:b/>
-                <w:bCs/>
-              </w:rPr>
-              <w:t>Description</w:t>
-            </w:r>
-          </w:p>
-        </w:tc>
-        <w:tc>
-          <w:tcPr>
-            <w:tcW w:w="0" w:type="auto"/>
-            <w:vAlign w:val="center"/>
-            <w:hideMark/>
-          </w:tcPr>
-          <w:p>
-            <w:pPr>
-              <w:rPr>
-                <w:b/>
-                <w:bCs/>
-              </w:rPr>
-            </w:pPr>
-            <w:r>
-              <w:rPr>
-                <w:b/>
-                <w:bCs/>
-              </w:rPr>
-              <w:t>Corps attendu / Réponse</w:t>
+              <w:t>Rôle principal</w:t>
             </w:r>
           </w:p>
         </w:tc>
       </w:tr>
       <w:tr>
-        <w:trPr>
-          <w:tblCellSpacing w:w="15" w:type="dxa"/>
-        </w:trPr>
-        <w:tc>
-          <w:tcPr>
-            <w:tcW w:w="0" w:type="auto"/>
-            <w:vAlign w:val="center"/>
-            <w:hideMark/>
-          </w:tcPr>
-          <w:p>
-            <w:r>
-              <w:rPr>
-                <w:b/>
-                <w:bCs/>
-              </w:rPr>
-              <w:t>GET</w:t>
-            </w:r>
-          </w:p>
-        </w:tc>
-        <w:tc>
-          <w:tcPr>
-            <w:tcW w:w="0" w:type="auto"/>
-            <w:vAlign w:val="center"/>
-            <w:hideMark/>
-          </w:tcPr>
-          <w:p>
-            <w:r>
-              <w:t>/books</w:t>
-            </w:r>
-          </w:p>
-        </w:tc>
-        <w:tc>
-          <w:tcPr>
-            <w:tcW w:w="0" w:type="auto"/>
-            <w:vAlign w:val="center"/>
-            <w:hideMark/>
-          </w:tcPr>
-          <w:p>
-            <w:r>
-              <w:t>Récupère la liste de tous les livres</w:t>
-            </w:r>
-          </w:p>
-        </w:tc>
-        <w:tc>
-          <w:tcPr>
-            <w:tcW w:w="0" w:type="auto"/>
-            <w:vAlign w:val="center"/>
-            <w:hideMark/>
-          </w:tcPr>
-          <w:p>
-            <w:r>
-              <w:t>–</w:t>
+        <w:tc>
+          <w:tcPr>
+            <w:tcW w:w="0" w:type="auto"/>
+            <w:hideMark/>
+          </w:tcPr>
+          <w:p>
+            <w:pPr>
+              <w:spacing w:after="160" w:line="259" w:lineRule="auto"/>
+            </w:pPr>
+            <w:r>
+              <w:t>/app/</w:t>
+            </w:r>
+            <w:proofErr w:type="spellStart"/>
+            <w:r>
+              <w:t>controllers</w:t>
+            </w:r>
+            <w:proofErr w:type="spellEnd"/>
+          </w:p>
+        </w:tc>
+        <w:tc>
+          <w:tcPr>
+            <w:tcW w:w="0" w:type="auto"/>
+            <w:hideMark/>
+          </w:tcPr>
+          <w:p>
+            <w:pPr>
+              <w:spacing w:after="160" w:line="259" w:lineRule="auto"/>
+            </w:pPr>
+            <w:r>
+              <w:t xml:space="preserve">Contient les contrôleurs, qui gèrent la logique métier et les interactions entre le client (frontend) et les modèles. Chaque contrôleur correspond généralement à une ressource (ex. </w:t>
+            </w:r>
+            <w:proofErr w:type="spellStart"/>
+            <w:r>
+              <w:t>BooksController</w:t>
+            </w:r>
+            <w:proofErr w:type="spellEnd"/>
+            <w:r>
+              <w:t xml:space="preserve">, </w:t>
+            </w:r>
+            <w:proofErr w:type="spellStart"/>
+            <w:r>
+              <w:t>WritersController</w:t>
+            </w:r>
+            <w:proofErr w:type="spellEnd"/>
+            <w:r>
+              <w:t>, etc.).</w:t>
             </w:r>
           </w:p>
         </w:tc>
       </w:tr>
       <w:tr>
-        <w:trPr>
-          <w:tblCellSpacing w:w="15" w:type="dxa"/>
-        </w:trPr>
-        <w:tc>
-          <w:tcPr>
-            <w:tcW w:w="0" w:type="auto"/>
-            <w:vAlign w:val="center"/>
-            <w:hideMark/>
-          </w:tcPr>
-          <w:p>
-            <w:r>
-              <w:rPr>
-                <w:b/>
-                <w:bCs/>
-              </w:rPr>
-              <w:t>GET</w:t>
-            </w:r>
-          </w:p>
-        </w:tc>
-        <w:tc>
-          <w:tcPr>
-            <w:tcW w:w="0" w:type="auto"/>
-            <w:vAlign w:val="center"/>
-            <w:hideMark/>
-          </w:tcPr>
-          <w:p>
-            <w:r>
-              <w:t>/books</w:t>
-            </w:r>
-            <w:proofErr w:type="gramStart"/>
-            <w:r>
-              <w:t>/:</w:t>
-            </w:r>
-            <w:proofErr w:type="gramEnd"/>
-            <w:r>
-              <w:t>id</w:t>
-            </w:r>
-          </w:p>
-        </w:tc>
-        <w:tc>
-          <w:tcPr>
-            <w:tcW w:w="0" w:type="auto"/>
-            <w:vAlign w:val="center"/>
-            <w:hideMark/>
-          </w:tcPr>
-          <w:p>
-            <w:r>
-              <w:t>Récupère un livre spécifique via son ID</w:t>
-            </w:r>
-          </w:p>
-        </w:tc>
-        <w:tc>
-          <w:tcPr>
-            <w:tcW w:w="0" w:type="auto"/>
-            <w:vAlign w:val="center"/>
-            <w:hideMark/>
-          </w:tcPr>
-          <w:p>
-            <w:r>
-              <w:t>–</w:t>
+        <w:tc>
+          <w:tcPr>
+            <w:tcW w:w="0" w:type="auto"/>
+            <w:hideMark/>
+          </w:tcPr>
+          <w:p>
+            <w:pPr>
+              <w:spacing w:after="160" w:line="259" w:lineRule="auto"/>
+            </w:pPr>
+            <w:r>
+              <w:t>/app/</w:t>
+            </w:r>
+            <w:proofErr w:type="spellStart"/>
+            <w:r>
+              <w:t>validators</w:t>
+            </w:r>
+            <w:proofErr w:type="spellEnd"/>
+          </w:p>
+        </w:tc>
+        <w:tc>
+          <w:tcPr>
+            <w:tcW w:w="0" w:type="auto"/>
+            <w:hideMark/>
+          </w:tcPr>
+          <w:p>
+            <w:pPr>
+              <w:spacing w:after="160" w:line="259" w:lineRule="auto"/>
+            </w:pPr>
+            <w:r>
+              <w:t>Contient les validateurs, utilisés pour contrôler la validité des données reçues dans les requêtes HTTP (ex. vérifier qu’un champ est obligatoire, qu’une chaîne ne dépasse pas une longueur, etc.). Cela permet d’assurer la cohérence et la sécurité des données avant leur traitement.</w:t>
             </w:r>
           </w:p>
         </w:tc>
       </w:tr>
       <w:tr>
-        <w:trPr>
-          <w:tblCellSpacing w:w="15" w:type="dxa"/>
-        </w:trPr>
-        <w:tc>
-          <w:tcPr>
-            <w:tcW w:w="0" w:type="auto"/>
-            <w:vAlign w:val="center"/>
-            <w:hideMark/>
-          </w:tcPr>
-          <w:p>
-            <w:r>
-              <w:rPr>
-                <w:b/>
-                <w:bCs/>
-              </w:rPr>
+        <w:tc>
+          <w:tcPr>
+            <w:tcW w:w="0" w:type="auto"/>
+            <w:hideMark/>
+          </w:tcPr>
+          <w:p>
+            <w:pPr>
+              <w:spacing w:after="160" w:line="259" w:lineRule="auto"/>
+            </w:pPr>
+            <w:r>
+              <w:t>/app/</w:t>
+            </w:r>
+            <w:proofErr w:type="spellStart"/>
+            <w:r>
+              <w:t>models</w:t>
+            </w:r>
+            <w:proofErr w:type="spellEnd"/>
+          </w:p>
+        </w:tc>
+        <w:tc>
+          <w:tcPr>
+            <w:tcW w:w="0" w:type="auto"/>
+            <w:hideMark/>
+          </w:tcPr>
+          <w:p>
+            <w:pPr>
+              <w:spacing w:after="160" w:line="259" w:lineRule="auto"/>
+            </w:pPr>
+            <w:r>
+              <w:t xml:space="preserve">Contient les modèles représentant les entités de la base de données (ex. Book, Writer, </w:t>
+            </w:r>
+            <w:proofErr w:type="spellStart"/>
+            <w:r>
+              <w:t>Category</w:t>
+            </w:r>
+            <w:proofErr w:type="spellEnd"/>
+            <w:r>
+              <w:t xml:space="preserve">). Ces modèles utilisent l’ORM </w:t>
+            </w:r>
+            <w:proofErr w:type="spellStart"/>
+            <w:r>
+              <w:t>Lucid</w:t>
+            </w:r>
+            <w:proofErr w:type="spellEnd"/>
+            <w:r>
+              <w:t xml:space="preserve"> d’</w:t>
+            </w:r>
+            <w:proofErr w:type="spellStart"/>
+            <w:r>
+              <w:t>AdonisJS</w:t>
+            </w:r>
+            <w:proofErr w:type="spellEnd"/>
+            <w:r>
+              <w:t xml:space="preserve"> pour interagir avec la base (lecture, écriture, relations…).</w:t>
+            </w:r>
+          </w:p>
+        </w:tc>
+      </w:tr>
+      <w:tr>
+        <w:tc>
+          <w:tcPr>
+            <w:tcW w:w="0" w:type="auto"/>
+            <w:hideMark/>
+          </w:tcPr>
+          <w:p>
+            <w:pPr>
+              <w:spacing w:after="160" w:line="259" w:lineRule="auto"/>
+            </w:pPr>
+            <w:r>
+              <w:t>/</w:t>
+            </w:r>
+            <w:proofErr w:type="spellStart"/>
+            <w:r>
+              <w:t>database</w:t>
+            </w:r>
+            <w:proofErr w:type="spellEnd"/>
+            <w:r>
+              <w:t>/migrations</w:t>
+            </w:r>
+          </w:p>
+        </w:tc>
+        <w:tc>
+          <w:tcPr>
+            <w:tcW w:w="0" w:type="auto"/>
+            <w:hideMark/>
+          </w:tcPr>
+          <w:p>
+            <w:pPr>
+              <w:spacing w:after="160" w:line="259" w:lineRule="auto"/>
+            </w:pPr>
+            <w:r>
+              <w:t>Contient les migrations qui décrivent la structure des tables de la base de données. Chaque fichier de migration définit les colonnes, les types et les relations entre les tables.</w:t>
+            </w:r>
+          </w:p>
+        </w:tc>
+      </w:tr>
+      <w:tr>
+        <w:tc>
+          <w:tcPr>
+            <w:tcW w:w="0" w:type="auto"/>
+            <w:hideMark/>
+          </w:tcPr>
+          <w:p>
+            <w:pPr>
+              <w:spacing w:after="160" w:line="259" w:lineRule="auto"/>
+            </w:pPr>
+            <w:r>
+              <w:t>/</w:t>
+            </w:r>
+            <w:proofErr w:type="spellStart"/>
+            <w:r>
+              <w:t>database</w:t>
+            </w:r>
+            <w:proofErr w:type="spellEnd"/>
+            <w:r>
+              <w:t>/seeders</w:t>
+            </w:r>
+          </w:p>
+        </w:tc>
+        <w:tc>
+          <w:tcPr>
+            <w:tcW w:w="0" w:type="auto"/>
+            <w:hideMark/>
+          </w:tcPr>
+          <w:p>
+            <w:pPr>
+              <w:spacing w:after="160" w:line="259" w:lineRule="auto"/>
+            </w:pPr>
+            <w:r>
+              <w:t>Permet de définir des jeux de données de test insérés automatiquement dans la base, utiles pour le développement ou les démonstrations.</w:t>
+            </w:r>
+          </w:p>
+        </w:tc>
+      </w:tr>
+      <w:tr>
+        <w:tc>
+          <w:tcPr>
+            <w:tcW w:w="0" w:type="auto"/>
+            <w:hideMark/>
+          </w:tcPr>
+          <w:p>
+            <w:pPr>
+              <w:spacing w:after="160" w:line="259" w:lineRule="auto"/>
+            </w:pPr>
+            <w:r>
+              <w:t>/start/</w:t>
+            </w:r>
+            <w:proofErr w:type="spellStart"/>
+            <w:r>
+              <w:t>routes.ts</w:t>
+            </w:r>
+            <w:proofErr w:type="spellEnd"/>
+          </w:p>
+        </w:tc>
+        <w:tc>
+          <w:tcPr>
+            <w:tcW w:w="0" w:type="auto"/>
+            <w:hideMark/>
+          </w:tcPr>
+          <w:p>
+            <w:pPr>
+              <w:spacing w:after="160" w:line="259" w:lineRule="auto"/>
+            </w:pPr>
+            <w:r>
+              <w:t>Fichier principal de définition des routes API. Il associe chaque URI et verbe HTTP à la méthode d’un contrôleur correspondant.</w:t>
+            </w:r>
+          </w:p>
+        </w:tc>
+      </w:tr>
+      <w:tr>
+        <w:tc>
+          <w:tcPr>
+            <w:tcW w:w="0" w:type="auto"/>
+            <w:hideMark/>
+          </w:tcPr>
+          <w:p>
+            <w:pPr>
+              <w:spacing w:after="160" w:line="259" w:lineRule="auto"/>
+            </w:pPr>
+            <w:r>
+              <w:t>/config</w:t>
+            </w:r>
+          </w:p>
+        </w:tc>
+        <w:tc>
+          <w:tcPr>
+            <w:tcW w:w="0" w:type="auto"/>
+            <w:hideMark/>
+          </w:tcPr>
+          <w:p>
+            <w:pPr>
+              <w:spacing w:after="160" w:line="259" w:lineRule="auto"/>
+            </w:pPr>
+            <w:r>
+              <w:t>Contient les fichiers de configuration du projet (base de données, application, sécurité, etc.).</w:t>
+            </w:r>
+          </w:p>
+        </w:tc>
+      </w:tr>
+      <w:tr>
+        <w:tc>
+          <w:tcPr>
+            <w:tcW w:w="0" w:type="auto"/>
+            <w:hideMark/>
+          </w:tcPr>
+          <w:p>
+            <w:pPr>
+              <w:spacing w:after="160" w:line="259" w:lineRule="auto"/>
+            </w:pPr>
+            <w:r>
+              <w:t>/public</w:t>
+            </w:r>
+          </w:p>
+        </w:tc>
+        <w:tc>
+          <w:tcPr>
+            <w:tcW w:w="0" w:type="auto"/>
+            <w:hideMark/>
+          </w:tcPr>
+          <w:p>
+            <w:pPr>
+              <w:spacing w:after="160" w:line="259" w:lineRule="auto"/>
+            </w:pPr>
+            <w:r>
+              <w:t>Contient les fichiers statiques accessibles directement (images, fichiers CSS/JS, etc.).</w:t>
+            </w:r>
+          </w:p>
+        </w:tc>
+      </w:tr>
+      <w:tr>
+        <w:tc>
+          <w:tcPr>
+            <w:tcW w:w="0" w:type="auto"/>
+            <w:hideMark/>
+          </w:tcPr>
+          <w:p>
+            <w:pPr>
+              <w:spacing w:after="160" w:line="259" w:lineRule="auto"/>
+            </w:pPr>
+            <w:r>
+              <w:lastRenderedPageBreak/>
+              <w:t>/</w:t>
+            </w:r>
+            <w:proofErr w:type="spellStart"/>
+            <w:r>
+              <w:t>resources</w:t>
+            </w:r>
+            <w:proofErr w:type="spellEnd"/>
+            <w:r>
+              <w:t>/</w:t>
+            </w:r>
+            <w:proofErr w:type="spellStart"/>
+            <w:r>
+              <w:t>views</w:t>
+            </w:r>
+            <w:proofErr w:type="spellEnd"/>
+          </w:p>
+        </w:tc>
+        <w:tc>
+          <w:tcPr>
+            <w:tcW w:w="0" w:type="auto"/>
+            <w:hideMark/>
+          </w:tcPr>
+          <w:p>
+            <w:pPr>
+              <w:spacing w:after="160" w:line="259" w:lineRule="auto"/>
+            </w:pPr>
+            <w:r>
+              <w:t>Utilisé si le projet comprend des vues côté serveur (non essentiel dans une API pure).</w:t>
+            </w:r>
+          </w:p>
+        </w:tc>
+      </w:tr>
+      <w:tr>
+        <w:tc>
+          <w:tcPr>
+            <w:tcW w:w="0" w:type="auto"/>
+            <w:hideMark/>
+          </w:tcPr>
+          <w:p>
+            <w:pPr>
+              <w:spacing w:after="160" w:line="259" w:lineRule="auto"/>
+            </w:pPr>
+            <w:proofErr w:type="gramStart"/>
+            <w:r>
+              <w:t>.</w:t>
+            </w:r>
+            <w:proofErr w:type="spellStart"/>
+            <w:r>
+              <w:t>env</w:t>
+            </w:r>
+            <w:proofErr w:type="spellEnd"/>
+            <w:proofErr w:type="gramEnd"/>
+          </w:p>
+        </w:tc>
+        <w:tc>
+          <w:tcPr>
+            <w:tcW w:w="0" w:type="auto"/>
+            <w:hideMark/>
+          </w:tcPr>
+          <w:p>
+            <w:pPr>
+              <w:spacing w:after="160" w:line="259" w:lineRule="auto"/>
+            </w:pPr>
+            <w:r>
+              <w:t>Fichier d’environnement contenant les variables sensibles (configuration de la base de données, clé d’application, port du serveur…).</w:t>
+            </w:r>
+          </w:p>
+        </w:tc>
+      </w:tr>
+    </w:tbl>
+    <w:p/>
+    <w:p/>
+    <w:p/>
+    <w:p/>
+    <w:p>
+      <w:r>
+        <w:t xml:space="preserve">L’API REST a été conçue selon une architecture claire et standardisée, en respectant les principes RESTful. Elle expose plusieurs ressources principales : books, </w:t>
+      </w:r>
+      <w:proofErr w:type="spellStart"/>
+      <w:r>
+        <w:t>comments</w:t>
+      </w:r>
+      <w:proofErr w:type="spellEnd"/>
+      <w:r>
+        <w:t xml:space="preserve">, </w:t>
+      </w:r>
+      <w:proofErr w:type="spellStart"/>
+      <w:r>
+        <w:t>writers</w:t>
+      </w:r>
+      <w:proofErr w:type="spellEnd"/>
+      <w:r>
+        <w:t xml:space="preserve"> et </w:t>
+      </w:r>
+      <w:proofErr w:type="spellStart"/>
+      <w:r>
+        <w:t>categories</w:t>
+      </w:r>
+      <w:proofErr w:type="spellEnd"/>
+      <w:r>
+        <w:t>. Chaque ressource est gérée par un contrôleur dédié et suit la convention CRUD (</w:t>
+      </w:r>
+      <w:proofErr w:type="spellStart"/>
+      <w:r>
+        <w:t>Create</w:t>
+      </w:r>
+      <w:proofErr w:type="spellEnd"/>
+      <w:r>
+        <w:t xml:space="preserve">, Read, Update, </w:t>
+      </w:r>
+      <w:proofErr w:type="spellStart"/>
+      <w:r>
+        <w:t>Delete</w:t>
+      </w:r>
+      <w:proofErr w:type="spellEnd"/>
+      <w:r>
+        <w:t xml:space="preserve">) à l’aide de la méthode </w:t>
+      </w:r>
+      <w:proofErr w:type="spellStart"/>
+      <w:r>
+        <w:t>router.</w:t>
+      </w:r>
+      <w:proofErr w:type="gramStart"/>
+      <w:r>
+        <w:t>resource</w:t>
+      </w:r>
+      <w:proofErr w:type="spellEnd"/>
+      <w:r>
+        <w:t>(</w:t>
+      </w:r>
+      <w:proofErr w:type="gramEnd"/>
+      <w:r>
+        <w:t>) d’</w:t>
+      </w:r>
+      <w:proofErr w:type="spellStart"/>
+      <w:r>
+        <w:t>AdonisJS</w:t>
+      </w:r>
+      <w:proofErr w:type="spellEnd"/>
+      <w:r>
+        <w:t>.</w:t>
+      </w:r>
+    </w:p>
+    <w:p>
+      <w:r>
+        <w:pict w14:anchorId="26CBB6A5">
+          <v:rect id="_x0000_i1055" style="width:0;height:1.5pt" o:hralign="center" o:hrstd="t" o:hr="t" fillcolor="#a0a0a0" stroked="f"/>
+        </w:pict>
+      </w:r>
+    </w:p>
+    <w:p>
+      <w:r>
+        <w:t>1. Ressource : Books</w:t>
+      </w:r>
+    </w:p>
+    <w:p>
+      <w:r>
+        <w:t xml:space="preserve">Contrôleur : </w:t>
+      </w:r>
+      <w:proofErr w:type="spellStart"/>
+      <w:r>
+        <w:t>BooksController</w:t>
+      </w:r>
+      <w:proofErr w:type="spellEnd"/>
+      <w:r>
+        <w:br/>
+        <w:t>URI racine : /books</w:t>
+      </w:r>
+      <w:r>
+        <w:br/>
+        <w:t>Méthodes disponibles :</w:t>
+      </w:r>
+    </w:p>
+    <w:tbl>
+      <w:tblPr>
+        <w:tblStyle w:val="Grilledutableau"/>
+        <w:tblW w:w="0" w:type="auto"/>
+        <w:tblLook w:val="04A0" w:firstRow="1" w:lastRow="0" w:firstColumn="1" w:lastColumn="0" w:noHBand="0" w:noVBand="1"/>
+      </w:tblPr>
+      <w:tblGrid>
+        <w:gridCol w:w="1267"/>
+        <w:gridCol w:w="1145"/>
+        <w:gridCol w:w="2267"/>
+        <w:gridCol w:w="4383"/>
+      </w:tblGrid>
+      <w:tr>
+        <w:tc>
+          <w:tcPr>
+            <w:tcW w:w="0" w:type="auto"/>
+            <w:hideMark/>
+          </w:tcPr>
+          <w:p>
+            <w:pPr>
+              <w:spacing w:after="160" w:line="259" w:lineRule="auto"/>
+            </w:pPr>
+            <w:r>
+              <w:t>Verbe HTTP</w:t>
+            </w:r>
+          </w:p>
+        </w:tc>
+        <w:tc>
+          <w:tcPr>
+            <w:tcW w:w="0" w:type="auto"/>
+            <w:hideMark/>
+          </w:tcPr>
+          <w:p>
+            <w:pPr>
+              <w:spacing w:after="160" w:line="259" w:lineRule="auto"/>
+            </w:pPr>
+            <w:r>
+              <w:t>URI</w:t>
+            </w:r>
+          </w:p>
+        </w:tc>
+        <w:tc>
+          <w:tcPr>
+            <w:tcW w:w="0" w:type="auto"/>
+            <w:hideMark/>
+          </w:tcPr>
+          <w:p>
+            <w:pPr>
+              <w:spacing w:after="160" w:line="259" w:lineRule="auto"/>
+            </w:pPr>
+            <w:r>
+              <w:t>Description</w:t>
+            </w:r>
+          </w:p>
+        </w:tc>
+        <w:tc>
+          <w:tcPr>
+            <w:tcW w:w="0" w:type="auto"/>
+            <w:hideMark/>
+          </w:tcPr>
+          <w:p>
+            <w:pPr>
+              <w:spacing w:after="160" w:line="259" w:lineRule="auto"/>
+            </w:pPr>
+            <w:r>
+              <w:t>Corps attendu / Réponse</w:t>
+            </w:r>
+          </w:p>
+        </w:tc>
+      </w:tr>
+      <w:tr>
+        <w:tc>
+          <w:tcPr>
+            <w:tcW w:w="0" w:type="auto"/>
+            <w:hideMark/>
+          </w:tcPr>
+          <w:p>
+            <w:pPr>
+              <w:spacing w:after="160" w:line="259" w:lineRule="auto"/>
+            </w:pPr>
+            <w:r>
+              <w:t>GET</w:t>
+            </w:r>
+          </w:p>
+        </w:tc>
+        <w:tc>
+          <w:tcPr>
+            <w:tcW w:w="0" w:type="auto"/>
+            <w:hideMark/>
+          </w:tcPr>
+          <w:p>
+            <w:pPr>
+              <w:spacing w:after="160" w:line="259" w:lineRule="auto"/>
+            </w:pPr>
+            <w:r>
+              <w:t>/books</w:t>
+            </w:r>
+          </w:p>
+        </w:tc>
+        <w:tc>
+          <w:tcPr>
+            <w:tcW w:w="0" w:type="auto"/>
+            <w:hideMark/>
+          </w:tcPr>
+          <w:p>
+            <w:pPr>
+              <w:spacing w:after="160" w:line="259" w:lineRule="auto"/>
+            </w:pPr>
+            <w:r>
+              <w:t>Récupère la liste de tous les livres</w:t>
+            </w:r>
+          </w:p>
+        </w:tc>
+        <w:tc>
+          <w:tcPr>
+            <w:tcW w:w="0" w:type="auto"/>
+            <w:hideMark/>
+          </w:tcPr>
+          <w:p>
+            <w:pPr>
+              <w:spacing w:after="160" w:line="259" w:lineRule="auto"/>
+            </w:pPr>
+            <w:r>
+              <w:t>–</w:t>
+            </w:r>
+          </w:p>
+        </w:tc>
+      </w:tr>
+      <w:tr>
+        <w:tc>
+          <w:tcPr>
+            <w:tcW w:w="0" w:type="auto"/>
+            <w:hideMark/>
+          </w:tcPr>
+          <w:p>
+            <w:pPr>
+              <w:spacing w:after="160" w:line="259" w:lineRule="auto"/>
+            </w:pPr>
+            <w:r>
+              <w:t>GET</w:t>
+            </w:r>
+          </w:p>
+        </w:tc>
+        <w:tc>
+          <w:tcPr>
+            <w:tcW w:w="0" w:type="auto"/>
+            <w:hideMark/>
+          </w:tcPr>
+          <w:p>
+            <w:pPr>
+              <w:spacing w:after="160" w:line="259" w:lineRule="auto"/>
+            </w:pPr>
+            <w:r>
+              <w:t>/books</w:t>
+            </w:r>
+            <w:proofErr w:type="gramStart"/>
+            <w:r>
+              <w:t>/:</w:t>
+            </w:r>
+            <w:proofErr w:type="gramEnd"/>
+            <w:r>
+              <w:t>id</w:t>
+            </w:r>
+          </w:p>
+        </w:tc>
+        <w:tc>
+          <w:tcPr>
+            <w:tcW w:w="0" w:type="auto"/>
+            <w:hideMark/>
+          </w:tcPr>
+          <w:p>
+            <w:pPr>
+              <w:spacing w:after="160" w:line="259" w:lineRule="auto"/>
+            </w:pPr>
+            <w:r>
+              <w:t>Récupère un livre spécifique via son ID</w:t>
+            </w:r>
+          </w:p>
+        </w:tc>
+        <w:tc>
+          <w:tcPr>
+            <w:tcW w:w="0" w:type="auto"/>
+            <w:hideMark/>
+          </w:tcPr>
+          <w:p>
+            <w:pPr>
+              <w:spacing w:after="160" w:line="259" w:lineRule="auto"/>
+            </w:pPr>
+            <w:r>
+              <w:t>–</w:t>
+            </w:r>
+          </w:p>
+        </w:tc>
+      </w:tr>
+      <w:tr>
+        <w:tc>
+          <w:tcPr>
+            <w:tcW w:w="0" w:type="auto"/>
+            <w:hideMark/>
+          </w:tcPr>
+          <w:p>
+            <w:pPr>
+              <w:spacing w:after="160" w:line="259" w:lineRule="auto"/>
+            </w:pPr>
+            <w:r>
               <w:t>POST</w:t>
             </w:r>
           </w:p>
@@ -809,10 +1273,12 @@
         <w:tc>
           <w:tcPr>
             <w:tcW w:w="0" w:type="auto"/>
-            <w:vAlign w:val="center"/>
-            <w:hideMark/>
-          </w:tcPr>
-          <w:p>
+            <w:hideMark/>
+          </w:tcPr>
+          <w:p>
+            <w:pPr>
+              <w:spacing w:after="160" w:line="259" w:lineRule="auto"/>
+            </w:pPr>
             <w:r>
               <w:t>/books</w:t>
             </w:r>
@@ -821,10 +1287,12 @@
         <w:tc>
           <w:tcPr>
             <w:tcW w:w="0" w:type="auto"/>
-            <w:vAlign w:val="center"/>
-            <w:hideMark/>
-          </w:tcPr>
-          <w:p>
+            <w:hideMark/>
+          </w:tcPr>
+          <w:p>
+            <w:pPr>
+              <w:spacing w:after="160" w:line="259" w:lineRule="auto"/>
+            </w:pPr>
             <w:r>
               <w:t>Crée un nouveau livre</w:t>
             </w:r>
@@ -833,11 +1301,11 @@
         <w:tc>
           <w:tcPr>
             <w:tcW w:w="0" w:type="auto"/>
-            <w:vAlign w:val="center"/>
-            <w:hideMark/>
-          </w:tcPr>
-          <w:p>
-            <w:pPr>
+            <w:hideMark/>
+          </w:tcPr>
+          <w:p>
+            <w:pPr>
+              <w:spacing w:after="160" w:line="259" w:lineRule="auto"/>
               <w:rPr>
                 <w:lang w:val="en-US"/>
               </w:rPr>
@@ -854,27 +1322,50 @@
               <w:rPr>
                 <w:lang w:val="en-US"/>
               </w:rPr>
-              <w:t>title": "string", "writer_id": "number", "category_id": "number", "description": "string" }</w:t>
+              <w:t>title": "string", "</w:t>
+            </w:r>
+            <w:proofErr w:type="spellStart"/>
+            <w:r>
+              <w:rPr>
+                <w:lang w:val="en-US"/>
+              </w:rPr>
+              <w:t>writer_id</w:t>
+            </w:r>
+            <w:proofErr w:type="spellEnd"/>
+            <w:r>
+              <w:rPr>
+                <w:lang w:val="en-US"/>
+              </w:rPr>
+              <w:t>": "number", "</w:t>
+            </w:r>
+            <w:proofErr w:type="spellStart"/>
+            <w:r>
+              <w:rPr>
+                <w:lang w:val="en-US"/>
+              </w:rPr>
+              <w:t>category_id</w:t>
+            </w:r>
+            <w:proofErr w:type="spellEnd"/>
+            <w:r>
+              <w:rPr>
+                <w:lang w:val="en-US"/>
+              </w:rPr>
+              <w:t>": "number", "description": "string" }</w:t>
             </w:r>
           </w:p>
         </w:tc>
       </w:tr>
       <w:tr>
-        <w:trPr>
-          <w:tblCellSpacing w:w="15" w:type="dxa"/>
-        </w:trPr>
-        <w:tc>
-          <w:tcPr>
-            <w:tcW w:w="0" w:type="auto"/>
-            <w:vAlign w:val="center"/>
-            <w:hideMark/>
-          </w:tcPr>
-          <w:p>
-            <w:r>
-              <w:rPr>
-                <w:b/>
-                <w:bCs/>
-              </w:rPr>
+        <w:tc>
+          <w:tcPr>
+            <w:tcW w:w="0" w:type="auto"/>
+            <w:hideMark/>
+          </w:tcPr>
+          <w:p>
+            <w:pPr>
+              <w:spacing w:after="160" w:line="259" w:lineRule="auto"/>
+            </w:pPr>
+            <w:r>
               <w:t>PUT/PATCH</w:t>
             </w:r>
           </w:p>
@@ -882,10 +1373,12 @@
         <w:tc>
           <w:tcPr>
             <w:tcW w:w="0" w:type="auto"/>
-            <w:vAlign w:val="center"/>
-            <w:hideMark/>
-          </w:tcPr>
-          <w:p>
+            <w:hideMark/>
+          </w:tcPr>
+          <w:p>
+            <w:pPr>
+              <w:spacing w:after="160" w:line="259" w:lineRule="auto"/>
+            </w:pPr>
             <w:r>
               <w:t>/books</w:t>
             </w:r>
@@ -902,10 +1395,12 @@
         <w:tc>
           <w:tcPr>
             <w:tcW w:w="0" w:type="auto"/>
-            <w:vAlign w:val="center"/>
-            <w:hideMark/>
-          </w:tcPr>
-          <w:p>
+            <w:hideMark/>
+          </w:tcPr>
+          <w:p>
+            <w:pPr>
+              <w:spacing w:after="160" w:line="259" w:lineRule="auto"/>
+            </w:pPr>
             <w:r>
               <w:t>Met à jour un livre existant</w:t>
             </w:r>
@@ -914,10 +1409,12 @@
         <w:tc>
           <w:tcPr>
             <w:tcW w:w="0" w:type="auto"/>
-            <w:vAlign w:val="center"/>
-            <w:hideMark/>
-          </w:tcPr>
-          <w:p>
+            <w:hideMark/>
+          </w:tcPr>
+          <w:p>
+            <w:pPr>
+              <w:spacing w:after="160" w:line="259" w:lineRule="auto"/>
+            </w:pPr>
             <w:r>
               <w:t>Même structure que POST</w:t>
             </w:r>
@@ -925,21 +1422,16 @@
         </w:tc>
       </w:tr>
       <w:tr>
-        <w:trPr>
-          <w:tblCellSpacing w:w="15" w:type="dxa"/>
-        </w:trPr>
-        <w:tc>
-          <w:tcPr>
-            <w:tcW w:w="0" w:type="auto"/>
-            <w:vAlign w:val="center"/>
-            <w:hideMark/>
-          </w:tcPr>
-          <w:p>
-            <w:r>
-              <w:rPr>
-                <w:b/>
-                <w:bCs/>
-              </w:rPr>
+        <w:tc>
+          <w:tcPr>
+            <w:tcW w:w="0" w:type="auto"/>
+            <w:hideMark/>
+          </w:tcPr>
+          <w:p>
+            <w:pPr>
+              <w:spacing w:after="160" w:line="259" w:lineRule="auto"/>
+            </w:pPr>
+            <w:r>
               <w:t>DELETE</w:t>
             </w:r>
           </w:p>
@@ -947,10 +1439,12 @@
         <w:tc>
           <w:tcPr>
             <w:tcW w:w="0" w:type="auto"/>
-            <w:vAlign w:val="center"/>
-            <w:hideMark/>
-          </w:tcPr>
-          <w:p>
+            <w:hideMark/>
+          </w:tcPr>
+          <w:p>
+            <w:pPr>
+              <w:spacing w:after="160" w:line="259" w:lineRule="auto"/>
+            </w:pPr>
             <w:r>
               <w:t>/books</w:t>
             </w:r>
@@ -967,10 +1461,12 @@
         <w:tc>
           <w:tcPr>
             <w:tcW w:w="0" w:type="auto"/>
-            <w:vAlign w:val="center"/>
-            <w:hideMark/>
-          </w:tcPr>
-          <w:p>
+            <w:hideMark/>
+          </w:tcPr>
+          <w:p>
+            <w:pPr>
+              <w:spacing w:after="160" w:line="259" w:lineRule="auto"/>
+            </w:pPr>
             <w:r>
               <w:t>Supprime un livre existant</w:t>
             </w:r>
@@ -979,10 +1475,12 @@
         <w:tc>
           <w:tcPr>
             <w:tcW w:w="0" w:type="auto"/>
-            <w:vAlign w:val="center"/>
-            <w:hideMark/>
-          </w:tcPr>
-          <w:p>
+            <w:hideMark/>
+          </w:tcPr>
+          <w:p>
+            <w:pPr>
+              <w:spacing w:after="160" w:line="259" w:lineRule="auto"/>
+            </w:pPr>
             <w:r>
               <w:t>–</w:t>
             </w:r>
@@ -998,46 +1496,21 @@
       </w:r>
     </w:p>
     <w:p>
-      <w:pPr>
-        <w:rPr>
-          <w:b/>
-          <w:bCs/>
-        </w:rPr>
-      </w:pPr>
-      <w:r>
-        <w:rPr>
-          <w:b/>
-          <w:bCs/>
-        </w:rPr>
+      <w:r>
         <w:t xml:space="preserve">2. Ressource : </w:t>
       </w:r>
       <w:proofErr w:type="spellStart"/>
       <w:r>
-        <w:rPr>
-          <w:b/>
-          <w:bCs/>
-        </w:rPr>
         <w:t>Comments</w:t>
       </w:r>
       <w:proofErr w:type="spellEnd"/>
       <w:r>
-        <w:rPr>
-          <w:b/>
-          <w:bCs/>
-        </w:rPr>
         <w:t xml:space="preserve"> (imbriquée sous Books)</w:t>
       </w:r>
     </w:p>
     <w:p>
       <w:r>
-        <w:rPr>
-          <w:b/>
-          <w:bCs/>
-        </w:rPr>
-        <w:t>Contrôleur :</w:t>
-      </w:r>
-      <w:r>
-        <w:t xml:space="preserve"> </w:t>
+        <w:t xml:space="preserve">Contrôleur : </w:t>
       </w:r>
       <w:proofErr w:type="spellStart"/>
       <w:r>
@@ -1046,16 +1519,7 @@
       <w:proofErr w:type="spellEnd"/>
       <w:r>
         <w:br/>
-      </w:r>
-      <w:r>
-        <w:rPr>
-          <w:b/>
-          <w:bCs/>
-        </w:rPr>
-        <w:t>URI racine :</w:t>
-      </w:r>
-      <w:r>
-        <w:t xml:space="preserve"> /books</w:t>
+        <w:t>URI racine : /books</w:t>
       </w:r>
       <w:proofErr w:type="gramStart"/>
       <w:r>
@@ -1080,56 +1544,33 @@
       <w:proofErr w:type="spellEnd"/>
       <w:r>
         <w:br/>
-      </w:r>
-      <w:r>
-        <w:rPr>
-          <w:b/>
-          <w:bCs/>
-        </w:rPr>
         <w:t>Méthodes disponibles :</w:t>
       </w:r>
     </w:p>
     <w:tbl>
       <w:tblPr>
+        <w:tblStyle w:val="Grilledutableau"/>
         <w:tblW w:w="0" w:type="auto"/>
-        <w:tblCellSpacing w:w="15" w:type="dxa"/>
-        <w:tblCellMar>
-          <w:top w:w="15" w:type="dxa"/>
-          <w:left w:w="15" w:type="dxa"/>
-          <w:bottom w:w="15" w:type="dxa"/>
-          <w:right w:w="15" w:type="dxa"/>
-        </w:tblCellMar>
         <w:tblLook w:val="04A0" w:firstRow="1" w:lastRow="0" w:firstColumn="1" w:lastColumn="0" w:noHBand="0" w:noVBand="1"/>
       </w:tblPr>
       <w:tblGrid>
-        <w:gridCol w:w="1154"/>
-        <w:gridCol w:w="2886"/>
-        <w:gridCol w:w="2563"/>
-        <w:gridCol w:w="2469"/>
+        <w:gridCol w:w="1267"/>
+        <w:gridCol w:w="3042"/>
+        <w:gridCol w:w="2457"/>
+        <w:gridCol w:w="2296"/>
       </w:tblGrid>
       <w:tr>
-        <w:trPr>
-          <w:tblHeader/>
-          <w:tblCellSpacing w:w="15" w:type="dxa"/>
-        </w:trPr>
-        <w:tc>
-          <w:tcPr>
-            <w:tcW w:w="0" w:type="auto"/>
-            <w:vAlign w:val="center"/>
-            <w:hideMark/>
-          </w:tcPr>
-          <w:p>
-            <w:pPr>
-              <w:rPr>
-                <w:b/>
-                <w:bCs/>
-              </w:rPr>
-            </w:pPr>
-            <w:r>
-              <w:rPr>
-                <w:b/>
-                <w:bCs/>
-              </w:rPr>
+        <w:tc>
+          <w:tcPr>
+            <w:tcW w:w="0" w:type="auto"/>
+            <w:hideMark/>
+          </w:tcPr>
+          <w:p>
+            <w:pPr>
+              <w:spacing w:after="160" w:line="259" w:lineRule="auto"/>
+            </w:pPr>
+            <w:r>
+              <w:lastRenderedPageBreak/>
               <w:t>Verbe HTTP</w:t>
             </w:r>
           </w:p>
@@ -1137,21 +1578,13 @@
         <w:tc>
           <w:tcPr>
             <w:tcW w:w="0" w:type="auto"/>
-            <w:vAlign w:val="center"/>
-            <w:hideMark/>
-          </w:tcPr>
-          <w:p>
-            <w:pPr>
-              <w:rPr>
-                <w:b/>
-                <w:bCs/>
-              </w:rPr>
-            </w:pPr>
-            <w:r>
-              <w:rPr>
-                <w:b/>
-                <w:bCs/>
-              </w:rPr>
+            <w:hideMark/>
+          </w:tcPr>
+          <w:p>
+            <w:pPr>
+              <w:spacing w:after="160" w:line="259" w:lineRule="auto"/>
+            </w:pPr>
+            <w:r>
               <w:t>URI</w:t>
             </w:r>
           </w:p>
@@ -1159,21 +1592,13 @@
         <w:tc>
           <w:tcPr>
             <w:tcW w:w="0" w:type="auto"/>
-            <w:vAlign w:val="center"/>
-            <w:hideMark/>
-          </w:tcPr>
-          <w:p>
-            <w:pPr>
-              <w:rPr>
-                <w:b/>
-                <w:bCs/>
-              </w:rPr>
-            </w:pPr>
-            <w:r>
-              <w:rPr>
-                <w:b/>
-                <w:bCs/>
-              </w:rPr>
+            <w:hideMark/>
+          </w:tcPr>
+          <w:p>
+            <w:pPr>
+              <w:spacing w:after="160" w:line="259" w:lineRule="auto"/>
+            </w:pPr>
+            <w:r>
               <w:t>Description</w:t>
             </w:r>
           </w:p>
@@ -1181,42 +1606,29 @@
         <w:tc>
           <w:tcPr>
             <w:tcW w:w="0" w:type="auto"/>
-            <w:vAlign w:val="center"/>
-            <w:hideMark/>
-          </w:tcPr>
-          <w:p>
-            <w:pPr>
-              <w:rPr>
-                <w:b/>
-                <w:bCs/>
-              </w:rPr>
-            </w:pPr>
-            <w:r>
-              <w:rPr>
-                <w:b/>
-                <w:bCs/>
-              </w:rPr>
+            <w:hideMark/>
+          </w:tcPr>
+          <w:p>
+            <w:pPr>
+              <w:spacing w:after="160" w:line="259" w:lineRule="auto"/>
+            </w:pPr>
+            <w:r>
               <w:t>Corps attendu / Réponse</w:t>
             </w:r>
           </w:p>
         </w:tc>
       </w:tr>
       <w:tr>
-        <w:trPr>
-          <w:tblCellSpacing w:w="15" w:type="dxa"/>
-        </w:trPr>
-        <w:tc>
-          <w:tcPr>
-            <w:tcW w:w="0" w:type="auto"/>
-            <w:vAlign w:val="center"/>
-            <w:hideMark/>
-          </w:tcPr>
-          <w:p>
-            <w:r>
-              <w:rPr>
-                <w:b/>
-                <w:bCs/>
-              </w:rPr>
+        <w:tc>
+          <w:tcPr>
+            <w:tcW w:w="0" w:type="auto"/>
+            <w:hideMark/>
+          </w:tcPr>
+          <w:p>
+            <w:pPr>
+              <w:spacing w:after="160" w:line="259" w:lineRule="auto"/>
+            </w:pPr>
+            <w:r>
               <w:t>GET</w:t>
             </w:r>
           </w:p>
@@ -1224,10 +1636,12 @@
         <w:tc>
           <w:tcPr>
             <w:tcW w:w="0" w:type="auto"/>
-            <w:vAlign w:val="center"/>
-            <w:hideMark/>
-          </w:tcPr>
-          <w:p>
+            <w:hideMark/>
+          </w:tcPr>
+          <w:p>
+            <w:pPr>
+              <w:spacing w:after="160" w:line="259" w:lineRule="auto"/>
+            </w:pPr>
             <w:r>
               <w:t>/books</w:t>
             </w:r>
@@ -1257,10 +1671,12 @@
         <w:tc>
           <w:tcPr>
             <w:tcW w:w="0" w:type="auto"/>
-            <w:vAlign w:val="center"/>
-            <w:hideMark/>
-          </w:tcPr>
-          <w:p>
+            <w:hideMark/>
+          </w:tcPr>
+          <w:p>
+            <w:pPr>
+              <w:spacing w:after="160" w:line="259" w:lineRule="auto"/>
+            </w:pPr>
             <w:r>
               <w:t>Liste tous les commentaires liés à un livre</w:t>
             </w:r>
@@ -1269,10 +1685,12 @@
         <w:tc>
           <w:tcPr>
             <w:tcW w:w="0" w:type="auto"/>
-            <w:vAlign w:val="center"/>
-            <w:hideMark/>
-          </w:tcPr>
-          <w:p>
+            <w:hideMark/>
+          </w:tcPr>
+          <w:p>
+            <w:pPr>
+              <w:spacing w:after="160" w:line="259" w:lineRule="auto"/>
+            </w:pPr>
             <w:r>
               <w:t>–</w:t>
             </w:r>
@@ -1280,21 +1698,16 @@
         </w:tc>
       </w:tr>
       <w:tr>
-        <w:trPr>
-          <w:tblCellSpacing w:w="15" w:type="dxa"/>
-        </w:trPr>
-        <w:tc>
-          <w:tcPr>
-            <w:tcW w:w="0" w:type="auto"/>
-            <w:vAlign w:val="center"/>
-            <w:hideMark/>
-          </w:tcPr>
-          <w:p>
-            <w:r>
-              <w:rPr>
-                <w:b/>
-                <w:bCs/>
-              </w:rPr>
+        <w:tc>
+          <w:tcPr>
+            <w:tcW w:w="0" w:type="auto"/>
+            <w:hideMark/>
+          </w:tcPr>
+          <w:p>
+            <w:pPr>
+              <w:spacing w:after="160" w:line="259" w:lineRule="auto"/>
+            </w:pPr>
+            <w:r>
               <w:t>GET</w:t>
             </w:r>
           </w:p>
@@ -1302,11 +1715,11 @@
         <w:tc>
           <w:tcPr>
             <w:tcW w:w="0" w:type="auto"/>
-            <w:vAlign w:val="center"/>
-            <w:hideMark/>
-          </w:tcPr>
-          <w:p>
-            <w:pPr>
+            <w:hideMark/>
+          </w:tcPr>
+          <w:p>
+            <w:pPr>
+              <w:spacing w:after="160" w:line="259" w:lineRule="auto"/>
               <w:rPr>
                 <w:lang w:val="en-US"/>
               </w:rPr>
@@ -1322,24 +1735,40 @@
               <w:rPr>
                 <w:lang w:val="en-US"/>
               </w:rPr>
-              <w:t>/:book</w:t>
-            </w:r>
-            <w:proofErr w:type="gramEnd"/>
+              <w:t>/:</w:t>
+            </w:r>
+            <w:proofErr w:type="spellStart"/>
             <w:r>
               <w:rPr>
                 <w:lang w:val="en-US"/>
               </w:rPr>
-              <w:t>_id/comments/:id</w:t>
-            </w:r>
-          </w:p>
-        </w:tc>
-        <w:tc>
-          <w:tcPr>
-            <w:tcW w:w="0" w:type="auto"/>
-            <w:vAlign w:val="center"/>
-            <w:hideMark/>
-          </w:tcPr>
-          <w:p>
+              <w:t>book</w:t>
+            </w:r>
+            <w:proofErr w:type="gramEnd"/>
+            <w:r>
+              <w:rPr>
+                <w:lang w:val="en-US"/>
+              </w:rPr>
+              <w:t>_id</w:t>
+            </w:r>
+            <w:proofErr w:type="spellEnd"/>
+            <w:r>
+              <w:rPr>
+                <w:lang w:val="en-US"/>
+              </w:rPr>
+              <w:t>/comments/:id</w:t>
+            </w:r>
+          </w:p>
+        </w:tc>
+        <w:tc>
+          <w:tcPr>
+            <w:tcW w:w="0" w:type="auto"/>
+            <w:hideMark/>
+          </w:tcPr>
+          <w:p>
+            <w:pPr>
+              <w:spacing w:after="160" w:line="259" w:lineRule="auto"/>
+            </w:pPr>
             <w:r>
               <w:t>Récupère un commentaire spécifique</w:t>
             </w:r>
@@ -1348,10 +1777,12 @@
         <w:tc>
           <w:tcPr>
             <w:tcW w:w="0" w:type="auto"/>
-            <w:vAlign w:val="center"/>
-            <w:hideMark/>
-          </w:tcPr>
-          <w:p>
+            <w:hideMark/>
+          </w:tcPr>
+          <w:p>
+            <w:pPr>
+              <w:spacing w:after="160" w:line="259" w:lineRule="auto"/>
+            </w:pPr>
             <w:r>
               <w:t>–</w:t>
             </w:r>
@@ -1359,21 +1790,16 @@
         </w:tc>
       </w:tr>
       <w:tr>
-        <w:trPr>
-          <w:tblCellSpacing w:w="15" w:type="dxa"/>
-        </w:trPr>
-        <w:tc>
-          <w:tcPr>
-            <w:tcW w:w="0" w:type="auto"/>
-            <w:vAlign w:val="center"/>
-            <w:hideMark/>
-          </w:tcPr>
-          <w:p>
-            <w:r>
-              <w:rPr>
-                <w:b/>
-                <w:bCs/>
-              </w:rPr>
+        <w:tc>
+          <w:tcPr>
+            <w:tcW w:w="0" w:type="auto"/>
+            <w:hideMark/>
+          </w:tcPr>
+          <w:p>
+            <w:pPr>
+              <w:spacing w:after="160" w:line="259" w:lineRule="auto"/>
+            </w:pPr>
+            <w:r>
               <w:t>POST</w:t>
             </w:r>
           </w:p>
@@ -1381,10 +1807,12 @@
         <w:tc>
           <w:tcPr>
             <w:tcW w:w="0" w:type="auto"/>
-            <w:vAlign w:val="center"/>
-            <w:hideMark/>
-          </w:tcPr>
-          <w:p>
+            <w:hideMark/>
+          </w:tcPr>
+          <w:p>
+            <w:pPr>
+              <w:spacing w:after="160" w:line="259" w:lineRule="auto"/>
+            </w:pPr>
             <w:r>
               <w:t>/books</w:t>
             </w:r>
@@ -1414,10 +1842,12 @@
         <w:tc>
           <w:tcPr>
             <w:tcW w:w="0" w:type="auto"/>
-            <w:vAlign w:val="center"/>
-            <w:hideMark/>
-          </w:tcPr>
-          <w:p>
+            <w:hideMark/>
+          </w:tcPr>
+          <w:p>
+            <w:pPr>
+              <w:spacing w:after="160" w:line="259" w:lineRule="auto"/>
+            </w:pPr>
             <w:r>
               <w:t>Ajoute un commentaire à un livre</w:t>
             </w:r>
@@ -1426,11 +1856,11 @@
         <w:tc>
           <w:tcPr>
             <w:tcW w:w="0" w:type="auto"/>
-            <w:vAlign w:val="center"/>
-            <w:hideMark/>
-          </w:tcPr>
-          <w:p>
-            <w:pPr>
+            <w:hideMark/>
+          </w:tcPr>
+          <w:p>
+            <w:pPr>
+              <w:spacing w:after="160" w:line="259" w:lineRule="auto"/>
               <w:rPr>
                 <w:lang w:val="en-US"/>
               </w:rPr>
@@ -1447,28 +1877,36 @@
               <w:rPr>
                 <w:lang w:val="en-US"/>
               </w:rPr>
-              <w:t>content": "string", "user_id": "number" }</w:t>
+              <w:t>content": "string", "</w:t>
+            </w:r>
+            <w:proofErr w:type="spellStart"/>
+            <w:r>
+              <w:rPr>
+                <w:lang w:val="en-US"/>
+              </w:rPr>
+              <w:t>user_id</w:t>
+            </w:r>
+            <w:proofErr w:type="spellEnd"/>
+            <w:r>
+              <w:rPr>
+                <w:lang w:val="en-US"/>
+              </w:rPr>
+              <w:t>": "number" }</w:t>
             </w:r>
           </w:p>
         </w:tc>
       </w:tr>
       <w:tr>
-        <w:trPr>
-          <w:tblCellSpacing w:w="15" w:type="dxa"/>
-        </w:trPr>
-        <w:tc>
-          <w:tcPr>
-            <w:tcW w:w="0" w:type="auto"/>
-            <w:vAlign w:val="center"/>
-            <w:hideMark/>
-          </w:tcPr>
-          <w:p>
-            <w:r>
-              <w:rPr>
-                <w:b/>
-                <w:bCs/>
-              </w:rPr>
-              <w:lastRenderedPageBreak/>
+        <w:tc>
+          <w:tcPr>
+            <w:tcW w:w="0" w:type="auto"/>
+            <w:hideMark/>
+          </w:tcPr>
+          <w:p>
+            <w:pPr>
+              <w:spacing w:after="160" w:line="259" w:lineRule="auto"/>
+            </w:pPr>
+            <w:r>
               <w:t>PUT/PATCH</w:t>
             </w:r>
           </w:p>
@@ -1476,11 +1914,11 @@
         <w:tc>
           <w:tcPr>
             <w:tcW w:w="0" w:type="auto"/>
-            <w:vAlign w:val="center"/>
-            <w:hideMark/>
-          </w:tcPr>
-          <w:p>
-            <w:pPr>
+            <w:hideMark/>
+          </w:tcPr>
+          <w:p>
+            <w:pPr>
+              <w:spacing w:after="160" w:line="259" w:lineRule="auto"/>
               <w:rPr>
                 <w:lang w:val="en-US"/>
               </w:rPr>
@@ -1496,24 +1934,40 @@
               <w:rPr>
                 <w:lang w:val="en-US"/>
               </w:rPr>
-              <w:t>/:book</w:t>
-            </w:r>
-            <w:proofErr w:type="gramEnd"/>
+              <w:t>/:</w:t>
+            </w:r>
+            <w:proofErr w:type="spellStart"/>
             <w:r>
               <w:rPr>
                 <w:lang w:val="en-US"/>
               </w:rPr>
-              <w:t>_id/comments/:id</w:t>
-            </w:r>
-          </w:p>
-        </w:tc>
-        <w:tc>
-          <w:tcPr>
-            <w:tcW w:w="0" w:type="auto"/>
-            <w:vAlign w:val="center"/>
-            <w:hideMark/>
-          </w:tcPr>
-          <w:p>
+              <w:t>book</w:t>
+            </w:r>
+            <w:proofErr w:type="gramEnd"/>
+            <w:r>
+              <w:rPr>
+                <w:lang w:val="en-US"/>
+              </w:rPr>
+              <w:t>_id</w:t>
+            </w:r>
+            <w:proofErr w:type="spellEnd"/>
+            <w:r>
+              <w:rPr>
+                <w:lang w:val="en-US"/>
+              </w:rPr>
+              <w:t>/comments/:id</w:t>
+            </w:r>
+          </w:p>
+        </w:tc>
+        <w:tc>
+          <w:tcPr>
+            <w:tcW w:w="0" w:type="auto"/>
+            <w:hideMark/>
+          </w:tcPr>
+          <w:p>
+            <w:pPr>
+              <w:spacing w:after="160" w:line="259" w:lineRule="auto"/>
+            </w:pPr>
             <w:r>
               <w:t>Met à jour un commentaire existant</w:t>
             </w:r>
@@ -1522,10 +1976,12 @@
         <w:tc>
           <w:tcPr>
             <w:tcW w:w="0" w:type="auto"/>
-            <w:vAlign w:val="center"/>
-            <w:hideMark/>
-          </w:tcPr>
-          <w:p>
+            <w:hideMark/>
+          </w:tcPr>
+          <w:p>
+            <w:pPr>
+              <w:spacing w:after="160" w:line="259" w:lineRule="auto"/>
+            </w:pPr>
             <w:proofErr w:type="gramStart"/>
             <w:r>
               <w:t>{ "</w:t>
@@ -1538,21 +1994,16 @@
         </w:tc>
       </w:tr>
       <w:tr>
-        <w:trPr>
-          <w:tblCellSpacing w:w="15" w:type="dxa"/>
-        </w:trPr>
-        <w:tc>
-          <w:tcPr>
-            <w:tcW w:w="0" w:type="auto"/>
-            <w:vAlign w:val="center"/>
-            <w:hideMark/>
-          </w:tcPr>
-          <w:p>
-            <w:r>
-              <w:rPr>
-                <w:b/>
-                <w:bCs/>
-              </w:rPr>
+        <w:tc>
+          <w:tcPr>
+            <w:tcW w:w="0" w:type="auto"/>
+            <w:hideMark/>
+          </w:tcPr>
+          <w:p>
+            <w:pPr>
+              <w:spacing w:after="160" w:line="259" w:lineRule="auto"/>
+            </w:pPr>
+            <w:r>
               <w:t>DELETE</w:t>
             </w:r>
           </w:p>
@@ -1560,11 +2011,11 @@
         <w:tc>
           <w:tcPr>
             <w:tcW w:w="0" w:type="auto"/>
-            <w:vAlign w:val="center"/>
-            <w:hideMark/>
-          </w:tcPr>
-          <w:p>
-            <w:pPr>
+            <w:hideMark/>
+          </w:tcPr>
+          <w:p>
+            <w:pPr>
+              <w:spacing w:after="160" w:line="259" w:lineRule="auto"/>
               <w:rPr>
                 <w:lang w:val="en-US"/>
               </w:rPr>
@@ -1580,24 +2031,40 @@
               <w:rPr>
                 <w:lang w:val="en-US"/>
               </w:rPr>
-              <w:t>/:book</w:t>
-            </w:r>
-            <w:proofErr w:type="gramEnd"/>
+              <w:t>/:</w:t>
+            </w:r>
+            <w:proofErr w:type="spellStart"/>
             <w:r>
               <w:rPr>
                 <w:lang w:val="en-US"/>
               </w:rPr>
-              <w:t>_id/comments/:id</w:t>
-            </w:r>
-          </w:p>
-        </w:tc>
-        <w:tc>
-          <w:tcPr>
-            <w:tcW w:w="0" w:type="auto"/>
-            <w:vAlign w:val="center"/>
-            <w:hideMark/>
-          </w:tcPr>
-          <w:p>
+              <w:t>book</w:t>
+            </w:r>
+            <w:proofErr w:type="gramEnd"/>
+            <w:r>
+              <w:rPr>
+                <w:lang w:val="en-US"/>
+              </w:rPr>
+              <w:t>_id</w:t>
+            </w:r>
+            <w:proofErr w:type="spellEnd"/>
+            <w:r>
+              <w:rPr>
+                <w:lang w:val="en-US"/>
+              </w:rPr>
+              <w:t>/comments/:id</w:t>
+            </w:r>
+          </w:p>
+        </w:tc>
+        <w:tc>
+          <w:tcPr>
+            <w:tcW w:w="0" w:type="auto"/>
+            <w:hideMark/>
+          </w:tcPr>
+          <w:p>
+            <w:pPr>
+              <w:spacing w:after="160" w:line="259" w:lineRule="auto"/>
+            </w:pPr>
             <w:r>
               <w:t>Supprime un commentaire</w:t>
             </w:r>
@@ -1606,10 +2073,12 @@
         <w:tc>
           <w:tcPr>
             <w:tcW w:w="0" w:type="auto"/>
-            <w:vAlign w:val="center"/>
-            <w:hideMark/>
-          </w:tcPr>
-          <w:p>
+            <w:hideMark/>
+          </w:tcPr>
+          <w:p>
+            <w:pPr>
+              <w:spacing w:after="160" w:line="259" w:lineRule="auto"/>
+            </w:pPr>
             <w:r>
               <w:t>–</w:t>
             </w:r>
@@ -1625,17 +2094,7 @@
         <w:t>💡</w:t>
       </w:r>
       <w:r>
-        <w:t xml:space="preserve"> </w:t>
-      </w:r>
-      <w:r>
-        <w:rPr>
-          <w:b/>
-          <w:bCs/>
-        </w:rPr>
-        <w:t>Remarque :</w:t>
-      </w:r>
-      <w:r>
-        <w:t xml:space="preserve"> Les routes des commentaires sont imbriquées afin de refléter la relation hiérarchique </w:t>
+        <w:t xml:space="preserve"> Remarque : Les routes des commentaires sont imbriquées afin de refléter la relation hiérarchique </w:t>
       </w:r>
       <w:r>
         <w:rPr>
@@ -1665,39 +2124,18 @@
       </w:r>
     </w:p>
     <w:p>
-      <w:pPr>
-        <w:rPr>
-          <w:b/>
-          <w:bCs/>
-        </w:rPr>
-      </w:pPr>
-      <w:r>
-        <w:rPr>
-          <w:b/>
-          <w:bCs/>
-        </w:rPr>
+      <w:r>
         <w:t xml:space="preserve">3. Ressource : </w:t>
       </w:r>
       <w:proofErr w:type="spellStart"/>
       <w:r>
-        <w:rPr>
-          <w:b/>
-          <w:bCs/>
-        </w:rPr>
         <w:t>Writers</w:t>
       </w:r>
       <w:proofErr w:type="spellEnd"/>
     </w:p>
     <w:p>
       <w:r>
-        <w:rPr>
-          <w:b/>
-          <w:bCs/>
-        </w:rPr>
-        <w:t>Contrôleur :</w:t>
-      </w:r>
-      <w:r>
-        <w:t xml:space="preserve"> </w:t>
+        <w:t xml:space="preserve">Contrôleur : </w:t>
       </w:r>
       <w:proofErr w:type="spellStart"/>
       <w:r>
@@ -1706,16 +2144,7 @@
       <w:proofErr w:type="spellEnd"/>
       <w:r>
         <w:br/>
-      </w:r>
-      <w:r>
-        <w:rPr>
-          <w:b/>
-          <w:bCs/>
-        </w:rPr>
-        <w:t>URI racine :</w:t>
-      </w:r>
-      <w:r>
-        <w:t xml:space="preserve"> /</w:t>
+        <w:t>URI racine : /</w:t>
       </w:r>
       <w:proofErr w:type="spellStart"/>
       <w:r>
@@ -1724,56 +2153,32 @@
       <w:proofErr w:type="spellEnd"/>
       <w:r>
         <w:br/>
-      </w:r>
-      <w:r>
-        <w:rPr>
-          <w:b/>
-          <w:bCs/>
-        </w:rPr>
         <w:t>Méthodes disponibles :</w:t>
       </w:r>
     </w:p>
     <w:tbl>
       <w:tblPr>
+        <w:tblStyle w:val="Grilledutableau"/>
         <w:tblW w:w="0" w:type="auto"/>
-        <w:tblCellSpacing w:w="15" w:type="dxa"/>
-        <w:tblCellMar>
-          <w:top w:w="15" w:type="dxa"/>
-          <w:left w:w="15" w:type="dxa"/>
-          <w:bottom w:w="15" w:type="dxa"/>
-          <w:right w:w="15" w:type="dxa"/>
-        </w:tblCellMar>
         <w:tblLook w:val="04A0" w:firstRow="1" w:lastRow="0" w:firstColumn="1" w:lastColumn="0" w:noHBand="0" w:noVBand="1"/>
       </w:tblPr>
       <w:tblGrid>
-        <w:gridCol w:w="1154"/>
-        <w:gridCol w:w="1086"/>
-        <w:gridCol w:w="2749"/>
-        <w:gridCol w:w="3141"/>
+        <w:gridCol w:w="1267"/>
+        <w:gridCol w:w="1242"/>
+        <w:gridCol w:w="2905"/>
+        <w:gridCol w:w="3282"/>
       </w:tblGrid>
       <w:tr>
-        <w:trPr>
-          <w:tblHeader/>
-          <w:tblCellSpacing w:w="15" w:type="dxa"/>
-        </w:trPr>
-        <w:tc>
-          <w:tcPr>
-            <w:tcW w:w="0" w:type="auto"/>
-            <w:vAlign w:val="center"/>
-            <w:hideMark/>
-          </w:tcPr>
-          <w:p>
-            <w:pPr>
-              <w:rPr>
-                <w:b/>
-                <w:bCs/>
-              </w:rPr>
-            </w:pPr>
-            <w:r>
-              <w:rPr>
-                <w:b/>
-                <w:bCs/>
-              </w:rPr>
+        <w:tc>
+          <w:tcPr>
+            <w:tcW w:w="0" w:type="auto"/>
+            <w:hideMark/>
+          </w:tcPr>
+          <w:p>
+            <w:pPr>
+              <w:spacing w:after="160" w:line="259" w:lineRule="auto"/>
+            </w:pPr>
+            <w:r>
               <w:t>Verbe HTTP</w:t>
             </w:r>
           </w:p>
@@ -1781,21 +2186,13 @@
         <w:tc>
           <w:tcPr>
             <w:tcW w:w="0" w:type="auto"/>
-            <w:vAlign w:val="center"/>
-            <w:hideMark/>
-          </w:tcPr>
-          <w:p>
-            <w:pPr>
-              <w:rPr>
-                <w:b/>
-                <w:bCs/>
-              </w:rPr>
-            </w:pPr>
-            <w:r>
-              <w:rPr>
-                <w:b/>
-                <w:bCs/>
-              </w:rPr>
+            <w:hideMark/>
+          </w:tcPr>
+          <w:p>
+            <w:pPr>
+              <w:spacing w:after="160" w:line="259" w:lineRule="auto"/>
+            </w:pPr>
+            <w:r>
               <w:t>URI</w:t>
             </w:r>
           </w:p>
@@ -1803,21 +2200,13 @@
         <w:tc>
           <w:tcPr>
             <w:tcW w:w="0" w:type="auto"/>
-            <w:vAlign w:val="center"/>
-            <w:hideMark/>
-          </w:tcPr>
-          <w:p>
-            <w:pPr>
-              <w:rPr>
-                <w:b/>
-                <w:bCs/>
-              </w:rPr>
-            </w:pPr>
-            <w:r>
-              <w:rPr>
-                <w:b/>
-                <w:bCs/>
-              </w:rPr>
+            <w:hideMark/>
+          </w:tcPr>
+          <w:p>
+            <w:pPr>
+              <w:spacing w:after="160" w:line="259" w:lineRule="auto"/>
+            </w:pPr>
+            <w:r>
               <w:t>Description</w:t>
             </w:r>
           </w:p>
@@ -1825,42 +2214,29 @@
         <w:tc>
           <w:tcPr>
             <w:tcW w:w="0" w:type="auto"/>
-            <w:vAlign w:val="center"/>
-            <w:hideMark/>
-          </w:tcPr>
-          <w:p>
-            <w:pPr>
-              <w:rPr>
-                <w:b/>
-                <w:bCs/>
-              </w:rPr>
-            </w:pPr>
-            <w:r>
-              <w:rPr>
-                <w:b/>
-                <w:bCs/>
-              </w:rPr>
+            <w:hideMark/>
+          </w:tcPr>
+          <w:p>
+            <w:pPr>
+              <w:spacing w:after="160" w:line="259" w:lineRule="auto"/>
+            </w:pPr>
+            <w:r>
               <w:t>Corps attendu / Réponse</w:t>
             </w:r>
           </w:p>
         </w:tc>
       </w:tr>
       <w:tr>
-        <w:trPr>
-          <w:tblCellSpacing w:w="15" w:type="dxa"/>
-        </w:trPr>
-        <w:tc>
-          <w:tcPr>
-            <w:tcW w:w="0" w:type="auto"/>
-            <w:vAlign w:val="center"/>
-            <w:hideMark/>
-          </w:tcPr>
-          <w:p>
-            <w:r>
-              <w:rPr>
-                <w:b/>
-                <w:bCs/>
-              </w:rPr>
+        <w:tc>
+          <w:tcPr>
+            <w:tcW w:w="0" w:type="auto"/>
+            <w:hideMark/>
+          </w:tcPr>
+          <w:p>
+            <w:pPr>
+              <w:spacing w:after="160" w:line="259" w:lineRule="auto"/>
+            </w:pPr>
+            <w:r>
               <w:t>GET</w:t>
             </w:r>
           </w:p>
@@ -1868,10 +2244,12 @@
         <w:tc>
           <w:tcPr>
             <w:tcW w:w="0" w:type="auto"/>
-            <w:vAlign w:val="center"/>
-            <w:hideMark/>
-          </w:tcPr>
-          <w:p>
+            <w:hideMark/>
+          </w:tcPr>
+          <w:p>
+            <w:pPr>
+              <w:spacing w:after="160" w:line="259" w:lineRule="auto"/>
+            </w:pPr>
             <w:r>
               <w:t>/</w:t>
             </w:r>
@@ -1885,10 +2263,12 @@
         <w:tc>
           <w:tcPr>
             <w:tcW w:w="0" w:type="auto"/>
-            <w:vAlign w:val="center"/>
-            <w:hideMark/>
-          </w:tcPr>
-          <w:p>
+            <w:hideMark/>
+          </w:tcPr>
+          <w:p>
+            <w:pPr>
+              <w:spacing w:after="160" w:line="259" w:lineRule="auto"/>
+            </w:pPr>
             <w:r>
               <w:t>Liste tous les auteurs</w:t>
             </w:r>
@@ -1897,10 +2277,12 @@
         <w:tc>
           <w:tcPr>
             <w:tcW w:w="0" w:type="auto"/>
-            <w:vAlign w:val="center"/>
-            <w:hideMark/>
-          </w:tcPr>
-          <w:p>
+            <w:hideMark/>
+          </w:tcPr>
+          <w:p>
+            <w:pPr>
+              <w:spacing w:after="160" w:line="259" w:lineRule="auto"/>
+            </w:pPr>
             <w:r>
               <w:t>–</w:t>
             </w:r>
@@ -1908,21 +2290,16 @@
         </w:tc>
       </w:tr>
       <w:tr>
-        <w:trPr>
-          <w:tblCellSpacing w:w="15" w:type="dxa"/>
-        </w:trPr>
-        <w:tc>
-          <w:tcPr>
-            <w:tcW w:w="0" w:type="auto"/>
-            <w:vAlign w:val="center"/>
-            <w:hideMark/>
-          </w:tcPr>
-          <w:p>
-            <w:r>
-              <w:rPr>
-                <w:b/>
-                <w:bCs/>
-              </w:rPr>
+        <w:tc>
+          <w:tcPr>
+            <w:tcW w:w="0" w:type="auto"/>
+            <w:hideMark/>
+          </w:tcPr>
+          <w:p>
+            <w:pPr>
+              <w:spacing w:after="160" w:line="259" w:lineRule="auto"/>
+            </w:pPr>
+            <w:r>
               <w:t>GET</w:t>
             </w:r>
           </w:p>
@@ -1930,10 +2307,12 @@
         <w:tc>
           <w:tcPr>
             <w:tcW w:w="0" w:type="auto"/>
-            <w:vAlign w:val="center"/>
-            <w:hideMark/>
-          </w:tcPr>
-          <w:p>
+            <w:hideMark/>
+          </w:tcPr>
+          <w:p>
+            <w:pPr>
+              <w:spacing w:after="160" w:line="259" w:lineRule="auto"/>
+            </w:pPr>
             <w:r>
               <w:t>/</w:t>
             </w:r>
@@ -1955,10 +2334,12 @@
         <w:tc>
           <w:tcPr>
             <w:tcW w:w="0" w:type="auto"/>
-            <w:vAlign w:val="center"/>
-            <w:hideMark/>
-          </w:tcPr>
-          <w:p>
+            <w:hideMark/>
+          </w:tcPr>
+          <w:p>
+            <w:pPr>
+              <w:spacing w:after="160" w:line="259" w:lineRule="auto"/>
+            </w:pPr>
             <w:r>
               <w:t>Récupère un auteur via son ID</w:t>
             </w:r>
@@ -1967,10 +2348,12 @@
         <w:tc>
           <w:tcPr>
             <w:tcW w:w="0" w:type="auto"/>
-            <w:vAlign w:val="center"/>
-            <w:hideMark/>
-          </w:tcPr>
-          <w:p>
+            <w:hideMark/>
+          </w:tcPr>
+          <w:p>
+            <w:pPr>
+              <w:spacing w:after="160" w:line="259" w:lineRule="auto"/>
+            </w:pPr>
             <w:r>
               <w:t>–</w:t>
             </w:r>
@@ -1978,21 +2361,16 @@
         </w:tc>
       </w:tr>
       <w:tr>
-        <w:trPr>
-          <w:tblCellSpacing w:w="15" w:type="dxa"/>
-        </w:trPr>
-        <w:tc>
-          <w:tcPr>
-            <w:tcW w:w="0" w:type="auto"/>
-            <w:vAlign w:val="center"/>
-            <w:hideMark/>
-          </w:tcPr>
-          <w:p>
-            <w:r>
-              <w:rPr>
-                <w:b/>
-                <w:bCs/>
-              </w:rPr>
+        <w:tc>
+          <w:tcPr>
+            <w:tcW w:w="0" w:type="auto"/>
+            <w:hideMark/>
+          </w:tcPr>
+          <w:p>
+            <w:pPr>
+              <w:spacing w:after="160" w:line="259" w:lineRule="auto"/>
+            </w:pPr>
+            <w:r>
               <w:t>POST</w:t>
             </w:r>
           </w:p>
@@ -2000,10 +2378,12 @@
         <w:tc>
           <w:tcPr>
             <w:tcW w:w="0" w:type="auto"/>
-            <w:vAlign w:val="center"/>
-            <w:hideMark/>
-          </w:tcPr>
-          <w:p>
+            <w:hideMark/>
+          </w:tcPr>
+          <w:p>
+            <w:pPr>
+              <w:spacing w:after="160" w:line="259" w:lineRule="auto"/>
+            </w:pPr>
             <w:r>
               <w:t>/</w:t>
             </w:r>
@@ -2017,10 +2397,12 @@
         <w:tc>
           <w:tcPr>
             <w:tcW w:w="0" w:type="auto"/>
-            <w:vAlign w:val="center"/>
-            <w:hideMark/>
-          </w:tcPr>
-          <w:p>
+            <w:hideMark/>
+          </w:tcPr>
+          <w:p>
+            <w:pPr>
+              <w:spacing w:after="160" w:line="259" w:lineRule="auto"/>
+            </w:pPr>
             <w:r>
               <w:t>Crée un nouvel auteur</w:t>
             </w:r>
@@ -2029,10 +2411,12 @@
         <w:tc>
           <w:tcPr>
             <w:tcW w:w="0" w:type="auto"/>
-            <w:vAlign w:val="center"/>
-            <w:hideMark/>
-          </w:tcPr>
-          <w:p>
+            <w:hideMark/>
+          </w:tcPr>
+          <w:p>
+            <w:pPr>
+              <w:spacing w:after="160" w:line="259" w:lineRule="auto"/>
+            </w:pPr>
             <w:proofErr w:type="gramStart"/>
             <w:r>
               <w:t>{ "</w:t>
@@ -2050,21 +2434,16 @@
         </w:tc>
       </w:tr>
       <w:tr>
-        <w:trPr>
-          <w:tblCellSpacing w:w="15" w:type="dxa"/>
-        </w:trPr>
-        <w:tc>
-          <w:tcPr>
-            <w:tcW w:w="0" w:type="auto"/>
-            <w:vAlign w:val="center"/>
-            <w:hideMark/>
-          </w:tcPr>
-          <w:p>
-            <w:r>
-              <w:rPr>
-                <w:b/>
-                <w:bCs/>
-              </w:rPr>
+        <w:tc>
+          <w:tcPr>
+            <w:tcW w:w="0" w:type="auto"/>
+            <w:hideMark/>
+          </w:tcPr>
+          <w:p>
+            <w:pPr>
+              <w:spacing w:after="160" w:line="259" w:lineRule="auto"/>
+            </w:pPr>
+            <w:r>
               <w:t>PUT/PATCH</w:t>
             </w:r>
           </w:p>
@@ -2072,10 +2451,12 @@
         <w:tc>
           <w:tcPr>
             <w:tcW w:w="0" w:type="auto"/>
-            <w:vAlign w:val="center"/>
-            <w:hideMark/>
-          </w:tcPr>
-          <w:p>
+            <w:hideMark/>
+          </w:tcPr>
+          <w:p>
+            <w:pPr>
+              <w:spacing w:after="160" w:line="259" w:lineRule="auto"/>
+            </w:pPr>
             <w:r>
               <w:t>/</w:t>
             </w:r>
@@ -2097,10 +2478,12 @@
         <w:tc>
           <w:tcPr>
             <w:tcW w:w="0" w:type="auto"/>
-            <w:vAlign w:val="center"/>
-            <w:hideMark/>
-          </w:tcPr>
-          <w:p>
+            <w:hideMark/>
+          </w:tcPr>
+          <w:p>
+            <w:pPr>
+              <w:spacing w:after="160" w:line="259" w:lineRule="auto"/>
+            </w:pPr>
             <w:r>
               <w:t>Met à jour un auteur existant</w:t>
             </w:r>
@@ -2109,10 +2492,12 @@
         <w:tc>
           <w:tcPr>
             <w:tcW w:w="0" w:type="auto"/>
-            <w:vAlign w:val="center"/>
-            <w:hideMark/>
-          </w:tcPr>
-          <w:p>
+            <w:hideMark/>
+          </w:tcPr>
+          <w:p>
+            <w:pPr>
+              <w:spacing w:after="160" w:line="259" w:lineRule="auto"/>
+            </w:pPr>
             <w:r>
               <w:t>Même structure que POST</w:t>
             </w:r>
@@ -2120,21 +2505,16 @@
         </w:tc>
       </w:tr>
       <w:tr>
-        <w:trPr>
-          <w:tblCellSpacing w:w="15" w:type="dxa"/>
-        </w:trPr>
-        <w:tc>
-          <w:tcPr>
-            <w:tcW w:w="0" w:type="auto"/>
-            <w:vAlign w:val="center"/>
-            <w:hideMark/>
-          </w:tcPr>
-          <w:p>
-            <w:r>
-              <w:rPr>
-                <w:b/>
-                <w:bCs/>
-              </w:rPr>
+        <w:tc>
+          <w:tcPr>
+            <w:tcW w:w="0" w:type="auto"/>
+            <w:hideMark/>
+          </w:tcPr>
+          <w:p>
+            <w:pPr>
+              <w:spacing w:after="160" w:line="259" w:lineRule="auto"/>
+            </w:pPr>
+            <w:r>
               <w:t>DELETE</w:t>
             </w:r>
           </w:p>
@@ -2142,10 +2522,12 @@
         <w:tc>
           <w:tcPr>
             <w:tcW w:w="0" w:type="auto"/>
-            <w:vAlign w:val="center"/>
-            <w:hideMark/>
-          </w:tcPr>
-          <w:p>
+            <w:hideMark/>
+          </w:tcPr>
+          <w:p>
+            <w:pPr>
+              <w:spacing w:after="160" w:line="259" w:lineRule="auto"/>
+            </w:pPr>
             <w:r>
               <w:t>/</w:t>
             </w:r>
@@ -2167,10 +2549,12 @@
         <w:tc>
           <w:tcPr>
             <w:tcW w:w="0" w:type="auto"/>
-            <w:vAlign w:val="center"/>
-            <w:hideMark/>
-          </w:tcPr>
-          <w:p>
+            <w:hideMark/>
+          </w:tcPr>
+          <w:p>
+            <w:pPr>
+              <w:spacing w:after="160" w:line="259" w:lineRule="auto"/>
+            </w:pPr>
             <w:r>
               <w:t>Supprime un auteur</w:t>
             </w:r>
@@ -2179,10 +2563,12 @@
         <w:tc>
           <w:tcPr>
             <w:tcW w:w="0" w:type="auto"/>
-            <w:vAlign w:val="center"/>
-            <w:hideMark/>
-          </w:tcPr>
-          <w:p>
+            <w:hideMark/>
+          </w:tcPr>
+          <w:p>
+            <w:pPr>
+              <w:spacing w:after="160" w:line="259" w:lineRule="auto"/>
+            </w:pPr>
             <w:r>
               <w:t>–</w:t>
             </w:r>
@@ -2198,39 +2584,18 @@
       </w:r>
     </w:p>
     <w:p>
-      <w:pPr>
-        <w:rPr>
-          <w:b/>
-          <w:bCs/>
-        </w:rPr>
-      </w:pPr>
-      <w:r>
-        <w:rPr>
-          <w:b/>
-          <w:bCs/>
-        </w:rPr>
+      <w:r>
         <w:t xml:space="preserve">4. Ressource : </w:t>
       </w:r>
       <w:proofErr w:type="spellStart"/>
       <w:r>
-        <w:rPr>
-          <w:b/>
-          <w:bCs/>
-        </w:rPr>
         <w:t>Categories</w:t>
       </w:r>
       <w:proofErr w:type="spellEnd"/>
     </w:p>
     <w:p>
       <w:r>
-        <w:rPr>
-          <w:b/>
-          <w:bCs/>
-        </w:rPr>
-        <w:t>Contrôleur :</w:t>
-      </w:r>
-      <w:r>
-        <w:t xml:space="preserve"> </w:t>
+        <w:t xml:space="preserve">Contrôleur : </w:t>
       </w:r>
       <w:proofErr w:type="spellStart"/>
       <w:r>
@@ -2239,16 +2604,7 @@
       <w:proofErr w:type="spellEnd"/>
       <w:r>
         <w:br/>
-      </w:r>
-      <w:r>
-        <w:rPr>
-          <w:b/>
-          <w:bCs/>
-        </w:rPr>
-        <w:t>URI racine :</w:t>
-      </w:r>
-      <w:r>
-        <w:t xml:space="preserve"> /</w:t>
+        <w:t>URI racine : /</w:t>
       </w:r>
       <w:proofErr w:type="spellStart"/>
       <w:r>
@@ -2257,56 +2613,32 @@
       <w:proofErr w:type="spellEnd"/>
       <w:r>
         <w:br/>
-      </w:r>
-      <w:r>
-        <w:rPr>
-          <w:b/>
-          <w:bCs/>
-        </w:rPr>
         <w:t>Méthodes disponibles :</w:t>
       </w:r>
     </w:p>
     <w:tbl>
       <w:tblPr>
+        <w:tblStyle w:val="Grilledutableau"/>
         <w:tblW w:w="0" w:type="auto"/>
-        <w:tblCellSpacing w:w="15" w:type="dxa"/>
-        <w:tblCellMar>
-          <w:top w:w="15" w:type="dxa"/>
-          <w:left w:w="15" w:type="dxa"/>
-          <w:bottom w:w="15" w:type="dxa"/>
-          <w:right w:w="15" w:type="dxa"/>
-        </w:tblCellMar>
         <w:tblLook w:val="04A0" w:firstRow="1" w:lastRow="0" w:firstColumn="1" w:lastColumn="0" w:noHBand="0" w:noVBand="1"/>
       </w:tblPr>
       <w:tblGrid>
-        <w:gridCol w:w="1154"/>
-        <w:gridCol w:w="1379"/>
-        <w:gridCol w:w="3150"/>
-        <w:gridCol w:w="2352"/>
+        <w:gridCol w:w="1267"/>
+        <w:gridCol w:w="1535"/>
+        <w:gridCol w:w="3306"/>
+        <w:gridCol w:w="2443"/>
       </w:tblGrid>
       <w:tr>
-        <w:trPr>
-          <w:tblHeader/>
-          <w:tblCellSpacing w:w="15" w:type="dxa"/>
-        </w:trPr>
-        <w:tc>
-          <w:tcPr>
-            <w:tcW w:w="0" w:type="auto"/>
-            <w:vAlign w:val="center"/>
-            <w:hideMark/>
-          </w:tcPr>
-          <w:p>
-            <w:pPr>
-              <w:rPr>
-                <w:b/>
-                <w:bCs/>
-              </w:rPr>
-            </w:pPr>
-            <w:r>
-              <w:rPr>
-                <w:b/>
-                <w:bCs/>
-              </w:rPr>
+        <w:tc>
+          <w:tcPr>
+            <w:tcW w:w="0" w:type="auto"/>
+            <w:hideMark/>
+          </w:tcPr>
+          <w:p>
+            <w:pPr>
+              <w:spacing w:after="160" w:line="259" w:lineRule="auto"/>
+            </w:pPr>
+            <w:r>
               <w:t>Verbe HTTP</w:t>
             </w:r>
           </w:p>
@@ -2314,21 +2646,13 @@
         <w:tc>
           <w:tcPr>
             <w:tcW w:w="0" w:type="auto"/>
-            <w:vAlign w:val="center"/>
-            <w:hideMark/>
-          </w:tcPr>
-          <w:p>
-            <w:pPr>
-              <w:rPr>
-                <w:b/>
-                <w:bCs/>
-              </w:rPr>
-            </w:pPr>
-            <w:r>
-              <w:rPr>
-                <w:b/>
-                <w:bCs/>
-              </w:rPr>
+            <w:hideMark/>
+          </w:tcPr>
+          <w:p>
+            <w:pPr>
+              <w:spacing w:after="160" w:line="259" w:lineRule="auto"/>
+            </w:pPr>
+            <w:r>
               <w:t>URI</w:t>
             </w:r>
           </w:p>
@@ -2336,21 +2660,13 @@
         <w:tc>
           <w:tcPr>
             <w:tcW w:w="0" w:type="auto"/>
-            <w:vAlign w:val="center"/>
-            <w:hideMark/>
-          </w:tcPr>
-          <w:p>
-            <w:pPr>
-              <w:rPr>
-                <w:b/>
-                <w:bCs/>
-              </w:rPr>
-            </w:pPr>
-            <w:r>
-              <w:rPr>
-                <w:b/>
-                <w:bCs/>
-              </w:rPr>
+            <w:hideMark/>
+          </w:tcPr>
+          <w:p>
+            <w:pPr>
+              <w:spacing w:after="160" w:line="259" w:lineRule="auto"/>
+            </w:pPr>
+            <w:r>
               <w:t>Description</w:t>
             </w:r>
           </w:p>
@@ -2358,42 +2674,30 @@
         <w:tc>
           <w:tcPr>
             <w:tcW w:w="0" w:type="auto"/>
-            <w:vAlign w:val="center"/>
-            <w:hideMark/>
-          </w:tcPr>
-          <w:p>
-            <w:pPr>
-              <w:rPr>
-                <w:b/>
-                <w:bCs/>
-              </w:rPr>
-            </w:pPr>
-            <w:r>
-              <w:rPr>
-                <w:b/>
-                <w:bCs/>
-              </w:rPr>
+            <w:hideMark/>
+          </w:tcPr>
+          <w:p>
+            <w:pPr>
+              <w:spacing w:after="160" w:line="259" w:lineRule="auto"/>
+            </w:pPr>
+            <w:r>
               <w:t>Corps attendu / Réponse</w:t>
             </w:r>
           </w:p>
         </w:tc>
       </w:tr>
       <w:tr>
-        <w:trPr>
-          <w:tblCellSpacing w:w="15" w:type="dxa"/>
-        </w:trPr>
-        <w:tc>
-          <w:tcPr>
-            <w:tcW w:w="0" w:type="auto"/>
-            <w:vAlign w:val="center"/>
-            <w:hideMark/>
-          </w:tcPr>
-          <w:p>
-            <w:r>
-              <w:rPr>
-                <w:b/>
-                <w:bCs/>
-              </w:rPr>
+        <w:tc>
+          <w:tcPr>
+            <w:tcW w:w="0" w:type="auto"/>
+            <w:hideMark/>
+          </w:tcPr>
+          <w:p>
+            <w:pPr>
+              <w:spacing w:after="160" w:line="259" w:lineRule="auto"/>
+            </w:pPr>
+            <w:r>
+              <w:lastRenderedPageBreak/>
               <w:t>GET</w:t>
             </w:r>
           </w:p>
@@ -2401,10 +2705,12 @@
         <w:tc>
           <w:tcPr>
             <w:tcW w:w="0" w:type="auto"/>
-            <w:vAlign w:val="center"/>
-            <w:hideMark/>
-          </w:tcPr>
-          <w:p>
+            <w:hideMark/>
+          </w:tcPr>
+          <w:p>
+            <w:pPr>
+              <w:spacing w:after="160" w:line="259" w:lineRule="auto"/>
+            </w:pPr>
             <w:r>
               <w:t>/</w:t>
             </w:r>
@@ -2418,10 +2724,12 @@
         <w:tc>
           <w:tcPr>
             <w:tcW w:w="0" w:type="auto"/>
-            <w:vAlign w:val="center"/>
-            <w:hideMark/>
-          </w:tcPr>
-          <w:p>
+            <w:hideMark/>
+          </w:tcPr>
+          <w:p>
+            <w:pPr>
+              <w:spacing w:after="160" w:line="259" w:lineRule="auto"/>
+            </w:pPr>
             <w:r>
               <w:t>Liste toutes les catégories</w:t>
             </w:r>
@@ -2430,10 +2738,12 @@
         <w:tc>
           <w:tcPr>
             <w:tcW w:w="0" w:type="auto"/>
-            <w:vAlign w:val="center"/>
-            <w:hideMark/>
-          </w:tcPr>
-          <w:p>
+            <w:hideMark/>
+          </w:tcPr>
+          <w:p>
+            <w:pPr>
+              <w:spacing w:after="160" w:line="259" w:lineRule="auto"/>
+            </w:pPr>
             <w:r>
               <w:t>–</w:t>
             </w:r>
@@ -2441,21 +2751,16 @@
         </w:tc>
       </w:tr>
       <w:tr>
-        <w:trPr>
-          <w:tblCellSpacing w:w="15" w:type="dxa"/>
-        </w:trPr>
-        <w:tc>
-          <w:tcPr>
-            <w:tcW w:w="0" w:type="auto"/>
-            <w:vAlign w:val="center"/>
-            <w:hideMark/>
-          </w:tcPr>
-          <w:p>
-            <w:r>
-              <w:rPr>
-                <w:b/>
-                <w:bCs/>
-              </w:rPr>
+        <w:tc>
+          <w:tcPr>
+            <w:tcW w:w="0" w:type="auto"/>
+            <w:hideMark/>
+          </w:tcPr>
+          <w:p>
+            <w:pPr>
+              <w:spacing w:after="160" w:line="259" w:lineRule="auto"/>
+            </w:pPr>
+            <w:r>
               <w:t>GET</w:t>
             </w:r>
           </w:p>
@@ -2463,10 +2768,12 @@
         <w:tc>
           <w:tcPr>
             <w:tcW w:w="0" w:type="auto"/>
-            <w:vAlign w:val="center"/>
-            <w:hideMark/>
-          </w:tcPr>
-          <w:p>
+            <w:hideMark/>
+          </w:tcPr>
+          <w:p>
+            <w:pPr>
+              <w:spacing w:after="160" w:line="259" w:lineRule="auto"/>
+            </w:pPr>
             <w:r>
               <w:t>/</w:t>
             </w:r>
@@ -2488,10 +2795,12 @@
         <w:tc>
           <w:tcPr>
             <w:tcW w:w="0" w:type="auto"/>
-            <w:vAlign w:val="center"/>
-            <w:hideMark/>
-          </w:tcPr>
-          <w:p>
+            <w:hideMark/>
+          </w:tcPr>
+          <w:p>
+            <w:pPr>
+              <w:spacing w:after="160" w:line="259" w:lineRule="auto"/>
+            </w:pPr>
             <w:r>
               <w:t>Récupère une catégorie spécifique</w:t>
             </w:r>
@@ -2500,10 +2809,12 @@
         <w:tc>
           <w:tcPr>
             <w:tcW w:w="0" w:type="auto"/>
-            <w:vAlign w:val="center"/>
-            <w:hideMark/>
-          </w:tcPr>
-          <w:p>
+            <w:hideMark/>
+          </w:tcPr>
+          <w:p>
+            <w:pPr>
+              <w:spacing w:after="160" w:line="259" w:lineRule="auto"/>
+            </w:pPr>
             <w:r>
               <w:t>–</w:t>
             </w:r>
@@ -2511,21 +2822,16 @@
         </w:tc>
       </w:tr>
       <w:tr>
-        <w:trPr>
-          <w:tblCellSpacing w:w="15" w:type="dxa"/>
-        </w:trPr>
-        <w:tc>
-          <w:tcPr>
-            <w:tcW w:w="0" w:type="auto"/>
-            <w:vAlign w:val="center"/>
-            <w:hideMark/>
-          </w:tcPr>
-          <w:p>
-            <w:r>
-              <w:rPr>
-                <w:b/>
-                <w:bCs/>
-              </w:rPr>
+        <w:tc>
+          <w:tcPr>
+            <w:tcW w:w="0" w:type="auto"/>
+            <w:hideMark/>
+          </w:tcPr>
+          <w:p>
+            <w:pPr>
+              <w:spacing w:after="160" w:line="259" w:lineRule="auto"/>
+            </w:pPr>
+            <w:r>
               <w:t>POST</w:t>
             </w:r>
           </w:p>
@@ -2533,10 +2839,12 @@
         <w:tc>
           <w:tcPr>
             <w:tcW w:w="0" w:type="auto"/>
-            <w:vAlign w:val="center"/>
-            <w:hideMark/>
-          </w:tcPr>
-          <w:p>
+            <w:hideMark/>
+          </w:tcPr>
+          <w:p>
+            <w:pPr>
+              <w:spacing w:after="160" w:line="259" w:lineRule="auto"/>
+            </w:pPr>
             <w:r>
               <w:t>/</w:t>
             </w:r>
@@ -2550,10 +2858,12 @@
         <w:tc>
           <w:tcPr>
             <w:tcW w:w="0" w:type="auto"/>
-            <w:vAlign w:val="center"/>
-            <w:hideMark/>
-          </w:tcPr>
-          <w:p>
+            <w:hideMark/>
+          </w:tcPr>
+          <w:p>
+            <w:pPr>
+              <w:spacing w:after="160" w:line="259" w:lineRule="auto"/>
+            </w:pPr>
             <w:r>
               <w:t>Crée une nouvelle catégorie</w:t>
             </w:r>
@@ -2562,10 +2872,12 @@
         <w:tc>
           <w:tcPr>
             <w:tcW w:w="0" w:type="auto"/>
-            <w:vAlign w:val="center"/>
-            <w:hideMark/>
-          </w:tcPr>
-          <w:p>
+            <w:hideMark/>
+          </w:tcPr>
+          <w:p>
+            <w:pPr>
+              <w:spacing w:after="160" w:line="259" w:lineRule="auto"/>
+            </w:pPr>
             <w:proofErr w:type="gramStart"/>
             <w:r>
               <w:t>{ "</w:t>
@@ -2578,21 +2890,16 @@
         </w:tc>
       </w:tr>
       <w:tr>
-        <w:trPr>
-          <w:tblCellSpacing w:w="15" w:type="dxa"/>
-        </w:trPr>
-        <w:tc>
-          <w:tcPr>
-            <w:tcW w:w="0" w:type="auto"/>
-            <w:vAlign w:val="center"/>
-            <w:hideMark/>
-          </w:tcPr>
-          <w:p>
-            <w:r>
-              <w:rPr>
-                <w:b/>
-                <w:bCs/>
-              </w:rPr>
+        <w:tc>
+          <w:tcPr>
+            <w:tcW w:w="0" w:type="auto"/>
+            <w:hideMark/>
+          </w:tcPr>
+          <w:p>
+            <w:pPr>
+              <w:spacing w:after="160" w:line="259" w:lineRule="auto"/>
+            </w:pPr>
+            <w:r>
               <w:t>PUT/PATCH</w:t>
             </w:r>
           </w:p>
@@ -2600,10 +2907,12 @@
         <w:tc>
           <w:tcPr>
             <w:tcW w:w="0" w:type="auto"/>
-            <w:vAlign w:val="center"/>
-            <w:hideMark/>
-          </w:tcPr>
-          <w:p>
+            <w:hideMark/>
+          </w:tcPr>
+          <w:p>
+            <w:pPr>
+              <w:spacing w:after="160" w:line="259" w:lineRule="auto"/>
+            </w:pPr>
             <w:r>
               <w:t>/</w:t>
             </w:r>
@@ -2625,10 +2934,12 @@
         <w:tc>
           <w:tcPr>
             <w:tcW w:w="0" w:type="auto"/>
-            <w:vAlign w:val="center"/>
-            <w:hideMark/>
-          </w:tcPr>
-          <w:p>
+            <w:hideMark/>
+          </w:tcPr>
+          <w:p>
+            <w:pPr>
+              <w:spacing w:after="160" w:line="259" w:lineRule="auto"/>
+            </w:pPr>
             <w:r>
               <w:t>Met à jour une catégorie existante</w:t>
             </w:r>
@@ -2637,10 +2948,12 @@
         <w:tc>
           <w:tcPr>
             <w:tcW w:w="0" w:type="auto"/>
-            <w:vAlign w:val="center"/>
-            <w:hideMark/>
-          </w:tcPr>
-          <w:p>
+            <w:hideMark/>
+          </w:tcPr>
+          <w:p>
+            <w:pPr>
+              <w:spacing w:after="160" w:line="259" w:lineRule="auto"/>
+            </w:pPr>
             <w:proofErr w:type="gramStart"/>
             <w:r>
               <w:t>{ "</w:t>
@@ -2653,21 +2966,16 @@
         </w:tc>
       </w:tr>
       <w:tr>
-        <w:trPr>
-          <w:tblCellSpacing w:w="15" w:type="dxa"/>
-        </w:trPr>
-        <w:tc>
-          <w:tcPr>
-            <w:tcW w:w="0" w:type="auto"/>
-            <w:vAlign w:val="center"/>
-            <w:hideMark/>
-          </w:tcPr>
-          <w:p>
-            <w:r>
-              <w:rPr>
-                <w:b/>
-                <w:bCs/>
-              </w:rPr>
+        <w:tc>
+          <w:tcPr>
+            <w:tcW w:w="0" w:type="auto"/>
+            <w:hideMark/>
+          </w:tcPr>
+          <w:p>
+            <w:pPr>
+              <w:spacing w:after="160" w:line="259" w:lineRule="auto"/>
+            </w:pPr>
+            <w:r>
               <w:t>DELETE</w:t>
             </w:r>
           </w:p>
@@ -2675,10 +2983,12 @@
         <w:tc>
           <w:tcPr>
             <w:tcW w:w="0" w:type="auto"/>
-            <w:vAlign w:val="center"/>
-            <w:hideMark/>
-          </w:tcPr>
-          <w:p>
+            <w:hideMark/>
+          </w:tcPr>
+          <w:p>
+            <w:pPr>
+              <w:spacing w:after="160" w:line="259" w:lineRule="auto"/>
+            </w:pPr>
             <w:r>
               <w:t>/</w:t>
             </w:r>
@@ -2700,10 +3010,12 @@
         <w:tc>
           <w:tcPr>
             <w:tcW w:w="0" w:type="auto"/>
-            <w:vAlign w:val="center"/>
-            <w:hideMark/>
-          </w:tcPr>
-          <w:p>
+            <w:hideMark/>
+          </w:tcPr>
+          <w:p>
+            <w:pPr>
+              <w:spacing w:after="160" w:line="259" w:lineRule="auto"/>
+            </w:pPr>
             <w:r>
               <w:t>Supprime une catégorie</w:t>
             </w:r>
@@ -2712,10 +3024,12 @@
         <w:tc>
           <w:tcPr>
             <w:tcW w:w="0" w:type="auto"/>
-            <w:vAlign w:val="center"/>
-            <w:hideMark/>
-          </w:tcPr>
-          <w:p>
+            <w:hideMark/>
+          </w:tcPr>
+          <w:p>
+            <w:pPr>
+              <w:spacing w:after="160" w:line="259" w:lineRule="auto"/>
+            </w:pPr>
             <w:r>
               <w:t>–</w:t>
             </w:r>
@@ -2731,18 +3045,7 @@
       </w:r>
     </w:p>
     <w:p>
-      <w:pPr>
-        <w:rPr>
-          <w:b/>
-          <w:bCs/>
-        </w:rPr>
-      </w:pPr>
-      <w:r>
-        <w:rPr>
-          <w:b/>
-          <w:bCs/>
-        </w:rPr>
-        <w:lastRenderedPageBreak/>
+      <w:r>
         <w:t>5. Architecture et conventions</w:t>
       </w:r>
     </w:p>
@@ -2754,17 +3057,7 @@
         </w:numPr>
       </w:pPr>
       <w:r>
-        <w:t xml:space="preserve">L’API respecte le modèle </w:t>
-      </w:r>
-      <w:r>
-        <w:rPr>
-          <w:b/>
-          <w:bCs/>
-        </w:rPr>
-        <w:t>RESTful</w:t>
-      </w:r>
-      <w:r>
-        <w:t xml:space="preserve"> avec des routes explicites et cohérentes.</w:t>
+        <w:t>L’API respecte le modèle RESTful avec des routes explicites et cohérentes.</w:t>
       </w:r>
     </w:p>
     <w:p>
@@ -2775,17 +3068,7 @@
         </w:numPr>
       </w:pPr>
       <w:r>
-        <w:t xml:space="preserve">Chaque ressource dispose d’un </w:t>
-      </w:r>
-      <w:r>
-        <w:rPr>
-          <w:b/>
-          <w:bCs/>
-        </w:rPr>
-        <w:t>contrôleur dédié</w:t>
-      </w:r>
-      <w:r>
-        <w:t xml:space="preserve"> pour séparer la logique métier.</w:t>
+        <w:t>Chaque ressource dispose d’un contrôleur dédié pour séparer la logique métier.</w:t>
       </w:r>
     </w:p>
     <w:p>
@@ -2829,17 +3112,7 @@
         </w:numPr>
       </w:pPr>
       <w:r>
-        <w:t xml:space="preserve">Les échanges s’effectuent en </w:t>
-      </w:r>
-      <w:r>
-        <w:rPr>
-          <w:b/>
-          <w:bCs/>
-        </w:rPr>
-        <w:t>JSON</w:t>
-      </w:r>
-      <w:r>
-        <w:t>, tant pour les requêtes que pour les réponses.</w:t>
+        <w:t>Les échanges s’effectuent en JSON, tant pour les requêtes que pour les réponses.</w:t>
       </w:r>
     </w:p>
     <w:p>
@@ -2850,17 +3123,7 @@
         </w:numPr>
       </w:pPr>
       <w:r>
-        <w:t xml:space="preserve">L’API est prévue pour être consommée par un </w:t>
-      </w:r>
-      <w:r>
-        <w:rPr>
-          <w:b/>
-          <w:bCs/>
-        </w:rPr>
-        <w:t>frontend</w:t>
-      </w:r>
-      <w:r>
-        <w:t xml:space="preserve"> via des appels HTTP (ex. Axios ou </w:t>
+        <w:t xml:space="preserve">L’API est prévue pour être consommée par un frontend via des appels HTTP (ex. Axios ou </w:t>
       </w:r>
       <w:proofErr w:type="spellStart"/>
       <w:r>
@@ -2929,10 +3192,202 @@
       <w:r>
         <w:rPr>
           <w:rFonts w:ascii="Century Gothic" w:hAnsi="Century Gothic"/>
-        </w:rPr>
-        <w:t>Comprend une explication des mesures prises pour les aspects de sécurité. (1 page)</w:t>
-      </w:r>
-    </w:p>
+          <w:highlight w:val="cyan"/>
+        </w:rPr>
+        <w:t>Comprend une explication des mesures prises pour les aspects de sécurité.</w:t>
+      </w:r>
+      <w:r>
+        <w:rPr>
+          <w:rFonts w:ascii="Century Gothic" w:hAnsi="Century Gothic"/>
+        </w:rPr>
+        <w:t xml:space="preserve"> (1 page)</w:t>
+      </w:r>
+    </w:p>
+    <w:p/>
+    <w:p/>
+    <w:p/>
+    <w:p/>
+    <w:p/>
+    <w:p/>
+    <w:p/>
+    <w:p/>
+    <w:p/>
+    <w:p>
+      <w:r>
+        <w:lastRenderedPageBreak/>
+        <w:t xml:space="preserve">La sécurité est un aspect essentiel dans le développement d’une API REST. Le </w:t>
+      </w:r>
+      <w:proofErr w:type="spellStart"/>
+      <w:r>
+        <w:t>framework</w:t>
+      </w:r>
+      <w:proofErr w:type="spellEnd"/>
+      <w:r>
+        <w:t xml:space="preserve"> </w:t>
+      </w:r>
+      <w:proofErr w:type="spellStart"/>
+      <w:r>
+        <w:t>AdonisJS</w:t>
+      </w:r>
+      <w:proofErr w:type="spellEnd"/>
+      <w:r>
+        <w:t xml:space="preserve"> intègre nativement plusieurs mécanismes et bonnes pratiques pour protéger les données et assurer la fiabilité du système.</w:t>
+      </w:r>
+    </w:p>
+    <w:p>
+      <w:r>
+        <w:t>Dans ce projet, plusieurs mesures ont été prises à différents niveaux : validation des données, authentification, configuration du serveur et gestion des erreurs.</w:t>
+      </w:r>
+    </w:p>
+    <w:p>
+      <w:r>
+        <w:t xml:space="preserve">L’une des premières lignes de défense repose sur la validation systématique des entrées utilisateur à l’aide des validateurs </w:t>
+      </w:r>
+      <w:proofErr w:type="spellStart"/>
+      <w:r>
+        <w:t>AdonisJS</w:t>
+      </w:r>
+      <w:proofErr w:type="spellEnd"/>
+      <w:r>
+        <w:t>.</w:t>
+      </w:r>
+    </w:p>
+    <w:p>
+      <w:pPr>
+        <w:numPr>
+          <w:ilvl w:val="0"/>
+          <w:numId w:val="7"/>
+        </w:numPr>
+      </w:pPr>
+      <w:r>
+        <w:t>Chaque requête (POST, PUT, PATCH) est associée à un validateur qui définit les règles de type et de contrainte.</w:t>
+      </w:r>
+    </w:p>
+    <w:p>
+      <w:pPr>
+        <w:numPr>
+          <w:ilvl w:val="0"/>
+          <w:numId w:val="7"/>
+        </w:numPr>
+      </w:pPr>
+      <w:r>
+        <w:t xml:space="preserve">Par exemple, un champ </w:t>
+      </w:r>
+      <w:r>
+        <w:rPr>
+          <w:i/>
+          <w:iCs/>
+        </w:rPr>
+        <w:t>string</w:t>
+      </w:r>
+      <w:r>
+        <w:t xml:space="preserve"> est restreint à une longueur précise (</w:t>
+      </w:r>
+      <w:proofErr w:type="spellStart"/>
+      <w:r>
+        <w:t>minLength</w:t>
+      </w:r>
+      <w:proofErr w:type="spellEnd"/>
+      <w:r>
+        <w:t xml:space="preserve">, </w:t>
+      </w:r>
+      <w:proofErr w:type="spellStart"/>
+      <w:r>
+        <w:t>maxLength</w:t>
+      </w:r>
+      <w:proofErr w:type="spellEnd"/>
+      <w:r>
+        <w:t>) et ne peut pas contenir d’autres types de données.</w:t>
+      </w:r>
+    </w:p>
+    <w:p>
+      <w:pPr>
+        <w:numPr>
+          <w:ilvl w:val="0"/>
+          <w:numId w:val="7"/>
+        </w:numPr>
+      </w:pPr>
+      <w:r>
+        <w:t>Les champs numériques, dates ou identifiants sont également validés avant d’être insérés en base.</w:t>
+      </w:r>
+    </w:p>
+    <w:p>
+      <w:proofErr w:type="spellStart"/>
+      <w:r>
+        <w:t>AdonisJS</w:t>
+      </w:r>
+      <w:proofErr w:type="spellEnd"/>
+      <w:r>
+        <w:t xml:space="preserve"> utilise </w:t>
+      </w:r>
+      <w:proofErr w:type="spellStart"/>
+      <w:r>
+        <w:t>Lucid</w:t>
+      </w:r>
+      <w:proofErr w:type="spellEnd"/>
+      <w:r>
+        <w:t xml:space="preserve"> ORM, un ORM sécurisé qui construit automatiquement les requêtes SQL.</w:t>
+      </w:r>
+    </w:p>
+    <w:p>
+      <w:r>
+        <w:t>Cela permet d’éviter les injections SQL, car les valeurs sont toujours transmises sous forme de paramètres préparés, et jamais concaténées directement dans les requêtes.</w:t>
+      </w:r>
+    </w:p>
+    <w:p>
+      <w:r>
+        <w:rPr>
+          <w:rStyle w:val="Titre3Car"/>
+        </w:rPr>
+        <w:t>Sécurité contre les injections XSS</w:t>
+      </w:r>
+      <w:r>
+        <w:br/>
+      </w:r>
+      <w:r>
+        <w:t>Validation et filtrage des entrées utilisateur</w:t>
+      </w:r>
+    </w:p>
+    <w:p>
+      <w:r>
+        <w:t xml:space="preserve">Tous les champs textuels (ex. </w:t>
+      </w:r>
+      <w:proofErr w:type="spellStart"/>
+      <w:r>
+        <w:t>title</w:t>
+      </w:r>
+      <w:proofErr w:type="spellEnd"/>
+      <w:r>
+        <w:t>, description, content d’un commentaire) sont validés et restreints via les validateurs d’</w:t>
+      </w:r>
+      <w:proofErr w:type="spellStart"/>
+      <w:r>
+        <w:t>AdonisJS</w:t>
+      </w:r>
+      <w:proofErr w:type="spellEnd"/>
+      <w:r>
+        <w:t>.</w:t>
+      </w:r>
+    </w:p>
+    <w:p>
+      <w:r>
+        <w:t>Les champs de type string ont une longueur maximale et ne doivent contenir que des caractères autorisés.</w:t>
+      </w:r>
+    </w:p>
+    <w:p>
+      <w:r>
+        <w:t>Cette validation empêche l’insertion directe de balises ou de scripts malveillants dans la base de données.</w:t>
+      </w:r>
+    </w:p>
+    <w:p/>
+    <w:p/>
+    <w:p/>
+    <w:p/>
+    <w:p/>
+    <w:p/>
+    <w:p/>
+    <w:p/>
+    <w:p/>
     <w:p>
       <w:pPr>
         <w:pStyle w:val="Corpsdetexte"/>
@@ -2946,6 +3401,7 @@
         <w:rPr>
           <w:rFonts w:ascii="Century Gothic" w:hAnsi="Century Gothic"/>
         </w:rPr>
+        <w:lastRenderedPageBreak/>
         <w:t>Comprend une explication sur chaque fonctionnalité technique demandée.</w:t>
       </w:r>
     </w:p>
@@ -3132,6 +3588,120 @@
     </w:p>
     <w:p>
       <w:pPr>
+        <w:pStyle w:val="NormalWeb"/>
+        <w:numPr>
+          <w:ilvl w:val="0"/>
+          <w:numId w:val="5"/>
+        </w:numPr>
+      </w:pPr>
+      <w:proofErr w:type="spellStart"/>
+      <w:r>
+        <w:t>AdonisJS</w:t>
+      </w:r>
+      <w:proofErr w:type="spellEnd"/>
+      <w:r>
+        <w:t xml:space="preserve"> : </w:t>
+      </w:r>
+      <w:hyperlink r:id="rId10" w:tgtFrame="_blank" w:tooltip="https://docs.adonisjs.com/guides/preface/introduction" w:history="1">
+        <w:r>
+          <w:rPr>
+            <w:rStyle w:val="Lienhypertexte"/>
+          </w:rPr>
+          <w:t>https://docs.adonisjs.com/guides/preface/introduction</w:t>
+        </w:r>
+      </w:hyperlink>
+    </w:p>
+    <w:p>
+      <w:pPr>
+        <w:pStyle w:val="NormalWeb"/>
+        <w:numPr>
+          <w:ilvl w:val="0"/>
+          <w:numId w:val="5"/>
+        </w:numPr>
+      </w:pPr>
+      <w:proofErr w:type="spellStart"/>
+      <w:r>
+        <w:t>VineJS</w:t>
+      </w:r>
+      <w:proofErr w:type="spellEnd"/>
+      <w:r>
+        <w:t xml:space="preserve"> : </w:t>
+      </w:r>
+      <w:hyperlink r:id="rId11" w:tgtFrame="_blank" w:tooltip="https://vinejs.dev/docs/introduction" w:history="1">
+        <w:r>
+          <w:rPr>
+            <w:rStyle w:val="Lienhypertexte"/>
+          </w:rPr>
+          <w:t>https://vinejs.dev/docs/introduction</w:t>
+        </w:r>
+      </w:hyperlink>
+    </w:p>
+    <w:p>
+      <w:pPr>
+        <w:pStyle w:val="NormalWeb"/>
+        <w:numPr>
+          <w:ilvl w:val="0"/>
+          <w:numId w:val="5"/>
+        </w:numPr>
+        <w:rPr>
+          <w:lang w:val="en-US"/>
+        </w:rPr>
+      </w:pPr>
+      <w:r>
+        <w:rPr>
+          <w:lang w:val="en-US"/>
+        </w:rPr>
+        <w:t xml:space="preserve">ORM Lucid : </w:t>
+      </w:r>
+      <w:hyperlink r:id="rId12" w:tgtFrame="_blank" w:tooltip="https://lucid.adonisjs.com/docs/introduction" w:history="1">
+        <w:r>
+          <w:rPr>
+            <w:rStyle w:val="Lienhypertexte"/>
+            <w:lang w:val="en-US"/>
+          </w:rPr>
+          <w:t>https://lucid.adonisjs.com/docs/introduction</w:t>
+        </w:r>
+      </w:hyperlink>
+    </w:p>
+    <w:p>
+      <w:pPr>
+        <w:pStyle w:val="NormalWeb"/>
+        <w:numPr>
+          <w:ilvl w:val="0"/>
+          <w:numId w:val="5"/>
+        </w:numPr>
+        <w:rPr>
+          <w:lang w:val="en-US"/>
+        </w:rPr>
+      </w:pPr>
+      <w:r>
+        <w:rPr>
+          <w:lang w:val="en-US"/>
+        </w:rPr>
+        <w:t xml:space="preserve">Support de </w:t>
+      </w:r>
+      <w:proofErr w:type="spellStart"/>
+      <w:r>
+        <w:rPr>
+          <w:lang w:val="en-US"/>
+        </w:rPr>
+        <w:t>cours</w:t>
+      </w:r>
+      <w:proofErr w:type="spellEnd"/>
+    </w:p>
+    <w:p>
+      <w:pPr>
+        <w:pStyle w:val="Corpsdetexte"/>
+        <w:ind w:left="1713"/>
+        <w:jc w:val="both"/>
+        <w:rPr>
+          <w:rFonts w:ascii="Century Gothic" w:hAnsi="Century Gothic"/>
+          <w:lang w:val="fr-CH"/>
+        </w:rPr>
+      </w:pPr>
+    </w:p>
+    <w:p>
+      <w:pPr>
         <w:pStyle w:val="Titre2"/>
       </w:pPr>
     </w:p>
@@ -3141,8 +3711,8 @@
       </w:pPr>
     </w:p>
     <w:sectPr>
-      <w:headerReference w:type="default" r:id="rId9"/>
-      <w:footerReference w:type="default" r:id="rId10"/>
+      <w:headerReference w:type="default" r:id="rId13"/>
+      <w:footerReference w:type="default" r:id="rId14"/>
       <w:pgSz w:w="11906" w:h="16838"/>
       <w:pgMar w:top="1417" w:right="1417" w:bottom="142" w:left="1417" w:header="708" w:footer="0" w:gutter="0"/>
       <w:cols w:space="708"/>
@@ -3523,31 +4093,6 @@
       </w:r>
     </w:p>
   </w:footnote>
-  <w:footnote w:id="1">
-    <w:p>
-      <w:pPr>
-        <w:pStyle w:val="Notedebasdepage"/>
-        <w:rPr>
-          <w:lang w:val="fr-CH"/>
-        </w:rPr>
-      </w:pPr>
-      <w:r>
-        <w:rPr>
-          <w:rStyle w:val="Appelnotedebasdep"/>
-        </w:rPr>
-        <w:footnoteRef/>
-      </w:r>
-      <w:r>
-        <w:t xml:space="preserve"> </w:t>
-      </w:r>
-      <w:r>
-        <w:rPr>
-          <w:lang w:val="fr-CH"/>
-        </w:rPr>
-        <w:t>Le nombre de page en () est le minimum à effectuer.</w:t>
-      </w:r>
-    </w:p>
-  </w:footnote>
 </w:footnotes>
 </file>
 
@@ -4094,6 +4639,155 @@
     </w:lvl>
   </w:abstractNum>
   <w:abstractNum w:abstractNumId="4" w15:restartNumberingAfterBreak="0">
+    <w:nsid w:val="418A0404"/>
+    <w:multiLevelType w:val="multilevel"/>
+    <w:tmpl w:val="61A4283C"/>
+    <w:lvl w:ilvl="0">
+      <w:start w:val="1"/>
+      <w:numFmt w:val="bullet"/>
+      <w:lvlText w:val=""/>
+      <w:lvlJc w:val="left"/>
+      <w:pPr>
+        <w:tabs>
+          <w:tab w:val="num" w:pos="720"/>
+        </w:tabs>
+        <w:ind w:left="720" w:hanging="360"/>
+      </w:pPr>
+      <w:rPr>
+        <w:rFonts w:ascii="Symbol" w:hAnsi="Symbol" w:hint="default"/>
+        <w:sz w:val="20"/>
+      </w:rPr>
+    </w:lvl>
+    <w:lvl w:ilvl="1" w:tentative="1">
+      <w:start w:val="1"/>
+      <w:numFmt w:val="bullet"/>
+      <w:lvlText w:val="o"/>
+      <w:lvlJc w:val="left"/>
+      <w:pPr>
+        <w:tabs>
+          <w:tab w:val="num" w:pos="1440"/>
+        </w:tabs>
+        <w:ind w:left="1440" w:hanging="360"/>
+      </w:pPr>
+      <w:rPr>
+        <w:rFonts w:ascii="Courier New" w:hAnsi="Courier New" w:hint="default"/>
+        <w:sz w:val="20"/>
+      </w:rPr>
+    </w:lvl>
+    <w:lvl w:ilvl="2" w:tentative="1">
+      <w:start w:val="1"/>
+      <w:numFmt w:val="bullet"/>
+      <w:lvlText w:val=""/>
+      <w:lvlJc w:val="left"/>
+      <w:pPr>
+        <w:tabs>
+          <w:tab w:val="num" w:pos="2160"/>
+        </w:tabs>
+        <w:ind w:left="2160" w:hanging="360"/>
+      </w:pPr>
+      <w:rPr>
+        <w:rFonts w:ascii="Wingdings" w:hAnsi="Wingdings" w:hint="default"/>
+        <w:sz w:val="20"/>
+      </w:rPr>
+    </w:lvl>
+    <w:lvl w:ilvl="3" w:tentative="1">
+      <w:start w:val="1"/>
+      <w:numFmt w:val="bullet"/>
+      <w:lvlText w:val=""/>
+      <w:lvlJc w:val="left"/>
+      <w:pPr>
+        <w:tabs>
+          <w:tab w:val="num" w:pos="2880"/>
+        </w:tabs>
+        <w:ind w:left="2880" w:hanging="360"/>
+      </w:pPr>
+      <w:rPr>
+        <w:rFonts w:ascii="Wingdings" w:hAnsi="Wingdings" w:hint="default"/>
+        <w:sz w:val="20"/>
+      </w:rPr>
+    </w:lvl>
+    <w:lvl w:ilvl="4" w:tentative="1">
+      <w:start w:val="1"/>
+      <w:numFmt w:val="bullet"/>
+      <w:lvlText w:val=""/>
+      <w:lvlJc w:val="left"/>
+      <w:pPr>
+        <w:tabs>
+          <w:tab w:val="num" w:pos="3600"/>
+        </w:tabs>
+        <w:ind w:left="3600" w:hanging="360"/>
+      </w:pPr>
+      <w:rPr>
+        <w:rFonts w:ascii="Wingdings" w:hAnsi="Wingdings" w:hint="default"/>
+        <w:sz w:val="20"/>
+      </w:rPr>
+    </w:lvl>
+    <w:lvl w:ilvl="5" w:tentative="1">
+      <w:start w:val="1"/>
+      <w:numFmt w:val="bullet"/>
+      <w:lvlText w:val=""/>
+      <w:lvlJc w:val="left"/>
+      <w:pPr>
+        <w:tabs>
+          <w:tab w:val="num" w:pos="4320"/>
+        </w:tabs>
+        <w:ind w:left="4320" w:hanging="360"/>
+      </w:pPr>
+      <w:rPr>
+        <w:rFonts w:ascii="Wingdings" w:hAnsi="Wingdings" w:hint="default"/>
+        <w:sz w:val="20"/>
+      </w:rPr>
+    </w:lvl>
+    <w:lvl w:ilvl="6" w:tentative="1">
+      <w:start w:val="1"/>
+      <w:numFmt w:val="bullet"/>
+      <w:lvlText w:val=""/>
+      <w:lvlJc w:val="left"/>
+      <w:pPr>
+        <w:tabs>
+          <w:tab w:val="num" w:pos="5040"/>
+        </w:tabs>
+        <w:ind w:left="5040" w:hanging="360"/>
+      </w:pPr>
+      <w:rPr>
+        <w:rFonts w:ascii="Wingdings" w:hAnsi="Wingdings" w:hint="default"/>
+        <w:sz w:val="20"/>
+      </w:rPr>
+    </w:lvl>
+    <w:lvl w:ilvl="7" w:tentative="1">
+      <w:start w:val="1"/>
+      <w:numFmt w:val="bullet"/>
+      <w:lvlText w:val=""/>
+      <w:lvlJc w:val="left"/>
+      <w:pPr>
+        <w:tabs>
+          <w:tab w:val="num" w:pos="5760"/>
+        </w:tabs>
+        <w:ind w:left="5760" w:hanging="360"/>
+      </w:pPr>
+      <w:rPr>
+        <w:rFonts w:ascii="Wingdings" w:hAnsi="Wingdings" w:hint="default"/>
+        <w:sz w:val="20"/>
+      </w:rPr>
+    </w:lvl>
+    <w:lvl w:ilvl="8" w:tentative="1">
+      <w:start w:val="1"/>
+      <w:numFmt w:val="bullet"/>
+      <w:lvlText w:val=""/>
+      <w:lvlJc w:val="left"/>
+      <w:pPr>
+        <w:tabs>
+          <w:tab w:val="num" w:pos="6480"/>
+        </w:tabs>
+        <w:ind w:left="6480" w:hanging="360"/>
+      </w:pPr>
+      <w:rPr>
+        <w:rFonts w:ascii="Wingdings" w:hAnsi="Wingdings" w:hint="default"/>
+        <w:sz w:val="20"/>
+      </w:rPr>
+    </w:lvl>
+  </w:abstractNum>
+  <w:abstractNum w:abstractNumId="5" w15:restartNumberingAfterBreak="0">
     <w:nsid w:val="46F153D3"/>
     <w:multiLevelType w:val="hybridMultilevel"/>
     <w:tmpl w:val="7806F494"/>
@@ -4205,7 +4899,7 @@
       </w:rPr>
     </w:lvl>
   </w:abstractNum>
-  <w:abstractNum w:abstractNumId="5" w15:restartNumberingAfterBreak="0">
+  <w:abstractNum w:abstractNumId="6" w15:restartNumberingAfterBreak="0">
     <w:nsid w:val="53FF3458"/>
     <w:multiLevelType w:val="multilevel"/>
     <w:tmpl w:val="AE5CAAEE"/>
@@ -4361,7 +5055,7 @@
     <w:abstractNumId w:val="1"/>
   </w:num>
   <w:num w:numId="3" w16cid:durableId="1572764605">
-    <w:abstractNumId w:val="4"/>
+    <w:abstractNumId w:val="5"/>
   </w:num>
   <w:num w:numId="4" w16cid:durableId="1783764705">
     <w:abstractNumId w:val="2"/>
@@ -4370,7 +5064,10 @@
     <w:abstractNumId w:val="0"/>
   </w:num>
   <w:num w:numId="6" w16cid:durableId="29569733">
-    <w:abstractNumId w:val="5"/>
+    <w:abstractNumId w:val="6"/>
+  </w:num>
+  <w:num w:numId="7" w16cid:durableId="49110997">
+    <w:abstractNumId w:val="4"/>
   </w:num>
 </w:numbering>
 </file>
@@ -5205,6 +5902,23 @@
       <w:color w:val="2E74B5" w:themeColor="accent1" w:themeShade="BF"/>
     </w:rPr>
   </w:style>
+  <w:style w:type="paragraph" w:styleId="NormalWeb">
+    <w:name w:val="Normal (Web)"/>
+    <w:basedOn w:val="Normal"/>
+    <w:uiPriority w:val="99"/>
+    <w:semiHidden/>
+    <w:unhideWhenUsed/>
+    <w:rsid w:val="00A93D53"/>
+    <w:pPr>
+      <w:spacing w:before="100" w:beforeAutospacing="1" w:after="100" w:afterAutospacing="1" w:line="240" w:lineRule="auto"/>
+    </w:pPr>
+    <w:rPr>
+      <w:rFonts w:ascii="Times New Roman" w:eastAsia="Times New Roman" w:hAnsi="Times New Roman" w:cs="Times New Roman"/>
+      <w:sz w:val="24"/>
+      <w:szCs w:val="24"/>
+      <w:lang w:eastAsia="fr-CH"/>
+    </w:rPr>
+  </w:style>
 </w:styles>
 </file>
 
@@ -5470,11 +6184,11 @@
 </file>
 
 <file path=customXml/item1.xml><?xml version="1.0" encoding="utf-8"?>
-<b:Sources xmlns:b="http://schemas.openxmlformats.org/officeDocument/2006/bibliography" xmlns="http://schemas.openxmlformats.org/officeDocument/2006/bibliography" SelectedStyle="\APASixthEditionOfficeOnline.xsl" StyleName="APA" Version="6"/>
+<b:Sources xmlns:b="http://schemas.openxmlformats.org/officeDocument/2006/bibliography" xmlns="http://schemas.openxmlformats.org/officeDocument/2006/bibliography" SelectedStyle="\ISO690.XSL" StyleName="ISO 690 - Premier élément et date" Version="1987"/>
 </file>
 
 <file path=customXml/itemProps1.xml><?xml version="1.0" encoding="utf-8"?>
-<ds:datastoreItem xmlns:ds="http://schemas.openxmlformats.org/officeDocument/2006/customXml" ds:itemID="{4E41B8AC-B4E8-44DD-B3AB-643063A94F1C}">
+<ds:datastoreItem xmlns:ds="http://schemas.openxmlformats.org/officeDocument/2006/customXml" ds:itemID="{338CB631-811C-40F3-8BCC-EFB55813B40D}">
   <ds:schemaRefs>
     <ds:schemaRef ds:uri="http://schemas.openxmlformats.org/officeDocument/2006/bibliography"/>
   </ds:schemaRefs>

</xml_diff>

<commit_message>
doc(rapport): conception des routes
</commit_message>
<xml_diff>
--- a/z-prj-files/P_AdonisJs_Rapport.docx
+++ b/z-prj-files/P_AdonisJs_Rapport.docx
@@ -17,15 +17,22 @@
         <w:t>Passion Lecture</w:t>
       </w:r>
     </w:p>
-    <w:p>
-      <w:pPr>
-        <w:pStyle w:val="Titre2"/>
-      </w:pPr>
-    </w:p>
-    <w:p>
-      <w:pPr>
-        <w:pStyle w:val="Titre2"/>
-      </w:pPr>
+    <w:p/>
+    <w:p>
+      <w:r>
+        <w:t xml:space="preserve">Lien du </w:t>
+      </w:r>
+      <w:r>
+        <w:t xml:space="preserve">repos </w:t>
+      </w:r>
+      <w:hyperlink r:id="rId8" w:history="1">
+        <w:r>
+          <w:rPr>
+            <w:rStyle w:val="Lienhypertexte"/>
+          </w:rPr>
+          <w:t>https://github.com/Meronada749/P_Web_C295-M-R-C</w:t>
+        </w:r>
+      </w:hyperlink>
     </w:p>
     <w:p>
       <w:pPr>
@@ -67,7 +74,7 @@
                     </pic:cNvPicPr>
                   </pic:nvPicPr>
                   <pic:blipFill>
-                    <a:blip r:embed="rId8">
+                    <a:blip r:embed="rId9">
                       <a:extLst>
                         <a:ext uri="{28A0092B-C50C-407E-A947-70E740481C1C}">
                           <a14:useLocalDpi xmlns:a14="http://schemas.microsoft.com/office/drawing/2010/main" val="0"/>
@@ -190,7 +197,39 @@
           <w:rFonts w:ascii="Century Gothic" w:hAnsi="Century Gothic"/>
           <w:highlight w:val="yellow"/>
         </w:rPr>
-        <w:t>Planification de toutes les tâches à réaliser : Vous devez utiliser un outil permettant au chef de projet de voir l’évolution des tâches (github projet ou trelllo).</w:t>
+        <w:t>Planification de toutes les tâches à réaliser : Vous devez utiliser un outil permettant au chef de projet de voir l’évolution des tâches (</w:t>
+      </w:r>
+      <w:proofErr w:type="spellStart"/>
+      <w:r>
+        <w:rPr>
+          <w:rFonts w:ascii="Century Gothic" w:hAnsi="Century Gothic"/>
+          <w:highlight w:val="yellow"/>
+        </w:rPr>
+        <w:t>github</w:t>
+      </w:r>
+      <w:proofErr w:type="spellEnd"/>
+      <w:r>
+        <w:rPr>
+          <w:rFonts w:ascii="Century Gothic" w:hAnsi="Century Gothic"/>
+          <w:highlight w:val="yellow"/>
+        </w:rPr>
+        <w:t xml:space="preserve"> projet ou </w:t>
+      </w:r>
+      <w:proofErr w:type="spellStart"/>
+      <w:r>
+        <w:rPr>
+          <w:rFonts w:ascii="Century Gothic" w:hAnsi="Century Gothic"/>
+          <w:highlight w:val="yellow"/>
+        </w:rPr>
+        <w:t>trelllo</w:t>
+      </w:r>
+      <w:proofErr w:type="spellEnd"/>
+      <w:r>
+        <w:rPr>
+          <w:rFonts w:ascii="Century Gothic" w:hAnsi="Century Gothic"/>
+          <w:highlight w:val="yellow"/>
+        </w:rPr>
+        <w:t>).</w:t>
       </w:r>
     </w:p>
     <w:p>
@@ -223,7 +262,21 @@
         <w:rPr>
           <w:rFonts w:ascii="Century Gothic" w:hAnsi="Century Gothic"/>
         </w:rPr>
-        <w:t>Le verbe http, l’URI et si nécessaire le json ou autre information à transmettre (1 page)</w:t>
+        <w:t xml:space="preserve">Le verbe http, l’URI et si nécessaire le </w:t>
+      </w:r>
+      <w:proofErr w:type="spellStart"/>
+      <w:r>
+        <w:rPr>
+          <w:rFonts w:ascii="Century Gothic" w:hAnsi="Century Gothic"/>
+        </w:rPr>
+        <w:t>json</w:t>
+      </w:r>
+      <w:proofErr w:type="spellEnd"/>
+      <w:r>
+        <w:rPr>
+          <w:rFonts w:ascii="Century Gothic" w:hAnsi="Century Gothic"/>
+        </w:rPr>
+        <w:t xml:space="preserve"> ou autre information à transmettre (1 page)</w:t>
       </w:r>
     </w:p>
     <w:p>
@@ -322,7 +375,7 @@
                     </pic:cNvPicPr>
                   </pic:nvPicPr>
                   <pic:blipFill rotWithShape="1">
-                    <a:blip r:embed="rId9" cstate="print">
+                    <a:blip r:embed="rId10" cstate="print">
                       <a:extLst>
                         <a:ext uri="{28A0092B-C50C-407E-A947-70E740481C1C}">
                           <a14:useLocalDpi xmlns:a14="http://schemas.microsoft.com/office/drawing/2010/main" val="0"/>
@@ -364,8 +417,17 @@
           <w:rFonts w:ascii="Century Gothic" w:hAnsi="Century Gothic"/>
           <w:highlight w:val="cyan"/>
         </w:rPr>
-        <w:t>Schéma de l’architecture représentant les interactions entre le frontend et le backend tout en situant les différents composants (API REST, la base de données, l’ORM, etc</w:t>
-      </w:r>
+        <w:t xml:space="preserve">Schéma de l’architecture représentant les interactions entre le frontend et le backend tout en situant les différents composants (API REST, la base de données, l’ORM, </w:t>
+      </w:r>
+      <w:proofErr w:type="spellStart"/>
+      <w:r>
+        <w:rPr>
+          <w:rFonts w:ascii="Century Gothic" w:hAnsi="Century Gothic"/>
+          <w:highlight w:val="cyan"/>
+        </w:rPr>
+        <w:t>etc</w:t>
+      </w:r>
+      <w:proofErr w:type="spellEnd"/>
       <w:r>
         <w:rPr>
           <w:rFonts w:ascii="Century Gothic" w:hAnsi="Century Gothic"/>
@@ -385,23 +447,2685 @@
     </w:p>
     <w:p>
       <w:pPr>
+        <w:pStyle w:val="Corpsdetexte"/>
+        <w:ind w:left="2433"/>
+        <w:jc w:val="both"/>
+        <w:rPr>
+          <w:rFonts w:ascii="Century Gothic" w:hAnsi="Century Gothic"/>
+        </w:rPr>
+      </w:pPr>
+    </w:p>
+    <w:p>
+      <w:pPr>
+        <w:pStyle w:val="Corpsdetexte"/>
+        <w:ind w:left="2433"/>
+        <w:jc w:val="both"/>
+        <w:rPr>
+          <w:rFonts w:ascii="Century Gothic" w:hAnsi="Century Gothic"/>
+        </w:rPr>
+      </w:pPr>
+    </w:p>
+    <w:p>
+      <w:pPr>
+        <w:pStyle w:val="Corpsdetexte"/>
+        <w:ind w:left="2433"/>
+        <w:jc w:val="both"/>
+        <w:rPr>
+          <w:rFonts w:ascii="Century Gothic" w:hAnsi="Century Gothic"/>
+        </w:rPr>
+      </w:pPr>
+    </w:p>
+    <w:p>
+      <w:pPr>
+        <w:pStyle w:val="Corpsdetexte"/>
+        <w:ind w:left="2433"/>
+        <w:jc w:val="both"/>
+        <w:rPr>
+          <w:rFonts w:ascii="Century Gothic" w:hAnsi="Century Gothic"/>
+        </w:rPr>
+      </w:pPr>
+    </w:p>
+    <w:p>
+      <w:pPr>
         <w:pStyle w:val="Titre3"/>
       </w:pPr>
-    </w:p>
+      <w:r>
+        <w:lastRenderedPageBreak/>
+        <w:t>Conception de liste de routes</w:t>
+      </w:r>
+    </w:p>
+    <w:p>
+      <w:r>
+        <w:t>Authentification</w:t>
+      </w:r>
+    </w:p>
+    <w:tbl>
+      <w:tblPr>
+        <w:tblStyle w:val="Grilledutableau"/>
+        <w:tblW w:w="0" w:type="auto"/>
+        <w:tblLook w:val="04A0" w:firstRow="1" w:lastRow="0" w:firstColumn="1" w:lastColumn="0" w:noHBand="0" w:noVBand="1"/>
+      </w:tblPr>
+      <w:tblGrid>
+        <w:gridCol w:w="1061"/>
+        <w:gridCol w:w="1483"/>
+        <w:gridCol w:w="4136"/>
+        <w:gridCol w:w="1225"/>
+      </w:tblGrid>
+      <w:tr>
+        <w:tc>
+          <w:tcPr>
+            <w:tcW w:w="0" w:type="auto"/>
+            <w:hideMark/>
+          </w:tcPr>
+          <w:p>
+            <w:pPr>
+              <w:spacing w:after="160" w:line="259" w:lineRule="auto"/>
+              <w:rPr>
+                <w:b/>
+                <w:bCs/>
+              </w:rPr>
+            </w:pPr>
+            <w:r>
+              <w:rPr>
+                <w:b/>
+                <w:bCs/>
+              </w:rPr>
+              <w:t>Méthode</w:t>
+            </w:r>
+          </w:p>
+        </w:tc>
+        <w:tc>
+          <w:tcPr>
+            <w:tcW w:w="0" w:type="auto"/>
+            <w:hideMark/>
+          </w:tcPr>
+          <w:p>
+            <w:pPr>
+              <w:spacing w:after="160" w:line="259" w:lineRule="auto"/>
+              <w:rPr>
+                <w:b/>
+                <w:bCs/>
+              </w:rPr>
+            </w:pPr>
+            <w:r>
+              <w:rPr>
+                <w:b/>
+                <w:bCs/>
+              </w:rPr>
+              <w:t>URI</w:t>
+            </w:r>
+          </w:p>
+        </w:tc>
+        <w:tc>
+          <w:tcPr>
+            <w:tcW w:w="0" w:type="auto"/>
+            <w:hideMark/>
+          </w:tcPr>
+          <w:p>
+            <w:pPr>
+              <w:spacing w:after="160" w:line="259" w:lineRule="auto"/>
+              <w:rPr>
+                <w:b/>
+                <w:bCs/>
+              </w:rPr>
+            </w:pPr>
+            <w:r>
+              <w:rPr>
+                <w:b/>
+                <w:bCs/>
+              </w:rPr>
+              <w:t>Description</w:t>
+            </w:r>
+          </w:p>
+        </w:tc>
+        <w:tc>
+          <w:tcPr>
+            <w:tcW w:w="0" w:type="auto"/>
+            <w:hideMark/>
+          </w:tcPr>
+          <w:p>
+            <w:pPr>
+              <w:spacing w:after="160" w:line="259" w:lineRule="auto"/>
+              <w:rPr>
+                <w:b/>
+                <w:bCs/>
+              </w:rPr>
+            </w:pPr>
+            <w:r>
+              <w:rPr>
+                <w:b/>
+                <w:bCs/>
+              </w:rPr>
+              <w:t>Accès</w:t>
+            </w:r>
+          </w:p>
+        </w:tc>
+      </w:tr>
+      <w:tr>
+        <w:tc>
+          <w:tcPr>
+            <w:tcW w:w="0" w:type="auto"/>
+            <w:hideMark/>
+          </w:tcPr>
+          <w:p>
+            <w:pPr>
+              <w:spacing w:after="160" w:line="259" w:lineRule="auto"/>
+            </w:pPr>
+            <w:r>
+              <w:t>POST</w:t>
+            </w:r>
+          </w:p>
+        </w:tc>
+        <w:tc>
+          <w:tcPr>
+            <w:tcW w:w="0" w:type="auto"/>
+            <w:hideMark/>
+          </w:tcPr>
+          <w:p>
+            <w:pPr>
+              <w:spacing w:after="160" w:line="259" w:lineRule="auto"/>
+            </w:pPr>
+            <w:r>
+              <w:t>/</w:t>
+            </w:r>
+            <w:proofErr w:type="spellStart"/>
+            <w:r>
+              <w:t>auth</w:t>
+            </w:r>
+            <w:proofErr w:type="spellEnd"/>
+            <w:r>
+              <w:t>/</w:t>
+            </w:r>
+            <w:proofErr w:type="spellStart"/>
+            <w:r>
+              <w:t>register</w:t>
+            </w:r>
+            <w:proofErr w:type="spellEnd"/>
+          </w:p>
+        </w:tc>
+        <w:tc>
+          <w:tcPr>
+            <w:tcW w:w="0" w:type="auto"/>
+            <w:hideMark/>
+          </w:tcPr>
+          <w:p>
+            <w:pPr>
+              <w:spacing w:after="160" w:line="259" w:lineRule="auto"/>
+            </w:pPr>
+            <w:r>
+              <w:t>Créer un compte utilisateur</w:t>
+            </w:r>
+          </w:p>
+        </w:tc>
+        <w:tc>
+          <w:tcPr>
+            <w:tcW w:w="0" w:type="auto"/>
+            <w:hideMark/>
+          </w:tcPr>
+          <w:p>
+            <w:pPr>
+              <w:spacing w:after="160" w:line="259" w:lineRule="auto"/>
+            </w:pPr>
+            <w:r>
+              <w:t>Public</w:t>
+            </w:r>
+          </w:p>
+        </w:tc>
+      </w:tr>
+      <w:tr>
+        <w:tc>
+          <w:tcPr>
+            <w:tcW w:w="0" w:type="auto"/>
+            <w:hideMark/>
+          </w:tcPr>
+          <w:p>
+            <w:pPr>
+              <w:spacing w:after="160" w:line="259" w:lineRule="auto"/>
+            </w:pPr>
+            <w:r>
+              <w:t>POST</w:t>
+            </w:r>
+          </w:p>
+        </w:tc>
+        <w:tc>
+          <w:tcPr>
+            <w:tcW w:w="0" w:type="auto"/>
+            <w:hideMark/>
+          </w:tcPr>
+          <w:p>
+            <w:pPr>
+              <w:spacing w:after="160" w:line="259" w:lineRule="auto"/>
+            </w:pPr>
+            <w:r>
+              <w:t>/</w:t>
+            </w:r>
+            <w:proofErr w:type="spellStart"/>
+            <w:r>
+              <w:t>auth</w:t>
+            </w:r>
+            <w:proofErr w:type="spellEnd"/>
+            <w:r>
+              <w:t>/login</w:t>
+            </w:r>
+          </w:p>
+        </w:tc>
+        <w:tc>
+          <w:tcPr>
+            <w:tcW w:w="0" w:type="auto"/>
+            <w:hideMark/>
+          </w:tcPr>
+          <w:p>
+            <w:pPr>
+              <w:spacing w:after="160" w:line="259" w:lineRule="auto"/>
+            </w:pPr>
+            <w:r>
+              <w:t xml:space="preserve">Connexion, retourne un </w:t>
+            </w:r>
+            <w:proofErr w:type="spellStart"/>
+            <w:r>
+              <w:t>token</w:t>
+            </w:r>
+            <w:proofErr w:type="spellEnd"/>
+          </w:p>
+        </w:tc>
+        <w:tc>
+          <w:tcPr>
+            <w:tcW w:w="0" w:type="auto"/>
+            <w:hideMark/>
+          </w:tcPr>
+          <w:p>
+            <w:pPr>
+              <w:spacing w:after="160" w:line="259" w:lineRule="auto"/>
+            </w:pPr>
+            <w:r>
+              <w:t>Public</w:t>
+            </w:r>
+          </w:p>
+        </w:tc>
+      </w:tr>
+      <w:tr>
+        <w:tc>
+          <w:tcPr>
+            <w:tcW w:w="0" w:type="auto"/>
+            <w:hideMark/>
+          </w:tcPr>
+          <w:p>
+            <w:pPr>
+              <w:spacing w:after="160" w:line="259" w:lineRule="auto"/>
+            </w:pPr>
+            <w:r>
+              <w:t>POST</w:t>
+            </w:r>
+          </w:p>
+        </w:tc>
+        <w:tc>
+          <w:tcPr>
+            <w:tcW w:w="0" w:type="auto"/>
+            <w:hideMark/>
+          </w:tcPr>
+          <w:p>
+            <w:pPr>
+              <w:spacing w:after="160" w:line="259" w:lineRule="auto"/>
+            </w:pPr>
+            <w:r>
+              <w:t>/</w:t>
+            </w:r>
+            <w:proofErr w:type="spellStart"/>
+            <w:r>
+              <w:t>auth</w:t>
+            </w:r>
+            <w:proofErr w:type="spellEnd"/>
+            <w:r>
+              <w:t>/</w:t>
+            </w:r>
+            <w:proofErr w:type="spellStart"/>
+            <w:r>
+              <w:t>logout</w:t>
+            </w:r>
+            <w:proofErr w:type="spellEnd"/>
+          </w:p>
+        </w:tc>
+        <w:tc>
+          <w:tcPr>
+            <w:tcW w:w="0" w:type="auto"/>
+            <w:hideMark/>
+          </w:tcPr>
+          <w:p>
+            <w:pPr>
+              <w:spacing w:after="160" w:line="259" w:lineRule="auto"/>
+            </w:pPr>
+            <w:r>
+              <w:t>Déconnexion de l’utilisateur</w:t>
+            </w:r>
+          </w:p>
+        </w:tc>
+        <w:tc>
+          <w:tcPr>
+            <w:tcW w:w="0" w:type="auto"/>
+            <w:hideMark/>
+          </w:tcPr>
+          <w:p>
+            <w:pPr>
+              <w:spacing w:after="160" w:line="259" w:lineRule="auto"/>
+            </w:pPr>
+            <w:r>
+              <w:t>Authentifié</w:t>
+            </w:r>
+          </w:p>
+        </w:tc>
+      </w:tr>
+      <w:tr>
+        <w:tc>
+          <w:tcPr>
+            <w:tcW w:w="0" w:type="auto"/>
+            <w:hideMark/>
+          </w:tcPr>
+          <w:p>
+            <w:pPr>
+              <w:spacing w:after="160" w:line="259" w:lineRule="auto"/>
+            </w:pPr>
+            <w:r>
+              <w:t>GET</w:t>
+            </w:r>
+          </w:p>
+        </w:tc>
+        <w:tc>
+          <w:tcPr>
+            <w:tcW w:w="0" w:type="auto"/>
+            <w:hideMark/>
+          </w:tcPr>
+          <w:p>
+            <w:pPr>
+              <w:spacing w:after="160" w:line="259" w:lineRule="auto"/>
+            </w:pPr>
+            <w:r>
+              <w:t>/</w:t>
+            </w:r>
+            <w:proofErr w:type="spellStart"/>
+            <w:r>
+              <w:t>auth</w:t>
+            </w:r>
+            <w:proofErr w:type="spellEnd"/>
+            <w:r>
+              <w:t>/me</w:t>
+            </w:r>
+          </w:p>
+        </w:tc>
+        <w:tc>
+          <w:tcPr>
+            <w:tcW w:w="0" w:type="auto"/>
+            <w:hideMark/>
+          </w:tcPr>
+          <w:p>
+            <w:pPr>
+              <w:spacing w:after="160" w:line="259" w:lineRule="auto"/>
+            </w:pPr>
+            <w:r>
+              <w:t>Récupérer les infos de l’utilisateur connecté</w:t>
+            </w:r>
+          </w:p>
+        </w:tc>
+        <w:tc>
+          <w:tcPr>
+            <w:tcW w:w="0" w:type="auto"/>
+            <w:hideMark/>
+          </w:tcPr>
+          <w:p>
+            <w:pPr>
+              <w:spacing w:after="160" w:line="259" w:lineRule="auto"/>
+            </w:pPr>
+            <w:r>
+              <w:t>Authentifié</w:t>
+            </w:r>
+          </w:p>
+        </w:tc>
+      </w:tr>
+    </w:tbl>
     <w:p>
       <w:pPr>
         <w:pStyle w:val="Titre3"/>
       </w:pPr>
     </w:p>
     <w:p>
+      <w:r>
+        <w:t>Utilisateurs</w:t>
+      </w:r>
+    </w:p>
+    <w:tbl>
+      <w:tblPr>
+        <w:tblStyle w:val="Grilledutableau"/>
+        <w:tblW w:w="0" w:type="auto"/>
+        <w:tblLook w:val="04A0" w:firstRow="1" w:lastRow="0" w:firstColumn="1" w:lastColumn="0" w:noHBand="0" w:noVBand="1"/>
+      </w:tblPr>
+      <w:tblGrid>
+        <w:gridCol w:w="1061"/>
+        <w:gridCol w:w="1085"/>
+        <w:gridCol w:w="3109"/>
+        <w:gridCol w:w="2207"/>
+      </w:tblGrid>
+      <w:tr>
+        <w:tc>
+          <w:tcPr>
+            <w:tcW w:w="0" w:type="auto"/>
+            <w:hideMark/>
+          </w:tcPr>
+          <w:p>
+            <w:pPr>
+              <w:spacing w:after="160" w:line="259" w:lineRule="auto"/>
+              <w:rPr>
+                <w:b/>
+                <w:bCs/>
+              </w:rPr>
+            </w:pPr>
+            <w:r>
+              <w:rPr>
+                <w:b/>
+                <w:bCs/>
+              </w:rPr>
+              <w:t>Méthode</w:t>
+            </w:r>
+          </w:p>
+        </w:tc>
+        <w:tc>
+          <w:tcPr>
+            <w:tcW w:w="0" w:type="auto"/>
+            <w:hideMark/>
+          </w:tcPr>
+          <w:p>
+            <w:pPr>
+              <w:spacing w:after="160" w:line="259" w:lineRule="auto"/>
+              <w:rPr>
+                <w:b/>
+                <w:bCs/>
+              </w:rPr>
+            </w:pPr>
+            <w:r>
+              <w:rPr>
+                <w:b/>
+                <w:bCs/>
+              </w:rPr>
+              <w:t>URI</w:t>
+            </w:r>
+          </w:p>
+        </w:tc>
+        <w:tc>
+          <w:tcPr>
+            <w:tcW w:w="0" w:type="auto"/>
+            <w:hideMark/>
+          </w:tcPr>
+          <w:p>
+            <w:pPr>
+              <w:spacing w:after="160" w:line="259" w:lineRule="auto"/>
+              <w:rPr>
+                <w:b/>
+                <w:bCs/>
+              </w:rPr>
+            </w:pPr>
+            <w:r>
+              <w:rPr>
+                <w:b/>
+                <w:bCs/>
+              </w:rPr>
+              <w:t>Description</w:t>
+            </w:r>
+          </w:p>
+        </w:tc>
+        <w:tc>
+          <w:tcPr>
+            <w:tcW w:w="0" w:type="auto"/>
+            <w:hideMark/>
+          </w:tcPr>
+          <w:p>
+            <w:pPr>
+              <w:spacing w:after="160" w:line="259" w:lineRule="auto"/>
+              <w:rPr>
+                <w:b/>
+                <w:bCs/>
+              </w:rPr>
+            </w:pPr>
+            <w:r>
+              <w:rPr>
+                <w:b/>
+                <w:bCs/>
+              </w:rPr>
+              <w:t>Accès</w:t>
+            </w:r>
+          </w:p>
+        </w:tc>
+      </w:tr>
+      <w:tr>
+        <w:tc>
+          <w:tcPr>
+            <w:tcW w:w="0" w:type="auto"/>
+            <w:hideMark/>
+          </w:tcPr>
+          <w:p>
+            <w:pPr>
+              <w:spacing w:after="160" w:line="259" w:lineRule="auto"/>
+            </w:pPr>
+            <w:r>
+              <w:t>GET</w:t>
+            </w:r>
+          </w:p>
+        </w:tc>
+        <w:tc>
+          <w:tcPr>
+            <w:tcW w:w="0" w:type="auto"/>
+            <w:hideMark/>
+          </w:tcPr>
+          <w:p>
+            <w:pPr>
+              <w:spacing w:after="160" w:line="259" w:lineRule="auto"/>
+            </w:pPr>
+            <w:r>
+              <w:t>/</w:t>
+            </w:r>
+            <w:proofErr w:type="spellStart"/>
+            <w:r>
+              <w:t>users</w:t>
+            </w:r>
+            <w:proofErr w:type="spellEnd"/>
+          </w:p>
+        </w:tc>
+        <w:tc>
+          <w:tcPr>
+            <w:tcW w:w="0" w:type="auto"/>
+            <w:hideMark/>
+          </w:tcPr>
+          <w:p>
+            <w:pPr>
+              <w:spacing w:after="160" w:line="259" w:lineRule="auto"/>
+            </w:pPr>
+            <w:r>
+              <w:t>Liste de tous les utilisateurs</w:t>
+            </w:r>
+          </w:p>
+        </w:tc>
+        <w:tc>
+          <w:tcPr>
+            <w:tcW w:w="0" w:type="auto"/>
+            <w:hideMark/>
+          </w:tcPr>
+          <w:p>
+            <w:pPr>
+              <w:spacing w:after="160" w:line="259" w:lineRule="auto"/>
+            </w:pPr>
+            <w:r>
+              <w:t>Admin</w:t>
+            </w:r>
+          </w:p>
+        </w:tc>
+      </w:tr>
+      <w:tr>
+        <w:tc>
+          <w:tcPr>
+            <w:tcW w:w="0" w:type="auto"/>
+            <w:hideMark/>
+          </w:tcPr>
+          <w:p>
+            <w:pPr>
+              <w:spacing w:after="160" w:line="259" w:lineRule="auto"/>
+            </w:pPr>
+            <w:r>
+              <w:t>GET</w:t>
+            </w:r>
+          </w:p>
+        </w:tc>
+        <w:tc>
+          <w:tcPr>
+            <w:tcW w:w="0" w:type="auto"/>
+            <w:hideMark/>
+          </w:tcPr>
+          <w:p>
+            <w:pPr>
+              <w:spacing w:after="160" w:line="259" w:lineRule="auto"/>
+            </w:pPr>
+            <w:r>
+              <w:t>/</w:t>
+            </w:r>
+            <w:proofErr w:type="spellStart"/>
+            <w:r>
+              <w:t>users</w:t>
+            </w:r>
+            <w:proofErr w:type="spellEnd"/>
+            <w:proofErr w:type="gramStart"/>
+            <w:r>
+              <w:t>/:</w:t>
+            </w:r>
+            <w:proofErr w:type="gramEnd"/>
+            <w:r>
+              <w:t>id</w:t>
+            </w:r>
+          </w:p>
+        </w:tc>
+        <w:tc>
+          <w:tcPr>
+            <w:tcW w:w="0" w:type="auto"/>
+            <w:hideMark/>
+          </w:tcPr>
+          <w:p>
+            <w:pPr>
+              <w:spacing w:after="160" w:line="259" w:lineRule="auto"/>
+            </w:pPr>
+            <w:r>
+              <w:t>Détails d’un utilisateur</w:t>
+            </w:r>
+          </w:p>
+        </w:tc>
+        <w:tc>
+          <w:tcPr>
+            <w:tcW w:w="0" w:type="auto"/>
+            <w:hideMark/>
+          </w:tcPr>
+          <w:p>
+            <w:pPr>
+              <w:spacing w:after="160" w:line="259" w:lineRule="auto"/>
+            </w:pPr>
+            <w:r>
+              <w:t>Authentifié</w:t>
+            </w:r>
+          </w:p>
+        </w:tc>
+      </w:tr>
+      <w:tr>
+        <w:tc>
+          <w:tcPr>
+            <w:tcW w:w="0" w:type="auto"/>
+            <w:hideMark/>
+          </w:tcPr>
+          <w:p>
+            <w:pPr>
+              <w:spacing w:after="160" w:line="259" w:lineRule="auto"/>
+            </w:pPr>
+            <w:r>
+              <w:t>PUT</w:t>
+            </w:r>
+          </w:p>
+        </w:tc>
+        <w:tc>
+          <w:tcPr>
+            <w:tcW w:w="0" w:type="auto"/>
+            <w:hideMark/>
+          </w:tcPr>
+          <w:p>
+            <w:pPr>
+              <w:spacing w:after="160" w:line="259" w:lineRule="auto"/>
+            </w:pPr>
+            <w:r>
+              <w:t>/</w:t>
+            </w:r>
+            <w:proofErr w:type="spellStart"/>
+            <w:r>
+              <w:t>users</w:t>
+            </w:r>
+            <w:proofErr w:type="spellEnd"/>
+            <w:proofErr w:type="gramStart"/>
+            <w:r>
+              <w:t>/:</w:t>
+            </w:r>
+            <w:proofErr w:type="gramEnd"/>
+            <w:r>
+              <w:t>id</w:t>
+            </w:r>
+          </w:p>
+        </w:tc>
+        <w:tc>
+          <w:tcPr>
+            <w:tcW w:w="0" w:type="auto"/>
+            <w:hideMark/>
+          </w:tcPr>
+          <w:p>
+            <w:pPr>
+              <w:spacing w:after="160" w:line="259" w:lineRule="auto"/>
+            </w:pPr>
+            <w:r>
+              <w:t>Modifier les infos de l’utilisateur</w:t>
+            </w:r>
+          </w:p>
+        </w:tc>
+        <w:tc>
+          <w:tcPr>
+            <w:tcW w:w="0" w:type="auto"/>
+            <w:hideMark/>
+          </w:tcPr>
+          <w:p>
+            <w:pPr>
+              <w:spacing w:after="160" w:line="259" w:lineRule="auto"/>
+            </w:pPr>
+            <w:r>
+              <w:t>Propriétaire ou Admin</w:t>
+            </w:r>
+          </w:p>
+        </w:tc>
+      </w:tr>
+      <w:tr>
+        <w:tc>
+          <w:tcPr>
+            <w:tcW w:w="0" w:type="auto"/>
+            <w:hideMark/>
+          </w:tcPr>
+          <w:p>
+            <w:pPr>
+              <w:spacing w:after="160" w:line="259" w:lineRule="auto"/>
+            </w:pPr>
+            <w:r>
+              <w:t>DELETE</w:t>
+            </w:r>
+          </w:p>
+        </w:tc>
+        <w:tc>
+          <w:tcPr>
+            <w:tcW w:w="0" w:type="auto"/>
+            <w:hideMark/>
+          </w:tcPr>
+          <w:p>
+            <w:pPr>
+              <w:spacing w:after="160" w:line="259" w:lineRule="auto"/>
+            </w:pPr>
+            <w:r>
+              <w:t>/</w:t>
+            </w:r>
+            <w:proofErr w:type="spellStart"/>
+            <w:r>
+              <w:t>users</w:t>
+            </w:r>
+            <w:proofErr w:type="spellEnd"/>
+            <w:proofErr w:type="gramStart"/>
+            <w:r>
+              <w:t>/:</w:t>
+            </w:r>
+            <w:proofErr w:type="gramEnd"/>
+            <w:r>
+              <w:t>id</w:t>
+            </w:r>
+          </w:p>
+        </w:tc>
+        <w:tc>
+          <w:tcPr>
+            <w:tcW w:w="0" w:type="auto"/>
+            <w:hideMark/>
+          </w:tcPr>
+          <w:p>
+            <w:pPr>
+              <w:spacing w:after="160" w:line="259" w:lineRule="auto"/>
+            </w:pPr>
+            <w:r>
+              <w:t>Supprimer un utilisateur</w:t>
+            </w:r>
+          </w:p>
+        </w:tc>
+        <w:tc>
+          <w:tcPr>
+            <w:tcW w:w="0" w:type="auto"/>
+            <w:hideMark/>
+          </w:tcPr>
+          <w:p>
+            <w:pPr>
+              <w:spacing w:after="160" w:line="259" w:lineRule="auto"/>
+            </w:pPr>
+            <w:r>
+              <w:t>Admin</w:t>
+            </w:r>
+          </w:p>
+        </w:tc>
+      </w:tr>
+    </w:tbl>
+    <w:p/>
+    <w:p>
+      <w:r>
+        <w:t>Catégories</w:t>
+      </w:r>
+    </w:p>
+    <w:tbl>
+      <w:tblPr>
+        <w:tblStyle w:val="Grilledutableau"/>
+        <w:tblW w:w="0" w:type="auto"/>
+        <w:tblLook w:val="04A0" w:firstRow="1" w:lastRow="0" w:firstColumn="1" w:lastColumn="0" w:noHBand="0" w:noVBand="1"/>
+      </w:tblPr>
+      <w:tblGrid>
+        <w:gridCol w:w="1061"/>
+        <w:gridCol w:w="1535"/>
+        <w:gridCol w:w="2431"/>
+        <w:gridCol w:w="801"/>
+      </w:tblGrid>
+      <w:tr>
+        <w:tc>
+          <w:tcPr>
+            <w:tcW w:w="0" w:type="auto"/>
+            <w:hideMark/>
+          </w:tcPr>
+          <w:p>
+            <w:pPr>
+              <w:spacing w:after="160" w:line="259" w:lineRule="auto"/>
+              <w:rPr>
+                <w:b/>
+                <w:bCs/>
+              </w:rPr>
+            </w:pPr>
+            <w:r>
+              <w:rPr>
+                <w:b/>
+                <w:bCs/>
+              </w:rPr>
+              <w:t>Méthode</w:t>
+            </w:r>
+          </w:p>
+        </w:tc>
+        <w:tc>
+          <w:tcPr>
+            <w:tcW w:w="0" w:type="auto"/>
+            <w:hideMark/>
+          </w:tcPr>
+          <w:p>
+            <w:pPr>
+              <w:spacing w:after="160" w:line="259" w:lineRule="auto"/>
+              <w:rPr>
+                <w:b/>
+                <w:bCs/>
+              </w:rPr>
+            </w:pPr>
+            <w:r>
+              <w:rPr>
+                <w:b/>
+                <w:bCs/>
+              </w:rPr>
+              <w:t>URI</w:t>
+            </w:r>
+          </w:p>
+        </w:tc>
+        <w:tc>
+          <w:tcPr>
+            <w:tcW w:w="0" w:type="auto"/>
+            <w:hideMark/>
+          </w:tcPr>
+          <w:p>
+            <w:pPr>
+              <w:spacing w:after="160" w:line="259" w:lineRule="auto"/>
+              <w:rPr>
+                <w:b/>
+                <w:bCs/>
+              </w:rPr>
+            </w:pPr>
+            <w:r>
+              <w:rPr>
+                <w:b/>
+                <w:bCs/>
+              </w:rPr>
+              <w:t>Description</w:t>
+            </w:r>
+          </w:p>
+        </w:tc>
+        <w:tc>
+          <w:tcPr>
+            <w:tcW w:w="0" w:type="auto"/>
+            <w:hideMark/>
+          </w:tcPr>
+          <w:p>
+            <w:pPr>
+              <w:spacing w:after="160" w:line="259" w:lineRule="auto"/>
+              <w:rPr>
+                <w:b/>
+                <w:bCs/>
+              </w:rPr>
+            </w:pPr>
+            <w:r>
+              <w:rPr>
+                <w:b/>
+                <w:bCs/>
+              </w:rPr>
+              <w:t>Accès</w:t>
+            </w:r>
+          </w:p>
+        </w:tc>
+      </w:tr>
+      <w:tr>
+        <w:tc>
+          <w:tcPr>
+            <w:tcW w:w="0" w:type="auto"/>
+            <w:hideMark/>
+          </w:tcPr>
+          <w:p>
+            <w:pPr>
+              <w:spacing w:after="160" w:line="259" w:lineRule="auto"/>
+            </w:pPr>
+            <w:r>
+              <w:t>GET</w:t>
+            </w:r>
+          </w:p>
+        </w:tc>
+        <w:tc>
+          <w:tcPr>
+            <w:tcW w:w="0" w:type="auto"/>
+            <w:hideMark/>
+          </w:tcPr>
+          <w:p>
+            <w:pPr>
+              <w:spacing w:after="160" w:line="259" w:lineRule="auto"/>
+            </w:pPr>
+            <w:r>
+              <w:t>/</w:t>
+            </w:r>
+            <w:proofErr w:type="spellStart"/>
+            <w:r>
+              <w:t>categories</w:t>
+            </w:r>
+            <w:proofErr w:type="spellEnd"/>
+          </w:p>
+        </w:tc>
+        <w:tc>
+          <w:tcPr>
+            <w:tcW w:w="0" w:type="auto"/>
+            <w:hideMark/>
+          </w:tcPr>
+          <w:p>
+            <w:pPr>
+              <w:spacing w:after="160" w:line="259" w:lineRule="auto"/>
+            </w:pPr>
+            <w:r>
+              <w:t>Liste des catégories</w:t>
+            </w:r>
+          </w:p>
+        </w:tc>
+        <w:tc>
+          <w:tcPr>
+            <w:tcW w:w="0" w:type="auto"/>
+            <w:hideMark/>
+          </w:tcPr>
+          <w:p>
+            <w:pPr>
+              <w:spacing w:after="160" w:line="259" w:lineRule="auto"/>
+            </w:pPr>
+            <w:r>
+              <w:t>Public</w:t>
+            </w:r>
+          </w:p>
+        </w:tc>
+      </w:tr>
+      <w:tr>
+        <w:tc>
+          <w:tcPr>
+            <w:tcW w:w="0" w:type="auto"/>
+            <w:hideMark/>
+          </w:tcPr>
+          <w:p>
+            <w:pPr>
+              <w:spacing w:after="160" w:line="259" w:lineRule="auto"/>
+            </w:pPr>
+            <w:r>
+              <w:t>GET</w:t>
+            </w:r>
+          </w:p>
+        </w:tc>
+        <w:tc>
+          <w:tcPr>
+            <w:tcW w:w="0" w:type="auto"/>
+            <w:hideMark/>
+          </w:tcPr>
+          <w:p>
+            <w:pPr>
+              <w:spacing w:after="160" w:line="259" w:lineRule="auto"/>
+            </w:pPr>
+            <w:r>
+              <w:t>/</w:t>
+            </w:r>
+            <w:proofErr w:type="spellStart"/>
+            <w:r>
+              <w:t>categories</w:t>
+            </w:r>
+            <w:proofErr w:type="spellEnd"/>
+            <w:proofErr w:type="gramStart"/>
+            <w:r>
+              <w:t>/:</w:t>
+            </w:r>
+            <w:proofErr w:type="gramEnd"/>
+            <w:r>
+              <w:t>id</w:t>
+            </w:r>
+          </w:p>
+        </w:tc>
+        <w:tc>
+          <w:tcPr>
+            <w:tcW w:w="0" w:type="auto"/>
+            <w:hideMark/>
+          </w:tcPr>
+          <w:p>
+            <w:pPr>
+              <w:spacing w:after="160" w:line="259" w:lineRule="auto"/>
+            </w:pPr>
+            <w:r>
+              <w:t>Détails d’une catégorie</w:t>
+            </w:r>
+          </w:p>
+        </w:tc>
+        <w:tc>
+          <w:tcPr>
+            <w:tcW w:w="0" w:type="auto"/>
+            <w:hideMark/>
+          </w:tcPr>
+          <w:p>
+            <w:pPr>
+              <w:spacing w:after="160" w:line="259" w:lineRule="auto"/>
+            </w:pPr>
+            <w:r>
+              <w:t>Public</w:t>
+            </w:r>
+          </w:p>
+        </w:tc>
+      </w:tr>
+      <w:tr>
+        <w:tc>
+          <w:tcPr>
+            <w:tcW w:w="0" w:type="auto"/>
+            <w:hideMark/>
+          </w:tcPr>
+          <w:p>
+            <w:pPr>
+              <w:spacing w:after="160" w:line="259" w:lineRule="auto"/>
+            </w:pPr>
+            <w:r>
+              <w:t>POST</w:t>
+            </w:r>
+          </w:p>
+        </w:tc>
+        <w:tc>
+          <w:tcPr>
+            <w:tcW w:w="0" w:type="auto"/>
+            <w:hideMark/>
+          </w:tcPr>
+          <w:p>
+            <w:pPr>
+              <w:spacing w:after="160" w:line="259" w:lineRule="auto"/>
+            </w:pPr>
+            <w:r>
+              <w:t>/</w:t>
+            </w:r>
+            <w:proofErr w:type="spellStart"/>
+            <w:r>
+              <w:t>categories</w:t>
+            </w:r>
+            <w:proofErr w:type="spellEnd"/>
+          </w:p>
+        </w:tc>
+        <w:tc>
+          <w:tcPr>
+            <w:tcW w:w="0" w:type="auto"/>
+            <w:hideMark/>
+          </w:tcPr>
+          <w:p>
+            <w:pPr>
+              <w:spacing w:after="160" w:line="259" w:lineRule="auto"/>
+            </w:pPr>
+            <w:r>
+              <w:t>Ajouter une catégorie</w:t>
+            </w:r>
+          </w:p>
+        </w:tc>
+        <w:tc>
+          <w:tcPr>
+            <w:tcW w:w="0" w:type="auto"/>
+            <w:hideMark/>
+          </w:tcPr>
+          <w:p>
+            <w:pPr>
+              <w:spacing w:after="160" w:line="259" w:lineRule="auto"/>
+            </w:pPr>
+            <w:r>
+              <w:t>Admin</w:t>
+            </w:r>
+          </w:p>
+        </w:tc>
+      </w:tr>
+      <w:tr>
+        <w:tc>
+          <w:tcPr>
+            <w:tcW w:w="0" w:type="auto"/>
+            <w:hideMark/>
+          </w:tcPr>
+          <w:p>
+            <w:pPr>
+              <w:spacing w:after="160" w:line="259" w:lineRule="auto"/>
+            </w:pPr>
+            <w:r>
+              <w:t>PUT</w:t>
+            </w:r>
+          </w:p>
+        </w:tc>
+        <w:tc>
+          <w:tcPr>
+            <w:tcW w:w="0" w:type="auto"/>
+            <w:hideMark/>
+          </w:tcPr>
+          <w:p>
+            <w:pPr>
+              <w:spacing w:after="160" w:line="259" w:lineRule="auto"/>
+            </w:pPr>
+            <w:r>
+              <w:t>/</w:t>
+            </w:r>
+            <w:proofErr w:type="spellStart"/>
+            <w:r>
+              <w:t>categories</w:t>
+            </w:r>
+            <w:proofErr w:type="spellEnd"/>
+            <w:proofErr w:type="gramStart"/>
+            <w:r>
+              <w:t>/:</w:t>
+            </w:r>
+            <w:proofErr w:type="gramEnd"/>
+            <w:r>
+              <w:t>id</w:t>
+            </w:r>
+          </w:p>
+        </w:tc>
+        <w:tc>
+          <w:tcPr>
+            <w:tcW w:w="0" w:type="auto"/>
+            <w:hideMark/>
+          </w:tcPr>
+          <w:p>
+            <w:pPr>
+              <w:spacing w:after="160" w:line="259" w:lineRule="auto"/>
+            </w:pPr>
+            <w:r>
+              <w:t>Modifier une catégorie</w:t>
+            </w:r>
+          </w:p>
+        </w:tc>
+        <w:tc>
+          <w:tcPr>
+            <w:tcW w:w="0" w:type="auto"/>
+            <w:hideMark/>
+          </w:tcPr>
+          <w:p>
+            <w:pPr>
+              <w:spacing w:after="160" w:line="259" w:lineRule="auto"/>
+            </w:pPr>
+            <w:r>
+              <w:t>Admin</w:t>
+            </w:r>
+          </w:p>
+        </w:tc>
+      </w:tr>
+      <w:tr>
+        <w:tc>
+          <w:tcPr>
+            <w:tcW w:w="0" w:type="auto"/>
+            <w:hideMark/>
+          </w:tcPr>
+          <w:p>
+            <w:pPr>
+              <w:spacing w:after="160" w:line="259" w:lineRule="auto"/>
+            </w:pPr>
+            <w:r>
+              <w:t>DELETE</w:t>
+            </w:r>
+          </w:p>
+        </w:tc>
+        <w:tc>
+          <w:tcPr>
+            <w:tcW w:w="0" w:type="auto"/>
+            <w:hideMark/>
+          </w:tcPr>
+          <w:p>
+            <w:pPr>
+              <w:spacing w:after="160" w:line="259" w:lineRule="auto"/>
+            </w:pPr>
+            <w:r>
+              <w:t>/</w:t>
+            </w:r>
+            <w:proofErr w:type="spellStart"/>
+            <w:r>
+              <w:t>categories</w:t>
+            </w:r>
+            <w:proofErr w:type="spellEnd"/>
+            <w:proofErr w:type="gramStart"/>
+            <w:r>
+              <w:t>/:</w:t>
+            </w:r>
+            <w:proofErr w:type="gramEnd"/>
+            <w:r>
+              <w:t>id</w:t>
+            </w:r>
+          </w:p>
+        </w:tc>
+        <w:tc>
+          <w:tcPr>
+            <w:tcW w:w="0" w:type="auto"/>
+            <w:hideMark/>
+          </w:tcPr>
+          <w:p>
+            <w:pPr>
+              <w:spacing w:after="160" w:line="259" w:lineRule="auto"/>
+            </w:pPr>
+            <w:r>
+              <w:t>Supprimer une catégorie</w:t>
+            </w:r>
+          </w:p>
+        </w:tc>
+        <w:tc>
+          <w:tcPr>
+            <w:tcW w:w="0" w:type="auto"/>
+            <w:hideMark/>
+          </w:tcPr>
+          <w:p>
+            <w:pPr>
+              <w:spacing w:after="160" w:line="259" w:lineRule="auto"/>
+            </w:pPr>
+            <w:r>
+              <w:t>Admin</w:t>
+            </w:r>
+          </w:p>
+        </w:tc>
+      </w:tr>
+    </w:tbl>
+    <w:p/>
+    <w:p/>
+    <w:p/>
+    <w:p/>
+    <w:p/>
+    <w:p/>
+    <w:p/>
+    <w:p>
+      <w:r>
+        <w:lastRenderedPageBreak/>
+        <w:t>Livres</w:t>
+      </w:r>
+    </w:p>
+    <w:tbl>
+      <w:tblPr>
+        <w:tblStyle w:val="Grilledutableau"/>
+        <w:tblW w:w="0" w:type="auto"/>
+        <w:tblLook w:val="04A0" w:firstRow="1" w:lastRow="0" w:firstColumn="1" w:lastColumn="0" w:noHBand="0" w:noVBand="1"/>
+      </w:tblPr>
+      <w:tblGrid>
+        <w:gridCol w:w="1061"/>
+        <w:gridCol w:w="2790"/>
+        <w:gridCol w:w="3986"/>
+        <w:gridCol w:w="1225"/>
+      </w:tblGrid>
+      <w:tr>
+        <w:tc>
+          <w:tcPr>
+            <w:tcW w:w="0" w:type="auto"/>
+            <w:hideMark/>
+          </w:tcPr>
+          <w:p>
+            <w:pPr>
+              <w:spacing w:after="160" w:line="259" w:lineRule="auto"/>
+              <w:rPr>
+                <w:b/>
+                <w:bCs/>
+              </w:rPr>
+            </w:pPr>
+            <w:r>
+              <w:rPr>
+                <w:b/>
+                <w:bCs/>
+              </w:rPr>
+              <w:t>Méthode</w:t>
+            </w:r>
+          </w:p>
+        </w:tc>
+        <w:tc>
+          <w:tcPr>
+            <w:tcW w:w="0" w:type="auto"/>
+            <w:hideMark/>
+          </w:tcPr>
+          <w:p>
+            <w:pPr>
+              <w:spacing w:after="160" w:line="259" w:lineRule="auto"/>
+              <w:rPr>
+                <w:b/>
+                <w:bCs/>
+              </w:rPr>
+            </w:pPr>
+            <w:r>
+              <w:rPr>
+                <w:b/>
+                <w:bCs/>
+              </w:rPr>
+              <w:t>URI</w:t>
+            </w:r>
+          </w:p>
+        </w:tc>
+        <w:tc>
+          <w:tcPr>
+            <w:tcW w:w="0" w:type="auto"/>
+            <w:hideMark/>
+          </w:tcPr>
+          <w:p>
+            <w:pPr>
+              <w:spacing w:after="160" w:line="259" w:lineRule="auto"/>
+              <w:rPr>
+                <w:b/>
+                <w:bCs/>
+              </w:rPr>
+            </w:pPr>
+            <w:r>
+              <w:rPr>
+                <w:b/>
+                <w:bCs/>
+              </w:rPr>
+              <w:t>Description</w:t>
+            </w:r>
+          </w:p>
+        </w:tc>
+        <w:tc>
+          <w:tcPr>
+            <w:tcW w:w="0" w:type="auto"/>
+            <w:hideMark/>
+          </w:tcPr>
+          <w:p>
+            <w:pPr>
+              <w:spacing w:after="160" w:line="259" w:lineRule="auto"/>
+              <w:rPr>
+                <w:b/>
+                <w:bCs/>
+              </w:rPr>
+            </w:pPr>
+            <w:r>
+              <w:rPr>
+                <w:b/>
+                <w:bCs/>
+              </w:rPr>
+              <w:t>Accès</w:t>
+            </w:r>
+          </w:p>
+        </w:tc>
+      </w:tr>
+      <w:tr>
+        <w:tc>
+          <w:tcPr>
+            <w:tcW w:w="0" w:type="auto"/>
+            <w:hideMark/>
+          </w:tcPr>
+          <w:p>
+            <w:pPr>
+              <w:spacing w:after="160" w:line="259" w:lineRule="auto"/>
+            </w:pPr>
+            <w:r>
+              <w:t>GET</w:t>
+            </w:r>
+          </w:p>
+        </w:tc>
+        <w:tc>
+          <w:tcPr>
+            <w:tcW w:w="0" w:type="auto"/>
+            <w:hideMark/>
+          </w:tcPr>
+          <w:p>
+            <w:pPr>
+              <w:spacing w:after="160" w:line="259" w:lineRule="auto"/>
+            </w:pPr>
+            <w:r>
+              <w:t>/books</w:t>
+            </w:r>
+          </w:p>
+        </w:tc>
+        <w:tc>
+          <w:tcPr>
+            <w:tcW w:w="0" w:type="auto"/>
+            <w:hideMark/>
+          </w:tcPr>
+          <w:p>
+            <w:pPr>
+              <w:spacing w:after="160" w:line="259" w:lineRule="auto"/>
+            </w:pPr>
+            <w:r>
+              <w:t>Liste de tous les livres</w:t>
+            </w:r>
+          </w:p>
+        </w:tc>
+        <w:tc>
+          <w:tcPr>
+            <w:tcW w:w="0" w:type="auto"/>
+            <w:hideMark/>
+          </w:tcPr>
+          <w:p>
+            <w:pPr>
+              <w:spacing w:after="160" w:line="259" w:lineRule="auto"/>
+            </w:pPr>
+            <w:r>
+              <w:t>Public</w:t>
+            </w:r>
+          </w:p>
+        </w:tc>
+      </w:tr>
+      <w:tr>
+        <w:tc>
+          <w:tcPr>
+            <w:tcW w:w="0" w:type="auto"/>
+            <w:hideMark/>
+          </w:tcPr>
+          <w:p>
+            <w:pPr>
+              <w:spacing w:after="160" w:line="259" w:lineRule="auto"/>
+            </w:pPr>
+            <w:r>
+              <w:t>GET</w:t>
+            </w:r>
+          </w:p>
+        </w:tc>
+        <w:tc>
+          <w:tcPr>
+            <w:tcW w:w="0" w:type="auto"/>
+            <w:hideMark/>
+          </w:tcPr>
+          <w:p>
+            <w:pPr>
+              <w:spacing w:after="160" w:line="259" w:lineRule="auto"/>
+            </w:pPr>
+            <w:r>
+              <w:t>/books/</w:t>
+            </w:r>
+            <w:proofErr w:type="spellStart"/>
+            <w:r>
+              <w:t>latest</w:t>
+            </w:r>
+            <w:proofErr w:type="spellEnd"/>
+          </w:p>
+        </w:tc>
+        <w:tc>
+          <w:tcPr>
+            <w:tcW w:w="0" w:type="auto"/>
+            <w:hideMark/>
+          </w:tcPr>
+          <w:p>
+            <w:pPr>
+              <w:spacing w:after="160" w:line="259" w:lineRule="auto"/>
+            </w:pPr>
+            <w:r>
+              <w:t>Récupère les 5 derniers livres ajoutés</w:t>
+            </w:r>
+          </w:p>
+        </w:tc>
+        <w:tc>
+          <w:tcPr>
+            <w:tcW w:w="0" w:type="auto"/>
+            <w:hideMark/>
+          </w:tcPr>
+          <w:p>
+            <w:pPr>
+              <w:spacing w:after="160" w:line="259" w:lineRule="auto"/>
+            </w:pPr>
+            <w:r>
+              <w:t>Public</w:t>
+            </w:r>
+          </w:p>
+        </w:tc>
+      </w:tr>
+      <w:tr>
+        <w:tc>
+          <w:tcPr>
+            <w:tcW w:w="0" w:type="auto"/>
+            <w:hideMark/>
+          </w:tcPr>
+          <w:p>
+            <w:pPr>
+              <w:spacing w:after="160" w:line="259" w:lineRule="auto"/>
+            </w:pPr>
+            <w:r>
+              <w:t>GET</w:t>
+            </w:r>
+          </w:p>
+        </w:tc>
+        <w:tc>
+          <w:tcPr>
+            <w:tcW w:w="0" w:type="auto"/>
+            <w:hideMark/>
+          </w:tcPr>
+          <w:p>
+            <w:pPr>
+              <w:spacing w:after="160" w:line="259" w:lineRule="auto"/>
+            </w:pPr>
+            <w:r>
+              <w:t>/books</w:t>
+            </w:r>
+            <w:proofErr w:type="gramStart"/>
+            <w:r>
+              <w:t>/:</w:t>
+            </w:r>
+            <w:proofErr w:type="gramEnd"/>
+            <w:r>
+              <w:t>id</w:t>
+            </w:r>
+          </w:p>
+        </w:tc>
+        <w:tc>
+          <w:tcPr>
+            <w:tcW w:w="0" w:type="auto"/>
+            <w:hideMark/>
+          </w:tcPr>
+          <w:p>
+            <w:pPr>
+              <w:spacing w:after="160" w:line="259" w:lineRule="auto"/>
+            </w:pPr>
+            <w:r>
+              <w:t>Détails d’un livre (auteur, résumé, notes, etc.)</w:t>
+            </w:r>
+          </w:p>
+        </w:tc>
+        <w:tc>
+          <w:tcPr>
+            <w:tcW w:w="0" w:type="auto"/>
+            <w:hideMark/>
+          </w:tcPr>
+          <w:p>
+            <w:pPr>
+              <w:spacing w:after="160" w:line="259" w:lineRule="auto"/>
+            </w:pPr>
+            <w:r>
+              <w:t>Public</w:t>
+            </w:r>
+          </w:p>
+        </w:tc>
+      </w:tr>
+      <w:tr>
+        <w:tc>
+          <w:tcPr>
+            <w:tcW w:w="0" w:type="auto"/>
+            <w:hideMark/>
+          </w:tcPr>
+          <w:p>
+            <w:pPr>
+              <w:spacing w:after="160" w:line="259" w:lineRule="auto"/>
+            </w:pPr>
+            <w:r>
+              <w:t>GET</w:t>
+            </w:r>
+          </w:p>
+        </w:tc>
+        <w:tc>
+          <w:tcPr>
+            <w:tcW w:w="0" w:type="auto"/>
+            <w:hideMark/>
+          </w:tcPr>
+          <w:p>
+            <w:pPr>
+              <w:spacing w:after="160" w:line="259" w:lineRule="auto"/>
+            </w:pPr>
+            <w:r>
+              <w:t>/books/</w:t>
+            </w:r>
+            <w:proofErr w:type="spellStart"/>
+            <w:r>
+              <w:t>category</w:t>
+            </w:r>
+            <w:proofErr w:type="spellEnd"/>
+            <w:proofErr w:type="gramStart"/>
+            <w:r>
+              <w:t>/:</w:t>
+            </w:r>
+            <w:proofErr w:type="spellStart"/>
+            <w:r>
+              <w:t>categoryId</w:t>
+            </w:r>
+            <w:proofErr w:type="spellEnd"/>
+            <w:proofErr w:type="gramEnd"/>
+          </w:p>
+        </w:tc>
+        <w:tc>
+          <w:tcPr>
+            <w:tcW w:w="0" w:type="auto"/>
+            <w:hideMark/>
+          </w:tcPr>
+          <w:p>
+            <w:pPr>
+              <w:spacing w:after="160" w:line="259" w:lineRule="auto"/>
+            </w:pPr>
+            <w:r>
+              <w:t>Liste des livres d’une catégorie</w:t>
+            </w:r>
+          </w:p>
+        </w:tc>
+        <w:tc>
+          <w:tcPr>
+            <w:tcW w:w="0" w:type="auto"/>
+            <w:hideMark/>
+          </w:tcPr>
+          <w:p>
+            <w:pPr>
+              <w:spacing w:after="160" w:line="259" w:lineRule="auto"/>
+            </w:pPr>
+            <w:r>
+              <w:t>Public</w:t>
+            </w:r>
+          </w:p>
+        </w:tc>
+      </w:tr>
+      <w:tr>
+        <w:tc>
+          <w:tcPr>
+            <w:tcW w:w="0" w:type="auto"/>
+            <w:hideMark/>
+          </w:tcPr>
+          <w:p>
+            <w:pPr>
+              <w:spacing w:after="160" w:line="259" w:lineRule="auto"/>
+            </w:pPr>
+            <w:r>
+              <w:t>POST</w:t>
+            </w:r>
+          </w:p>
+        </w:tc>
+        <w:tc>
+          <w:tcPr>
+            <w:tcW w:w="0" w:type="auto"/>
+            <w:hideMark/>
+          </w:tcPr>
+          <w:p>
+            <w:pPr>
+              <w:spacing w:after="160" w:line="259" w:lineRule="auto"/>
+            </w:pPr>
+            <w:r>
+              <w:t>/books</w:t>
+            </w:r>
+          </w:p>
+        </w:tc>
+        <w:tc>
+          <w:tcPr>
+            <w:tcW w:w="0" w:type="auto"/>
+            <w:hideMark/>
+          </w:tcPr>
+          <w:p>
+            <w:pPr>
+              <w:spacing w:after="160" w:line="259" w:lineRule="auto"/>
+            </w:pPr>
+            <w:r>
+              <w:t>Ajouter un livre</w:t>
+            </w:r>
+          </w:p>
+        </w:tc>
+        <w:tc>
+          <w:tcPr>
+            <w:tcW w:w="0" w:type="auto"/>
+            <w:hideMark/>
+          </w:tcPr>
+          <w:p>
+            <w:pPr>
+              <w:spacing w:after="160" w:line="259" w:lineRule="auto"/>
+            </w:pPr>
+            <w:r>
+              <w:t>Authentifié</w:t>
+            </w:r>
+          </w:p>
+        </w:tc>
+      </w:tr>
+      <w:tr>
+        <w:tc>
+          <w:tcPr>
+            <w:tcW w:w="0" w:type="auto"/>
+            <w:hideMark/>
+          </w:tcPr>
+          <w:p>
+            <w:pPr>
+              <w:spacing w:after="160" w:line="259" w:lineRule="auto"/>
+            </w:pPr>
+            <w:r>
+              <w:t>PUT</w:t>
+            </w:r>
+          </w:p>
+        </w:tc>
+        <w:tc>
+          <w:tcPr>
+            <w:tcW w:w="0" w:type="auto"/>
+            <w:hideMark/>
+          </w:tcPr>
+          <w:p>
+            <w:pPr>
+              <w:spacing w:after="160" w:line="259" w:lineRule="auto"/>
+            </w:pPr>
+            <w:r>
+              <w:t>/books</w:t>
+            </w:r>
+            <w:proofErr w:type="gramStart"/>
+            <w:r>
+              <w:t>/:</w:t>
+            </w:r>
+            <w:proofErr w:type="gramEnd"/>
+            <w:r>
+              <w:t>id</w:t>
+            </w:r>
+          </w:p>
+        </w:tc>
+        <w:tc>
+          <w:tcPr>
+            <w:tcW w:w="0" w:type="auto"/>
+            <w:hideMark/>
+          </w:tcPr>
+          <w:p>
+            <w:pPr>
+              <w:spacing w:after="160" w:line="259" w:lineRule="auto"/>
+            </w:pPr>
+            <w:r>
+              <w:t>Modifier un livre (si propriétaire ou admin)</w:t>
+            </w:r>
+          </w:p>
+        </w:tc>
+        <w:tc>
+          <w:tcPr>
+            <w:tcW w:w="0" w:type="auto"/>
+            <w:hideMark/>
+          </w:tcPr>
+          <w:p>
+            <w:pPr>
+              <w:spacing w:after="160" w:line="259" w:lineRule="auto"/>
+            </w:pPr>
+            <w:r>
+              <w:t>Authentifié</w:t>
+            </w:r>
+          </w:p>
+        </w:tc>
+      </w:tr>
+      <w:tr>
+        <w:tc>
+          <w:tcPr>
+            <w:tcW w:w="0" w:type="auto"/>
+            <w:hideMark/>
+          </w:tcPr>
+          <w:p>
+            <w:pPr>
+              <w:spacing w:after="160" w:line="259" w:lineRule="auto"/>
+            </w:pPr>
+            <w:r>
+              <w:t>DELETE</w:t>
+            </w:r>
+          </w:p>
+        </w:tc>
+        <w:tc>
+          <w:tcPr>
+            <w:tcW w:w="0" w:type="auto"/>
+            <w:hideMark/>
+          </w:tcPr>
+          <w:p>
+            <w:pPr>
+              <w:spacing w:after="160" w:line="259" w:lineRule="auto"/>
+            </w:pPr>
+            <w:r>
+              <w:t>/books</w:t>
+            </w:r>
+            <w:proofErr w:type="gramStart"/>
+            <w:r>
+              <w:t>/:</w:t>
+            </w:r>
+            <w:proofErr w:type="gramEnd"/>
+            <w:r>
+              <w:t>id</w:t>
+            </w:r>
+          </w:p>
+        </w:tc>
+        <w:tc>
+          <w:tcPr>
+            <w:tcW w:w="0" w:type="auto"/>
+            <w:hideMark/>
+          </w:tcPr>
+          <w:p>
+            <w:pPr>
+              <w:spacing w:after="160" w:line="259" w:lineRule="auto"/>
+            </w:pPr>
+            <w:r>
+              <w:t>Supprimer un livre (si propriétaire ou admin)</w:t>
+            </w:r>
+          </w:p>
+        </w:tc>
+        <w:tc>
+          <w:tcPr>
+            <w:tcW w:w="0" w:type="auto"/>
+            <w:hideMark/>
+          </w:tcPr>
+          <w:p>
+            <w:pPr>
+              <w:spacing w:after="160" w:line="259" w:lineRule="auto"/>
+            </w:pPr>
+            <w:r>
+              <w:t>Authentifié</w:t>
+            </w:r>
+          </w:p>
+        </w:tc>
+      </w:tr>
+      <w:tr>
+        <w:tc>
+          <w:tcPr>
+            <w:tcW w:w="0" w:type="auto"/>
+            <w:hideMark/>
+          </w:tcPr>
+          <w:p>
+            <w:pPr>
+              <w:spacing w:after="160" w:line="259" w:lineRule="auto"/>
+            </w:pPr>
+            <w:r>
+              <w:t>GET</w:t>
+            </w:r>
+          </w:p>
+        </w:tc>
+        <w:tc>
+          <w:tcPr>
+            <w:tcW w:w="0" w:type="auto"/>
+            <w:hideMark/>
+          </w:tcPr>
+          <w:p>
+            <w:pPr>
+              <w:spacing w:after="160" w:line="259" w:lineRule="auto"/>
+            </w:pPr>
+            <w:r>
+              <w:t>/books/</w:t>
+            </w:r>
+            <w:proofErr w:type="spellStart"/>
+            <w:proofErr w:type="gramStart"/>
+            <w:r>
+              <w:t>search?</w:t>
+            </w:r>
+            <w:proofErr w:type="gramEnd"/>
+            <w:r>
+              <w:t>q</w:t>
+            </w:r>
+            <w:proofErr w:type="spellEnd"/>
+            <w:r>
+              <w:t>=</w:t>
+            </w:r>
+          </w:p>
+        </w:tc>
+        <w:tc>
+          <w:tcPr>
+            <w:tcW w:w="0" w:type="auto"/>
+            <w:hideMark/>
+          </w:tcPr>
+          <w:p>
+            <w:pPr>
+              <w:spacing w:after="160" w:line="259" w:lineRule="auto"/>
+            </w:pPr>
+            <w:r>
+              <w:t>Recherche d’un livre par titre, auteur, ou catégorie</w:t>
+            </w:r>
+          </w:p>
+        </w:tc>
+        <w:tc>
+          <w:tcPr>
+            <w:tcW w:w="0" w:type="auto"/>
+            <w:hideMark/>
+          </w:tcPr>
+          <w:p>
+            <w:pPr>
+              <w:spacing w:after="160" w:line="259" w:lineRule="auto"/>
+            </w:pPr>
+            <w:r>
+              <w:t>Public</w:t>
+            </w:r>
+          </w:p>
+        </w:tc>
+      </w:tr>
+    </w:tbl>
+    <w:p/>
+    <w:p>
+      <w:r>
+        <w:t>Appréciations et Commentaires</w:t>
+      </w:r>
+    </w:p>
+    <w:tbl>
+      <w:tblPr>
+        <w:tblStyle w:val="Grilledutableau"/>
+        <w:tblW w:w="0" w:type="auto"/>
+        <w:tblLook w:val="04A0" w:firstRow="1" w:lastRow="0" w:firstColumn="1" w:lastColumn="0" w:noHBand="0" w:noVBand="1"/>
+      </w:tblPr>
+      <w:tblGrid>
+        <w:gridCol w:w="1061"/>
+        <w:gridCol w:w="2175"/>
+        <w:gridCol w:w="4601"/>
+        <w:gridCol w:w="1225"/>
+      </w:tblGrid>
+      <w:tr>
+        <w:tc>
+          <w:tcPr>
+            <w:tcW w:w="0" w:type="auto"/>
+            <w:hideMark/>
+          </w:tcPr>
+          <w:p>
+            <w:pPr>
+              <w:spacing w:after="160" w:line="259" w:lineRule="auto"/>
+              <w:rPr>
+                <w:b/>
+                <w:bCs/>
+              </w:rPr>
+            </w:pPr>
+            <w:r>
+              <w:rPr>
+                <w:b/>
+                <w:bCs/>
+              </w:rPr>
+              <w:t>Méthode</w:t>
+            </w:r>
+          </w:p>
+        </w:tc>
+        <w:tc>
+          <w:tcPr>
+            <w:tcW w:w="0" w:type="auto"/>
+            <w:hideMark/>
+          </w:tcPr>
+          <w:p>
+            <w:pPr>
+              <w:spacing w:after="160" w:line="259" w:lineRule="auto"/>
+              <w:rPr>
+                <w:b/>
+                <w:bCs/>
+              </w:rPr>
+            </w:pPr>
+            <w:r>
+              <w:rPr>
+                <w:b/>
+                <w:bCs/>
+              </w:rPr>
+              <w:t>URI</w:t>
+            </w:r>
+          </w:p>
+        </w:tc>
+        <w:tc>
+          <w:tcPr>
+            <w:tcW w:w="0" w:type="auto"/>
+            <w:hideMark/>
+          </w:tcPr>
+          <w:p>
+            <w:pPr>
+              <w:spacing w:after="160" w:line="259" w:lineRule="auto"/>
+              <w:rPr>
+                <w:b/>
+                <w:bCs/>
+              </w:rPr>
+            </w:pPr>
+            <w:r>
+              <w:rPr>
+                <w:b/>
+                <w:bCs/>
+              </w:rPr>
+              <w:t>Description</w:t>
+            </w:r>
+          </w:p>
+        </w:tc>
+        <w:tc>
+          <w:tcPr>
+            <w:tcW w:w="0" w:type="auto"/>
+            <w:hideMark/>
+          </w:tcPr>
+          <w:p>
+            <w:pPr>
+              <w:spacing w:after="160" w:line="259" w:lineRule="auto"/>
+              <w:rPr>
+                <w:b/>
+                <w:bCs/>
+              </w:rPr>
+            </w:pPr>
+            <w:r>
+              <w:rPr>
+                <w:b/>
+                <w:bCs/>
+              </w:rPr>
+              <w:t>Accès</w:t>
+            </w:r>
+          </w:p>
+        </w:tc>
+      </w:tr>
+      <w:tr>
+        <w:tc>
+          <w:tcPr>
+            <w:tcW w:w="0" w:type="auto"/>
+            <w:hideMark/>
+          </w:tcPr>
+          <w:p>
+            <w:pPr>
+              <w:spacing w:after="160" w:line="259" w:lineRule="auto"/>
+            </w:pPr>
+            <w:r>
+              <w:t>POST</w:t>
+            </w:r>
+          </w:p>
+        </w:tc>
+        <w:tc>
+          <w:tcPr>
+            <w:tcW w:w="0" w:type="auto"/>
+            <w:hideMark/>
+          </w:tcPr>
+          <w:p>
+            <w:pPr>
+              <w:spacing w:after="160" w:line="259" w:lineRule="auto"/>
+            </w:pPr>
+            <w:r>
+              <w:t>/books</w:t>
+            </w:r>
+            <w:proofErr w:type="gramStart"/>
+            <w:r>
+              <w:t>/:</w:t>
+            </w:r>
+            <w:proofErr w:type="gramEnd"/>
+            <w:r>
+              <w:t>id/ratings</w:t>
+            </w:r>
+          </w:p>
+        </w:tc>
+        <w:tc>
+          <w:tcPr>
+            <w:tcW w:w="0" w:type="auto"/>
+            <w:hideMark/>
+          </w:tcPr>
+          <w:p>
+            <w:pPr>
+              <w:spacing w:after="160" w:line="259" w:lineRule="auto"/>
+            </w:pPr>
+            <w:r>
+              <w:t>Ajouter une note à un livre</w:t>
+            </w:r>
+          </w:p>
+        </w:tc>
+        <w:tc>
+          <w:tcPr>
+            <w:tcW w:w="0" w:type="auto"/>
+            <w:hideMark/>
+          </w:tcPr>
+          <w:p>
+            <w:pPr>
+              <w:spacing w:after="160" w:line="259" w:lineRule="auto"/>
+            </w:pPr>
+            <w:r>
+              <w:t>Authentifié</w:t>
+            </w:r>
+          </w:p>
+        </w:tc>
+      </w:tr>
+      <w:tr>
+        <w:tc>
+          <w:tcPr>
+            <w:tcW w:w="0" w:type="auto"/>
+            <w:hideMark/>
+          </w:tcPr>
+          <w:p>
+            <w:pPr>
+              <w:spacing w:after="160" w:line="259" w:lineRule="auto"/>
+            </w:pPr>
+            <w:r>
+              <w:t>GET</w:t>
+            </w:r>
+          </w:p>
+        </w:tc>
+        <w:tc>
+          <w:tcPr>
+            <w:tcW w:w="0" w:type="auto"/>
+            <w:hideMark/>
+          </w:tcPr>
+          <w:p>
+            <w:pPr>
+              <w:spacing w:after="160" w:line="259" w:lineRule="auto"/>
+            </w:pPr>
+            <w:r>
+              <w:t>/books</w:t>
+            </w:r>
+            <w:proofErr w:type="gramStart"/>
+            <w:r>
+              <w:t>/:</w:t>
+            </w:r>
+            <w:proofErr w:type="gramEnd"/>
+            <w:r>
+              <w:t>id/ratings</w:t>
+            </w:r>
+          </w:p>
+        </w:tc>
+        <w:tc>
+          <w:tcPr>
+            <w:tcW w:w="0" w:type="auto"/>
+            <w:hideMark/>
+          </w:tcPr>
+          <w:p>
+            <w:pPr>
+              <w:spacing w:after="160" w:line="259" w:lineRule="auto"/>
+            </w:pPr>
+            <w:r>
+              <w:t>Voir les notes d’un livre</w:t>
+            </w:r>
+          </w:p>
+        </w:tc>
+        <w:tc>
+          <w:tcPr>
+            <w:tcW w:w="0" w:type="auto"/>
+            <w:hideMark/>
+          </w:tcPr>
+          <w:p>
+            <w:pPr>
+              <w:spacing w:after="160" w:line="259" w:lineRule="auto"/>
+            </w:pPr>
+            <w:r>
+              <w:t>Public</w:t>
+            </w:r>
+          </w:p>
+        </w:tc>
+      </w:tr>
+      <w:tr>
+        <w:tc>
+          <w:tcPr>
+            <w:tcW w:w="0" w:type="auto"/>
+            <w:hideMark/>
+          </w:tcPr>
+          <w:p>
+            <w:pPr>
+              <w:spacing w:after="160" w:line="259" w:lineRule="auto"/>
+            </w:pPr>
+            <w:r>
+              <w:t>POST</w:t>
+            </w:r>
+          </w:p>
+        </w:tc>
+        <w:tc>
+          <w:tcPr>
+            <w:tcW w:w="0" w:type="auto"/>
+            <w:hideMark/>
+          </w:tcPr>
+          <w:p>
+            <w:pPr>
+              <w:spacing w:after="160" w:line="259" w:lineRule="auto"/>
+            </w:pPr>
+            <w:r>
+              <w:t>/books</w:t>
+            </w:r>
+            <w:proofErr w:type="gramStart"/>
+            <w:r>
+              <w:t>/:</w:t>
+            </w:r>
+            <w:proofErr w:type="gramEnd"/>
+            <w:r>
+              <w:t>id/</w:t>
+            </w:r>
+            <w:proofErr w:type="spellStart"/>
+            <w:r>
+              <w:t>comments</w:t>
+            </w:r>
+            <w:proofErr w:type="spellEnd"/>
+          </w:p>
+        </w:tc>
+        <w:tc>
+          <w:tcPr>
+            <w:tcW w:w="0" w:type="auto"/>
+            <w:hideMark/>
+          </w:tcPr>
+          <w:p>
+            <w:pPr>
+              <w:spacing w:after="160" w:line="259" w:lineRule="auto"/>
+            </w:pPr>
+            <w:r>
+              <w:t>Ajouter un commentaire à un livre</w:t>
+            </w:r>
+          </w:p>
+        </w:tc>
+        <w:tc>
+          <w:tcPr>
+            <w:tcW w:w="0" w:type="auto"/>
+            <w:hideMark/>
+          </w:tcPr>
+          <w:p>
+            <w:pPr>
+              <w:spacing w:after="160" w:line="259" w:lineRule="auto"/>
+            </w:pPr>
+            <w:r>
+              <w:t>Authentifié</w:t>
+            </w:r>
+          </w:p>
+        </w:tc>
+      </w:tr>
+      <w:tr>
+        <w:tc>
+          <w:tcPr>
+            <w:tcW w:w="0" w:type="auto"/>
+            <w:hideMark/>
+          </w:tcPr>
+          <w:p>
+            <w:pPr>
+              <w:spacing w:after="160" w:line="259" w:lineRule="auto"/>
+            </w:pPr>
+            <w:r>
+              <w:t>GET</w:t>
+            </w:r>
+          </w:p>
+        </w:tc>
+        <w:tc>
+          <w:tcPr>
+            <w:tcW w:w="0" w:type="auto"/>
+            <w:hideMark/>
+          </w:tcPr>
+          <w:p>
+            <w:pPr>
+              <w:spacing w:after="160" w:line="259" w:lineRule="auto"/>
+            </w:pPr>
+            <w:r>
+              <w:t>/books</w:t>
+            </w:r>
+            <w:proofErr w:type="gramStart"/>
+            <w:r>
+              <w:t>/:</w:t>
+            </w:r>
+            <w:proofErr w:type="gramEnd"/>
+            <w:r>
+              <w:t>id/</w:t>
+            </w:r>
+            <w:proofErr w:type="spellStart"/>
+            <w:r>
+              <w:t>comments</w:t>
+            </w:r>
+            <w:proofErr w:type="spellEnd"/>
+          </w:p>
+        </w:tc>
+        <w:tc>
+          <w:tcPr>
+            <w:tcW w:w="0" w:type="auto"/>
+            <w:hideMark/>
+          </w:tcPr>
+          <w:p>
+            <w:pPr>
+              <w:spacing w:after="160" w:line="259" w:lineRule="auto"/>
+            </w:pPr>
+            <w:r>
+              <w:t>Voir les commentaires d’un livre</w:t>
+            </w:r>
+          </w:p>
+        </w:tc>
+        <w:tc>
+          <w:tcPr>
+            <w:tcW w:w="0" w:type="auto"/>
+            <w:hideMark/>
+          </w:tcPr>
+          <w:p>
+            <w:pPr>
+              <w:spacing w:after="160" w:line="259" w:lineRule="auto"/>
+            </w:pPr>
+            <w:r>
+              <w:t>Public</w:t>
+            </w:r>
+          </w:p>
+        </w:tc>
+      </w:tr>
+      <w:tr>
+        <w:tc>
+          <w:tcPr>
+            <w:tcW w:w="0" w:type="auto"/>
+            <w:hideMark/>
+          </w:tcPr>
+          <w:p>
+            <w:pPr>
+              <w:spacing w:after="160" w:line="259" w:lineRule="auto"/>
+            </w:pPr>
+            <w:r>
+              <w:t>DELETE</w:t>
+            </w:r>
+          </w:p>
+        </w:tc>
+        <w:tc>
+          <w:tcPr>
+            <w:tcW w:w="0" w:type="auto"/>
+            <w:hideMark/>
+          </w:tcPr>
+          <w:p>
+            <w:pPr>
+              <w:spacing w:after="160" w:line="259" w:lineRule="auto"/>
+            </w:pPr>
+            <w:r>
+              <w:t>/</w:t>
+            </w:r>
+            <w:proofErr w:type="spellStart"/>
+            <w:r>
+              <w:t>comments</w:t>
+            </w:r>
+            <w:proofErr w:type="spellEnd"/>
+            <w:proofErr w:type="gramStart"/>
+            <w:r>
+              <w:t>/:</w:t>
+            </w:r>
+            <w:proofErr w:type="gramEnd"/>
+            <w:r>
+              <w:t>id</w:t>
+            </w:r>
+          </w:p>
+        </w:tc>
+        <w:tc>
+          <w:tcPr>
+            <w:tcW w:w="0" w:type="auto"/>
+            <w:hideMark/>
+          </w:tcPr>
+          <w:p>
+            <w:pPr>
+              <w:spacing w:after="160" w:line="259" w:lineRule="auto"/>
+            </w:pPr>
+            <w:r>
+              <w:t>Supprimer un commentaire (propriétaire ou admin)</w:t>
+            </w:r>
+          </w:p>
+        </w:tc>
+        <w:tc>
+          <w:tcPr>
+            <w:tcW w:w="0" w:type="auto"/>
+            <w:hideMark/>
+          </w:tcPr>
+          <w:p>
+            <w:pPr>
+              <w:spacing w:after="160" w:line="259" w:lineRule="auto"/>
+            </w:pPr>
+            <w:r>
+              <w:t>Authentifié</w:t>
+            </w:r>
+          </w:p>
+        </w:tc>
+      </w:tr>
+    </w:tbl>
+    <w:p/>
+    <w:p>
+      <w:r>
+        <w:t>Administration</w:t>
+      </w:r>
+    </w:p>
+    <w:tbl>
+      <w:tblPr>
+        <w:tblStyle w:val="Grilledutableau"/>
+        <w:tblW w:w="0" w:type="auto"/>
+        <w:tblLook w:val="04A0" w:firstRow="1" w:lastRow="0" w:firstColumn="1" w:lastColumn="0" w:noHBand="0" w:noVBand="1"/>
+      </w:tblPr>
+      <w:tblGrid>
+        <w:gridCol w:w="1061"/>
+        <w:gridCol w:w="1901"/>
+        <w:gridCol w:w="5299"/>
+        <w:gridCol w:w="801"/>
+      </w:tblGrid>
+      <w:tr>
+        <w:tc>
+          <w:tcPr>
+            <w:tcW w:w="0" w:type="auto"/>
+            <w:hideMark/>
+          </w:tcPr>
+          <w:p>
+            <w:pPr>
+              <w:spacing w:after="160" w:line="259" w:lineRule="auto"/>
+              <w:rPr>
+                <w:b/>
+                <w:bCs/>
+              </w:rPr>
+            </w:pPr>
+            <w:r>
+              <w:rPr>
+                <w:b/>
+                <w:bCs/>
+              </w:rPr>
+              <w:t>Méthode</w:t>
+            </w:r>
+          </w:p>
+        </w:tc>
+        <w:tc>
+          <w:tcPr>
+            <w:tcW w:w="0" w:type="auto"/>
+            <w:hideMark/>
+          </w:tcPr>
+          <w:p>
+            <w:pPr>
+              <w:spacing w:after="160" w:line="259" w:lineRule="auto"/>
+              <w:rPr>
+                <w:b/>
+                <w:bCs/>
+              </w:rPr>
+            </w:pPr>
+            <w:r>
+              <w:rPr>
+                <w:b/>
+                <w:bCs/>
+              </w:rPr>
+              <w:t>URI</w:t>
+            </w:r>
+          </w:p>
+        </w:tc>
+        <w:tc>
+          <w:tcPr>
+            <w:tcW w:w="0" w:type="auto"/>
+            <w:hideMark/>
+          </w:tcPr>
+          <w:p>
+            <w:pPr>
+              <w:spacing w:after="160" w:line="259" w:lineRule="auto"/>
+              <w:rPr>
+                <w:b/>
+                <w:bCs/>
+              </w:rPr>
+            </w:pPr>
+            <w:r>
+              <w:rPr>
+                <w:b/>
+                <w:bCs/>
+              </w:rPr>
+              <w:t>Description</w:t>
+            </w:r>
+          </w:p>
+        </w:tc>
+        <w:tc>
+          <w:tcPr>
+            <w:tcW w:w="0" w:type="auto"/>
+            <w:hideMark/>
+          </w:tcPr>
+          <w:p>
+            <w:pPr>
+              <w:spacing w:after="160" w:line="259" w:lineRule="auto"/>
+              <w:rPr>
+                <w:b/>
+                <w:bCs/>
+              </w:rPr>
+            </w:pPr>
+            <w:r>
+              <w:rPr>
+                <w:b/>
+                <w:bCs/>
+              </w:rPr>
+              <w:t>Accès</w:t>
+            </w:r>
+          </w:p>
+        </w:tc>
+      </w:tr>
+      <w:tr>
+        <w:tc>
+          <w:tcPr>
+            <w:tcW w:w="0" w:type="auto"/>
+            <w:hideMark/>
+          </w:tcPr>
+          <w:p>
+            <w:pPr>
+              <w:spacing w:after="160" w:line="259" w:lineRule="auto"/>
+            </w:pPr>
+            <w:r>
+              <w:t>GET</w:t>
+            </w:r>
+          </w:p>
+        </w:tc>
+        <w:tc>
+          <w:tcPr>
+            <w:tcW w:w="0" w:type="auto"/>
+            <w:hideMark/>
+          </w:tcPr>
+          <w:p>
+            <w:pPr>
+              <w:spacing w:after="160" w:line="259" w:lineRule="auto"/>
+            </w:pPr>
+            <w:r>
+              <w:t>/admin/</w:t>
+            </w:r>
+            <w:proofErr w:type="spellStart"/>
+            <w:r>
+              <w:t>dashboard</w:t>
+            </w:r>
+            <w:proofErr w:type="spellEnd"/>
+          </w:p>
+        </w:tc>
+        <w:tc>
+          <w:tcPr>
+            <w:tcW w:w="0" w:type="auto"/>
+            <w:hideMark/>
+          </w:tcPr>
+          <w:p>
+            <w:pPr>
+              <w:spacing w:after="160" w:line="259" w:lineRule="auto"/>
+            </w:pPr>
+            <w:r>
+              <w:t>Statistiques générales (nombre de livres, utilisateurs, commentaires)</w:t>
+            </w:r>
+          </w:p>
+        </w:tc>
+        <w:tc>
+          <w:tcPr>
+            <w:tcW w:w="0" w:type="auto"/>
+            <w:hideMark/>
+          </w:tcPr>
+          <w:p>
+            <w:pPr>
+              <w:spacing w:after="160" w:line="259" w:lineRule="auto"/>
+            </w:pPr>
+            <w:r>
+              <w:t>Admin</w:t>
+            </w:r>
+          </w:p>
+        </w:tc>
+      </w:tr>
+    </w:tbl>
+    <w:p/>
+    <w:p/>
+    <w:p/>
+    <w:p>
+      <w:pPr>
+        <w:pStyle w:val="Titre4"/>
+      </w:pPr>
+      <w:r>
+        <w:lastRenderedPageBreak/>
+        <w:t>Gestion des erreurs &amp; validation</w:t>
+      </w:r>
+    </w:p>
+    <w:p>
+      <w:r>
+        <w:t>Tous les formulaires sont validés (ex. : champs obligatoires, formats, longueurs).</w:t>
+      </w:r>
+    </w:p>
+    <w:p>
+      <w:r>
+        <w:t>Retour des statuts HTTP appropriés :</w:t>
+      </w:r>
+    </w:p>
+    <w:p>
+      <w:pPr>
+        <w:pStyle w:val="Paragraphedeliste"/>
+        <w:numPr>
+          <w:ilvl w:val="0"/>
+          <w:numId w:val="5"/>
+        </w:numPr>
+        <w:rPr>
+          <w:lang w:val="en-US"/>
+        </w:rPr>
+      </w:pPr>
+      <w:r>
+        <w:rPr>
+          <w:lang w:val="en-US"/>
+        </w:rPr>
+        <w:t>200 OK / 201 Created / 204 No Content</w:t>
+      </w:r>
+    </w:p>
+    <w:p>
+      <w:pPr>
+        <w:pStyle w:val="Paragraphedeliste"/>
+        <w:numPr>
+          <w:ilvl w:val="0"/>
+          <w:numId w:val="5"/>
+        </w:numPr>
+        <w:rPr>
+          <w:lang w:val="en-US"/>
+        </w:rPr>
+      </w:pPr>
+      <w:r>
+        <w:rPr>
+          <w:lang w:val="en-US"/>
+        </w:rPr>
+        <w:t>400 Bad Request</w:t>
+      </w:r>
+    </w:p>
+    <w:p>
+      <w:pPr>
+        <w:pStyle w:val="Paragraphedeliste"/>
+        <w:numPr>
+          <w:ilvl w:val="0"/>
+          <w:numId w:val="5"/>
+        </w:numPr>
+        <w:rPr>
+          <w:lang w:val="en-US"/>
+        </w:rPr>
+      </w:pPr>
+      <w:r>
+        <w:rPr>
+          <w:lang w:val="en-US"/>
+        </w:rPr>
+        <w:t>401 Unauthorized</w:t>
+      </w:r>
+    </w:p>
+    <w:p>
+      <w:pPr>
+        <w:pStyle w:val="Paragraphedeliste"/>
+        <w:numPr>
+          <w:ilvl w:val="0"/>
+          <w:numId w:val="5"/>
+        </w:numPr>
+        <w:rPr>
+          <w:lang w:val="en-US"/>
+        </w:rPr>
+      </w:pPr>
+      <w:r>
+        <w:rPr>
+          <w:lang w:val="en-US"/>
+        </w:rPr>
+        <w:t>403 Forbidden</w:t>
+      </w:r>
+    </w:p>
+    <w:p>
+      <w:pPr>
+        <w:pStyle w:val="Paragraphedeliste"/>
+        <w:numPr>
+          <w:ilvl w:val="0"/>
+          <w:numId w:val="5"/>
+        </w:numPr>
+        <w:rPr>
+          <w:lang w:val="en-US"/>
+        </w:rPr>
+      </w:pPr>
+      <w:r>
+        <w:rPr>
+          <w:lang w:val="en-US"/>
+        </w:rPr>
+        <w:t>404 Not Found</w:t>
+      </w:r>
+    </w:p>
+    <w:p>
+      <w:pPr>
+        <w:pStyle w:val="Paragraphedeliste"/>
+        <w:numPr>
+          <w:ilvl w:val="0"/>
+          <w:numId w:val="5"/>
+        </w:numPr>
+        <w:rPr>
+          <w:lang w:val="en-US"/>
+        </w:rPr>
+      </w:pPr>
+      <w:r>
+        <w:rPr>
+          <w:lang w:val="en-US"/>
+        </w:rPr>
+        <w:t>500 Internal Server Error</w:t>
+      </w:r>
+    </w:p>
+    <w:p>
       <w:pPr>
         <w:pStyle w:val="Titre3"/>
+        <w:rPr>
+          <w:lang w:val="en-US"/>
+        </w:rPr>
       </w:pPr>
     </w:p>
     <w:p>
       <w:pPr>
         <w:pStyle w:val="Titre3"/>
       </w:pPr>
+      <w:r>
+        <w:t>List Routes</w:t>
+      </w:r>
     </w:p>
     <w:p>
       <w:pPr>
@@ -412,55 +3136,12 @@
       <w:pPr>
         <w:pStyle w:val="Titre3"/>
       </w:pPr>
-    </w:p>
-    <w:p>
-      <w:pPr>
-        <w:pStyle w:val="Titre3"/>
-      </w:pPr>
-    </w:p>
-    <w:p>
-      <w:pPr>
-        <w:pStyle w:val="Titre3"/>
-      </w:pPr>
-    </w:p>
-    <w:p>
-      <w:pPr>
-        <w:pStyle w:val="Titre3"/>
-      </w:pPr>
-    </w:p>
-    <w:p>
-      <w:pPr>
-        <w:pStyle w:val="Titre3"/>
-      </w:pPr>
-    </w:p>
-    <w:p>
-      <w:pPr>
-        <w:pStyle w:val="Titre3"/>
-      </w:pPr>
-    </w:p>
-    <w:p>
-      <w:pPr>
-        <w:pStyle w:val="Titre3"/>
-      </w:pPr>
-      <w:r>
-        <w:t>List Routes</w:t>
-      </w:r>
-    </w:p>
-    <w:p>
-      <w:pPr>
-        <w:pStyle w:val="Titre3"/>
-      </w:pPr>
-    </w:p>
-    <w:p>
-      <w:pPr>
-        <w:pStyle w:val="Titre3"/>
-      </w:pPr>
       <w:r>
         <w:rPr>
           <w:noProof/>
         </w:rPr>
         <w:drawing>
-          <wp:inline distT="0" distB="0" distL="0" distR="0" wp14:anchorId="3B886C9B" wp14:editId="4970741E">
+          <wp:inline distT="0" distB="0" distL="0" distR="0" wp14:anchorId="3B886C9B" wp14:editId="32938C83">
             <wp:extent cx="5745480" cy="1828800"/>
             <wp:effectExtent l="0" t="0" r="7620" b="0"/>
             <wp:docPr id="1149117621" name="Image 1"/>
@@ -477,7 +3158,7 @@
                     </pic:cNvPicPr>
                   </pic:nvPicPr>
                   <pic:blipFill>
-                    <a:blip r:embed="rId10" cstate="print">
+                    <a:blip r:embed="rId11" cstate="print">
                       <a:extLst>
                         <a:ext uri="{28A0092B-C50C-407E-A947-70E740481C1C}">
                           <a14:useLocalDpi xmlns:a14="http://schemas.microsoft.com/office/drawing/2010/main" val="0"/>
@@ -508,9 +3189,19 @@
           </wp:inline>
         </w:drawing>
       </w:r>
-      <w:r>
-        <w:t>Category validator</w:t>
-      </w:r>
+      <w:proofErr w:type="spellStart"/>
+      <w:r>
+        <w:t>Category</w:t>
+      </w:r>
+      <w:proofErr w:type="spellEnd"/>
+      <w:r>
+        <w:t xml:space="preserve"> </w:t>
+      </w:r>
+      <w:proofErr w:type="spellStart"/>
+      <w:r>
+        <w:t>validator</w:t>
+      </w:r>
+      <w:proofErr w:type="spellEnd"/>
     </w:p>
     <w:p>
       <w:pPr>
@@ -535,8 +3226,13 @@
         <w:pStyle w:val="Titre3"/>
       </w:pPr>
       <w:r>
-        <w:t>Writer validator</w:t>
-      </w:r>
+        <w:t xml:space="preserve">Writer </w:t>
+      </w:r>
+      <w:proofErr w:type="spellStart"/>
+      <w:r>
+        <w:t>validator</w:t>
+      </w:r>
+      <w:proofErr w:type="spellEnd"/>
     </w:p>
     <w:p>
       <w:r>
@@ -616,21 +3312,42 @@
               <w:spacing w:after="160" w:line="259" w:lineRule="auto"/>
             </w:pPr>
             <w:r>
-              <w:t>/app/controllers</w:t>
-            </w:r>
-          </w:p>
-        </w:tc>
-        <w:tc>
-          <w:tcPr>
-            <w:tcW w:w="0" w:type="auto"/>
-            <w:hideMark/>
-          </w:tcPr>
-          <w:p>
-            <w:pPr>
-              <w:spacing w:after="160" w:line="259" w:lineRule="auto"/>
-            </w:pPr>
-            <w:r>
-              <w:t>Contient les contrôleurs, qui gèrent la logique métier et les interactions entre le client (frontend) et les modèles. Chaque contrôleur correspond généralement à une ressource (ex. BooksController, WritersController, etc.).</w:t>
+              <w:t>/app/</w:t>
+            </w:r>
+            <w:proofErr w:type="spellStart"/>
+            <w:r>
+              <w:t>controllers</w:t>
+            </w:r>
+            <w:proofErr w:type="spellEnd"/>
+          </w:p>
+        </w:tc>
+        <w:tc>
+          <w:tcPr>
+            <w:tcW w:w="0" w:type="auto"/>
+            <w:hideMark/>
+          </w:tcPr>
+          <w:p>
+            <w:pPr>
+              <w:spacing w:after="160" w:line="259" w:lineRule="auto"/>
+            </w:pPr>
+            <w:r>
+              <w:t xml:space="preserve">Contient les contrôleurs, qui gèrent la logique métier et les interactions entre le client (frontend) et les modèles. Chaque contrôleur correspond généralement à une ressource (ex. </w:t>
+            </w:r>
+            <w:proofErr w:type="spellStart"/>
+            <w:r>
+              <w:t>BooksController</w:t>
+            </w:r>
+            <w:proofErr w:type="spellEnd"/>
+            <w:r>
+              <w:t xml:space="preserve">, </w:t>
+            </w:r>
+            <w:proofErr w:type="spellStart"/>
+            <w:r>
+              <w:t>WritersController</w:t>
+            </w:r>
+            <w:proofErr w:type="spellEnd"/>
+            <w:r>
+              <w:t>, etc.).</w:t>
             </w:r>
           </w:p>
         </w:tc>
@@ -646,8 +3363,13 @@
               <w:spacing w:after="160" w:line="259" w:lineRule="auto"/>
             </w:pPr>
             <w:r>
-              <w:t>/app/validators</w:t>
-            </w:r>
+              <w:t>/app/</w:t>
+            </w:r>
+            <w:proofErr w:type="spellStart"/>
+            <w:r>
+              <w:t>validators</w:t>
+            </w:r>
+            <w:proofErr w:type="spellEnd"/>
           </w:p>
         </w:tc>
         <w:tc>
@@ -676,21 +3398,50 @@
               <w:spacing w:after="160" w:line="259" w:lineRule="auto"/>
             </w:pPr>
             <w:r>
-              <w:t>/app/models</w:t>
-            </w:r>
-          </w:p>
-        </w:tc>
-        <w:tc>
-          <w:tcPr>
-            <w:tcW w:w="0" w:type="auto"/>
-            <w:hideMark/>
-          </w:tcPr>
-          <w:p>
-            <w:pPr>
-              <w:spacing w:after="160" w:line="259" w:lineRule="auto"/>
-            </w:pPr>
-            <w:r>
-              <w:t>Contient les modèles représentant les entités de la base de données (ex. Book, Writer, Category). Ces modèles utilisent l’ORM Lucid d’AdonisJS pour interagir avec la base (lecture, écriture, relations…).</w:t>
+              <w:t>/app/</w:t>
+            </w:r>
+            <w:proofErr w:type="spellStart"/>
+            <w:r>
+              <w:t>models</w:t>
+            </w:r>
+            <w:proofErr w:type="spellEnd"/>
+          </w:p>
+        </w:tc>
+        <w:tc>
+          <w:tcPr>
+            <w:tcW w:w="0" w:type="auto"/>
+            <w:hideMark/>
+          </w:tcPr>
+          <w:p>
+            <w:pPr>
+              <w:spacing w:after="160" w:line="259" w:lineRule="auto"/>
+            </w:pPr>
+            <w:r>
+              <w:t xml:space="preserve">Contient les modèles représentant les entités de la base de données (ex. Book, Writer, </w:t>
+            </w:r>
+            <w:proofErr w:type="spellStart"/>
+            <w:r>
+              <w:t>Category</w:t>
+            </w:r>
+            <w:proofErr w:type="spellEnd"/>
+            <w:r>
+              <w:t xml:space="preserve">). Ces modèles utilisent l’ORM </w:t>
+            </w:r>
+            <w:proofErr w:type="spellStart"/>
+            <w:r>
+              <w:t>Lucid</w:t>
+            </w:r>
+            <w:proofErr w:type="spellEnd"/>
+            <w:r>
+              <w:t xml:space="preserve"> d’</w:t>
+            </w:r>
+            <w:proofErr w:type="spellStart"/>
+            <w:r>
+              <w:t>AdonisJS</w:t>
+            </w:r>
+            <w:proofErr w:type="spellEnd"/>
+            <w:r>
+              <w:t xml:space="preserve"> pour interagir avec la base (lecture, écriture, relations…).</w:t>
             </w:r>
           </w:p>
         </w:tc>
@@ -706,7 +3457,15 @@
               <w:spacing w:after="160" w:line="259" w:lineRule="auto"/>
             </w:pPr>
             <w:r>
-              <w:t>/database/migrations</w:t>
+              <w:t>/</w:t>
+            </w:r>
+            <w:proofErr w:type="spellStart"/>
+            <w:r>
+              <w:t>database</w:t>
+            </w:r>
+            <w:proofErr w:type="spellEnd"/>
+            <w:r>
+              <w:t>/migrations</w:t>
             </w:r>
           </w:p>
         </w:tc>
@@ -736,7 +3495,15 @@
               <w:spacing w:after="160" w:line="259" w:lineRule="auto"/>
             </w:pPr>
             <w:r>
-              <w:t>/database/seeders</w:t>
+              <w:t>/</w:t>
+            </w:r>
+            <w:proofErr w:type="spellStart"/>
+            <w:r>
+              <w:t>database</w:t>
+            </w:r>
+            <w:proofErr w:type="spellEnd"/>
+            <w:r>
+              <w:t>/seeders</w:t>
             </w:r>
           </w:p>
         </w:tc>
@@ -766,8 +3533,13 @@
               <w:spacing w:after="160" w:line="259" w:lineRule="auto"/>
             </w:pPr>
             <w:r>
-              <w:t>/start/routes.ts</w:t>
-            </w:r>
+              <w:t>/start/</w:t>
+            </w:r>
+            <w:proofErr w:type="spellStart"/>
+            <w:r>
+              <w:t>routes.ts</w:t>
+            </w:r>
+            <w:proofErr w:type="spellEnd"/>
           </w:p>
         </w:tc>
         <w:tc>
@@ -856,8 +3628,21 @@
               <w:spacing w:after="160" w:line="259" w:lineRule="auto"/>
             </w:pPr>
             <w:r>
-              <w:t>/resources/views</w:t>
-            </w:r>
+              <w:t>/</w:t>
+            </w:r>
+            <w:proofErr w:type="spellStart"/>
+            <w:r>
+              <w:t>resources</w:t>
+            </w:r>
+            <w:proofErr w:type="spellEnd"/>
+            <w:r>
+              <w:t>/</w:t>
+            </w:r>
+            <w:proofErr w:type="spellStart"/>
+            <w:r>
+              <w:t>views</w:t>
+            </w:r>
+            <w:proofErr w:type="spellEnd"/>
           </w:p>
         </w:tc>
         <w:tc>
@@ -885,9 +3670,16 @@
             <w:pPr>
               <w:spacing w:after="160" w:line="259" w:lineRule="auto"/>
             </w:pPr>
-            <w:r>
-              <w:t>.env</w:t>
-            </w:r>
+            <w:proofErr w:type="gramStart"/>
+            <w:r>
+              <w:t>.</w:t>
+            </w:r>
+            <w:proofErr w:type="spellStart"/>
+            <w:r>
+              <w:t>env</w:t>
+            </w:r>
+            <w:proofErr w:type="spellEnd"/>
+            <w:proofErr w:type="gramEnd"/>
           </w:p>
         </w:tc>
         <w:tc>
@@ -912,7 +3704,71 @@
     <w:p/>
     <w:p>
       <w:r>
-        <w:t>L’API REST a été conçue selon une architecture claire et standardisée, en respectant les principes RESTful. Elle expose plusieurs ressources principales : books, comments, writers et categories. Chaque ressource est gérée par un contrôleur dédié et suit la convention CRUD (Create, Read, Update, Delete) à l’aide de la méthode router.resource() d’AdonisJS.</w:t>
+        <w:t xml:space="preserve">L’API REST a été conçue selon une architecture claire et standardisée, en respectant les principes RESTful. Elle expose plusieurs ressources principales : books, </w:t>
+      </w:r>
+      <w:proofErr w:type="spellStart"/>
+      <w:r>
+        <w:t>comments</w:t>
+      </w:r>
+      <w:proofErr w:type="spellEnd"/>
+      <w:r>
+        <w:t xml:space="preserve">, </w:t>
+      </w:r>
+      <w:proofErr w:type="spellStart"/>
+      <w:r>
+        <w:t>writers</w:t>
+      </w:r>
+      <w:proofErr w:type="spellEnd"/>
+      <w:r>
+        <w:t xml:space="preserve"> et </w:t>
+      </w:r>
+      <w:proofErr w:type="spellStart"/>
+      <w:r>
+        <w:t>categories</w:t>
+      </w:r>
+      <w:proofErr w:type="spellEnd"/>
+      <w:r>
+        <w:t>. Chaque ressource est gérée par un contrôleur dédié et suit la convention CRUD (</w:t>
+      </w:r>
+      <w:proofErr w:type="spellStart"/>
+      <w:r>
+        <w:t>Create</w:t>
+      </w:r>
+      <w:proofErr w:type="spellEnd"/>
+      <w:r>
+        <w:t xml:space="preserve">, Read, Update, </w:t>
+      </w:r>
+      <w:proofErr w:type="spellStart"/>
+      <w:r>
+        <w:t>Delete</w:t>
+      </w:r>
+      <w:proofErr w:type="spellEnd"/>
+      <w:r>
+        <w:t xml:space="preserve">) à l’aide de la méthode </w:t>
+      </w:r>
+      <w:proofErr w:type="spellStart"/>
+      <w:r>
+        <w:t>router.</w:t>
+      </w:r>
+      <w:proofErr w:type="gramStart"/>
+      <w:r>
+        <w:t>resource</w:t>
+      </w:r>
+      <w:proofErr w:type="spellEnd"/>
+      <w:r>
+        <w:t>(</w:t>
+      </w:r>
+      <w:proofErr w:type="gramEnd"/>
+      <w:r>
+        <w:t>) d’</w:t>
+      </w:r>
+      <w:proofErr w:type="spellStart"/>
+      <w:r>
+        <w:t>AdonisJS</w:t>
+      </w:r>
+      <w:proofErr w:type="spellEnd"/>
+      <w:r>
+        <w:t>.</w:t>
       </w:r>
     </w:p>
     <w:p>
@@ -930,8 +3786,13 @@
     </w:p>
     <w:p>
       <w:r>
-        <w:t>Contrôleur : BooksController</w:t>
-      </w:r>
+        <w:t xml:space="preserve">Contrôleur : </w:t>
+      </w:r>
+      <w:proofErr w:type="spellStart"/>
+      <w:r>
+        <w:t>BooksController</w:t>
+      </w:r>
+      <w:proofErr w:type="spellEnd"/>
       <w:r>
         <w:br/>
         <w:t>URI racine : /books</w:t>
@@ -1094,7 +3955,15 @@
               <w:spacing w:after="160" w:line="259" w:lineRule="auto"/>
             </w:pPr>
             <w:r>
-              <w:t>/books/:id</w:t>
+              <w:t>/books</w:t>
+            </w:r>
+            <w:proofErr w:type="gramStart"/>
+            <w:r>
+              <w:t>/:</w:t>
+            </w:r>
+            <w:proofErr w:type="gramEnd"/>
+            <w:r>
+              <w:t>id</w:t>
             </w:r>
           </w:p>
         </w:tc>
@@ -1182,11 +4051,47 @@
                 <w:lang w:val="en-US"/>
               </w:rPr>
             </w:pPr>
+            <w:proofErr w:type="gramStart"/>
             <w:r>
               <w:rPr>
                 <w:lang w:val="en-US"/>
               </w:rPr>
-              <w:t>{ "title": "string", "writer_id": "number", "category_id": "number", "description": "string" }</w:t>
+              <w:t>{ "</w:t>
+            </w:r>
+            <w:proofErr w:type="gramEnd"/>
+            <w:r>
+              <w:rPr>
+                <w:lang w:val="en-US"/>
+              </w:rPr>
+              <w:t>title": "string", "</w:t>
+            </w:r>
+            <w:proofErr w:type="spellStart"/>
+            <w:r>
+              <w:rPr>
+                <w:lang w:val="en-US"/>
+              </w:rPr>
+              <w:t>writer_id</w:t>
+            </w:r>
+            <w:proofErr w:type="spellEnd"/>
+            <w:r>
+              <w:rPr>
+                <w:lang w:val="en-US"/>
+              </w:rPr>
+              <w:t>": "number", "</w:t>
+            </w:r>
+            <w:proofErr w:type="spellStart"/>
+            <w:r>
+              <w:rPr>
+                <w:lang w:val="en-US"/>
+              </w:rPr>
+              <w:t>category_id</w:t>
+            </w:r>
+            <w:proofErr w:type="spellEnd"/>
+            <w:r>
+              <w:rPr>
+                <w:lang w:val="en-US"/>
+              </w:rPr>
+              <w:t>": "number", "description": "string" }</w:t>
             </w:r>
           </w:p>
         </w:tc>
@@ -1216,7 +4121,15 @@
               <w:spacing w:after="160" w:line="259" w:lineRule="auto"/>
             </w:pPr>
             <w:r>
-              <w:t>/books/:id</w:t>
+              <w:t>/books</w:t>
+            </w:r>
+            <w:proofErr w:type="gramStart"/>
+            <w:r>
+              <w:t>/:</w:t>
+            </w:r>
+            <w:proofErr w:type="gramEnd"/>
+            <w:r>
+              <w:t>id</w:t>
             </w:r>
           </w:p>
         </w:tc>
@@ -1274,7 +4187,15 @@
               <w:spacing w:after="160" w:line="259" w:lineRule="auto"/>
             </w:pPr>
             <w:r>
-              <w:t>/books/:id</w:t>
+              <w:t>/books</w:t>
+            </w:r>
+            <w:proofErr w:type="gramStart"/>
+            <w:r>
+              <w:t>/:</w:t>
+            </w:r>
+            <w:proofErr w:type="gramEnd"/>
+            <w:r>
+              <w:t>id</w:t>
             </w:r>
           </w:p>
         </w:tc>
@@ -1317,17 +4238,51 @@
     </w:p>
     <w:p>
       <w:r>
-        <w:t>2. Ressource : Comments (imbriquée sous Books)</w:t>
-      </w:r>
-    </w:p>
-    <w:p>
-      <w:r>
-        <w:t>Contrôleur : CommentsController</w:t>
-      </w:r>
+        <w:t xml:space="preserve">2. Ressource : </w:t>
+      </w:r>
+      <w:proofErr w:type="spellStart"/>
+      <w:r>
+        <w:t>Comments</w:t>
+      </w:r>
+      <w:proofErr w:type="spellEnd"/>
+      <w:r>
+        <w:t xml:space="preserve"> (imbriquée sous Books)</w:t>
+      </w:r>
+    </w:p>
+    <w:p>
+      <w:r>
+        <w:t xml:space="preserve">Contrôleur : </w:t>
+      </w:r>
+      <w:proofErr w:type="spellStart"/>
+      <w:r>
+        <w:t>CommentsController</w:t>
+      </w:r>
+      <w:proofErr w:type="spellEnd"/>
       <w:r>
         <w:br/>
-        <w:t>URI racine : /books/:book_id/comments</w:t>
-      </w:r>
+        <w:t>URI racine : /books</w:t>
+      </w:r>
+      <w:proofErr w:type="gramStart"/>
+      <w:r>
+        <w:t>/:</w:t>
+      </w:r>
+      <w:proofErr w:type="spellStart"/>
+      <w:r>
+        <w:t>book</w:t>
+      </w:r>
+      <w:proofErr w:type="gramEnd"/>
+      <w:r>
+        <w:t>_id</w:t>
+      </w:r>
+      <w:proofErr w:type="spellEnd"/>
+      <w:r>
+        <w:t>/</w:t>
+      </w:r>
+      <w:proofErr w:type="spellStart"/>
+      <w:r>
+        <w:t>comments</w:t>
+      </w:r>
+      <w:proofErr w:type="spellEnd"/>
       <w:r>
         <w:br/>
         <w:t>Méthodes disponibles :</w:t>
@@ -1428,8 +4383,29 @@
               <w:spacing w:after="160" w:line="259" w:lineRule="auto"/>
             </w:pPr>
             <w:r>
-              <w:t>/books/:book_id/comments</w:t>
-            </w:r>
+              <w:t>/books</w:t>
+            </w:r>
+            <w:proofErr w:type="gramStart"/>
+            <w:r>
+              <w:t>/:</w:t>
+            </w:r>
+            <w:proofErr w:type="spellStart"/>
+            <w:r>
+              <w:t>book</w:t>
+            </w:r>
+            <w:proofErr w:type="gramEnd"/>
+            <w:r>
+              <w:t>_id</w:t>
+            </w:r>
+            <w:proofErr w:type="spellEnd"/>
+            <w:r>
+              <w:t>/</w:t>
+            </w:r>
+            <w:proofErr w:type="spellStart"/>
+            <w:r>
+              <w:t>comments</w:t>
+            </w:r>
+            <w:proofErr w:type="spellEnd"/>
           </w:p>
         </w:tc>
         <w:tc>
@@ -1492,163 +4468,63 @@
               <w:rPr>
                 <w:lang w:val="en-US"/>
               </w:rPr>
-              <w:t>/books/:book_id/comments/:id</w:t>
-            </w:r>
-          </w:p>
-        </w:tc>
-        <w:tc>
-          <w:tcPr>
-            <w:tcW w:w="0" w:type="auto"/>
-            <w:hideMark/>
-          </w:tcPr>
-          <w:p>
-            <w:pPr>
-              <w:spacing w:after="160" w:line="259" w:lineRule="auto"/>
-            </w:pPr>
-            <w:r>
-              <w:t>Récupère un commentaire spécifique</w:t>
-            </w:r>
-          </w:p>
-        </w:tc>
-        <w:tc>
-          <w:tcPr>
-            <w:tcW w:w="0" w:type="auto"/>
-            <w:hideMark/>
-          </w:tcPr>
-          <w:p>
-            <w:pPr>
-              <w:spacing w:after="160" w:line="259" w:lineRule="auto"/>
-            </w:pPr>
-            <w:r>
-              <w:t>–</w:t>
-            </w:r>
-          </w:p>
-        </w:tc>
-      </w:tr>
-      <w:tr>
-        <w:tc>
-          <w:tcPr>
-            <w:tcW w:w="0" w:type="auto"/>
-            <w:hideMark/>
-          </w:tcPr>
-          <w:p>
-            <w:pPr>
-              <w:spacing w:after="160" w:line="259" w:lineRule="auto"/>
-            </w:pPr>
-            <w:r>
-              <w:t>POST</w:t>
-            </w:r>
-          </w:p>
-        </w:tc>
-        <w:tc>
-          <w:tcPr>
-            <w:tcW w:w="0" w:type="auto"/>
-            <w:hideMark/>
-          </w:tcPr>
-          <w:p>
-            <w:pPr>
-              <w:spacing w:after="160" w:line="259" w:lineRule="auto"/>
-            </w:pPr>
-            <w:r>
-              <w:t>/books/:book_id/comments</w:t>
-            </w:r>
-          </w:p>
-        </w:tc>
-        <w:tc>
-          <w:tcPr>
-            <w:tcW w:w="0" w:type="auto"/>
-            <w:hideMark/>
-          </w:tcPr>
-          <w:p>
-            <w:pPr>
-              <w:spacing w:after="160" w:line="259" w:lineRule="auto"/>
-            </w:pPr>
-            <w:r>
-              <w:t>Ajoute un commentaire à un livre</w:t>
-            </w:r>
-          </w:p>
-        </w:tc>
-        <w:tc>
-          <w:tcPr>
-            <w:tcW w:w="0" w:type="auto"/>
-            <w:hideMark/>
-          </w:tcPr>
-          <w:p>
-            <w:pPr>
-              <w:spacing w:after="160" w:line="259" w:lineRule="auto"/>
+              <w:t>/books</w:t>
+            </w:r>
+            <w:proofErr w:type="gramStart"/>
+            <w:r>
               <w:rPr>
                 <w:lang w:val="en-US"/>
               </w:rPr>
-            </w:pPr>
+              <w:t>/:</w:t>
+            </w:r>
+            <w:proofErr w:type="spellStart"/>
             <w:r>
               <w:rPr>
                 <w:lang w:val="en-US"/>
               </w:rPr>
-              <w:t>{ "content": "string", "user_id": "number" }</w:t>
-            </w:r>
-          </w:p>
-        </w:tc>
-      </w:tr>
-      <w:tr>
-        <w:tc>
-          <w:tcPr>
-            <w:tcW w:w="0" w:type="auto"/>
-            <w:hideMark/>
-          </w:tcPr>
-          <w:p>
-            <w:pPr>
-              <w:spacing w:after="160" w:line="259" w:lineRule="auto"/>
-            </w:pPr>
-            <w:r>
-              <w:t>PUT/PATCH</w:t>
-            </w:r>
-          </w:p>
-        </w:tc>
-        <w:tc>
-          <w:tcPr>
-            <w:tcW w:w="0" w:type="auto"/>
-            <w:hideMark/>
-          </w:tcPr>
-          <w:p>
-            <w:pPr>
-              <w:spacing w:after="160" w:line="259" w:lineRule="auto"/>
+              <w:t>book</w:t>
+            </w:r>
+            <w:proofErr w:type="gramEnd"/>
+            <w:r>
               <w:rPr>
                 <w:lang w:val="en-US"/>
               </w:rPr>
-            </w:pPr>
+              <w:t>_id</w:t>
+            </w:r>
+            <w:proofErr w:type="spellEnd"/>
             <w:r>
               <w:rPr>
                 <w:lang w:val="en-US"/>
               </w:rPr>
-              <w:t>/books/:book_id/comments/:id</w:t>
-            </w:r>
-          </w:p>
-        </w:tc>
-        <w:tc>
-          <w:tcPr>
-            <w:tcW w:w="0" w:type="auto"/>
-            <w:hideMark/>
-          </w:tcPr>
-          <w:p>
-            <w:pPr>
-              <w:spacing w:after="160" w:line="259" w:lineRule="auto"/>
-            </w:pPr>
-            <w:r>
-              <w:t>Met à jour un commentaire existant</w:t>
-            </w:r>
-          </w:p>
-        </w:tc>
-        <w:tc>
-          <w:tcPr>
-            <w:tcW w:w="0" w:type="auto"/>
-            <w:hideMark/>
-          </w:tcPr>
-          <w:p>
-            <w:pPr>
-              <w:spacing w:after="160" w:line="259" w:lineRule="auto"/>
-            </w:pPr>
-            <w:r>
-              <w:t>{ "content": "string" }</w:t>
+              <w:t>/comments/:id</w:t>
+            </w:r>
+          </w:p>
+        </w:tc>
+        <w:tc>
+          <w:tcPr>
+            <w:tcW w:w="0" w:type="auto"/>
+            <w:hideMark/>
+          </w:tcPr>
+          <w:p>
+            <w:pPr>
+              <w:spacing w:after="160" w:line="259" w:lineRule="auto"/>
+            </w:pPr>
+            <w:r>
+              <w:t>Récupère un commentaire spécifique</w:t>
+            </w:r>
+          </w:p>
+        </w:tc>
+        <w:tc>
+          <w:tcPr>
+            <w:tcW w:w="0" w:type="auto"/>
+            <w:hideMark/>
+          </w:tcPr>
+          <w:p>
+            <w:pPr>
+              <w:spacing w:after="160" w:line="259" w:lineRule="auto"/>
+            </w:pPr>
+            <w:r>
+              <w:t>–</w:t>
             </w:r>
           </w:p>
         </w:tc>
@@ -1664,8 +4540,56 @@
               <w:spacing w:after="160" w:line="259" w:lineRule="auto"/>
             </w:pPr>
             <w:r>
-              <w:lastRenderedPageBreak/>
-              <w:t>DELETE</w:t>
+              <w:t>POST</w:t>
+            </w:r>
+          </w:p>
+        </w:tc>
+        <w:tc>
+          <w:tcPr>
+            <w:tcW w:w="0" w:type="auto"/>
+            <w:hideMark/>
+          </w:tcPr>
+          <w:p>
+            <w:pPr>
+              <w:spacing w:after="160" w:line="259" w:lineRule="auto"/>
+            </w:pPr>
+            <w:r>
+              <w:t>/books</w:t>
+            </w:r>
+            <w:proofErr w:type="gramStart"/>
+            <w:r>
+              <w:t>/:</w:t>
+            </w:r>
+            <w:proofErr w:type="spellStart"/>
+            <w:r>
+              <w:t>book</w:t>
+            </w:r>
+            <w:proofErr w:type="gramEnd"/>
+            <w:r>
+              <w:t>_id</w:t>
+            </w:r>
+            <w:proofErr w:type="spellEnd"/>
+            <w:r>
+              <w:t>/</w:t>
+            </w:r>
+            <w:proofErr w:type="spellStart"/>
+            <w:r>
+              <w:t>comments</w:t>
+            </w:r>
+            <w:proofErr w:type="spellEnd"/>
+          </w:p>
+        </w:tc>
+        <w:tc>
+          <w:tcPr>
+            <w:tcW w:w="0" w:type="auto"/>
+            <w:hideMark/>
+          </w:tcPr>
+          <w:p>
+            <w:pPr>
+              <w:spacing w:after="160" w:line="259" w:lineRule="auto"/>
+            </w:pPr>
+            <w:r>
+              <w:t>Ajoute un commentaire à un livre</w:t>
             </w:r>
           </w:p>
         </w:tc>
@@ -1681,11 +4605,195 @@
                 <w:lang w:val="en-US"/>
               </w:rPr>
             </w:pPr>
+            <w:proofErr w:type="gramStart"/>
             <w:r>
               <w:rPr>
                 <w:lang w:val="en-US"/>
               </w:rPr>
-              <w:t>/books/:book_id/comments/:id</w:t>
+              <w:t>{ "</w:t>
+            </w:r>
+            <w:proofErr w:type="gramEnd"/>
+            <w:r>
+              <w:rPr>
+                <w:lang w:val="en-US"/>
+              </w:rPr>
+              <w:t>content": "string", "</w:t>
+            </w:r>
+            <w:proofErr w:type="spellStart"/>
+            <w:r>
+              <w:rPr>
+                <w:lang w:val="en-US"/>
+              </w:rPr>
+              <w:t>user_id</w:t>
+            </w:r>
+            <w:proofErr w:type="spellEnd"/>
+            <w:r>
+              <w:rPr>
+                <w:lang w:val="en-US"/>
+              </w:rPr>
+              <w:t>": "number" }</w:t>
+            </w:r>
+          </w:p>
+        </w:tc>
+      </w:tr>
+      <w:tr>
+        <w:tc>
+          <w:tcPr>
+            <w:tcW w:w="0" w:type="auto"/>
+            <w:hideMark/>
+          </w:tcPr>
+          <w:p>
+            <w:pPr>
+              <w:spacing w:after="160" w:line="259" w:lineRule="auto"/>
+            </w:pPr>
+            <w:r>
+              <w:t>PUT/PATCH</w:t>
+            </w:r>
+          </w:p>
+        </w:tc>
+        <w:tc>
+          <w:tcPr>
+            <w:tcW w:w="0" w:type="auto"/>
+            <w:hideMark/>
+          </w:tcPr>
+          <w:p>
+            <w:pPr>
+              <w:spacing w:after="160" w:line="259" w:lineRule="auto"/>
+              <w:rPr>
+                <w:lang w:val="en-US"/>
+              </w:rPr>
+            </w:pPr>
+            <w:r>
+              <w:rPr>
+                <w:lang w:val="en-US"/>
+              </w:rPr>
+              <w:t>/books</w:t>
+            </w:r>
+            <w:proofErr w:type="gramStart"/>
+            <w:r>
+              <w:rPr>
+                <w:lang w:val="en-US"/>
+              </w:rPr>
+              <w:t>/:</w:t>
+            </w:r>
+            <w:proofErr w:type="spellStart"/>
+            <w:r>
+              <w:rPr>
+                <w:lang w:val="en-US"/>
+              </w:rPr>
+              <w:t>book</w:t>
+            </w:r>
+            <w:proofErr w:type="gramEnd"/>
+            <w:r>
+              <w:rPr>
+                <w:lang w:val="en-US"/>
+              </w:rPr>
+              <w:t>_id</w:t>
+            </w:r>
+            <w:proofErr w:type="spellEnd"/>
+            <w:r>
+              <w:rPr>
+                <w:lang w:val="en-US"/>
+              </w:rPr>
+              <w:t>/comments/:id</w:t>
+            </w:r>
+          </w:p>
+        </w:tc>
+        <w:tc>
+          <w:tcPr>
+            <w:tcW w:w="0" w:type="auto"/>
+            <w:hideMark/>
+          </w:tcPr>
+          <w:p>
+            <w:pPr>
+              <w:spacing w:after="160" w:line="259" w:lineRule="auto"/>
+            </w:pPr>
+            <w:r>
+              <w:t>Met à jour un commentaire existant</w:t>
+            </w:r>
+          </w:p>
+        </w:tc>
+        <w:tc>
+          <w:tcPr>
+            <w:tcW w:w="0" w:type="auto"/>
+            <w:hideMark/>
+          </w:tcPr>
+          <w:p>
+            <w:pPr>
+              <w:spacing w:after="160" w:line="259" w:lineRule="auto"/>
+            </w:pPr>
+            <w:proofErr w:type="gramStart"/>
+            <w:r>
+              <w:t>{ "</w:t>
+            </w:r>
+            <w:proofErr w:type="gramEnd"/>
+            <w:r>
+              <w:t>content": "string" }</w:t>
+            </w:r>
+          </w:p>
+        </w:tc>
+      </w:tr>
+      <w:tr>
+        <w:tc>
+          <w:tcPr>
+            <w:tcW w:w="0" w:type="auto"/>
+            <w:hideMark/>
+          </w:tcPr>
+          <w:p>
+            <w:pPr>
+              <w:spacing w:after="160" w:line="259" w:lineRule="auto"/>
+            </w:pPr>
+            <w:r>
+              <w:lastRenderedPageBreak/>
+              <w:t>DELETE</w:t>
+            </w:r>
+          </w:p>
+        </w:tc>
+        <w:tc>
+          <w:tcPr>
+            <w:tcW w:w="0" w:type="auto"/>
+            <w:hideMark/>
+          </w:tcPr>
+          <w:p>
+            <w:pPr>
+              <w:spacing w:after="160" w:line="259" w:lineRule="auto"/>
+              <w:rPr>
+                <w:lang w:val="en-US"/>
+              </w:rPr>
+            </w:pPr>
+            <w:r>
+              <w:rPr>
+                <w:lang w:val="en-US"/>
+              </w:rPr>
+              <w:t>/books</w:t>
+            </w:r>
+            <w:proofErr w:type="gramStart"/>
+            <w:r>
+              <w:rPr>
+                <w:lang w:val="en-US"/>
+              </w:rPr>
+              <w:t>/:</w:t>
+            </w:r>
+            <w:proofErr w:type="spellStart"/>
+            <w:r>
+              <w:rPr>
+                <w:lang w:val="en-US"/>
+              </w:rPr>
+              <w:t>book</w:t>
+            </w:r>
+            <w:proofErr w:type="gramEnd"/>
+            <w:r>
+              <w:rPr>
+                <w:lang w:val="en-US"/>
+              </w:rPr>
+              <w:t>_id</w:t>
+            </w:r>
+            <w:proofErr w:type="spellEnd"/>
+            <w:r>
+              <w:rPr>
+                <w:lang w:val="en-US"/>
+              </w:rPr>
+              <w:t>/comments/:id</w:t>
             </w:r>
           </w:p>
         </w:tc>
@@ -1721,21 +4829,24 @@
     </w:tbl>
     <w:p>
       <w:r>
-        <w:rPr>
-          <w:rFonts w:ascii="Segoe UI Emoji" w:hAnsi="Segoe UI Emoji" w:cs="Segoe UI Emoji"/>
-        </w:rPr>
-        <w:t>💡</w:t>
-      </w:r>
-      <w:r>
-        <w:t xml:space="preserve"> Remarque : Les routes des commentaires sont imbriquées afin de refléter la relation hiérarchique </w:t>
+        <w:t xml:space="preserve">Les routes des commentaires sont imbriquées afin de refléter la relation hiérarchique </w:t>
       </w:r>
       <w:r>
         <w:rPr>
           <w:i/>
           <w:iCs/>
         </w:rPr>
-        <w:t>Book → Comments</w:t>
-      </w:r>
+        <w:t xml:space="preserve">Book → </w:t>
+      </w:r>
+      <w:proofErr w:type="spellStart"/>
+      <w:r>
+        <w:rPr>
+          <w:i/>
+          <w:iCs/>
+        </w:rPr>
+        <w:t>Comments</w:t>
+      </w:r>
+      <w:proofErr w:type="spellEnd"/>
       <w:r>
         <w:t>.</w:t>
       </w:r>
@@ -1749,17 +4860,32 @@
     </w:p>
     <w:p>
       <w:r>
-        <w:t>3. Ressource : Writers</w:t>
-      </w:r>
-    </w:p>
-    <w:p>
-      <w:r>
-        <w:t>Contrôleur : WritersController</w:t>
-      </w:r>
+        <w:t xml:space="preserve">3. Ressource : </w:t>
+      </w:r>
+      <w:proofErr w:type="spellStart"/>
+      <w:r>
+        <w:t>Writers</w:t>
+      </w:r>
+      <w:proofErr w:type="spellEnd"/>
+    </w:p>
+    <w:p>
+      <w:r>
+        <w:t xml:space="preserve">Contrôleur : </w:t>
+      </w:r>
+      <w:proofErr w:type="spellStart"/>
+      <w:r>
+        <w:t>WritersController</w:t>
+      </w:r>
+      <w:proofErr w:type="spellEnd"/>
       <w:r>
         <w:br/>
-        <w:t>URI racine : /writers</w:t>
-      </w:r>
+        <w:t>URI racine : /</w:t>
+      </w:r>
+      <w:proofErr w:type="spellStart"/>
+      <w:r>
+        <w:t>writers</w:t>
+      </w:r>
+      <w:proofErr w:type="spellEnd"/>
       <w:r>
         <w:br/>
         <w:t>Méthodes disponibles :</w:t>
@@ -1860,8 +4986,13 @@
               <w:spacing w:after="160" w:line="259" w:lineRule="auto"/>
             </w:pPr>
             <w:r>
-              <w:t>/writers</w:t>
-            </w:r>
+              <w:t>/</w:t>
+            </w:r>
+            <w:proofErr w:type="spellStart"/>
+            <w:r>
+              <w:t>writers</w:t>
+            </w:r>
+            <w:proofErr w:type="spellEnd"/>
           </w:p>
         </w:tc>
         <w:tc>
@@ -1918,7 +5049,20 @@
               <w:spacing w:after="160" w:line="259" w:lineRule="auto"/>
             </w:pPr>
             <w:r>
-              <w:t>/writers/:id</w:t>
+              <w:t>/</w:t>
+            </w:r>
+            <w:proofErr w:type="spellStart"/>
+            <w:r>
+              <w:t>writers</w:t>
+            </w:r>
+            <w:proofErr w:type="spellEnd"/>
+            <w:proofErr w:type="gramStart"/>
+            <w:r>
+              <w:t>/:</w:t>
+            </w:r>
+            <w:proofErr w:type="gramEnd"/>
+            <w:r>
+              <w:t>id</w:t>
             </w:r>
           </w:p>
         </w:tc>
@@ -1976,8 +5120,13 @@
               <w:spacing w:after="160" w:line="259" w:lineRule="auto"/>
             </w:pPr>
             <w:r>
-              <w:t>/writers</w:t>
-            </w:r>
+              <w:t>/</w:t>
+            </w:r>
+            <w:proofErr w:type="spellStart"/>
+            <w:r>
+              <w:t>writers</w:t>
+            </w:r>
+            <w:proofErr w:type="spellEnd"/>
           </w:p>
         </w:tc>
         <w:tc>
@@ -2003,8 +5152,18 @@
             <w:pPr>
               <w:spacing w:after="160" w:line="259" w:lineRule="auto"/>
             </w:pPr>
-            <w:r>
-              <w:t>{ "name": "string", "bio": "string" }</w:t>
+            <w:proofErr w:type="gramStart"/>
+            <w:r>
+              <w:t>{ "</w:t>
+            </w:r>
+            <w:proofErr w:type="spellStart"/>
+            <w:proofErr w:type="gramEnd"/>
+            <w:r>
+              <w:t>name</w:t>
+            </w:r>
+            <w:proofErr w:type="spellEnd"/>
+            <w:r>
+              <w:t>": "string", "bio": "string" }</w:t>
             </w:r>
           </w:p>
         </w:tc>
@@ -2034,7 +5193,20 @@
               <w:spacing w:after="160" w:line="259" w:lineRule="auto"/>
             </w:pPr>
             <w:r>
-              <w:t>/writers/:id</w:t>
+              <w:t>/</w:t>
+            </w:r>
+            <w:proofErr w:type="spellStart"/>
+            <w:r>
+              <w:t>writers</w:t>
+            </w:r>
+            <w:proofErr w:type="spellEnd"/>
+            <w:proofErr w:type="gramStart"/>
+            <w:r>
+              <w:t>/:</w:t>
+            </w:r>
+            <w:proofErr w:type="gramEnd"/>
+            <w:r>
+              <w:t>id</w:t>
             </w:r>
           </w:p>
         </w:tc>
@@ -2092,7 +5264,20 @@
               <w:spacing w:after="160" w:line="259" w:lineRule="auto"/>
             </w:pPr>
             <w:r>
-              <w:t>/writers/:id</w:t>
+              <w:t>/</w:t>
+            </w:r>
+            <w:proofErr w:type="spellStart"/>
+            <w:r>
+              <w:t>writers</w:t>
+            </w:r>
+            <w:proofErr w:type="spellEnd"/>
+            <w:proofErr w:type="gramStart"/>
+            <w:r>
+              <w:t>/:</w:t>
+            </w:r>
+            <w:proofErr w:type="gramEnd"/>
+            <w:r>
+              <w:t>id</w:t>
             </w:r>
           </w:p>
         </w:tc>
@@ -2135,17 +5320,32 @@
     </w:p>
     <w:p>
       <w:r>
-        <w:t>4. Ressource : Categories</w:t>
-      </w:r>
-    </w:p>
-    <w:p>
-      <w:r>
-        <w:t>Contrôleur : CategoriesController</w:t>
-      </w:r>
+        <w:t xml:space="preserve">4. Ressource : </w:t>
+      </w:r>
+      <w:proofErr w:type="spellStart"/>
+      <w:r>
+        <w:t>Categories</w:t>
+      </w:r>
+      <w:proofErr w:type="spellEnd"/>
+    </w:p>
+    <w:p>
+      <w:r>
+        <w:t xml:space="preserve">Contrôleur : </w:t>
+      </w:r>
+      <w:proofErr w:type="spellStart"/>
+      <w:r>
+        <w:t>CategoriesController</w:t>
+      </w:r>
+      <w:proofErr w:type="spellEnd"/>
       <w:r>
         <w:br/>
-        <w:t>URI racine : /categories</w:t>
-      </w:r>
+        <w:t>URI racine : /</w:t>
+      </w:r>
+      <w:proofErr w:type="spellStart"/>
+      <w:r>
+        <w:t>categories</w:t>
+      </w:r>
+      <w:proofErr w:type="spellEnd"/>
       <w:r>
         <w:br/>
         <w:t>Méthodes disponibles :</w:t>
@@ -2246,8 +5446,13 @@
               <w:spacing w:after="160" w:line="259" w:lineRule="auto"/>
             </w:pPr>
             <w:r>
-              <w:t>/categories</w:t>
-            </w:r>
+              <w:t>/</w:t>
+            </w:r>
+            <w:proofErr w:type="spellStart"/>
+            <w:r>
+              <w:t>categories</w:t>
+            </w:r>
+            <w:proofErr w:type="spellEnd"/>
           </w:p>
         </w:tc>
         <w:tc>
@@ -2304,7 +5509,20 @@
               <w:spacing w:after="160" w:line="259" w:lineRule="auto"/>
             </w:pPr>
             <w:r>
-              <w:t>/categories/:id</w:t>
+              <w:t>/</w:t>
+            </w:r>
+            <w:proofErr w:type="spellStart"/>
+            <w:r>
+              <w:t>categories</w:t>
+            </w:r>
+            <w:proofErr w:type="spellEnd"/>
+            <w:proofErr w:type="gramStart"/>
+            <w:r>
+              <w:t>/:</w:t>
+            </w:r>
+            <w:proofErr w:type="gramEnd"/>
+            <w:r>
+              <w:t>id</w:t>
             </w:r>
           </w:p>
         </w:tc>
@@ -2362,8 +5580,13 @@
               <w:spacing w:after="160" w:line="259" w:lineRule="auto"/>
             </w:pPr>
             <w:r>
-              <w:t>/categories</w:t>
-            </w:r>
+              <w:t>/</w:t>
+            </w:r>
+            <w:proofErr w:type="spellStart"/>
+            <w:r>
+              <w:t>categories</w:t>
+            </w:r>
+            <w:proofErr w:type="spellEnd"/>
           </w:p>
         </w:tc>
         <w:tc>
@@ -2389,8 +5612,13 @@
             <w:pPr>
               <w:spacing w:after="160" w:line="259" w:lineRule="auto"/>
             </w:pPr>
-            <w:r>
-              <w:t>{ "label": "string" }</w:t>
+            <w:proofErr w:type="gramStart"/>
+            <w:r>
+              <w:t>{ "</w:t>
+            </w:r>
+            <w:proofErr w:type="gramEnd"/>
+            <w:r>
+              <w:t>label": "string" }</w:t>
             </w:r>
           </w:p>
         </w:tc>
@@ -2420,7 +5648,20 @@
               <w:spacing w:after="160" w:line="259" w:lineRule="auto"/>
             </w:pPr>
             <w:r>
-              <w:t>/categories/:id</w:t>
+              <w:t>/</w:t>
+            </w:r>
+            <w:proofErr w:type="spellStart"/>
+            <w:r>
+              <w:t>categories</w:t>
+            </w:r>
+            <w:proofErr w:type="spellEnd"/>
+            <w:proofErr w:type="gramStart"/>
+            <w:r>
+              <w:t>/:</w:t>
+            </w:r>
+            <w:proofErr w:type="gramEnd"/>
+            <w:r>
+              <w:t>id</w:t>
             </w:r>
           </w:p>
         </w:tc>
@@ -2447,8 +5688,13 @@
             <w:pPr>
               <w:spacing w:after="160" w:line="259" w:lineRule="auto"/>
             </w:pPr>
-            <w:r>
-              <w:t>{ "label": "string" }</w:t>
+            <w:proofErr w:type="gramStart"/>
+            <w:r>
+              <w:t>{ "</w:t>
+            </w:r>
+            <w:proofErr w:type="gramEnd"/>
+            <w:r>
+              <w:t>label": "string" }</w:t>
             </w:r>
           </w:p>
         </w:tc>
@@ -2478,7 +5724,20 @@
               <w:spacing w:after="160" w:line="259" w:lineRule="auto"/>
             </w:pPr>
             <w:r>
-              <w:t>/categories/:id</w:t>
+              <w:t>/</w:t>
+            </w:r>
+            <w:proofErr w:type="spellStart"/>
+            <w:r>
+              <w:t>categories</w:t>
+            </w:r>
+            <w:proofErr w:type="spellEnd"/>
+            <w:proofErr w:type="gramStart"/>
+            <w:r>
+              <w:t>/:</w:t>
+            </w:r>
+            <w:proofErr w:type="gramEnd"/>
+            <w:r>
+              <w:t>id</w:t>
             </w:r>
           </w:p>
         </w:tc>
@@ -2557,6 +5816,7 @@
         <w:lastRenderedPageBreak/>
         <w:t xml:space="preserve">Les routes imbriquées (comme les </w:t>
       </w:r>
+      <w:proofErr w:type="spellStart"/>
       <w:r>
         <w:rPr>
           <w:i/>
@@ -2564,6 +5824,7 @@
         </w:rPr>
         <w:t>comments</w:t>
       </w:r>
+      <w:proofErr w:type="spellEnd"/>
       <w:r>
         <w:t xml:space="preserve"> dans </w:t>
       </w:r>
@@ -2597,7 +5858,15 @@
         </w:numPr>
       </w:pPr>
       <w:r>
-        <w:t>L’API est prévue pour être consommée par un frontend via des appels HTTP (ex. Axios ou Fetch API).</w:t>
+        <w:t xml:space="preserve">L’API est prévue pour être consommée par un frontend via des appels HTTP (ex. Axios ou </w:t>
+      </w:r>
+      <w:proofErr w:type="spellStart"/>
+      <w:r>
+        <w:t>Fetch</w:t>
+      </w:r>
+      <w:proofErr w:type="spellEnd"/>
+      <w:r>
+        <w:t xml:space="preserve"> API).</w:t>
       </w:r>
     </w:p>
     <w:p/>
@@ -2680,7 +5949,23 @@
     <w:p/>
     <w:p>
       <w:r>
-        <w:t>La sécurité est un aspect essentiel dans le développement d’une API REST. Le framework AdonisJS intègre nativement plusieurs mécanismes et bonnes pratiques pour protéger les données et assurer la fiabilité du système.</w:t>
+        <w:t xml:space="preserve">La sécurité est un aspect essentiel dans le développement d’une API REST. Le </w:t>
+      </w:r>
+      <w:proofErr w:type="spellStart"/>
+      <w:r>
+        <w:t>framework</w:t>
+      </w:r>
+      <w:proofErr w:type="spellEnd"/>
+      <w:r>
+        <w:t xml:space="preserve"> </w:t>
+      </w:r>
+      <w:proofErr w:type="spellStart"/>
+      <w:r>
+        <w:t>AdonisJS</w:t>
+      </w:r>
+      <w:proofErr w:type="spellEnd"/>
+      <w:r>
+        <w:t xml:space="preserve"> intègre nativement plusieurs mécanismes et bonnes pratiques pour protéger les données et assurer la fiabilité du système.</w:t>
       </w:r>
     </w:p>
     <w:p>
@@ -2690,7 +5975,15 @@
     </w:p>
     <w:p>
       <w:r>
-        <w:t>L’une des premières lignes de défense repose sur la validation systématique des entrées utilisateur à l’aide des validateurs AdonisJS.</w:t>
+        <w:t xml:space="preserve">L’une des premières lignes de défense repose sur la validation systématique des entrées utilisateur à l’aide des validateurs </w:t>
+      </w:r>
+      <w:proofErr w:type="spellStart"/>
+      <w:r>
+        <w:t>AdonisJS</w:t>
+      </w:r>
+      <w:proofErr w:type="spellEnd"/>
+      <w:r>
+        <w:t>.</w:t>
       </w:r>
     </w:p>
     <w:p>
@@ -2722,7 +6015,23 @@
         <w:t>string</w:t>
       </w:r>
       <w:r>
-        <w:t xml:space="preserve"> est restreint à une longueur précise (minLength, maxLength) et ne peut pas contenir d’autres types de données.</w:t>
+        <w:t xml:space="preserve"> est restreint à une longueur précise (</w:t>
+      </w:r>
+      <w:proofErr w:type="spellStart"/>
+      <w:r>
+        <w:t>minLength</w:t>
+      </w:r>
+      <w:proofErr w:type="spellEnd"/>
+      <w:r>
+        <w:t xml:space="preserve">, </w:t>
+      </w:r>
+      <w:proofErr w:type="spellStart"/>
+      <w:r>
+        <w:t>maxLength</w:t>
+      </w:r>
+      <w:proofErr w:type="spellEnd"/>
+      <w:r>
+        <w:t>) et ne peut pas contenir d’autres types de données.</w:t>
       </w:r>
     </w:p>
     <w:p>
@@ -2738,8 +6047,21 @@
       </w:r>
     </w:p>
     <w:p>
-      <w:r>
-        <w:t>AdonisJS utilise Lucid ORM, un ORM sécurisé qui construit automatiquement les requêtes SQL.</w:t>
+      <w:proofErr w:type="spellStart"/>
+      <w:r>
+        <w:t>AdonisJS</w:t>
+      </w:r>
+      <w:proofErr w:type="spellEnd"/>
+      <w:r>
+        <w:t xml:space="preserve"> utilise </w:t>
+      </w:r>
+      <w:proofErr w:type="spellStart"/>
+      <w:r>
+        <w:t>Lucid</w:t>
+      </w:r>
+      <w:proofErr w:type="spellEnd"/>
+      <w:r>
+        <w:t xml:space="preserve"> ORM, un ORM sécurisé qui construit automatiquement les requêtes SQL.</w:t>
       </w:r>
     </w:p>
     <w:p>
@@ -2761,7 +6083,23 @@
     </w:p>
     <w:p>
       <w:r>
-        <w:t>Tous les champs textuels (ex. title, description, content d’un commentaire) sont validés et restreints via les validateurs d’AdonisJS.</w:t>
+        <w:t xml:space="preserve">Tous les champs textuels (ex. </w:t>
+      </w:r>
+      <w:proofErr w:type="spellStart"/>
+      <w:r>
+        <w:t>title</w:t>
+      </w:r>
+      <w:proofErr w:type="spellEnd"/>
+      <w:r>
+        <w:t>, description, content d’un commentaire) sont validés et restreints via les validateurs d’</w:t>
+      </w:r>
+      <w:proofErr w:type="spellStart"/>
+      <w:r>
+        <w:t>AdonisJS</w:t>
+      </w:r>
+      <w:proofErr w:type="spellEnd"/>
+      <w:r>
+        <w:t>.</w:t>
       </w:r>
     </w:p>
     <w:p>
@@ -2896,7 +6234,21 @@
         <w:rPr>
           <w:rFonts w:ascii="Century Gothic" w:hAnsi="Century Gothic"/>
         </w:rPr>
-        <w:t>Comprend une explication de l’organisation du groupe quant à la gestion du code avec git/github.</w:t>
+        <w:t>Comprend une explication de l’organisation du groupe quant à la gestion du code avec git/</w:t>
+      </w:r>
+      <w:proofErr w:type="spellStart"/>
+      <w:r>
+        <w:rPr>
+          <w:rFonts w:ascii="Century Gothic" w:hAnsi="Century Gothic"/>
+        </w:rPr>
+        <w:t>github</w:t>
+      </w:r>
+      <w:proofErr w:type="spellEnd"/>
+      <w:r>
+        <w:rPr>
+          <w:rFonts w:ascii="Century Gothic" w:hAnsi="Century Gothic"/>
+        </w:rPr>
+        <w:t>.</w:t>
       </w:r>
     </w:p>
     <w:p>
@@ -2975,10 +6327,15 @@
           <w:numId w:val="5"/>
         </w:numPr>
       </w:pPr>
-      <w:r>
-        <w:t xml:space="preserve">AdonisJS : </w:t>
-      </w:r>
-      <w:hyperlink r:id="rId11" w:tgtFrame="_blank" w:tooltip="https://docs.adonisjs.com/guides/preface/introduction" w:history="1">
+      <w:proofErr w:type="spellStart"/>
+      <w:r>
+        <w:t>AdonisJS</w:t>
+      </w:r>
+      <w:proofErr w:type="spellEnd"/>
+      <w:r>
+        <w:t xml:space="preserve"> : </w:t>
+      </w:r>
+      <w:hyperlink r:id="rId12" w:tgtFrame="_blank" w:tooltip="https://docs.adonisjs.com/guides/preface/introduction" w:history="1">
         <w:r>
           <w:rPr>
             <w:rStyle w:val="Lienhypertexte"/>
@@ -2995,10 +6352,15 @@
           <w:numId w:val="5"/>
         </w:numPr>
       </w:pPr>
-      <w:r>
-        <w:t xml:space="preserve">VineJS : </w:t>
-      </w:r>
-      <w:hyperlink r:id="rId12" w:tgtFrame="_blank" w:tooltip="https://vinejs.dev/docs/introduction" w:history="1">
+      <w:proofErr w:type="spellStart"/>
+      <w:r>
+        <w:t>VineJS</w:t>
+      </w:r>
+      <w:proofErr w:type="spellEnd"/>
+      <w:r>
+        <w:t xml:space="preserve"> : </w:t>
+      </w:r>
+      <w:hyperlink r:id="rId13" w:tgtFrame="_blank" w:tooltip="https://vinejs.dev/docs/introduction" w:history="1">
         <w:r>
           <w:rPr>
             <w:rStyle w:val="Lienhypertexte"/>
@@ -3024,7 +6386,7 @@
         </w:rPr>
         <w:t xml:space="preserve">ORM Lucid : </w:t>
       </w:r>
-      <w:hyperlink r:id="rId13" w:tgtFrame="_blank" w:tooltip="https://lucid.adonisjs.com/docs/introduction" w:history="1">
+      <w:hyperlink r:id="rId14" w:tgtFrame="_blank" w:tooltip="https://lucid.adonisjs.com/docs/introduction" w:history="1">
         <w:r>
           <w:rPr>
             <w:rStyle w:val="Lienhypertexte"/>
@@ -3049,8 +6411,16 @@
         <w:rPr>
           <w:lang w:val="en-US"/>
         </w:rPr>
-        <w:t>Support de cours</w:t>
-      </w:r>
+        <w:t xml:space="preserve">Support de </w:t>
+      </w:r>
+      <w:proofErr w:type="spellStart"/>
+      <w:r>
+        <w:rPr>
+          <w:lang w:val="en-US"/>
+        </w:rPr>
+        <w:t>cours</w:t>
+      </w:r>
+      <w:proofErr w:type="spellEnd"/>
     </w:p>
     <w:p>
       <w:pPr>
@@ -3074,8 +6444,8 @@
       </w:pPr>
     </w:p>
     <w:sectPr>
-      <w:headerReference w:type="default" r:id="rId14"/>
-      <w:footerReference w:type="default" r:id="rId15"/>
+      <w:headerReference w:type="default" r:id="rId15"/>
+      <w:footerReference w:type="default" r:id="rId16"/>
       <w:pgSz w:w="11906" w:h="16838"/>
       <w:pgMar w:top="1417" w:right="1417" w:bottom="142" w:left="1417" w:header="708" w:footer="0" w:gutter="0"/>
       <w:cols w:space="708"/>
@@ -3355,7 +6725,7 @@
               <w:rPr>
                 <w:noProof/>
               </w:rPr>
-              <w:t>10.10.2025 15:27:00</w:t>
+              <w:t>10.10.2025 15:46:00</w:t>
             </w:r>
           </w:fldSimple>
         </w:p>
@@ -3412,12 +6782,14 @@
           <w:pPr>
             <w:pStyle w:val="Pieddepage"/>
           </w:pPr>
+          <w:proofErr w:type="spellStart"/>
           <w:r>
             <w:t>P_</w:t>
           </w:r>
           <w:r>
             <w:t>AdonisJs_Rapport</w:t>
           </w:r>
+          <w:proofErr w:type="spellEnd"/>
         </w:p>
       </w:tc>
     </w:tr>
@@ -3574,7 +6946,7 @@
   <w:abstractNum w:abstractNumId="0" w15:restartNumberingAfterBreak="0">
     <w:nsid w:val="00D0490F"/>
     <w:multiLevelType w:val="hybridMultilevel"/>
-    <w:tmpl w:val="FC7E2A9E"/>
+    <w:tmpl w:val="CF5EEEBC"/>
     <w:lvl w:ilvl="0" w:tplc="100C0001">
       <w:start w:val="1"/>
       <w:numFmt w:val="bullet"/>
@@ -4921,7 +8293,6 @@
   <w:style w:type="character" w:default="1" w:styleId="Policepardfaut">
     <w:name w:val="Default Paragraph Font"/>
     <w:uiPriority w:val="1"/>
-    <w:semiHidden/>
     <w:unhideWhenUsed/>
   </w:style>
   <w:style w:type="table" w:default="1" w:styleId="TableauNormal">
@@ -5281,6 +8652,18 @@
       <w:lang w:eastAsia="fr-CH"/>
     </w:rPr>
   </w:style>
+  <w:style w:type="character" w:styleId="Mentionnonrsolue">
+    <w:name w:val="Unresolved Mention"/>
+    <w:basedOn w:val="Policepardfaut"/>
+    <w:uiPriority w:val="99"/>
+    <w:semiHidden/>
+    <w:unhideWhenUsed/>
+    <w:rsid w:val="00493354"/>
+    <w:rPr>
+      <w:color w:val="605E5C"/>
+      <w:shd w:val="clear" w:color="auto" w:fill="E1DFDD"/>
+    </w:rPr>
+  </w:style>
 </w:styles>
 </file>
 

</xml_diff>

<commit_message>
doc(word): mise en forme
</commit_message>
<xml_diff>
--- a/z-prj-files/P_AdonisJs_Rapport.docx
+++ b/z-prj-files/P_AdonisJs_Rapport.docx
@@ -6,7 +6,7 @@
       <w:pPr>
         <w:pStyle w:val="Titre1"/>
       </w:pPr>
-      <w:bookmarkStart w:id="0" w:name="_Toc212791567"/>
+      <w:bookmarkStart w:id="0" w:name="_Toc212792034"/>
       <w:r>
         <w:t>Projet Adonis</w:t>
       </w:r>
@@ -172,7 +172,7 @@
           <w:r>
             <w:fldChar w:fldCharType="separate"/>
           </w:r>
-          <w:hyperlink w:anchor="_Toc212791567" w:history="1">
+          <w:hyperlink w:anchor="_Toc212792034" w:history="1">
             <w:r>
               <w:rPr>
                 <w:rStyle w:val="Lienhypertexte"/>
@@ -199,7 +199,7 @@
                 <w:noProof/>
                 <w:webHidden/>
               </w:rPr>
-              <w:instrText xml:space="preserve"> PAGEREF _Toc212791567 \h </w:instrText>
+              <w:instrText xml:space="preserve"> PAGEREF _Toc212792034 \h </w:instrText>
             </w:r>
             <w:r>
               <w:rPr>
@@ -246,7 +246,7 @@
               <w14:ligatures w14:val="standardContextual"/>
             </w:rPr>
           </w:pPr>
-          <w:hyperlink w:anchor="_Toc212791568" w:history="1">
+          <w:hyperlink w:anchor="_Toc212792035" w:history="1">
             <w:r>
               <w:rPr>
                 <w:rStyle w:val="Lienhypertexte"/>
@@ -273,7 +273,7 @@
                 <w:noProof/>
                 <w:webHidden/>
               </w:rPr>
-              <w:instrText xml:space="preserve"> PAGEREF _Toc212791568 \h </w:instrText>
+              <w:instrText xml:space="preserve"> PAGEREF _Toc212792035 \h </w:instrText>
             </w:r>
             <w:r>
               <w:rPr>
@@ -320,7 +320,7 @@
               <w14:ligatures w14:val="standardContextual"/>
             </w:rPr>
           </w:pPr>
-          <w:hyperlink w:anchor="_Toc212791569" w:history="1">
+          <w:hyperlink w:anchor="_Toc212792036" w:history="1">
             <w:r>
               <w:rPr>
                 <w:rStyle w:val="Lienhypertexte"/>
@@ -347,7 +347,7 @@
                 <w:noProof/>
                 <w:webHidden/>
               </w:rPr>
-              <w:instrText xml:space="preserve"> PAGEREF _Toc212791569 \h </w:instrText>
+              <w:instrText xml:space="preserve"> PAGEREF _Toc212792036 \h </w:instrText>
             </w:r>
             <w:r>
               <w:rPr>
@@ -394,7 +394,7 @@
               <w14:ligatures w14:val="standardContextual"/>
             </w:rPr>
           </w:pPr>
-          <w:hyperlink w:anchor="_Toc212791570" w:history="1">
+          <w:hyperlink w:anchor="_Toc212792037" w:history="1">
             <w:r>
               <w:rPr>
                 <w:rStyle w:val="Lienhypertexte"/>
@@ -421,7 +421,7 @@
                 <w:noProof/>
                 <w:webHidden/>
               </w:rPr>
-              <w:instrText xml:space="preserve"> PAGEREF _Toc212791570 \h </w:instrText>
+              <w:instrText xml:space="preserve"> PAGEREF _Toc212792037 \h </w:instrText>
             </w:r>
             <w:r>
               <w:rPr>
@@ -468,7 +468,7 @@
               <w14:ligatures w14:val="standardContextual"/>
             </w:rPr>
           </w:pPr>
-          <w:hyperlink w:anchor="_Toc212791571" w:history="1">
+          <w:hyperlink w:anchor="_Toc212792038" w:history="1">
             <w:r>
               <w:rPr>
                 <w:rStyle w:val="Lienhypertexte"/>
@@ -495,7 +495,7 @@
                 <w:noProof/>
                 <w:webHidden/>
               </w:rPr>
-              <w:instrText xml:space="preserve"> PAGEREF _Toc212791571 \h </w:instrText>
+              <w:instrText xml:space="preserve"> PAGEREF _Toc212792038 \h </w:instrText>
             </w:r>
             <w:r>
               <w:rPr>
@@ -542,13 +542,13 @@
               <w14:ligatures w14:val="standardContextual"/>
             </w:rPr>
           </w:pPr>
-          <w:hyperlink w:anchor="_Toc212791572" w:history="1">
+          <w:hyperlink w:anchor="_Toc212792039" w:history="1">
             <w:r>
               <w:rPr>
                 <w:rStyle w:val="Lienhypertexte"/>
                 <w:noProof/>
               </w:rPr>
-              <w:t>Category validator</w:t>
+              <w:t>Writer validator</w:t>
             </w:r>
             <w:r>
               <w:rPr>
@@ -569,7 +569,7 @@
                 <w:noProof/>
                 <w:webHidden/>
               </w:rPr>
-              <w:instrText xml:space="preserve"> PAGEREF _Toc212791572 \h </w:instrText>
+              <w:instrText xml:space="preserve"> PAGEREF _Toc212792039 \h </w:instrText>
             </w:r>
             <w:r>
               <w:rPr>
@@ -616,13 +616,13 @@
               <w14:ligatures w14:val="standardContextual"/>
             </w:rPr>
           </w:pPr>
-          <w:hyperlink w:anchor="_Toc212791573" w:history="1">
+          <w:hyperlink w:anchor="_Toc212792040" w:history="1">
             <w:r>
               <w:rPr>
                 <w:rStyle w:val="Lienhypertexte"/>
                 <w:noProof/>
               </w:rPr>
-              <w:t>Writer validator</w:t>
+              <w:t>Sécurité contre les injections XSS</w:t>
             </w:r>
             <w:r>
               <w:rPr>
@@ -643,7 +643,7 @@
                 <w:noProof/>
                 <w:webHidden/>
               </w:rPr>
-              <w:instrText xml:space="preserve"> PAGEREF _Toc212791573 \h </w:instrText>
+              <w:instrText xml:space="preserve"> PAGEREF _Toc212792040 \h </w:instrText>
             </w:r>
             <w:r>
               <w:rPr>
@@ -663,7 +663,7 @@
                 <w:noProof/>
                 <w:webHidden/>
               </w:rPr>
-              <w:t>6</w:t>
+              <w:t>11</w:t>
             </w:r>
             <w:r>
               <w:rPr>
@@ -690,13 +690,13 @@
               <w14:ligatures w14:val="standardContextual"/>
             </w:rPr>
           </w:pPr>
-          <w:hyperlink w:anchor="_Toc212791574" w:history="1">
+          <w:hyperlink w:anchor="_Toc212792041" w:history="1">
             <w:r>
               <w:rPr>
                 <w:rStyle w:val="Lienhypertexte"/>
                 <w:noProof/>
               </w:rPr>
-              <w:t>Sécurité contre les injections XSS</w:t>
+              <w:t>Conclusion</w:t>
             </w:r>
             <w:r>
               <w:rPr>
@@ -717,7 +717,7 @@
                 <w:noProof/>
                 <w:webHidden/>
               </w:rPr>
-              <w:instrText xml:space="preserve"> PAGEREF _Toc212791574 \h </w:instrText>
+              <w:instrText xml:space="preserve"> PAGEREF _Toc212792041 \h </w:instrText>
             </w:r>
             <w:r>
               <w:rPr>
@@ -738,6 +738,154 @@
                 <w:webHidden/>
               </w:rPr>
               <w:t>11</w:t>
+            </w:r>
+            <w:r>
+              <w:rPr>
+                <w:noProof/>
+                <w:webHidden/>
+              </w:rPr>
+              <w:fldChar w:fldCharType="end"/>
+            </w:r>
+          </w:hyperlink>
+        </w:p>
+        <w:p>
+          <w:pPr>
+            <w:pStyle w:val="TM3"/>
+            <w:tabs>
+              <w:tab w:val="right" w:leader="dot" w:pos="9062"/>
+            </w:tabs>
+            <w:rPr>
+              <w:rFonts w:eastAsiaTheme="minorEastAsia"/>
+              <w:noProof/>
+              <w:kern w:val="2"/>
+              <w:sz w:val="24"/>
+              <w:szCs w:val="24"/>
+              <w:lang w:eastAsia="fr-CH"/>
+              <w14:ligatures w14:val="standardContextual"/>
+            </w:rPr>
+          </w:pPr>
+          <w:hyperlink w:anchor="_Toc212792042" w:history="1">
+            <w:r>
+              <w:rPr>
+                <w:rStyle w:val="Lienhypertexte"/>
+                <w:noProof/>
+              </w:rPr>
+              <w:t>Conclusion personnelle</w:t>
+            </w:r>
+            <w:r>
+              <w:rPr>
+                <w:noProof/>
+                <w:webHidden/>
+              </w:rPr>
+              <w:tab/>
+            </w:r>
+            <w:r>
+              <w:rPr>
+                <w:noProof/>
+                <w:webHidden/>
+              </w:rPr>
+              <w:fldChar w:fldCharType="begin"/>
+            </w:r>
+            <w:r>
+              <w:rPr>
+                <w:noProof/>
+                <w:webHidden/>
+              </w:rPr>
+              <w:instrText xml:space="preserve"> PAGEREF _Toc212792042 \h </w:instrText>
+            </w:r>
+            <w:r>
+              <w:rPr>
+                <w:noProof/>
+                <w:webHidden/>
+              </w:rPr>
+            </w:r>
+            <w:r>
+              <w:rPr>
+                <w:noProof/>
+                <w:webHidden/>
+              </w:rPr>
+              <w:fldChar w:fldCharType="separate"/>
+            </w:r>
+            <w:r>
+              <w:rPr>
+                <w:noProof/>
+                <w:webHidden/>
+              </w:rPr>
+              <w:t>11</w:t>
+            </w:r>
+            <w:r>
+              <w:rPr>
+                <w:noProof/>
+                <w:webHidden/>
+              </w:rPr>
+              <w:fldChar w:fldCharType="end"/>
+            </w:r>
+          </w:hyperlink>
+        </w:p>
+        <w:p>
+          <w:pPr>
+            <w:pStyle w:val="TM3"/>
+            <w:tabs>
+              <w:tab w:val="right" w:leader="dot" w:pos="9062"/>
+            </w:tabs>
+            <w:rPr>
+              <w:rFonts w:eastAsiaTheme="minorEastAsia"/>
+              <w:noProof/>
+              <w:kern w:val="2"/>
+              <w:sz w:val="24"/>
+              <w:szCs w:val="24"/>
+              <w:lang w:eastAsia="fr-CH"/>
+              <w14:ligatures w14:val="standardContextual"/>
+            </w:rPr>
+          </w:pPr>
+          <w:hyperlink w:anchor="_Toc212792043" w:history="1">
+            <w:r>
+              <w:rPr>
+                <w:rStyle w:val="Lienhypertexte"/>
+                <w:noProof/>
+              </w:rPr>
+              <w:t>Webographie / Bibliographique / Glossaire</w:t>
+            </w:r>
+            <w:r>
+              <w:rPr>
+                <w:noProof/>
+                <w:webHidden/>
+              </w:rPr>
+              <w:tab/>
+            </w:r>
+            <w:r>
+              <w:rPr>
+                <w:noProof/>
+                <w:webHidden/>
+              </w:rPr>
+              <w:fldChar w:fldCharType="begin"/>
+            </w:r>
+            <w:r>
+              <w:rPr>
+                <w:noProof/>
+                <w:webHidden/>
+              </w:rPr>
+              <w:instrText xml:space="preserve"> PAGEREF _Toc212792043 \h </w:instrText>
+            </w:r>
+            <w:r>
+              <w:rPr>
+                <w:noProof/>
+                <w:webHidden/>
+              </w:rPr>
+            </w:r>
+            <w:r>
+              <w:rPr>
+                <w:noProof/>
+                <w:webHidden/>
+              </w:rPr>
+              <w:fldChar w:fldCharType="separate"/>
+            </w:r>
+            <w:r>
+              <w:rPr>
+                <w:noProof/>
+                <w:webHidden/>
+              </w:rPr>
+              <w:t>12</w:t>
             </w:r>
             <w:r>
               <w:rPr>
@@ -778,7 +926,7 @@
       <w:pPr>
         <w:pStyle w:val="Titre2"/>
       </w:pPr>
-      <w:bookmarkStart w:id="1" w:name="_Toc212791568"/>
+      <w:bookmarkStart w:id="1" w:name="_Toc212792035"/>
       <w:r>
         <w:lastRenderedPageBreak/>
         <w:t>Introduction</w:t>
@@ -790,7 +938,7 @@
       <w:pPr>
         <w:pStyle w:val="Titre2"/>
       </w:pPr>
-      <w:bookmarkStart w:id="2" w:name="_Toc212791569"/>
+      <w:bookmarkStart w:id="2" w:name="_Toc212792036"/>
       <w:r>
         <w:t>Étapes de développement</w:t>
       </w:r>
@@ -1158,7 +1306,7 @@
       <w:pPr>
         <w:pStyle w:val="Titre3"/>
       </w:pPr>
-      <w:bookmarkStart w:id="3" w:name="_Toc212791570"/>
+      <w:bookmarkStart w:id="3" w:name="_Toc212792037"/>
       <w:r>
         <w:lastRenderedPageBreak/>
         <w:t>Conception de liste de routes</w:t>
@@ -3794,7 +3942,7 @@
       <w:pPr>
         <w:pStyle w:val="Titre3"/>
       </w:pPr>
-      <w:bookmarkStart w:id="4" w:name="_Toc212791571"/>
+      <w:bookmarkStart w:id="4" w:name="_Toc212792038"/>
       <w:r>
         <w:t>List Routes</w:t>
       </w:r>
@@ -3806,10 +3954,6 @@
       </w:pPr>
     </w:p>
     <w:p>
-      <w:pPr>
-        <w:pStyle w:val="Titre3"/>
-      </w:pPr>
-      <w:bookmarkStart w:id="5" w:name="_Toc212791572"/>
       <w:r>
         <w:rPr>
           <w:noProof/>
@@ -3875,7 +4019,6 @@
       <w:r>
         <w:t>validator</w:t>
       </w:r>
-      <w:bookmarkEnd w:id="5"/>
       <w:proofErr w:type="spellEnd"/>
     </w:p>
     <w:p>
@@ -3900,7 +4043,7 @@
       <w:pPr>
         <w:pStyle w:val="Titre3"/>
       </w:pPr>
-      <w:bookmarkStart w:id="6" w:name="_Toc212791573"/>
+      <w:bookmarkStart w:id="5" w:name="_Toc212792039"/>
       <w:r>
         <w:t xml:space="preserve">Writer </w:t>
       </w:r>
@@ -3908,7 +4051,7 @@
       <w:r>
         <w:t>validator</w:t>
       </w:r>
-      <w:bookmarkEnd w:id="6"/>
+      <w:bookmarkEnd w:id="5"/>
       <w:proofErr w:type="spellEnd"/>
     </w:p>
     <w:p>
@@ -6747,18 +6890,21 @@
       </w:r>
     </w:p>
     <w:p>
-      <w:bookmarkStart w:id="7" w:name="_Toc212791574"/>
+      <w:bookmarkStart w:id="6" w:name="_Toc212792040"/>
       <w:r>
         <w:rPr>
           <w:rStyle w:val="Titre3Car"/>
         </w:rPr>
         <w:t>Sécurité contre les injections XSS</w:t>
       </w:r>
-      <w:bookmarkEnd w:id="7"/>
+      <w:bookmarkEnd w:id="6"/>
       <w:r>
         <w:br/>
         <w:t>Validation et filtrage des entrées utilisateur</w:t>
       </w:r>
+      <w:r>
+        <w:t>.</w:t>
+      </w:r>
     </w:p>
     <w:p>
       <w:r>
@@ -6796,51 +6942,58 @@
       <w:pPr>
         <w:pStyle w:val="Titre3"/>
       </w:pPr>
+      <w:bookmarkStart w:id="7" w:name="_Toc212792041"/>
       <w:r>
         <w:t>Conclusion</w:t>
       </w:r>
-    </w:p>
-    <w:p>
-      <w:r>
-        <w:t xml:space="preserve">Le projet </w:t>
-      </w:r>
-      <w:r>
+      <w:bookmarkEnd w:id="7"/>
+    </w:p>
+    <w:p>
+      <w:r>
+        <w:t>L’organisation du groupe s’est appuyée sur Git et GitHub Project, où nous avons utilisé la méthode Kanban pour planifier et suivre l’avancement des tâches. Chaque fonctionnalité était représentée par une carte dans le tableau, ce qui nous permettait de visualiser clairement les étapes “À faire”, “En cours” et “Terminées”. Cette organisation a favorisé une meilleure répartition du travail et une collaboration fluide entre les membres du groupe.</w:t>
+      </w:r>
+    </w:p>
+    <w:p>
+      <w:r>
+        <w:t xml:space="preserve">Le projet Passion Lecture a permis de concevoir une API REST complète et sécurisée avec </w:t>
+      </w:r>
+      <w:proofErr w:type="spellStart"/>
+      <w:r>
+        <w:t>AdonisJS</w:t>
+      </w:r>
+      <w:proofErr w:type="spellEnd"/>
+      <w:r>
+        <w:t>. Nous avons appliqué les bonnes pratiques du développement backend : séparation du code en contrôleurs, modèles et validateurs, gestion des rôles et authentification sécurisée, ainsi que protection contre les failles XSS et SQL. Ce travail nous a permis d’approfondir nos compétences techniques et de comprendre l’importance d’une architecture claire et maintenable.</w:t>
+      </w:r>
+    </w:p>
+    <w:p>
+      <w:r>
+        <w:t>Sur le plan de la planification, même si la méthode Kanban a été très utile, certaines phases auraient pu être mieux équilibrées, notamment entre le développement et les tests. Une évaluation plus précise du temps nécessaire à chaque tâche aurait permis d’éviter les périodes de surcharge en fin de projet. Malgré cela, cette approche a grandement contribué à la réussite et à la clarté du projet.</w:t>
+      </w:r>
+    </w:p>
+    <w:p>
+      <w:pPr>
+        <w:pStyle w:val="Titre3"/>
         <w:rPr>
-          <w:i/>
-          <w:iCs/>
+          <w:rFonts w:asciiTheme="minorHAnsi" w:eastAsiaTheme="minorHAnsi" w:hAnsiTheme="minorHAnsi" w:cstheme="minorBidi"/>
+          <w:color w:val="auto"/>
+          <w:sz w:val="22"/>
+          <w:szCs w:val="22"/>
         </w:rPr>
-        <w:t>Passion Lecture</w:t>
-      </w:r>
-      <w:r>
-        <w:t xml:space="preserve"> a permis de concevoir et de développer une API REST complète et sécurisée en utilisant le </w:t>
-      </w:r>
-      <w:proofErr w:type="spellStart"/>
-      <w:r>
-        <w:t>framework</w:t>
-      </w:r>
-      <w:proofErr w:type="spellEnd"/>
-      <w:r>
-        <w:t xml:space="preserve"> </w:t>
-      </w:r>
-      <w:proofErr w:type="spellStart"/>
-      <w:r>
-        <w:t>AdonisJS</w:t>
-      </w:r>
-      <w:proofErr w:type="spellEnd"/>
-      <w:r>
-        <w:t>. L’organisation claire du code, la validation des données et la mise en place d’une authentification robuste ont assuré la fiabilité du système. Le travail collaboratif via GitHub a facilité la répartition des tâches et le suivi de l’avancement. Ce projet a été une expérience enrichissante, combinant rigueur technique et esprit d’équipe.</w:t>
-      </w:r>
+      </w:pPr>
     </w:p>
     <w:p>
       <w:pPr>
         <w:pStyle w:val="Titre3"/>
       </w:pPr>
+      <w:bookmarkStart w:id="8" w:name="_Toc212792042"/>
       <w:r>
         <w:t>Conclusion</w:t>
       </w:r>
       <w:r>
         <w:t xml:space="preserve"> personnelle</w:t>
       </w:r>
+      <w:bookmarkEnd w:id="8"/>
     </w:p>
     <w:p>
       <w:r>
@@ -6857,209 +7010,18 @@
     </w:p>
     <w:p/>
     <w:p/>
-    <w:p/>
-    <w:p/>
-    <w:p/>
-    <w:p/>
-    <w:p/>
-    <w:p/>
-    <w:p>
-      <w:pPr>
-        <w:pStyle w:val="Corpsdetexte"/>
-        <w:ind w:left="2433"/>
-        <w:jc w:val="both"/>
-        <w:rPr>
-          <w:rFonts w:ascii="Century Gothic" w:hAnsi="Century Gothic"/>
-        </w:rPr>
-      </w:pPr>
-      <w:r>
-        <w:rPr>
-          <w:rFonts w:ascii="Century Gothic" w:hAnsi="Century Gothic"/>
-        </w:rPr>
-        <w:lastRenderedPageBreak/>
-        <w:t>Comprend une explication sur chaque fonctionnalité technique demandée.</w:t>
-      </w:r>
-    </w:p>
-    <w:p>
-      <w:pPr>
-        <w:pStyle w:val="Corpsdetexte"/>
-        <w:ind w:left="2433"/>
-        <w:jc w:val="both"/>
-        <w:rPr>
-          <w:rFonts w:ascii="Century Gothic" w:hAnsi="Century Gothic"/>
-        </w:rPr>
-      </w:pPr>
-    </w:p>
-    <w:p>
-      <w:pPr>
-        <w:pStyle w:val="Corpsdetexte"/>
-        <w:numPr>
-          <w:ilvl w:val="0"/>
-          <w:numId w:val="5"/>
-        </w:numPr>
-        <w:jc w:val="both"/>
-        <w:rPr>
-          <w:rFonts w:ascii="Century Gothic" w:hAnsi="Century Gothic"/>
-        </w:rPr>
-      </w:pPr>
-      <w:r>
-        <w:rPr>
-          <w:rFonts w:ascii="Century Gothic" w:hAnsi="Century Gothic"/>
-        </w:rPr>
-        <w:t>Test</w:t>
-      </w:r>
-    </w:p>
-    <w:p>
-      <w:pPr>
-        <w:pStyle w:val="Corpsdetexte"/>
-        <w:ind w:left="2433"/>
-        <w:jc w:val="both"/>
-        <w:rPr>
-          <w:rFonts w:ascii="Century Gothic" w:hAnsi="Century Gothic"/>
-        </w:rPr>
-      </w:pPr>
-      <w:r>
-        <w:rPr>
-          <w:rFonts w:ascii="Century Gothic" w:hAnsi="Century Gothic"/>
-        </w:rPr>
-        <w:t>Comprend une explication des tests réalisés (test automatique) (1 page)</w:t>
-      </w:r>
-    </w:p>
-    <w:p>
-      <w:pPr>
-        <w:pStyle w:val="Corpsdetexte"/>
-        <w:ind w:left="2433"/>
-        <w:jc w:val="both"/>
-        <w:rPr>
-          <w:rFonts w:ascii="Century Gothic" w:hAnsi="Century Gothic"/>
-        </w:rPr>
-      </w:pPr>
-    </w:p>
-    <w:p>
-      <w:pPr>
-        <w:pStyle w:val="Corpsdetexte"/>
-        <w:ind w:left="2433"/>
-        <w:jc w:val="both"/>
-        <w:rPr>
-          <w:rFonts w:ascii="Century Gothic" w:hAnsi="Century Gothic"/>
-        </w:rPr>
-      </w:pPr>
-    </w:p>
-    <w:p>
-      <w:pPr>
-        <w:pStyle w:val="Corpsdetexte"/>
-        <w:numPr>
-          <w:ilvl w:val="0"/>
-          <w:numId w:val="5"/>
-        </w:numPr>
-        <w:jc w:val="both"/>
-        <w:rPr>
-          <w:rFonts w:ascii="Century Gothic" w:hAnsi="Century Gothic"/>
-        </w:rPr>
-      </w:pPr>
-      <w:r>
-        <w:rPr>
-          <w:rFonts w:ascii="Century Gothic" w:hAnsi="Century Gothic"/>
-        </w:rPr>
-        <w:t>Conclusion</w:t>
-      </w:r>
-    </w:p>
-    <w:p>
-      <w:pPr>
-        <w:pStyle w:val="Corpsdetexte"/>
-        <w:ind w:left="2433"/>
-        <w:jc w:val="both"/>
-        <w:rPr>
-          <w:rFonts w:ascii="Century Gothic" w:hAnsi="Century Gothic"/>
-        </w:rPr>
-      </w:pPr>
-      <w:r>
-        <w:rPr>
-          <w:rFonts w:ascii="Century Gothic" w:hAnsi="Century Gothic"/>
-        </w:rPr>
-        <w:t>Comprend une explication de l’organisation du groupe quant à la gestion du code avec git/</w:t>
-      </w:r>
-      <w:proofErr w:type="spellStart"/>
-      <w:r>
-        <w:rPr>
-          <w:rFonts w:ascii="Century Gothic" w:hAnsi="Century Gothic"/>
-        </w:rPr>
-        <w:t>github</w:t>
-      </w:r>
-      <w:proofErr w:type="spellEnd"/>
-      <w:r>
-        <w:rPr>
-          <w:rFonts w:ascii="Century Gothic" w:hAnsi="Century Gothic"/>
-        </w:rPr>
-        <w:t>.</w:t>
-      </w:r>
-    </w:p>
-    <w:p>
-      <w:pPr>
-        <w:pStyle w:val="Corpsdetexte"/>
-        <w:ind w:left="1725" w:firstLine="708"/>
-        <w:jc w:val="both"/>
-        <w:rPr>
-          <w:rFonts w:ascii="Century Gothic" w:hAnsi="Century Gothic"/>
-        </w:rPr>
-      </w:pPr>
-      <w:r>
-        <w:rPr>
-          <w:rFonts w:ascii="Century Gothic" w:hAnsi="Century Gothic"/>
-        </w:rPr>
-        <w:t>Comprend une conclusion générale sur le projet (½ page)</w:t>
-      </w:r>
-    </w:p>
-    <w:p>
-      <w:pPr>
-        <w:pStyle w:val="Corpsdetexte"/>
-        <w:ind w:left="2433"/>
-        <w:jc w:val="both"/>
-        <w:rPr>
-          <w:rFonts w:ascii="Century Gothic" w:hAnsi="Century Gothic"/>
-        </w:rPr>
-      </w:pPr>
-      <w:r>
-        <w:rPr>
-          <w:rFonts w:ascii="Century Gothic" w:hAnsi="Century Gothic"/>
-        </w:rPr>
-        <w:t>Comprend une conclusion personnelle sur le projet (½ page)</w:t>
-      </w:r>
-    </w:p>
-    <w:p>
-      <w:pPr>
-        <w:pStyle w:val="Corpsdetexte"/>
-        <w:ind w:left="2433"/>
-        <w:jc w:val="both"/>
-        <w:rPr>
-          <w:rFonts w:ascii="Century Gothic" w:hAnsi="Century Gothic"/>
-        </w:rPr>
-      </w:pPr>
-      <w:r>
-        <w:rPr>
-          <w:rFonts w:ascii="Century Gothic" w:hAnsi="Century Gothic"/>
-        </w:rPr>
-        <w:t>Comprend une critique constructive sur la planification du projet (½ page)</w:t>
-      </w:r>
-    </w:p>
-    <w:p>
-      <w:pPr>
-        <w:pStyle w:val="Corpsdetexte"/>
-        <w:numPr>
-          <w:ilvl w:val="0"/>
-          <w:numId w:val="5"/>
-        </w:numPr>
-        <w:jc w:val="both"/>
-        <w:rPr>
-          <w:rFonts w:ascii="Century Gothic" w:hAnsi="Century Gothic"/>
-        </w:rPr>
-      </w:pPr>
-      <w:r>
-        <w:rPr>
-          <w:rFonts w:ascii="Century Gothic" w:hAnsi="Century Gothic"/>
-        </w:rPr>
-        <w:t>Webographie / Bibliographique / Glossaire</w:t>
-      </w:r>
+    <w:p>
+      <w:pPr>
+        <w:pStyle w:val="Titre3"/>
+      </w:pPr>
+      <w:bookmarkStart w:id="9" w:name="_Toc212792043"/>
+      <w:r>
+        <w:t>W</w:t>
+      </w:r>
+      <w:r>
+        <w:t>ebographie / Bibliographique / Glossaire</w:t>
+      </w:r>
+      <w:bookmarkEnd w:id="9"/>
     </w:p>
     <w:p>
       <w:pPr>

</xml_diff>